<commit_message>
[FrontEnd] Wrote about what the project is
</commit_message>
<xml_diff>
--- a/Report/Hons Report Draft.docx
+++ b/Report/Hons Report Draft.docx
@@ -579,6 +579,7 @@
       <w:r>
         <w:rPr>
           <w:noProof/>
+          <w:lang w:val="en-US"/>
         </w:rPr>
         <w:lastRenderedPageBreak/>
         <w:drawing>
@@ -927,6 +928,19 @@
     </w:p>
     <w:p>
       <w:pPr>
+        <w:rPr>
+          <w:color w:val="00B050"/>
+        </w:rPr>
+      </w:pPr>
+      <w:r>
+        <w:rPr>
+          <w:color w:val="00B050"/>
+        </w:rPr>
+        <w:t>Summary of background work</w:t>
+      </w:r>
+    </w:p>
+    <w:p>
+      <w:pPr>
         <w:pStyle w:val="Heading1"/>
         <w:numPr>
           <w:ilvl w:val="0"/>
@@ -1000,7 +1014,13 @@
     </w:p>
     <w:p>
       <w:r>
-        <w:t>Once the tests are available on the server they can be marked on either a web</w:t>
+        <w:t>Once the tests are available on the server</w:t>
+      </w:r>
+      <w:r>
+        <w:t>,</w:t>
+      </w:r>
+      <w:r>
+        <w:t xml:space="preserve"> they can be marked on either a web</w:t>
       </w:r>
       <w:r>
         <w:t xml:space="preserve"> or tablet interface</w:t>
@@ -1008,8 +1028,47 @@
       <w:r>
         <w:t>.</w:t>
       </w:r>
-      <w:bookmarkStart w:id="0" w:name="_GoBack"/>
-      <w:bookmarkEnd w:id="0"/>
+      <w:r>
+        <w:t xml:space="preserve"> Each of these interfaces are optimized to offer the most intuitive markin</w:t>
+      </w:r>
+      <w:r>
+        <w:t>g experience</w:t>
+      </w:r>
+      <w:r>
+        <w:t xml:space="preserve"> given</w:t>
+      </w:r>
+      <w:r>
+        <w:t xml:space="preserve"> their limitations suc</w:t>
+      </w:r>
+      <w:r>
+        <w:t>h as screen size and input type.</w:t>
+      </w:r>
+      <w:r>
+        <w:t xml:space="preserve"> Both interfaces aim to decrease the time that is required to mark a test while maintaining high level of accuracy.</w:t>
+      </w:r>
+    </w:p>
+    <w:p>
+      <w:r>
+        <w:t>ScriptView allows for the distribution of marked scripts to the students and for a summary of the marks of a particular test to be sent to a course administrator.</w:t>
+      </w:r>
+      <w:r>
+        <w:t xml:space="preserve"> The format of the email sent to students allows them to quickly asses in which areas they lost marks and thus where they need to improve.</w:t>
+      </w:r>
+      <w:r>
+        <w:t xml:space="preserve"> The summary sent to the course administrator is in CSV (Comma-Separated Values) format which is compatible with most </w:t>
+      </w:r>
+      <w:r>
+        <w:t xml:space="preserve">learning management systems and thus reduces the time needed </w:t>
+      </w:r>
+      <w:r>
+        <w:t>to captu</w:t>
+      </w:r>
+      <w:r>
+        <w:t>re these marks on another system</w:t>
+      </w:r>
+      <w:r>
+        <w:t>.</w:t>
+      </w:r>
     </w:p>
     <w:p>
       <w:pPr>
@@ -1026,34 +1085,31 @@
         <w:rPr>
           <w:color w:val="auto"/>
         </w:rPr>
-        <w:t>What is ScriptView?</w:t>
-      </w:r>
-    </w:p>
-    <w:p>
-      <w:r>
-        <w:t xml:space="preserve">ScriptView is an application which aims to improve the current test management procedures by leveraging the </w:t>
-      </w:r>
-      <w:r>
-        <w:t>advantages</w:t>
-      </w:r>
-      <w:r>
-        <w:t xml:space="preserve"> of technology a</w:t>
-      </w:r>
-      <w:r>
-        <w:t>t specific steps in the process. This allows the application to be more familiar to user</w:t>
-      </w:r>
-      <w:r>
-        <w:t>s and thus improve their acceptance of it.</w:t>
-      </w:r>
-    </w:p>
-    <w:p>
-      <w:pPr>
-        <w:pStyle w:val="Heading1"/>
+        <w:lastRenderedPageBreak/>
+        <w:t>Design and Implementation</w:t>
+      </w:r>
+    </w:p>
+    <w:p>
+      <w:pPr>
+        <w:pStyle w:val="Heading2"/>
         <w:numPr>
-          <w:ilvl w:val="0"/>
+          <w:ilvl w:val="1"/>
           <w:numId w:val="5"/>
         </w:numPr>
       </w:pPr>
+      <w:r>
+        <w:t>Software Development Methodology</w:t>
+      </w:r>
+    </w:p>
+    <w:p>
+      <w:pPr>
+        <w:ind w:firstLine="270"/>
+      </w:pPr>
+      <w:r>
+        <w:t>A software design methodology is</w:t>
+      </w:r>
+      <w:bookmarkStart w:id="0" w:name="_GoBack"/>
+      <w:bookmarkEnd w:id="0"/>
       <w:r>
         <w:br w:type="page"/>
       </w:r>
@@ -1669,7 +1725,7 @@
           <w:rPr>
             <w:noProof/>
           </w:rPr>
-          <w:t>6</w:t>
+          <w:t>7</w:t>
         </w:r>
         <w:r>
           <w:rPr>
@@ -1736,7 +1792,7 @@
         <v:path o:extrusionok="f" gradientshapeok="t" o:connecttype="rect"/>
         <o:lock v:ext="edit" aspectratio="t"/>
       </v:shapetype>
-      <v:shape id="_x0000_i1072" type="#_x0000_t75" style="width:11.25pt;height:11.25pt" o:bullet="t">
+      <v:shape id="_x0000_i1068" type="#_x0000_t75" style="width:11.25pt;height:11.25pt" o:bullet="t">
         <v:imagedata r:id="rId1" o:title="mso7341"/>
       </v:shape>
     </w:pict>
@@ -2516,6 +2572,92 @@
     </w:lvl>
   </w:abstractNum>
   <w:abstractNum w:abstractNumId="9">
+    <w:nsid w:val="433D2A64"/>
+    <w:multiLevelType w:val="hybridMultilevel"/>
+    <w:tmpl w:val="CE4489B0"/>
+    <w:lvl w:ilvl="0" w:tplc="0409000F">
+      <w:start w:val="1"/>
+      <w:numFmt w:val="decimal"/>
+      <w:lvlText w:val="%1."/>
+      <w:lvlJc w:val="left"/>
+      <w:pPr>
+        <w:ind w:left="720" w:hanging="360"/>
+      </w:pPr>
+    </w:lvl>
+    <w:lvl w:ilvl="1" w:tplc="04090019" w:tentative="1">
+      <w:start w:val="1"/>
+      <w:numFmt w:val="lowerLetter"/>
+      <w:lvlText w:val="%2."/>
+      <w:lvlJc w:val="left"/>
+      <w:pPr>
+        <w:ind w:left="1440" w:hanging="360"/>
+      </w:pPr>
+    </w:lvl>
+    <w:lvl w:ilvl="2" w:tplc="0409001B" w:tentative="1">
+      <w:start w:val="1"/>
+      <w:numFmt w:val="lowerRoman"/>
+      <w:lvlText w:val="%3."/>
+      <w:lvlJc w:val="right"/>
+      <w:pPr>
+        <w:ind w:left="2160" w:hanging="180"/>
+      </w:pPr>
+    </w:lvl>
+    <w:lvl w:ilvl="3" w:tplc="0409000F" w:tentative="1">
+      <w:start w:val="1"/>
+      <w:numFmt w:val="decimal"/>
+      <w:lvlText w:val="%4."/>
+      <w:lvlJc w:val="left"/>
+      <w:pPr>
+        <w:ind w:left="2880" w:hanging="360"/>
+      </w:pPr>
+    </w:lvl>
+    <w:lvl w:ilvl="4" w:tplc="04090019" w:tentative="1">
+      <w:start w:val="1"/>
+      <w:numFmt w:val="lowerLetter"/>
+      <w:lvlText w:val="%5."/>
+      <w:lvlJc w:val="left"/>
+      <w:pPr>
+        <w:ind w:left="3600" w:hanging="360"/>
+      </w:pPr>
+    </w:lvl>
+    <w:lvl w:ilvl="5" w:tplc="0409001B" w:tentative="1">
+      <w:start w:val="1"/>
+      <w:numFmt w:val="lowerRoman"/>
+      <w:lvlText w:val="%6."/>
+      <w:lvlJc w:val="right"/>
+      <w:pPr>
+        <w:ind w:left="4320" w:hanging="180"/>
+      </w:pPr>
+    </w:lvl>
+    <w:lvl w:ilvl="6" w:tplc="0409000F" w:tentative="1">
+      <w:start w:val="1"/>
+      <w:numFmt w:val="decimal"/>
+      <w:lvlText w:val="%7."/>
+      <w:lvlJc w:val="left"/>
+      <w:pPr>
+        <w:ind w:left="5040" w:hanging="360"/>
+      </w:pPr>
+    </w:lvl>
+    <w:lvl w:ilvl="7" w:tplc="04090019" w:tentative="1">
+      <w:start w:val="1"/>
+      <w:numFmt w:val="lowerLetter"/>
+      <w:lvlText w:val="%8."/>
+      <w:lvlJc w:val="left"/>
+      <w:pPr>
+        <w:ind w:left="5760" w:hanging="360"/>
+      </w:pPr>
+    </w:lvl>
+    <w:lvl w:ilvl="8" w:tplc="0409001B" w:tentative="1">
+      <w:start w:val="1"/>
+      <w:numFmt w:val="lowerRoman"/>
+      <w:lvlText w:val="%9."/>
+      <w:lvlJc w:val="right"/>
+      <w:pPr>
+        <w:ind w:left="6480" w:hanging="180"/>
+      </w:pPr>
+    </w:lvl>
+  </w:abstractNum>
+  <w:abstractNum w:abstractNumId="10">
     <w:nsid w:val="555C7408"/>
     <w:multiLevelType w:val="multilevel"/>
     <w:tmpl w:val="7CFE9016"/>
@@ -2628,7 +2770,7 @@
       </w:rPr>
     </w:lvl>
   </w:abstractNum>
-  <w:abstractNum w:abstractNumId="10">
+  <w:abstractNum w:abstractNumId="11">
     <w:nsid w:val="5BF1647D"/>
     <w:multiLevelType w:val="hybridMultilevel"/>
     <w:tmpl w:val="E39A1FD8"/>
@@ -2714,7 +2856,7 @@
       </w:pPr>
     </w:lvl>
   </w:abstractNum>
-  <w:abstractNum w:abstractNumId="11">
+  <w:abstractNum w:abstractNumId="12">
     <w:nsid w:val="5F4A57A3"/>
     <w:multiLevelType w:val="hybridMultilevel"/>
     <w:tmpl w:val="BC664F06"/>
@@ -2800,7 +2942,7 @@
       </w:pPr>
     </w:lvl>
   </w:abstractNum>
-  <w:abstractNum w:abstractNumId="12">
+  <w:abstractNum w:abstractNumId="13">
     <w:nsid w:val="6D68003B"/>
     <w:multiLevelType w:val="multilevel"/>
     <w:tmpl w:val="0409001F"/>
@@ -2886,7 +3028,7 @@
       </w:pPr>
     </w:lvl>
   </w:abstractNum>
-  <w:abstractNum w:abstractNumId="13">
+  <w:abstractNum w:abstractNumId="14">
     <w:nsid w:val="75D531E3"/>
     <w:multiLevelType w:val="hybridMultilevel"/>
     <w:tmpl w:val="30769296"/>
@@ -2999,7 +3141,7 @@
       </w:rPr>
     </w:lvl>
   </w:abstractNum>
-  <w:abstractNum w:abstractNumId="14">
+  <w:abstractNum w:abstractNumId="15">
     <w:nsid w:val="78F2226E"/>
     <w:multiLevelType w:val="multilevel"/>
     <w:tmpl w:val="0409001F"/>
@@ -3085,7 +3227,7 @@
       </w:pPr>
     </w:lvl>
   </w:abstractNum>
-  <w:abstractNum w:abstractNumId="15">
+  <w:abstractNum w:abstractNumId="16">
     <w:nsid w:val="7DD17EAC"/>
     <w:multiLevelType w:val="hybridMultilevel"/>
     <w:tmpl w:val="B2D2B472"/>
@@ -3199,22 +3341,22 @@
     </w:lvl>
   </w:abstractNum>
   <w:num w:numId="1">
-    <w:abstractNumId w:val="15"/>
+    <w:abstractNumId w:val="16"/>
   </w:num>
   <w:num w:numId="2">
-    <w:abstractNumId w:val="13"/>
+    <w:abstractNumId w:val="14"/>
   </w:num>
   <w:num w:numId="3">
     <w:abstractNumId w:val="2"/>
   </w:num>
   <w:num w:numId="4">
+    <w:abstractNumId w:val="11"/>
+  </w:num>
+  <w:num w:numId="5">
     <w:abstractNumId w:val="10"/>
   </w:num>
-  <w:num w:numId="5">
-    <w:abstractNumId w:val="9"/>
-  </w:num>
   <w:num w:numId="6">
-    <w:abstractNumId w:val="11"/>
+    <w:abstractNumId w:val="12"/>
   </w:num>
   <w:num w:numId="7">
     <w:abstractNumId w:val="8"/>
@@ -3229,13 +3371,13 @@
     <w:abstractNumId w:val="5"/>
   </w:num>
   <w:num w:numId="11">
-    <w:abstractNumId w:val="12"/>
+    <w:abstractNumId w:val="13"/>
   </w:num>
   <w:num w:numId="12">
     <w:abstractNumId w:val="0"/>
   </w:num>
   <w:num w:numId="13">
-    <w:abstractNumId w:val="14"/>
+    <w:abstractNumId w:val="15"/>
   </w:num>
   <w:num w:numId="14">
     <w:abstractNumId w:val="3"/>
@@ -3245,6 +3387,9 @@
   </w:num>
   <w:num w:numId="16">
     <w:abstractNumId w:val="1"/>
+  </w:num>
+  <w:num w:numId="17">
+    <w:abstractNumId w:val="9"/>
   </w:num>
 </w:numbering>
 </file>
@@ -3860,6 +4005,7 @@
   <w:style w:type="character" w:default="1" w:styleId="DefaultParagraphFont">
     <w:name w:val="Default Paragraph Font"/>
     <w:uiPriority w:val="1"/>
+    <w:semiHidden/>
     <w:unhideWhenUsed/>
   </w:style>
   <w:style w:type="table" w:default="1" w:styleId="TableNormal">
@@ -4341,6 +4487,37 @@
     <w:basedOn w:val="DefaultParagraphFont"/>
     <w:rsid w:val="009661D6"/>
   </w:style>
+  <w:style w:type="paragraph" w:styleId="BalloonText">
+    <w:name w:val="Balloon Text"/>
+    <w:basedOn w:val="Normal"/>
+    <w:link w:val="BalloonTextChar"/>
+    <w:uiPriority w:val="99"/>
+    <w:semiHidden/>
+    <w:unhideWhenUsed/>
+    <w:rsid w:val="006A0E0A"/>
+    <w:pPr>
+      <w:spacing w:after="0" w:line="240" w:lineRule="auto"/>
+    </w:pPr>
+    <w:rPr>
+      <w:rFonts w:ascii="Segoe UI" w:hAnsi="Segoe UI" w:cs="Segoe UI"/>
+      <w:sz w:val="18"/>
+      <w:szCs w:val="18"/>
+    </w:rPr>
+  </w:style>
+  <w:style w:type="character" w:customStyle="1" w:styleId="BalloonTextChar">
+    <w:name w:val="Balloon Text Char"/>
+    <w:basedOn w:val="DefaultParagraphFont"/>
+    <w:link w:val="BalloonText"/>
+    <w:uiPriority w:val="99"/>
+    <w:semiHidden/>
+    <w:rsid w:val="006A0E0A"/>
+    <w:rPr>
+      <w:rFonts w:ascii="Segoe UI" w:hAnsi="Segoe UI" w:cs="Segoe UI"/>
+      <w:sz w:val="18"/>
+      <w:szCs w:val="18"/>
+      <w:lang w:val="en-ZA"/>
+    </w:rPr>
+  </w:style>
 </w:styles>
 </file>
 
@@ -4610,7 +4787,7 @@
 </file>
 
 <file path=customXml/itemProps1.xml><?xml version="1.0" encoding="utf-8"?>
-<ds:datastoreItem xmlns:ds="http://schemas.openxmlformats.org/officeDocument/2006/customXml" ds:itemID="{C6C54AF1-5B6F-4ECD-9944-4B1869289538}">
+<ds:datastoreItem xmlns:ds="http://schemas.openxmlformats.org/officeDocument/2006/customXml" ds:itemID="{E14AFDC0-FF15-44B6-B780-D252464DB3EA}">
   <ds:schemaRefs>
     <ds:schemaRef ds:uri="http://schemas.openxmlformats.org/officeDocument/2006/bibliography"/>
   </ds:schemaRefs>

</xml_diff>

<commit_message>
[Report] Wrote about process flow
</commit_message>
<xml_diff>
--- a/Report/Hons Report Draft.docx
+++ b/Report/Hons Report Draft.docx
@@ -101,6 +101,103 @@
     <w:p>
       <w:r>
         <w:br w:type="page"/>
+      </w:r>
+    </w:p>
+    <w:p>
+      <w:pPr>
+        <w:pStyle w:val="Heading1"/>
+        <w:numPr>
+          <w:ilvl w:val="0"/>
+          <w:numId w:val="21"/>
+        </w:numPr>
+      </w:pPr>
+      <w:r>
+        <w:lastRenderedPageBreak/>
+        <w:t>Introduction</w:t>
+      </w:r>
+    </w:p>
+    <w:p>
+      <w:r>
+        <w:t>The management of test scripts</w:t>
+      </w:r>
+      <w:r>
+        <w:t xml:space="preserve"> at tertiary institutions</w:t>
+      </w:r>
+      <w:r>
+        <w:t xml:space="preserve"> involves</w:t>
+      </w:r>
+      <w:r>
+        <w:t xml:space="preserve"> collection</w:t>
+      </w:r>
+      <w:r>
+        <w:t xml:space="preserve"> and distribution to markers</w:t>
+      </w:r>
+      <w:r>
+        <w:t xml:space="preserve">, evaluation and </w:t>
+      </w:r>
+      <w:r>
+        <w:t>re</w:t>
+      </w:r>
+      <w:r>
+        <w:t>distribution</w:t>
+      </w:r>
+      <w:r>
+        <w:t xml:space="preserve"> to students</w:t>
+      </w:r>
+      <w:r>
+        <w:t>. The current methods in place rely on the physical test scripts, require a considerable amount of time and coordination between multiple individuals</w:t>
+      </w:r>
+      <w:r>
+        <w:t>.</w:t>
+      </w:r>
+      <w:r>
+        <w:t xml:space="preserve"> </w:t>
+      </w:r>
+      <w:r>
+        <w:t>These methods</w:t>
+      </w:r>
+      <w:r>
+        <w:t xml:space="preserve"> increase</w:t>
+      </w:r>
+      <w:r>
+        <w:t xml:space="preserve"> the waiting time for students who ideally need to get feedback as soon as possible</w:t>
+      </w:r>
+      <w:r>
+        <w:t xml:space="preserve"> in order to improve for future assessments</w:t>
+      </w:r>
+      <w:r>
+        <w:t>.</w:t>
+      </w:r>
+      <w:r>
+        <w:t xml:space="preserve"> Current test management also lacks the collection of any data about t</w:t>
+      </w:r>
+      <w:r>
+        <w:t xml:space="preserve">he tests aside from the student’s </w:t>
+      </w:r>
+      <w:r>
+        <w:t>final mark</w:t>
+      </w:r>
+      <w:r>
+        <w:t>. This leads to a lack of historic data for educators to re</w:t>
+      </w:r>
+      <w:r>
+        <w:t>ference when creating new tests</w:t>
+      </w:r>
+      <w:r>
+        <w:t>.</w:t>
+      </w:r>
+    </w:p>
+    <w:p>
+      <w:pPr>
+        <w:rPr>
+          <w:color w:val="00B050"/>
+        </w:rPr>
+      </w:pPr>
+      <w:r>
+        <w:rPr>
+          <w:color w:val="00B050"/>
+        </w:rPr>
+        <w:t>Needs more.</w:t>
       </w:r>
     </w:p>
     <w:p>
@@ -110,117 +207,8 @@
           <w:ilvl w:val="0"/>
           <w:numId w:val="5"/>
         </w:numPr>
-        <w:rPr>
-          <w:color w:val="auto"/>
-        </w:rPr>
-      </w:pPr>
-      <w:r>
-        <w:rPr>
-          <w:color w:val="auto"/>
-        </w:rPr>
-        <w:lastRenderedPageBreak/>
-        <w:t>Introduction</w:t>
-      </w:r>
-    </w:p>
-    <w:p>
-      <w:r>
-        <w:t>The management of test scripts</w:t>
-      </w:r>
-      <w:r>
-        <w:t xml:space="preserve"> at tertiary institutions</w:t>
-      </w:r>
-      <w:r>
-        <w:t xml:space="preserve"> involves</w:t>
-      </w:r>
-      <w:r>
-        <w:t xml:space="preserve"> collection</w:t>
-      </w:r>
-      <w:r>
-        <w:t xml:space="preserve"> and distribution to markers</w:t>
-      </w:r>
-      <w:r>
-        <w:t xml:space="preserve">, evaluation and </w:t>
-      </w:r>
-      <w:r>
-        <w:t>re</w:t>
-      </w:r>
-      <w:r>
-        <w:t>distribution</w:t>
-      </w:r>
-      <w:r>
-        <w:t xml:space="preserve"> to students</w:t>
-      </w:r>
-      <w:r>
-        <w:t>. The current methods in place rely on the physical test scripts, require a considerable amount of time and coordination between multiple individuals</w:t>
-      </w:r>
-      <w:r>
-        <w:t>.</w:t>
-      </w:r>
-      <w:r>
-        <w:t xml:space="preserve"> </w:t>
-      </w:r>
-      <w:r>
-        <w:t>These methods</w:t>
-      </w:r>
-      <w:r>
-        <w:t xml:space="preserve"> increase</w:t>
-      </w:r>
-      <w:r>
-        <w:t xml:space="preserve"> the waiting time for students who ideally need to get feedback as soon as possible</w:t>
-      </w:r>
-      <w:r>
-        <w:t xml:space="preserve"> in order to improve for future assessments</w:t>
-      </w:r>
-      <w:r>
-        <w:t>.</w:t>
-      </w:r>
-      <w:r>
-        <w:t xml:space="preserve"> Current test management also lacks the collection of any data about t</w:t>
-      </w:r>
-      <w:r>
-        <w:t xml:space="preserve">he tests aside from the student’s </w:t>
-      </w:r>
-      <w:r>
-        <w:t>final mark</w:t>
-      </w:r>
-      <w:r>
-        <w:t>. This leads to a lack of historic data for educators to re</w:t>
-      </w:r>
-      <w:r>
-        <w:t>ference when creating new tests</w:t>
-      </w:r>
-      <w:r>
-        <w:t>.</w:t>
-      </w:r>
-    </w:p>
-    <w:p>
-      <w:pPr>
-        <w:rPr>
-          <w:color w:val="00B050"/>
-        </w:rPr>
-      </w:pPr>
-      <w:r>
-        <w:rPr>
-          <w:color w:val="00B050"/>
-        </w:rPr>
-        <w:t>Needs more.</w:t>
-      </w:r>
-    </w:p>
-    <w:p>
-      <w:pPr>
-        <w:pStyle w:val="Heading1"/>
-        <w:numPr>
-          <w:ilvl w:val="0"/>
-          <w:numId w:val="5"/>
-        </w:numPr>
-        <w:rPr>
-          <w:color w:val="auto"/>
-        </w:rPr>
-      </w:pPr>
-      <w:r>
-        <w:rPr>
-          <w:color w:val="auto"/>
-        </w:rPr>
+      </w:pPr>
+      <w:r>
         <w:t>Background</w:t>
       </w:r>
     </w:p>
@@ -263,156 +251,22 @@
           <w:ilvl w:val="1"/>
           <w:numId w:val="5"/>
         </w:numPr>
-        <w:rPr>
-          <w:color w:val="auto"/>
-        </w:rPr>
-      </w:pPr>
-      <w:r>
-        <w:rPr>
-          <w:color w:val="auto"/>
-        </w:rPr>
-        <w:t>Functionally similar software</w:t>
-      </w:r>
-    </w:p>
-    <w:p>
-      <w:pPr>
-        <w:ind w:left="270"/>
-      </w:pPr>
-      <w:r>
-        <w:t>Despite the increasing prevalence of technology in education, the marking of paper-based tests has remained largely unchanged. There has however been significant work done on trying to digitize the marking process which shows some promising results.</w:t>
-      </w:r>
-    </w:p>
-    <w:p>
-      <w:pPr>
-        <w:ind w:left="270"/>
-      </w:pPr>
-      <w:r>
-        <w:t>One of the most widely recognized techniques is that of Optical Mark Recognition (OMR) which utilizes optical equipment to interpret marks on a paper [</w:t>
-      </w:r>
-      <w:r>
-        <w:rPr>
-          <w:color w:val="FF0000"/>
-        </w:rPr>
-        <w:t>1</w:t>
-      </w:r>
-      <w:r>
-        <w:t xml:space="preserve">]. These marks are usually indicated in a grid format with cells corresponding to letters or digits. Commercial products which implement OMR are available and have had limited success. One of the key constraints of OMR is that it limits the examiner in terms of what type of questions they can ask. This is because OMR is only suited to multiple choice which implies that examiners can only ask questions up to the applying level in Bloom’s taxonomy. </w:t>
-      </w:r>
-    </w:p>
-    <w:p>
-      <w:pPr>
-        <w:ind w:left="270"/>
-      </w:pPr>
-      <w:r>
-        <w:t xml:space="preserve">An alternative to this would be to use a system that could analyze free form answers. This kind of technique has been explored, especially in terms of essay marking. </w:t>
-      </w:r>
-    </w:p>
-    <w:p>
-      <w:pPr>
-        <w:ind w:left="270"/>
-      </w:pPr>
-      <w:r>
-        <w:t xml:space="preserve">Researchers such as </w:t>
-      </w:r>
-      <w:r>
-        <w:rPr>
-          <w:color w:val="000000"/>
-        </w:rPr>
-        <w:t>Christie [</w:t>
-      </w:r>
-      <w:r>
-        <w:rPr>
-          <w:color w:val="FF0000"/>
-        </w:rPr>
-        <w:t>2</w:t>
-      </w:r>
-      <w:r>
-        <w:rPr>
-          <w:color w:val="000000"/>
-        </w:rPr>
-        <w:t>]</w:t>
-      </w:r>
-      <w:r>
-        <w:t xml:space="preserve"> have found success applying automatic marking to the marking of essays. The researcher describes a technique used to mark both style and content which requires acceptable style metrics to be set up before marking as well as manually marking a certain amount of scripts to calibrate the algorithm. Such a system would allow for questions from all levels of Bloom’s taxonomy and would therefore be more widely applicable.</w:t>
-      </w:r>
-    </w:p>
-    <w:p>
-      <w:pPr>
-        <w:ind w:left="270"/>
-        <w:rPr>
-          <w:color w:val="000000"/>
-        </w:rPr>
-      </w:pPr>
-      <w:r>
-        <w:rPr>
-          <w:color w:val="000000"/>
-        </w:rPr>
-        <w:t>Pulman</w:t>
-      </w:r>
-      <w:r>
-        <w:t xml:space="preserve"> </w:t>
-      </w:r>
-      <w:r>
-        <w:t>[</w:t>
-      </w:r>
-      <w:r>
-        <w:rPr>
-          <w:color w:val="FF0000"/>
-        </w:rPr>
-        <w:t>3</w:t>
-      </w:r>
-      <w:r>
-        <w:t>]</w:t>
-      </w:r>
-      <w:r>
-        <w:t xml:space="preserve"> did similar work in that he attempted to use machine learning techniques to automatically mark short free form answers. Although he draws no conclusions on how easy his method is to customize to different questions, there is a problem which is identifiable in both his and </w:t>
-      </w:r>
-      <w:r>
-        <w:rPr>
-          <w:color w:val="000000"/>
-        </w:rPr>
-        <w:t xml:space="preserve">Christie’s approaches. That problem, is training data. A system that is more generally applicable to a </w:t>
-      </w:r>
-      <w:r>
-        <w:rPr>
-          <w:color w:val="000000"/>
-        </w:rPr>
-        <w:lastRenderedPageBreak/>
-        <w:t>wide range of test is preferred since time does not have to be spent on customizing it for each new type of test.</w:t>
-      </w:r>
-    </w:p>
-    <w:p>
-      <w:pPr>
-        <w:ind w:left="270"/>
-      </w:pPr>
-      <w:r>
-        <w:rPr>
-          <w:color w:val="000000"/>
-        </w:rPr>
-        <w:t>There are also certain issues which could arise which Thomas [</w:t>
-      </w:r>
-      <w:r>
-        <w:rPr>
-          <w:color w:val="FF0000"/>
-        </w:rPr>
-        <w:t>4</w:t>
-      </w:r>
-      <w:r>
-        <w:rPr>
-          <w:color w:val="000000"/>
-        </w:rPr>
-        <w:t>] expanded upon in his work.</w:t>
-      </w:r>
-      <w:r>
-        <w:t xml:space="preserve"> Thomas performed an experiment in which he compared the results of a fully automated marking system and a manual marking system. The tests intended for automatic marking were taken on a computer and the other tests were done on paper. The researcher noted that certain problems could arise during the taking of the test that could only be solved effectively by human markers. </w:t>
-      </w:r>
-    </w:p>
-    <w:p>
-      <w:pPr>
-        <w:ind w:left="270"/>
-      </w:pPr>
-      <w:r>
-        <w:t>The most problematic of these being that of ambiguity, either in the student’s answer or the examiner’s question. Students may also not be able to express themselves clearly, especially if they are taking the test in a language other than their first language. Both of these problems could be overcome by manual markers who used their knowledge of the domain and discussion with fellow markers to assign appropriate marks.</w:t>
+      </w:pPr>
+      <w:r>
+        <w:t>The current procedures</w:t>
+      </w:r>
+    </w:p>
+    <w:p>
+      <w:pPr>
+        <w:rPr>
+          <w:color w:val="00B050"/>
+        </w:rPr>
+      </w:pPr>
+      <w:r>
+        <w:rPr>
+          <w:color w:val="00B050"/>
+        </w:rPr>
+        <w:t>Observation</w:t>
       </w:r>
     </w:p>
     <w:p>
@@ -422,14 +276,165 @@
           <w:ilvl w:val="1"/>
           <w:numId w:val="5"/>
         </w:numPr>
-        <w:rPr>
-          <w:color w:val="auto"/>
-        </w:rPr>
-      </w:pPr>
-      <w:r>
-        <w:rPr>
-          <w:color w:val="auto"/>
-        </w:rPr>
+      </w:pPr>
+      <w:r>
+        <w:t>Functionally similar software</w:t>
+      </w:r>
+    </w:p>
+    <w:p>
+      <w:pPr>
+        <w:ind w:left="270"/>
+      </w:pPr>
+      <w:r>
+        <w:t>Despite the increasing prevalence of technology in education, the marking of paper-based tests has remained largely unchanged. There has however been significant work done on trying to digitize the marking process which shows some promising results.</w:t>
+      </w:r>
+    </w:p>
+    <w:p>
+      <w:pPr>
+        <w:ind w:left="270"/>
+      </w:pPr>
+      <w:r>
+        <w:t>One of the most widely recognized techniques is that of Optical Mark Recognition (OMR) which utilizes optical equipment to interpret marks on a paper [</w:t>
+      </w:r>
+      <w:r>
+        <w:rPr>
+          <w:color w:val="FF0000"/>
+        </w:rPr>
+        <w:t>1</w:t>
+      </w:r>
+      <w:r>
+        <w:t xml:space="preserve">]. These marks are usually indicated in a grid format with cells corresponding to letters or digits. Commercial products which implement OMR are available and have had limited success. One of the key constraints of OMR is that it limits the examiner in terms of what type of questions they can ask. This is because OMR is only suited to multiple choice which implies that examiners can only ask questions up to the applying level in Bloom’s taxonomy. </w:t>
+      </w:r>
+    </w:p>
+    <w:p>
+      <w:pPr>
+        <w:ind w:left="270"/>
+      </w:pPr>
+      <w:r>
+        <w:t xml:space="preserve">An alternative to this would be to use a system that could </w:t>
+      </w:r>
+      <w:proofErr w:type="spellStart"/>
+      <w:r>
+        <w:t>analyze</w:t>
+      </w:r>
+      <w:proofErr w:type="spellEnd"/>
+      <w:r>
+        <w:t xml:space="preserve"> free form answers. This kind of technique has been explored, especially in terms of essay marking. </w:t>
+      </w:r>
+    </w:p>
+    <w:p>
+      <w:pPr>
+        <w:ind w:left="270"/>
+      </w:pPr>
+      <w:r>
+        <w:t xml:space="preserve">Researchers such as </w:t>
+      </w:r>
+      <w:r>
+        <w:rPr>
+          <w:color w:val="000000"/>
+        </w:rPr>
+        <w:t>Christie [</w:t>
+      </w:r>
+      <w:r>
+        <w:rPr>
+          <w:color w:val="FF0000"/>
+        </w:rPr>
+        <w:t>2</w:t>
+      </w:r>
+      <w:r>
+        <w:rPr>
+          <w:color w:val="000000"/>
+        </w:rPr>
+        <w:t>]</w:t>
+      </w:r>
+      <w:r>
+        <w:t xml:space="preserve"> have found success applying automatic marking to the marking of essays. The researcher describes a technique used to mark both style and content which requires acceptable style metrics to be set up before marking as well as manually marking a certain amount of scripts to calibrate the algorithm. Such a system would allow for questions from all levels of Bloom’s taxonomy and would therefore be more widely applicable.</w:t>
+      </w:r>
+    </w:p>
+    <w:p>
+      <w:pPr>
+        <w:ind w:left="270"/>
+        <w:rPr>
+          <w:color w:val="000000"/>
+        </w:rPr>
+      </w:pPr>
+      <w:proofErr w:type="spellStart"/>
+      <w:r>
+        <w:rPr>
+          <w:color w:val="000000"/>
+        </w:rPr>
+        <w:t>Pulman</w:t>
+      </w:r>
+      <w:proofErr w:type="spellEnd"/>
+      <w:r>
+        <w:t xml:space="preserve"> </w:t>
+      </w:r>
+      <w:r>
+        <w:t>[</w:t>
+      </w:r>
+      <w:r>
+        <w:rPr>
+          <w:color w:val="FF0000"/>
+        </w:rPr>
+        <w:t>3</w:t>
+      </w:r>
+      <w:r>
+        <w:t>]</w:t>
+      </w:r>
+      <w:r>
+        <w:t xml:space="preserve"> did similar work in that he attempted to use machine learning techniques to automatically mark short free form answers. Although he draws no conclusions on how easy his method is to customize to different questions, there is a problem which is identifiable in both his and </w:t>
+      </w:r>
+      <w:r>
+        <w:rPr>
+          <w:color w:val="000000"/>
+        </w:rPr>
+        <w:lastRenderedPageBreak/>
+        <w:t>Christie’s approaches. That problem, is training data. A system that is more generally applicable to a wide range of test is preferred since time does not have to be spent on customizing it for each new type of test.</w:t>
+      </w:r>
+    </w:p>
+    <w:p>
+      <w:pPr>
+        <w:ind w:left="270"/>
+      </w:pPr>
+      <w:r>
+        <w:rPr>
+          <w:color w:val="000000"/>
+        </w:rPr>
+        <w:t>There are also certain issues which could arise which Thomas [</w:t>
+      </w:r>
+      <w:r>
+        <w:rPr>
+          <w:color w:val="FF0000"/>
+        </w:rPr>
+        <w:t>4</w:t>
+      </w:r>
+      <w:r>
+        <w:rPr>
+          <w:color w:val="000000"/>
+        </w:rPr>
+        <w:t>] expanded upon in his work.</w:t>
+      </w:r>
+      <w:r>
+        <w:t xml:space="preserve"> Thomas performed an experiment in which he compared the results of a fully automated marking system and a manual marking system. The tests intended for automatic marking were taken on a computer and the other tests were done on paper. The researcher noted that certain problems could arise during the taking of the test that could only be solved effectively by human markers. </w:t>
+      </w:r>
+    </w:p>
+    <w:p>
+      <w:pPr>
+        <w:ind w:left="270"/>
+      </w:pPr>
+      <w:r>
+        <w:t>The most problematic of these being that of ambiguity, either in the student’s answer or the examiner’s question. Students may also not be able to express themselves clearly, especially if they are taking the test in a language other than their first language. Both of these problems could be overcome by manual markers who used their knowledge of the domain and discussion with fellow markers to assign appropriate marks.</w:t>
+      </w:r>
+    </w:p>
+    <w:p>
+      <w:pPr>
+        <w:pStyle w:val="Heading2"/>
+        <w:numPr>
+          <w:ilvl w:val="1"/>
+          <w:numId w:val="5"/>
+        </w:numPr>
+      </w:pPr>
+      <w:r>
         <w:t>Forms of assessment</w:t>
       </w:r>
     </w:p>
@@ -470,9 +475,11 @@
       <w:r>
         <w:t xml:space="preserve"> of data about students’ progress. This data can then be </w:t>
       </w:r>
+      <w:proofErr w:type="spellStart"/>
       <w:r>
         <w:t>analyzed</w:t>
       </w:r>
+      <w:proofErr w:type="spellEnd"/>
       <w:r>
         <w:t xml:space="preserve"> to predict learning patterns and activities that might indicate a risk of failure </w:t>
       </w:r>
@@ -547,7 +554,22 @@
         <w:ind w:left="270"/>
       </w:pPr>
       <w:r>
-        <w:t>The terms formative and summative assessment however, do not describe the format of the tests but rather their function. As a result, a range of question types can be used in both. A classification of these types based on their cognitive complexity was developed in 1956 by B. Bloom and revised (see figure 1) in 2001 by L. Anderson [</w:t>
+        <w:t xml:space="preserve">The terms formative and summative assessment however, do not describe the format of the tests but rather their function. As a result, a range of question types can be used in both. A classification of these types based on their cognitive complexity was developed in 1956 by B. Bloom and revised (see </w:t>
+      </w:r>
+      <w:r>
+        <w:rPr>
+          <w:color w:val="FF0000"/>
+        </w:rPr>
+        <w:t>F</w:t>
+      </w:r>
+      <w:r>
+        <w:rPr>
+          <w:color w:val="FF0000"/>
+        </w:rPr>
+        <w:t>igure 1</w:t>
+      </w:r>
+      <w:r>
+        <w:t>) in 2001 by L. Anderson [</w:t>
       </w:r>
       <w:r>
         <w:rPr>
@@ -579,7 +601,6 @@
       <w:r>
         <w:rPr>
           <w:noProof/>
-          <w:lang w:val="en-US"/>
         </w:rPr>
         <w:lastRenderedPageBreak/>
         <w:drawing>
@@ -625,24 +646,14 @@
       <w:r>
         <w:t xml:space="preserve">Figure </w:t>
       </w:r>
-      <w:r>
-        <w:fldChar w:fldCharType="begin"/>
-      </w:r>
-      <w:r>
-        <w:instrText xml:space="preserve"> SEQ Figure \* ARABIC </w:instrText>
-      </w:r>
-      <w:r>
-        <w:fldChar w:fldCharType="separate"/>
-      </w:r>
-      <w:r>
-        <w:rPr>
-          <w:noProof/>
-        </w:rPr>
-        <w:t>1</w:t>
-      </w:r>
-      <w:r>
-        <w:fldChar w:fldCharType="end"/>
-      </w:r>
+      <w:fldSimple w:instr=" SEQ Figure \* ARABIC ">
+        <w:r>
+          <w:rPr>
+            <w:noProof/>
+          </w:rPr>
+          <w:t>1</w:t>
+        </w:r>
+      </w:fldSimple>
       <w:r>
         <w:t>: Original and Revised Bloom's Taxonomy [2]</w:t>
       </w:r>
@@ -651,9 +662,11 @@
       <w:pPr>
         <w:ind w:left="270"/>
       </w:pPr>
+      <w:proofErr w:type="spellStart"/>
       <w:r>
         <w:t>Aboulsoud</w:t>
       </w:r>
+      <w:proofErr w:type="spellEnd"/>
       <w:r>
         <w:t xml:space="preserve"> [</w:t>
       </w:r>
@@ -672,7 +685,15 @@
         <w:ind w:left="270"/>
       </w:pPr>
       <w:r>
-        <w:t>This implies that any system developed to aid the marking process should allow for rapid feedback with the characteristics outlined by Adoulsoud as well as allow for the marking of questions at various levels of Bloom’s taxonomy.</w:t>
+        <w:t xml:space="preserve">This implies that any system developed to aid the marking process should allow for rapid feedback with the characteristics outlined by </w:t>
+      </w:r>
+      <w:proofErr w:type="spellStart"/>
+      <w:r>
+        <w:t>Adoulsoud</w:t>
+      </w:r>
+      <w:proofErr w:type="spellEnd"/>
+      <w:r>
+        <w:t xml:space="preserve"> as well as allow for the marking of questions at various levels of Bloom’s taxonomy.</w:t>
       </w:r>
     </w:p>
     <w:p>
@@ -682,14 +703,8 @@
           <w:ilvl w:val="1"/>
           <w:numId w:val="5"/>
         </w:numPr>
-        <w:rPr>
-          <w:color w:val="auto"/>
-        </w:rPr>
-      </w:pPr>
-      <w:r>
-        <w:rPr>
-          <w:color w:val="auto"/>
-        </w:rPr>
+      </w:pPr>
+      <w:r>
         <w:t>Converting physical tests to digital format</w:t>
       </w:r>
     </w:p>
@@ -698,7 +713,23 @@
         <w:ind w:left="270"/>
       </w:pPr>
       <w:r>
-        <w:t>The biggest bottle neck in the entire back-end process appears to be the scanning of test scripts so that they can be processed and stored electronically. This was noted by Doctor H. Suleman (personal communication, 24 April 2014) of The University of Cape Town who has implemented a system which involves the scanning of marked test scripts to automate the process of capturing marks on the university’s learning management system known as Vula. The system he developed only requires that the cover page of the test be processed since it is the one which contains the marks and student information. However, all pages are scanned since they will be emailed to the student as feedback. Due to this, the quality of the scanned document needed to be high enough so that the student would still be able to read the feedback written by the marker and that the image processing algorithms could successfully detect the student number on the cover page which was indicated by shading certain pre-defined areas.</w:t>
+        <w:t xml:space="preserve">The biggest bottle neck in the entire back-end process appears to be the scanning of test scripts so that they can be processed and stored electronically. This was noted by Doctor H. </w:t>
+      </w:r>
+      <w:proofErr w:type="spellStart"/>
+      <w:r>
+        <w:t>Suleman</w:t>
+      </w:r>
+      <w:proofErr w:type="spellEnd"/>
+      <w:r>
+        <w:t xml:space="preserve"> (personal communication, 24 April 2014) of The University of Cape Town who has implemented a system which involves the scanning of marked test scripts to automate the process of capturing marks on the university’s learning management system known as </w:t>
+      </w:r>
+      <w:proofErr w:type="spellStart"/>
+      <w:r>
+        <w:t>Vula</w:t>
+      </w:r>
+      <w:proofErr w:type="spellEnd"/>
+      <w:r>
+        <w:t>. The system he developed only requires that the cover page of the test be processed since it is the one which contains the marks and student information. However, all pages are scanned since they will be emailed to the student as feedback. Due to this, the quality of the scanned document needed to be high enough so that the student would still be able to read the feedback written by the marker and that the image processing algorithms could successfully detect the student number on the cover page which was indicated by shading certain pre-defined areas.</w:t>
       </w:r>
     </w:p>
     <w:p>
@@ -714,21 +745,65 @@
         <w:ind w:left="270"/>
       </w:pPr>
       <w:r>
-        <w:t xml:space="preserve">A problem that was not addressed by Dr. Suleman during our interview, was the size of the scanned documents. This was however addressed by Doctor J. </w:t>
-      </w:r>
+        <w:t xml:space="preserve">A problem that was not addressed by </w:t>
+      </w:r>
+      <w:proofErr w:type="spellStart"/>
+      <w:r>
+        <w:t>Dr.</w:t>
+      </w:r>
+      <w:proofErr w:type="spellEnd"/>
+      <w:r>
+        <w:t xml:space="preserve"> </w:t>
+      </w:r>
+      <w:proofErr w:type="spellStart"/>
+      <w:r>
+        <w:t>Suleman</w:t>
+      </w:r>
+      <w:proofErr w:type="spellEnd"/>
+      <w:r>
+        <w:t xml:space="preserve"> during our interview, was the size of the scanned documents. This was however addressed by Doctor J. </w:t>
+      </w:r>
+      <w:proofErr w:type="spellStart"/>
       <w:r>
         <w:t>Tangkuampien</w:t>
       </w:r>
+      <w:proofErr w:type="spellEnd"/>
       <w:r>
         <w:t xml:space="preserve"> (personal communication, 1 May 2014), who also scanned documents at 300dpi and had to reduce it to 200dpi.He however, reduced the resolution due to concerns about the file size. When scanning at 300dpi the file size was approximately 4MB and decreasing the resolution halved this size. Another difference between his </w:t>
       </w:r>
       <w:r>
         <w:lastRenderedPageBreak/>
-        <w:t xml:space="preserve">scanning solution and that used by Dr. Suleman is that he scanned the documents in colour. While scanning the documents in black and white would have further reduced the file size, Dr. </w:t>
-      </w:r>
+        <w:t xml:space="preserve">scanning solution and that used by </w:t>
+      </w:r>
+      <w:proofErr w:type="spellStart"/>
+      <w:r>
+        <w:t>Dr.</w:t>
+      </w:r>
+      <w:proofErr w:type="spellEnd"/>
+      <w:r>
+        <w:t xml:space="preserve"> </w:t>
+      </w:r>
+      <w:proofErr w:type="spellStart"/>
+      <w:r>
+        <w:t>Suleman</w:t>
+      </w:r>
+      <w:proofErr w:type="spellEnd"/>
+      <w:r>
+        <w:t xml:space="preserve"> is that he scanned the documents in colour. While scanning the documents in black and white would have further reduced the file size, </w:t>
+      </w:r>
+      <w:proofErr w:type="spellStart"/>
+      <w:r>
+        <w:t>Dr.</w:t>
+      </w:r>
+      <w:proofErr w:type="spellEnd"/>
+      <w:r>
+        <w:t xml:space="preserve"> </w:t>
+      </w:r>
+      <w:proofErr w:type="spellStart"/>
       <w:r>
         <w:t>Tangkuampien</w:t>
       </w:r>
+      <w:proofErr w:type="spellEnd"/>
       <w:r>
         <w:t xml:space="preserve"> noticed that doing so interfered with the visibility of the text if students used highlighters. This is because when scanning in black and white, very light highlighters such as yellow do not show and dark ones obscure the text.</w:t>
       </w:r>
@@ -737,12 +812,35 @@
       <w:pPr>
         <w:ind w:left="270"/>
       </w:pPr>
-      <w:r>
-        <w:t xml:space="preserve">Dr. Suleman used a combination of OMR and manual name entry to name scanned files whereas Dr. </w:t>
-      </w:r>
+      <w:proofErr w:type="spellStart"/>
+      <w:r>
+        <w:t>Dr.</w:t>
+      </w:r>
+      <w:proofErr w:type="spellEnd"/>
+      <w:r>
+        <w:t xml:space="preserve"> </w:t>
+      </w:r>
+      <w:proofErr w:type="spellStart"/>
+      <w:r>
+        <w:t>Suleman</w:t>
+      </w:r>
+      <w:proofErr w:type="spellEnd"/>
+      <w:r>
+        <w:t xml:space="preserve"> used a combination of OMR and manual name entry to name scanned files whereas </w:t>
+      </w:r>
+      <w:proofErr w:type="spellStart"/>
+      <w:r>
+        <w:t>Dr.</w:t>
+      </w:r>
+      <w:proofErr w:type="spellEnd"/>
+      <w:r>
+        <w:t xml:space="preserve"> </w:t>
+      </w:r>
+      <w:proofErr w:type="spellStart"/>
       <w:r>
         <w:t>Tangkuampien</w:t>
       </w:r>
+      <w:proofErr w:type="spellEnd"/>
       <w:r>
         <w:t xml:space="preserve"> used a fully manual approach.  With the first approach a special cover page needed to be created whereas with the second the existing test format could be used. </w:t>
       </w:r>
@@ -752,7 +850,15 @@
         <w:ind w:left="270"/>
       </w:pPr>
       <w:r>
-        <w:t>S. Chetty (personal communication, 5 May 2014) described a method which uses optical character recognition (OCR) to name files. This method required that a certain area of the script be reserved for the student number, which eliminated the need for a dedicated cover page as the area for the student number could be included on the same page as the first question of the test. This is essential as he suggests that a large part of the process will be a compromise between the existing process and the new electronic solution. By eliminating the creation of a cover page the overall process can also remain as simple as possible.</w:t>
+        <w:t xml:space="preserve">S. </w:t>
+      </w:r>
+      <w:proofErr w:type="spellStart"/>
+      <w:r>
+        <w:t>Chetty</w:t>
+      </w:r>
+      <w:proofErr w:type="spellEnd"/>
+      <w:r>
+        <w:t xml:space="preserve"> (personal communication, 5 May 2014) described a method which uses optical character recognition (OCR) to name files. This method required that a certain area of the script be reserved for the student number, which eliminated the need for a dedicated cover page as the area for the student number could be included on the same page as the first question of the test. This is essential as he suggests that a large part of the process will be a compromise between the existing process and the new electronic solution. By eliminating the creation of a cover page the overall process can also remain as simple as possible.</w:t>
       </w:r>
     </w:p>
     <w:p>
@@ -794,20 +900,11 @@
           <w:ilvl w:val="1"/>
           <w:numId w:val="5"/>
         </w:numPr>
-        <w:rPr>
-          <w:color w:val="auto"/>
-        </w:rPr>
-      </w:pPr>
-      <w:r>
-        <w:rPr>
-          <w:color w:val="auto"/>
-        </w:rPr>
+      </w:pPr>
+      <w:r>
         <w:t xml:space="preserve">Software </w:t>
       </w:r>
       <w:r>
-        <w:rPr>
-          <w:color w:val="auto"/>
-        </w:rPr>
         <w:t>interaction</w:t>
       </w:r>
     </w:p>
@@ -823,8 +920,13 @@
       <w:pPr>
         <w:ind w:left="270"/>
       </w:pPr>
-      <w:r>
-        <w:t>Alisi [</w:t>
+      <w:proofErr w:type="spellStart"/>
+      <w:r>
+        <w:t>Alisi</w:t>
+      </w:r>
+      <w:proofErr w:type="spellEnd"/>
+      <w:r>
+        <w:t xml:space="preserve"> [</w:t>
       </w:r>
       <w:r>
         <w:rPr>
@@ -864,7 +966,15 @@
         <w:ind w:left="270"/>
       </w:pPr>
       <w:r>
-        <w:t xml:space="preserve">This point is further expanded upon by Malizia </w:t>
+        <w:t xml:space="preserve">This point is further expanded upon by </w:t>
+      </w:r>
+      <w:proofErr w:type="spellStart"/>
+      <w:r>
+        <w:t>Malizia</w:t>
+      </w:r>
+      <w:proofErr w:type="spellEnd"/>
+      <w:r>
+        <w:t xml:space="preserve"> </w:t>
       </w:r>
       <w:r>
         <w:t>[</w:t>
@@ -888,17 +998,37 @@
       </w:pPr>
       <w:r>
         <w:lastRenderedPageBreak/>
-        <w:t xml:space="preserve">In order to provide the students with useful feedback, Dr. </w:t>
-      </w:r>
+        <w:t xml:space="preserve">In order to provide the students with useful feedback, </w:t>
+      </w:r>
+      <w:proofErr w:type="spellStart"/>
+      <w:r>
+        <w:t>Dr.</w:t>
+      </w:r>
+      <w:proofErr w:type="spellEnd"/>
+      <w:r>
+        <w:t xml:space="preserve"> </w:t>
+      </w:r>
+      <w:proofErr w:type="spellStart"/>
       <w:r>
         <w:t>Tangkuampien</w:t>
       </w:r>
-      <w:r>
-        <w:t xml:space="preserve"> suggests that a three-pane view is the most useful. The three-pane view describes the screen and document layout used that presents the viewer with the question, student answer and model answer in a single view. During his research Dr. </w:t>
-      </w:r>
+      <w:proofErr w:type="spellEnd"/>
+      <w:r>
+        <w:t xml:space="preserve"> suggests that a three-pane view is the most useful. The three-pane view describes the screen and document layout used that presents the viewer with the question, student answer and model answer in a single view. During his research </w:t>
+      </w:r>
+      <w:proofErr w:type="spellStart"/>
+      <w:r>
+        <w:t>Dr.</w:t>
+      </w:r>
+      <w:proofErr w:type="spellEnd"/>
+      <w:r>
+        <w:t xml:space="preserve"> </w:t>
+      </w:r>
+      <w:proofErr w:type="spellStart"/>
       <w:r>
         <w:t>Tangkuampien</w:t>
       </w:r>
+      <w:proofErr w:type="spellEnd"/>
       <w:r>
         <w:t xml:space="preserve"> has found that this view has proven the most beneficial to both the marker and the student. It allows the students to easily assess what they did incorrectly and how they can fix it. The software shown during the interview maintained the traditional view of a test script i.e. as a set of multiple pages exactly as they were scanned with the model answer added to the right column</w:t>
       </w:r>
@@ -907,11 +1037,29 @@
       <w:pPr>
         <w:ind w:left="270"/>
       </w:pPr>
-      <w:r>
-        <w:t xml:space="preserve">Dr. Suleman observed that when working with electronic test scripts one does not have to maintain this view. He suggests that it is possible and may be beneficial to tailor the view of the test script to the device on which it will be marked. When changing the view however, the ability to add feedback should still be maintained as </w:t>
-      </w:r>
-      <w:r>
-        <w:t xml:space="preserve">Fowles </w:t>
+      <w:proofErr w:type="spellStart"/>
+      <w:r>
+        <w:t>Dr.</w:t>
+      </w:r>
+      <w:proofErr w:type="spellEnd"/>
+      <w:r>
+        <w:t xml:space="preserve"> </w:t>
+      </w:r>
+      <w:proofErr w:type="spellStart"/>
+      <w:r>
+        <w:t>Suleman</w:t>
+      </w:r>
+      <w:proofErr w:type="spellEnd"/>
+      <w:r>
+        <w:t xml:space="preserve"> observed that when working with electronic test scripts one does not have to maintain this view. He suggests that it is possible and may be beneficial to tailor the view of the test script to the device on which it will be marked. When changing the view however, the ability to add feedback should still be maintained as </w:t>
+      </w:r>
+      <w:proofErr w:type="spellStart"/>
+      <w:r>
+        <w:t>Fowles</w:t>
+      </w:r>
+      <w:proofErr w:type="spellEnd"/>
+      <w:r>
+        <w:t xml:space="preserve"> </w:t>
       </w:r>
       <w:r>
         <w:t>[</w:t>
@@ -924,6 +1072,18 @@
       </w:r>
       <w:r>
         <w:t>] suggests that this is both reassuring to the marker but is also essential if the marking is challenged in the future.</w:t>
+      </w:r>
+    </w:p>
+    <w:p>
+      <w:pPr>
+        <w:pStyle w:val="Heading2"/>
+        <w:numPr>
+          <w:ilvl w:val="1"/>
+          <w:numId w:val="5"/>
+        </w:numPr>
+      </w:pPr>
+      <w:r>
+        <w:t>Summary</w:t>
       </w:r>
     </w:p>
     <w:p>
@@ -1049,13 +1209,25 @@
     </w:p>
     <w:p>
       <w:r>
-        <w:t>ScriptView allows for the distribution of marked scripts to the students and for a summary of the marks of a particular test to be sent to a course administrator.</w:t>
+        <w:t xml:space="preserve">ScriptView allows for the distribution of marked scripts to the students and for a summary of the marks of a particular test to be sent to a </w:t>
+      </w:r>
+      <w:r>
+        <w:t>teaching assistant (TA)</w:t>
+      </w:r>
+      <w:r>
+        <w:t>.</w:t>
       </w:r>
       <w:r>
         <w:t xml:space="preserve"> The format of the email sent to students allows them to quickly asses in which areas they lost marks and thus where they need to improve.</w:t>
       </w:r>
       <w:r>
-        <w:t xml:space="preserve"> The summary sent to the course administrator is in CSV (Comma-Separated Values) format which is compatible with most </w:t>
+        <w:t xml:space="preserve"> The summary sent to the </w:t>
+      </w:r>
+      <w:r>
+        <w:t>TA</w:t>
+      </w:r>
+      <w:r>
+        <w:t xml:space="preserve"> is in CSV (Comma-Separated Values) format which is compatible with most </w:t>
       </w:r>
       <w:r>
         <w:t xml:space="preserve">learning management systems and thus reduces the time needed </w:t>
@@ -1068,6 +1240,19 @@
       </w:r>
       <w:r>
         <w:t>.</w:t>
+      </w:r>
+    </w:p>
+    <w:p>
+      <w:pPr>
+        <w:rPr>
+          <w:color w:val="00B050"/>
+        </w:rPr>
+      </w:pPr>
+      <w:r>
+        <w:rPr>
+          <w:color w:val="00B050"/>
+        </w:rPr>
+        <w:t>Diagram for system and what I’m doing</w:t>
       </w:r>
     </w:p>
     <w:p>
@@ -1077,14 +1262,8 @@
           <w:ilvl w:val="0"/>
           <w:numId w:val="5"/>
         </w:numPr>
-        <w:rPr>
-          <w:color w:val="auto"/>
-        </w:rPr>
-      </w:pPr>
-      <w:r>
-        <w:rPr>
-          <w:color w:val="auto"/>
-        </w:rPr>
+      </w:pPr>
+      <w:r>
         <w:lastRenderedPageBreak/>
         <w:t>Design and Implementation</w:t>
       </w:r>
@@ -1106,10 +1285,482 @@
         <w:ind w:firstLine="270"/>
       </w:pPr>
       <w:r>
-        <w:t>A software design methodology is</w:t>
+        <w:t>A software design methodology is …</w:t>
+      </w:r>
+    </w:p>
+    <w:p>
+      <w:pPr>
+        <w:pStyle w:val="Heading2"/>
+        <w:numPr>
+          <w:ilvl w:val="1"/>
+          <w:numId w:val="5"/>
+        </w:numPr>
+      </w:pPr>
+      <w:r>
+        <w:t>User Centric Development</w:t>
+      </w:r>
+    </w:p>
+    <w:p>
+      <w:pPr>
+        <w:pStyle w:val="Heading2"/>
+        <w:numPr>
+          <w:ilvl w:val="1"/>
+          <w:numId w:val="5"/>
+        </w:numPr>
+      </w:pPr>
+      <w:r>
+        <w:t xml:space="preserve">Process and </w:t>
+      </w:r>
+      <w:r>
+        <w:t>Software Design</w:t>
+      </w:r>
+    </w:p>
+    <w:p>
+      <w:pPr>
+        <w:ind w:left="270"/>
+      </w:pPr>
+      <w:r>
+        <w:t xml:space="preserve">ScriptView is intended to enhance the existing test management procedures as described in section </w:t>
+      </w:r>
+      <w:r>
+        <w:rPr>
+          <w:color w:val="FF0000"/>
+        </w:rPr>
+        <w:t>2.1</w:t>
+      </w:r>
+      <w:r>
+        <w:t>. This meant that the system needed to be designed in such a way that it would not disrupt the current operations to a large deg</w:t>
+      </w:r>
+      <w:r>
+        <w:t>ree.</w:t>
+      </w:r>
+    </w:p>
+    <w:p>
+      <w:pPr>
+        <w:pStyle w:val="Heading3"/>
+        <w:numPr>
+          <w:ilvl w:val="2"/>
+          <w:numId w:val="5"/>
+        </w:numPr>
+      </w:pPr>
+      <w:r>
+        <w:t>Process Design</w:t>
+      </w:r>
+    </w:p>
+    <w:p>
+      <w:pPr>
+        <w:ind w:left="720"/>
+      </w:pPr>
+      <w:r>
+        <w:rPr>
+          <w:color w:val="FF0000"/>
+        </w:rPr>
+        <w:t xml:space="preserve">Figure 2 </w:t>
+      </w:r>
+      <w:r>
+        <w:t>shows the overall process flow of ScriptView. This flow was inspired by the existing test management systems but decreases the amount of human intervention required.</w:t>
+      </w:r>
+    </w:p>
+    <w:p>
+      <w:pPr>
+        <w:keepNext/>
+        <w:ind w:left="720"/>
+        <w:jc w:val="center"/>
+      </w:pPr>
+      <w:r>
+        <w:rPr>
+          <w:noProof/>
+        </w:rPr>
+        <w:drawing>
+          <wp:inline distT="0" distB="0" distL="0" distR="0">
+            <wp:extent cx="5943600" cy="2692101"/>
+            <wp:effectExtent l="0" t="0" r="0" b="0"/>
+            <wp:docPr id="3" name="Picture 3" descr="C:\Users\Victor\Downloads\Process Diagram.png"/>
+            <wp:cNvGraphicFramePr>
+              <a:graphicFrameLocks xmlns:a="http://schemas.openxmlformats.org/drawingml/2006/main" noChangeAspect="1"/>
+            </wp:cNvGraphicFramePr>
+            <a:graphic xmlns:a="http://schemas.openxmlformats.org/drawingml/2006/main">
+              <a:graphicData uri="http://schemas.openxmlformats.org/drawingml/2006/picture">
+                <pic:pic xmlns:pic="http://schemas.openxmlformats.org/drawingml/2006/picture">
+                  <pic:nvPicPr>
+                    <pic:cNvPr id="0" name="Picture 3" descr="C:\Users\Victor\Downloads\Process Diagram.png"/>
+                    <pic:cNvPicPr>
+                      <a:picLocks noChangeAspect="1" noChangeArrowheads="1"/>
+                    </pic:cNvPicPr>
+                  </pic:nvPicPr>
+                  <pic:blipFill>
+                    <a:blip r:embed="rId9">
+                      <a:extLst>
+                        <a:ext uri="{28A0092B-C50C-407E-A947-70E740481C1C}">
+                          <a14:useLocalDpi xmlns:a14="http://schemas.microsoft.com/office/drawing/2010/main" val="0"/>
+                        </a:ext>
+                      </a:extLst>
+                    </a:blip>
+                    <a:srcRect/>
+                    <a:stretch>
+                      <a:fillRect/>
+                    </a:stretch>
+                  </pic:blipFill>
+                  <pic:spPr bwMode="auto">
+                    <a:xfrm>
+                      <a:off x="0" y="0"/>
+                      <a:ext cx="5943600" cy="2692101"/>
+                    </a:xfrm>
+                    <a:prstGeom prst="rect">
+                      <a:avLst/>
+                    </a:prstGeom>
+                    <a:noFill/>
+                    <a:ln>
+                      <a:noFill/>
+                    </a:ln>
+                  </pic:spPr>
+                </pic:pic>
+              </a:graphicData>
+            </a:graphic>
+          </wp:inline>
+        </w:drawing>
+      </w:r>
+    </w:p>
+    <w:p>
+      <w:pPr>
+        <w:pStyle w:val="Caption"/>
+        <w:jc w:val="center"/>
+      </w:pPr>
+      <w:r>
+        <w:t xml:space="preserve">Figure </w:t>
+      </w:r>
+      <w:fldSimple w:instr=" SEQ Figure \* ARABIC ">
+        <w:r>
+          <w:rPr>
+            <w:noProof/>
+          </w:rPr>
+          <w:t>2</w:t>
+        </w:r>
+      </w:fldSimple>
+      <w:r>
+        <w:t xml:space="preserve">: </w:t>
+      </w:r>
+      <w:r>
+        <w:t>Overall proce</w:t>
+      </w:r>
+      <w:r>
+        <w:t>ss flow of the ScriptView system</w:t>
+      </w:r>
+    </w:p>
+    <w:p>
+      <w:pPr>
+        <w:ind w:left="720"/>
+      </w:pPr>
+      <w:r>
+        <w:t>Th</w:t>
+      </w:r>
+      <w:r>
+        <w:t>e first step in the process</w:t>
+      </w:r>
+      <w:r>
+        <w:t xml:space="preserve"> is preprocessing.</w:t>
+      </w:r>
+      <w:r>
+        <w:t xml:space="preserve"> The </w:t>
+      </w:r>
+      <w:r>
+        <w:t>preprocessing step</w:t>
+      </w:r>
+      <w:r>
+        <w:t xml:space="preserve"> </w:t>
+      </w:r>
+      <w:r>
+        <w:t>ensures</w:t>
+      </w:r>
+      <w:r>
+        <w:t xml:space="preserve"> that all constraints on the physical test paper (see section </w:t>
+      </w:r>
+      <w:r>
+        <w:rPr>
+          <w:color w:val="FF0000"/>
+        </w:rPr>
+        <w:t>X</w:t>
+      </w:r>
+      <w:r>
+        <w:t xml:space="preserve">) </w:t>
+      </w:r>
+      <w:r>
+        <w:t>are adhered to before the scripts are scanned.</w:t>
+      </w:r>
+      <w:r>
+        <w:t xml:space="preserve"> These checks are performed by the user but it is not time consuming since the appropriate templates for the test papers are provided and if these are used, this step can be skipped by the user.</w:t>
+      </w:r>
+    </w:p>
+    <w:p>
+      <w:pPr>
+        <w:ind w:left="720"/>
+      </w:pPr>
+      <w:r>
+        <w:t>Once scripts have been collected and scanned, they are autom</w:t>
+      </w:r>
+      <w:r>
+        <w:t xml:space="preserve">atically emailed to a monitored </w:t>
+      </w:r>
+      <w:r>
+        <w:t>inbox.</w:t>
+      </w:r>
+      <w:r>
+        <w:t xml:space="preserve"> Once the scripts have been received, they will undergo </w:t>
+      </w:r>
+      <w:r>
+        <w:t>Optical Character Recognition (OCR)</w:t>
+      </w:r>
+      <w:r>
+        <w:t xml:space="preserve"> in order to determine the name of the course and the test so that they can be stored on the server. This was done to remove the need for users to manually enter</w:t>
+      </w:r>
+      <w:r>
+        <w:t xml:space="preserve"> this information for each test which decreases the amount of work by the user as well as reducing the probability of naming errors since all text output from the OCR methods is checked a database of test and </w:t>
+      </w:r>
+      <w:r>
+        <w:lastRenderedPageBreak/>
+        <w:t>course information.</w:t>
+      </w:r>
+      <w:r>
+        <w:t xml:space="preserve"> </w:t>
+      </w:r>
+      <w:r>
+        <w:t xml:space="preserve">In addition to the OCR, the digital copies of the tests are </w:t>
+      </w:r>
+      <w:r>
+        <w:t>also undergo image processing in order to improve their readability when they</w:t>
+      </w:r>
+      <w:r>
+        <w:t xml:space="preserve"> are displayed on the tablet interface.</w:t>
+      </w:r>
+      <w:r>
+        <w:t xml:space="preserve"> Once both the OCR and image processing has been completed the script is uploaded as a set of images, each representing a single page from the script.</w:t>
+      </w:r>
+    </w:p>
+    <w:p>
+      <w:pPr>
+        <w:ind w:left="720"/>
+        <w:rPr>
+          <w:color w:val="FF0000"/>
+        </w:rPr>
+      </w:pPr>
+      <w:r>
+        <w:rPr>
+          <w:color w:val="FF0000"/>
+        </w:rPr>
+        <w:t>Ethical concern: Image processing on test</w:t>
+      </w:r>
+      <w:r>
+        <w:rPr>
+          <w:color w:val="FF0000"/>
+        </w:rPr>
+        <w:t>s</w:t>
+      </w:r>
+    </w:p>
+    <w:p>
+      <w:pPr>
+        <w:ind w:left="720"/>
+        <w:rPr>
+          <w:color w:val="632423" w:themeColor="accent2" w:themeShade="80"/>
+        </w:rPr>
+      </w:pPr>
+      <w:r>
+        <w:rPr>
+          <w:color w:val="632423" w:themeColor="accent2" w:themeShade="80"/>
+        </w:rPr>
+        <w:t xml:space="preserve">/////// Continue Here </w:t>
+      </w:r>
+      <w:r>
+        <w:rPr>
+          <w:color w:val="632423" w:themeColor="accent2" w:themeShade="80"/>
+        </w:rPr>
+        <w:t>///////</w:t>
       </w:r>
       <w:bookmarkStart w:id="0" w:name="_GoBack"/>
       <w:bookmarkEnd w:id="0"/>
+    </w:p>
+    <w:p>
+      <w:pPr>
+        <w:ind w:left="720"/>
+      </w:pPr>
+      <w:r>
+        <w:t>The collection of test scripts is the same as in the current test management procedures but instead of making them available for markers, the tests need to be scanned.</w:t>
+      </w:r>
+      <w:r>
+        <w:t xml:space="preserve"> This creates a digital version of the paper script which is processed and uploaded to the server.</w:t>
+      </w:r>
+      <w:r>
+        <w:t xml:space="preserve"> The image processing performed on these scripts is described in section </w:t>
+      </w:r>
+      <w:r>
+        <w:rPr>
+          <w:color w:val="FF0000"/>
+        </w:rPr>
+        <w:t>X</w:t>
+      </w:r>
+      <w:r>
+        <w:t>.</w:t>
+      </w:r>
+    </w:p>
+    <w:p>
+      <w:pPr>
+        <w:ind w:left="720"/>
+      </w:pPr>
+      <w:r>
+        <w:t xml:space="preserve">Once the scripts have been scanned </w:t>
+      </w:r>
+      <w:r>
+        <w:t xml:space="preserve">and processed, they will become available for marking on the tablet interface </w:t>
+      </w:r>
+    </w:p>
+    <w:p>
+      <w:pPr>
+        <w:ind w:left="720"/>
+      </w:pPr>
+    </w:p>
+    <w:p>
+      <w:pPr>
+        <w:pStyle w:val="Heading3"/>
+        <w:numPr>
+          <w:ilvl w:val="2"/>
+          <w:numId w:val="5"/>
+        </w:numPr>
+      </w:pPr>
+      <w:r>
+        <w:t>Constraints</w:t>
+      </w:r>
+    </w:p>
+    <w:p>
+      <w:pPr>
+        <w:ind w:left="702" w:firstLine="18"/>
+      </w:pPr>
+      <w:r>
+        <w:t>This was achieved by analyz</w:t>
+      </w:r>
+      <w:r>
+        <w:t xml:space="preserve">ing the constraints which the current procedures place on the system and </w:t>
+      </w:r>
+      <w:r>
+        <w:t>the first stage of design was to consider all the constraints on the system</w:t>
+      </w:r>
+      <w:r>
+        <w:t>.</w:t>
+      </w:r>
+    </w:p>
+    <w:p>
+      <w:pPr>
+        <w:pStyle w:val="Heading2"/>
+        <w:numPr>
+          <w:ilvl w:val="1"/>
+          <w:numId w:val="5"/>
+        </w:numPr>
+      </w:pPr>
+      <w:r>
+        <w:t>Project Planning</w:t>
+      </w:r>
+    </w:p>
+    <w:p>
+      <w:pPr>
+        <w:ind w:left="270"/>
+      </w:pPr>
+      <w:r>
+        <w:t>With four months to fully implement the system and the goal of involving users in the development process, a clear plan needed to be establishe</w:t>
+      </w:r>
+      <w:r>
+        <w:t>d for all phases of the project</w:t>
+      </w:r>
+      <w:r>
+        <w:t>.</w:t>
+      </w:r>
+      <w:r>
+        <w:t xml:space="preserve"> Since the agile methodology was going to be used, the project was divided into four iterations. At the end of each of the first three </w:t>
+      </w:r>
+      <w:r>
+        <w:t xml:space="preserve">iterations, there would be an </w:t>
+      </w:r>
+      <w:r>
+        <w:t>opportunity</w:t>
+      </w:r>
+      <w:r>
+        <w:t xml:space="preserve"> for</w:t>
+      </w:r>
+      <w:r>
+        <w:t xml:space="preserve"> </w:t>
+      </w:r>
+      <w:r>
+        <w:t>potential users to provide feedback on the current state of the system</w:t>
+      </w:r>
+      <w:r>
+        <w:t>. This feedback could be on any aspect of the system irrespective of whether or not they had been fully implemented.</w:t>
+      </w:r>
+    </w:p>
+    <w:p>
+      <w:pPr>
+        <w:ind w:left="270"/>
+      </w:pPr>
+      <w:r>
+        <w:t xml:space="preserve">Tasks within each iteration </w:t>
+      </w:r>
+      <w:r>
+        <w:t>were</w:t>
+      </w:r>
+      <w:r>
+        <w:t xml:space="preserve"> prioritised based on their importance in terms of achieving the overall goals of the software such as improved marking efficiency and reducing the probability for error.</w:t>
+      </w:r>
+      <w:r>
+        <w:t xml:space="preserve"> User feedback also influenced the priority of tasks as highly requested, yet in scope, </w:t>
+      </w:r>
+      <w:r>
+        <w:t>features</w:t>
+      </w:r>
+      <w:r>
+        <w:t xml:space="preserve"> were prioritised.</w:t>
+      </w:r>
+    </w:p>
+    <w:p>
+      <w:pPr>
+        <w:pStyle w:val="Heading2"/>
+        <w:numPr>
+          <w:ilvl w:val="1"/>
+          <w:numId w:val="5"/>
+        </w:numPr>
+      </w:pPr>
+      <w:r>
+        <w:t>Project Feasibility</w:t>
+      </w:r>
+    </w:p>
+    <w:p>
+      <w:pPr>
+        <w:rPr>
+          <w:color w:val="00B050"/>
+        </w:rPr>
+      </w:pPr>
+      <w:r>
+        <w:rPr>
+          <w:color w:val="00B050"/>
+        </w:rPr>
+        <w:t>Scanning at 300dpi</w:t>
+      </w:r>
+    </w:p>
+    <w:p>
+      <w:pPr>
+        <w:pStyle w:val="Heading2"/>
+        <w:numPr>
+          <w:ilvl w:val="1"/>
+          <w:numId w:val="5"/>
+        </w:numPr>
+      </w:pPr>
+      <w:r>
+        <w:t>Core Functionality Development</w:t>
+      </w:r>
+    </w:p>
+    <w:p>
+      <w:pPr>
+        <w:pStyle w:val="Heading1"/>
+        <w:numPr>
+          <w:ilvl w:val="0"/>
+          <w:numId w:val="5"/>
+        </w:numPr>
+      </w:pPr>
       <w:r>
         <w:br w:type="page"/>
       </w:r>
@@ -1199,11 +1850,33 @@
         <w:spacing w:after="160" w:line="259" w:lineRule="auto"/>
         <w:ind w:left="720"/>
       </w:pPr>
+      <w:proofErr w:type="spellStart"/>
       <w:r>
         <w:rPr>
           <w:color w:val="000000"/>
         </w:rPr>
-        <w:t>Pulman, S. G., &amp; Sukkarieh, J. Z. (2005). Automatic short answer marking.</w:t>
+        <w:t>Pulman</w:t>
+      </w:r>
+      <w:proofErr w:type="spellEnd"/>
+      <w:r>
+        <w:rPr>
+          <w:color w:val="000000"/>
+        </w:rPr>
+        <w:t xml:space="preserve">, S. G., &amp; </w:t>
+      </w:r>
+      <w:proofErr w:type="spellStart"/>
+      <w:r>
+        <w:rPr>
+          <w:color w:val="000000"/>
+        </w:rPr>
+        <w:t>Sukkarieh</w:t>
+      </w:r>
+      <w:proofErr w:type="spellEnd"/>
+      <w:r>
+        <w:rPr>
+          <w:color w:val="000000"/>
+        </w:rPr>
+        <w:t>, J. Z. (2005). Automatic short answer marking.</w:t>
       </w:r>
       <w:r>
         <w:rPr>
@@ -1311,7 +1984,15 @@
         <w:ind w:left="720"/>
       </w:pPr>
       <w:r>
-        <w:t>Siemens, G., &amp; Gasevic, D. (2012). Guest editorial-learning and knowledge analytics.</w:t>
+        <w:t xml:space="preserve">Siemens, G., &amp; </w:t>
+      </w:r>
+      <w:proofErr w:type="spellStart"/>
+      <w:r>
+        <w:t>Gasevic</w:t>
+      </w:r>
+      <w:proofErr w:type="spellEnd"/>
+      <w:r>
+        <w:t>, D. (2012). Guest editorial-learning and knowledge analytics.</w:t>
       </w:r>
       <w:r>
         <w:rPr>
@@ -1368,8 +2049,13 @@
         <w:spacing w:after="160" w:line="259" w:lineRule="auto"/>
         <w:ind w:left="720"/>
       </w:pPr>
-      <w:r>
-        <w:t>Wiliam, D., &amp; Black, P. (1996). Meanings and consequences: A basis for distinguishing formative and summative functions of assessment?</w:t>
+      <w:proofErr w:type="spellStart"/>
+      <w:r>
+        <w:t>Wiliam</w:t>
+      </w:r>
+      <w:proofErr w:type="spellEnd"/>
+      <w:r>
+        <w:t>, D., &amp; Black, P. (1996). Meanings and consequences: A basis for distinguishing formative and summative functions of assessment?</w:t>
       </w:r>
       <w:r>
         <w:rPr>
@@ -1440,7 +2126,11 @@
         <w:t> </w:t>
       </w:r>
       <w:r>
-        <w:t>Emerging Perspectives on Learning, Teaching, and Technology,</w:t>
+        <w:t>Emerging Perspectives on Learning, Teaching, and Technology</w:t>
+      </w:r>
+      <w:proofErr w:type="gramStart"/>
+      <w:r>
+        <w:t>,</w:t>
       </w:r>
       <w:r>
         <w:rPr>
@@ -1453,7 +2143,11 @@
         <w:t> </w:t>
       </w:r>
       <w:r>
-        <w:t>, 41-47.</w:t>
+        <w:t>,</w:t>
+      </w:r>
+      <w:proofErr w:type="gramEnd"/>
+      <w:r>
+        <w:t xml:space="preserve"> 41-47.</w:t>
       </w:r>
     </w:p>
     <w:p>
@@ -1472,8 +2166,13 @@
         <w:spacing w:after="160" w:line="259" w:lineRule="auto"/>
         <w:ind w:left="720"/>
       </w:pPr>
-      <w:r>
-        <w:t>Aboulsoud, S. H. (2011). Formative versus summative assessment.</w:t>
+      <w:proofErr w:type="spellStart"/>
+      <w:r>
+        <w:t>Aboulsoud</w:t>
+      </w:r>
+      <w:proofErr w:type="spellEnd"/>
+      <w:r>
+        <w:t>, S. H. (2011). Formative versus summative assessment.</w:t>
       </w:r>
       <w:r>
         <w:rPr>
@@ -1510,7 +2209,15 @@
         <w:t>24</w:t>
       </w:r>
       <w:r>
-        <w:t>(2), 651. doi:651 [pii]</w:t>
+        <w:t>(2), 651. doi:651 [</w:t>
+      </w:r>
+      <w:proofErr w:type="spellStart"/>
+      <w:r>
+        <w:t>pii</w:t>
+      </w:r>
+      <w:proofErr w:type="spellEnd"/>
+      <w:r>
+        <w:t>]</w:t>
       </w:r>
     </w:p>
     <w:p>
@@ -1529,11 +2236,33 @@
         <w:spacing w:after="160" w:line="259" w:lineRule="auto"/>
         <w:ind w:left="720"/>
       </w:pPr>
+      <w:proofErr w:type="spellStart"/>
       <w:r>
         <w:rPr>
           <w:color w:val="000000"/>
         </w:rPr>
-        <w:t>Alisi, T. M., Del Bimbo, A., &amp; Valli, A. (2005). Natural interfaces to enhance visitors' experiences.</w:t>
+        <w:t>Alisi</w:t>
+      </w:r>
+      <w:proofErr w:type="spellEnd"/>
+      <w:r>
+        <w:rPr>
+          <w:color w:val="000000"/>
+        </w:rPr>
+        <w:t xml:space="preserve">, T. M., Del Bimbo, A., &amp; </w:t>
+      </w:r>
+      <w:proofErr w:type="spellStart"/>
+      <w:r>
+        <w:rPr>
+          <w:color w:val="000000"/>
+        </w:rPr>
+        <w:t>Valli</w:t>
+      </w:r>
+      <w:proofErr w:type="spellEnd"/>
+      <w:r>
+        <w:rPr>
+          <w:color w:val="000000"/>
+        </w:rPr>
+        <w:t>, A. (2005). Natural interfaces to enhance visitors' experiences.</w:t>
       </w:r>
       <w:r>
         <w:rPr>
@@ -1604,11 +2333,33 @@
         <w:spacing w:after="160" w:line="259" w:lineRule="auto"/>
         <w:ind w:left="720"/>
       </w:pPr>
+      <w:proofErr w:type="spellStart"/>
       <w:r>
         <w:rPr>
           <w:color w:val="000000"/>
         </w:rPr>
-        <w:t>Malizia, A., &amp; Bellucci, A. (2012). The artificiality of natural user interfaces.</w:t>
+        <w:t>Malizia</w:t>
+      </w:r>
+      <w:proofErr w:type="spellEnd"/>
+      <w:r>
+        <w:rPr>
+          <w:color w:val="000000"/>
+        </w:rPr>
+        <w:t xml:space="preserve">, A., &amp; </w:t>
+      </w:r>
+      <w:proofErr w:type="spellStart"/>
+      <w:r>
+        <w:rPr>
+          <w:color w:val="000000"/>
+        </w:rPr>
+        <w:t>Bellucci</w:t>
+      </w:r>
+      <w:proofErr w:type="spellEnd"/>
+      <w:r>
+        <w:rPr>
+          <w:color w:val="000000"/>
+        </w:rPr>
+        <w:t>, A. (2012). The artificiality of natural user interfaces.</w:t>
       </w:r>
       <w:r>
         <w:rPr>
@@ -1648,13 +2399,18 @@
         <w:spacing w:after="160" w:line="259" w:lineRule="auto"/>
         <w:ind w:left="720"/>
       </w:pPr>
-      <w:r>
-        <w:t>Fowles, D. (2005). Literature review on effects on assessment of e-marking.</w:t>
+      <w:proofErr w:type="spellStart"/>
+      <w:r>
+        <w:t>Fowles</w:t>
+      </w:r>
+      <w:proofErr w:type="spellEnd"/>
+      <w:r>
+        <w:t>, D. (2005). Literature review on effects on assessment of e-marking.</w:t>
       </w:r>
     </w:p>
     <w:p/>
     <w:sectPr>
-      <w:footerReference w:type="default" r:id="rId9"/>
+      <w:footerReference w:type="default" r:id="rId10"/>
       <w:pgSz w:w="12240" w:h="15840"/>
       <w:pgMar w:top="1440" w:right="1440" w:bottom="1440" w:left="1440" w:header="720" w:footer="720" w:gutter="0"/>
       <w:pgNumType w:start="0"/>
@@ -1725,7 +2481,7 @@
           <w:rPr>
             <w:noProof/>
           </w:rPr>
-          <w:t>7</w:t>
+          <w:t>8</w:t>
         </w:r>
         <w:r>
           <w:rPr>
@@ -1792,12 +2548,125 @@
         <v:path o:extrusionok="f" gradientshapeok="t" o:connecttype="rect"/>
         <o:lock v:ext="edit" aspectratio="t"/>
       </v:shapetype>
-      <v:shape id="_x0000_i1068" type="#_x0000_t75" style="width:11.25pt;height:11.25pt" o:bullet="t">
+      <v:shape id="_x0000_i1375" type="#_x0000_t75" style="width:11.25pt;height:11.25pt" o:bullet="t">
         <v:imagedata r:id="rId1" o:title="mso7341"/>
       </v:shape>
     </w:pict>
   </w:numPicBullet>
   <w:abstractNum w:abstractNumId="0">
+    <w:nsid w:val="01490CE1"/>
+    <w:multiLevelType w:val="multilevel"/>
+    <w:tmpl w:val="7CFE9016"/>
+    <w:lvl w:ilvl="0">
+      <w:start w:val="1"/>
+      <w:numFmt w:val="decimal"/>
+      <w:lvlText w:val="%1."/>
+      <w:lvlJc w:val="left"/>
+      <w:pPr>
+        <w:ind w:left="630" w:hanging="360"/>
+      </w:pPr>
+      <w:rPr>
+        <w:rFonts w:hint="default"/>
+      </w:rPr>
+    </w:lvl>
+    <w:lvl w:ilvl="1">
+      <w:start w:val="1"/>
+      <w:numFmt w:val="decimal"/>
+      <w:lvlText w:val="%1.%2."/>
+      <w:lvlJc w:val="left"/>
+      <w:pPr>
+        <w:ind w:left="972" w:hanging="432"/>
+      </w:pPr>
+      <w:rPr>
+        <w:rFonts w:hint="default"/>
+      </w:rPr>
+    </w:lvl>
+    <w:lvl w:ilvl="2">
+      <w:start w:val="1"/>
+      <w:numFmt w:val="decimal"/>
+      <w:lvlText w:val="%1.%2.%3."/>
+      <w:lvlJc w:val="left"/>
+      <w:pPr>
+        <w:ind w:left="1494" w:hanging="504"/>
+      </w:pPr>
+      <w:rPr>
+        <w:rFonts w:hint="default"/>
+      </w:rPr>
+    </w:lvl>
+    <w:lvl w:ilvl="3">
+      <w:start w:val="1"/>
+      <w:numFmt w:val="decimal"/>
+      <w:lvlText w:val="%1.%2.%3.%4."/>
+      <w:lvlJc w:val="left"/>
+      <w:pPr>
+        <w:ind w:left="1998" w:hanging="648"/>
+      </w:pPr>
+      <w:rPr>
+        <w:rFonts w:hint="default"/>
+      </w:rPr>
+    </w:lvl>
+    <w:lvl w:ilvl="4">
+      <w:start w:val="1"/>
+      <w:numFmt w:val="decimal"/>
+      <w:lvlText w:val="%1.%2.%3.%4.%5."/>
+      <w:lvlJc w:val="left"/>
+      <w:pPr>
+        <w:ind w:left="2502" w:hanging="792"/>
+      </w:pPr>
+      <w:rPr>
+        <w:rFonts w:hint="default"/>
+      </w:rPr>
+    </w:lvl>
+    <w:lvl w:ilvl="5">
+      <w:start w:val="1"/>
+      <w:numFmt w:val="decimal"/>
+      <w:lvlText w:val="%1.%2.%3.%4.%5.%6."/>
+      <w:lvlJc w:val="left"/>
+      <w:pPr>
+        <w:ind w:left="3006" w:hanging="936"/>
+      </w:pPr>
+      <w:rPr>
+        <w:rFonts w:hint="default"/>
+      </w:rPr>
+    </w:lvl>
+    <w:lvl w:ilvl="6">
+      <w:start w:val="1"/>
+      <w:numFmt w:val="decimal"/>
+      <w:lvlText w:val="%1.%2.%3.%4.%5.%6.%7."/>
+      <w:lvlJc w:val="left"/>
+      <w:pPr>
+        <w:ind w:left="3510" w:hanging="1080"/>
+      </w:pPr>
+      <w:rPr>
+        <w:rFonts w:hint="default"/>
+      </w:rPr>
+    </w:lvl>
+    <w:lvl w:ilvl="7">
+      <w:start w:val="1"/>
+      <w:numFmt w:val="decimal"/>
+      <w:lvlText w:val="%1.%2.%3.%4.%5.%6.%7.%8."/>
+      <w:lvlJc w:val="left"/>
+      <w:pPr>
+        <w:ind w:left="4014" w:hanging="1224"/>
+      </w:pPr>
+      <w:rPr>
+        <w:rFonts w:hint="default"/>
+      </w:rPr>
+    </w:lvl>
+    <w:lvl w:ilvl="8">
+      <w:start w:val="1"/>
+      <w:numFmt w:val="decimal"/>
+      <w:lvlText w:val="%1.%2.%3.%4.%5.%6.%7.%8.%9."/>
+      <w:lvlJc w:val="left"/>
+      <w:pPr>
+        <w:ind w:left="4590" w:hanging="1440"/>
+      </w:pPr>
+      <w:rPr>
+        <w:rFonts w:hint="default"/>
+      </w:rPr>
+    </w:lvl>
+  </w:abstractNum>
+  <w:abstractNum w:abstractNumId="1">
     <w:nsid w:val="070B6CBA"/>
     <w:multiLevelType w:val="multilevel"/>
     <w:tmpl w:val="0409001D"/>
@@ -1883,7 +2752,120 @@
       </w:pPr>
     </w:lvl>
   </w:abstractNum>
-  <w:abstractNum w:abstractNumId="1">
+  <w:abstractNum w:abstractNumId="2">
+    <w:nsid w:val="0D41168B"/>
+    <w:multiLevelType w:val="multilevel"/>
+    <w:tmpl w:val="7CFE9016"/>
+    <w:lvl w:ilvl="0">
+      <w:start w:val="1"/>
+      <w:numFmt w:val="decimal"/>
+      <w:lvlText w:val="%1."/>
+      <w:lvlJc w:val="left"/>
+      <w:pPr>
+        <w:ind w:left="360" w:hanging="360"/>
+      </w:pPr>
+      <w:rPr>
+        <w:rFonts w:hint="default"/>
+      </w:rPr>
+    </w:lvl>
+    <w:lvl w:ilvl="1">
+      <w:start w:val="1"/>
+      <w:numFmt w:val="decimal"/>
+      <w:lvlText w:val="%1.%2."/>
+      <w:lvlJc w:val="left"/>
+      <w:pPr>
+        <w:ind w:left="702" w:hanging="432"/>
+      </w:pPr>
+      <w:rPr>
+        <w:rFonts w:hint="default"/>
+      </w:rPr>
+    </w:lvl>
+    <w:lvl w:ilvl="2">
+      <w:start w:val="1"/>
+      <w:numFmt w:val="decimal"/>
+      <w:lvlText w:val="%1.%2.%3."/>
+      <w:lvlJc w:val="left"/>
+      <w:pPr>
+        <w:ind w:left="1224" w:hanging="504"/>
+      </w:pPr>
+      <w:rPr>
+        <w:rFonts w:hint="default"/>
+      </w:rPr>
+    </w:lvl>
+    <w:lvl w:ilvl="3">
+      <w:start w:val="1"/>
+      <w:numFmt w:val="decimal"/>
+      <w:lvlText w:val="%1.%2.%3.%4."/>
+      <w:lvlJc w:val="left"/>
+      <w:pPr>
+        <w:ind w:left="1728" w:hanging="648"/>
+      </w:pPr>
+      <w:rPr>
+        <w:rFonts w:hint="default"/>
+      </w:rPr>
+    </w:lvl>
+    <w:lvl w:ilvl="4">
+      <w:start w:val="1"/>
+      <w:numFmt w:val="decimal"/>
+      <w:lvlText w:val="%1.%2.%3.%4.%5."/>
+      <w:lvlJc w:val="left"/>
+      <w:pPr>
+        <w:ind w:left="2232" w:hanging="792"/>
+      </w:pPr>
+      <w:rPr>
+        <w:rFonts w:hint="default"/>
+      </w:rPr>
+    </w:lvl>
+    <w:lvl w:ilvl="5">
+      <w:start w:val="1"/>
+      <w:numFmt w:val="decimal"/>
+      <w:lvlText w:val="%1.%2.%3.%4.%5.%6."/>
+      <w:lvlJc w:val="left"/>
+      <w:pPr>
+        <w:ind w:left="2736" w:hanging="936"/>
+      </w:pPr>
+      <w:rPr>
+        <w:rFonts w:hint="default"/>
+      </w:rPr>
+    </w:lvl>
+    <w:lvl w:ilvl="6">
+      <w:start w:val="1"/>
+      <w:numFmt w:val="decimal"/>
+      <w:lvlText w:val="%1.%2.%3.%4.%5.%6.%7."/>
+      <w:lvlJc w:val="left"/>
+      <w:pPr>
+        <w:ind w:left="3240" w:hanging="1080"/>
+      </w:pPr>
+      <w:rPr>
+        <w:rFonts w:hint="default"/>
+      </w:rPr>
+    </w:lvl>
+    <w:lvl w:ilvl="7">
+      <w:start w:val="1"/>
+      <w:numFmt w:val="decimal"/>
+      <w:lvlText w:val="%1.%2.%3.%4.%5.%6.%7.%8."/>
+      <w:lvlJc w:val="left"/>
+      <w:pPr>
+        <w:ind w:left="3744" w:hanging="1224"/>
+      </w:pPr>
+      <w:rPr>
+        <w:rFonts w:hint="default"/>
+      </w:rPr>
+    </w:lvl>
+    <w:lvl w:ilvl="8">
+      <w:start w:val="1"/>
+      <w:numFmt w:val="decimal"/>
+      <w:lvlText w:val="%1.%2.%3.%4.%5.%6.%7.%8.%9."/>
+      <w:lvlJc w:val="left"/>
+      <w:pPr>
+        <w:ind w:left="4320" w:hanging="1440"/>
+      </w:pPr>
+      <w:rPr>
+        <w:rFonts w:hint="default"/>
+      </w:rPr>
+    </w:lvl>
+  </w:abstractNum>
+  <w:abstractNum w:abstractNumId="3">
     <w:nsid w:val="0EB43D6C"/>
     <w:multiLevelType w:val="hybridMultilevel"/>
     <w:tmpl w:val="4AE48F3E"/>
@@ -1969,7 +2951,7 @@
       </w:pPr>
     </w:lvl>
   </w:abstractNum>
-  <w:abstractNum w:abstractNumId="2">
+  <w:abstractNum w:abstractNumId="4">
     <w:nsid w:val="13740FA8"/>
     <w:multiLevelType w:val="hybridMultilevel"/>
     <w:tmpl w:val="B15223BE"/>
@@ -2055,10 +3037,10 @@
       </w:pPr>
     </w:lvl>
   </w:abstractNum>
-  <w:abstractNum w:abstractNumId="3">
+  <w:abstractNum w:abstractNumId="5">
     <w:nsid w:val="1C103D33"/>
     <w:multiLevelType w:val="hybridMultilevel"/>
-    <w:tmpl w:val="2E7C9AF8"/>
+    <w:tmpl w:val="28907156"/>
     <w:lvl w:ilvl="0" w:tplc="0409000F">
       <w:start w:val="1"/>
       <w:numFmt w:val="decimal"/>
@@ -2141,7 +3123,7 @@
       </w:pPr>
     </w:lvl>
   </w:abstractNum>
-  <w:abstractNum w:abstractNumId="4">
+  <w:abstractNum w:abstractNumId="6">
     <w:nsid w:val="1D172777"/>
     <w:multiLevelType w:val="multilevel"/>
     <w:tmpl w:val="0409001F"/>
@@ -2227,7 +3209,7 @@
       </w:pPr>
     </w:lvl>
   </w:abstractNum>
-  <w:abstractNum w:abstractNumId="5">
+  <w:abstractNum w:abstractNumId="7">
     <w:nsid w:val="23413E56"/>
     <w:multiLevelType w:val="hybridMultilevel"/>
     <w:tmpl w:val="3BD834E0"/>
@@ -2313,7 +3295,7 @@
       </w:pPr>
     </w:lvl>
   </w:abstractNum>
-  <w:abstractNum w:abstractNumId="6">
+  <w:abstractNum w:abstractNumId="8">
     <w:nsid w:val="2A3A3DBF"/>
     <w:multiLevelType w:val="hybridMultilevel"/>
     <w:tmpl w:val="F9E44968"/>
@@ -2399,7 +3381,120 @@
       </w:pPr>
     </w:lvl>
   </w:abstractNum>
-  <w:abstractNum w:abstractNumId="7">
+  <w:abstractNum w:abstractNumId="9">
+    <w:nsid w:val="310F3D1E"/>
+    <w:multiLevelType w:val="multilevel"/>
+    <w:tmpl w:val="7CFE9016"/>
+    <w:lvl w:ilvl="0">
+      <w:start w:val="1"/>
+      <w:numFmt w:val="decimal"/>
+      <w:lvlText w:val="%1."/>
+      <w:lvlJc w:val="left"/>
+      <w:pPr>
+        <w:ind w:left="360" w:hanging="360"/>
+      </w:pPr>
+      <w:rPr>
+        <w:rFonts w:hint="default"/>
+      </w:rPr>
+    </w:lvl>
+    <w:lvl w:ilvl="1">
+      <w:start w:val="1"/>
+      <w:numFmt w:val="decimal"/>
+      <w:lvlText w:val="%1.%2."/>
+      <w:lvlJc w:val="left"/>
+      <w:pPr>
+        <w:ind w:left="702" w:hanging="432"/>
+      </w:pPr>
+      <w:rPr>
+        <w:rFonts w:hint="default"/>
+      </w:rPr>
+    </w:lvl>
+    <w:lvl w:ilvl="2">
+      <w:start w:val="1"/>
+      <w:numFmt w:val="decimal"/>
+      <w:lvlText w:val="%1.%2.%3."/>
+      <w:lvlJc w:val="left"/>
+      <w:pPr>
+        <w:ind w:left="1224" w:hanging="504"/>
+      </w:pPr>
+      <w:rPr>
+        <w:rFonts w:hint="default"/>
+      </w:rPr>
+    </w:lvl>
+    <w:lvl w:ilvl="3">
+      <w:start w:val="1"/>
+      <w:numFmt w:val="decimal"/>
+      <w:lvlText w:val="%1.%2.%3.%4."/>
+      <w:lvlJc w:val="left"/>
+      <w:pPr>
+        <w:ind w:left="1728" w:hanging="648"/>
+      </w:pPr>
+      <w:rPr>
+        <w:rFonts w:hint="default"/>
+      </w:rPr>
+    </w:lvl>
+    <w:lvl w:ilvl="4">
+      <w:start w:val="1"/>
+      <w:numFmt w:val="decimal"/>
+      <w:lvlText w:val="%1.%2.%3.%4.%5."/>
+      <w:lvlJc w:val="left"/>
+      <w:pPr>
+        <w:ind w:left="2232" w:hanging="792"/>
+      </w:pPr>
+      <w:rPr>
+        <w:rFonts w:hint="default"/>
+      </w:rPr>
+    </w:lvl>
+    <w:lvl w:ilvl="5">
+      <w:start w:val="1"/>
+      <w:numFmt w:val="decimal"/>
+      <w:lvlText w:val="%1.%2.%3.%4.%5.%6."/>
+      <w:lvlJc w:val="left"/>
+      <w:pPr>
+        <w:ind w:left="2736" w:hanging="936"/>
+      </w:pPr>
+      <w:rPr>
+        <w:rFonts w:hint="default"/>
+      </w:rPr>
+    </w:lvl>
+    <w:lvl w:ilvl="6">
+      <w:start w:val="1"/>
+      <w:numFmt w:val="decimal"/>
+      <w:lvlText w:val="%1.%2.%3.%4.%5.%6.%7."/>
+      <w:lvlJc w:val="left"/>
+      <w:pPr>
+        <w:ind w:left="3240" w:hanging="1080"/>
+      </w:pPr>
+      <w:rPr>
+        <w:rFonts w:hint="default"/>
+      </w:rPr>
+    </w:lvl>
+    <w:lvl w:ilvl="7">
+      <w:start w:val="1"/>
+      <w:numFmt w:val="decimal"/>
+      <w:lvlText w:val="%1.%2.%3.%4.%5.%6.%7.%8."/>
+      <w:lvlJc w:val="left"/>
+      <w:pPr>
+        <w:ind w:left="3744" w:hanging="1224"/>
+      </w:pPr>
+      <w:rPr>
+        <w:rFonts w:hint="default"/>
+      </w:rPr>
+    </w:lvl>
+    <w:lvl w:ilvl="8">
+      <w:start w:val="1"/>
+      <w:numFmt w:val="decimal"/>
+      <w:lvlText w:val="%1.%2.%3.%4.%5.%6.%7.%8.%9."/>
+      <w:lvlJc w:val="left"/>
+      <w:pPr>
+        <w:ind w:left="4320" w:hanging="1440"/>
+      </w:pPr>
+      <w:rPr>
+        <w:rFonts w:hint="default"/>
+      </w:rPr>
+    </w:lvl>
+  </w:abstractNum>
+  <w:abstractNum w:abstractNumId="10">
     <w:nsid w:val="357219EF"/>
     <w:multiLevelType w:val="hybridMultilevel"/>
     <w:tmpl w:val="5D9EE4DC"/>
@@ -2485,7 +3580,7 @@
       </w:pPr>
     </w:lvl>
   </w:abstractNum>
-  <w:abstractNum w:abstractNumId="8">
+  <w:abstractNum w:abstractNumId="11">
     <w:nsid w:val="389C04F4"/>
     <w:multiLevelType w:val="hybridMultilevel"/>
     <w:tmpl w:val="DCE610DE"/>
@@ -2571,7 +3666,7 @@
       </w:pPr>
     </w:lvl>
   </w:abstractNum>
-  <w:abstractNum w:abstractNumId="9">
+  <w:abstractNum w:abstractNumId="12">
     <w:nsid w:val="433D2A64"/>
     <w:multiLevelType w:val="hybridMultilevel"/>
     <w:tmpl w:val="CE4489B0"/>
@@ -2657,7 +3752,120 @@
       </w:pPr>
     </w:lvl>
   </w:abstractNum>
-  <w:abstractNum w:abstractNumId="10">
+  <w:abstractNum w:abstractNumId="13">
+    <w:nsid w:val="53396A2F"/>
+    <w:multiLevelType w:val="multilevel"/>
+    <w:tmpl w:val="7CFE9016"/>
+    <w:lvl w:ilvl="0">
+      <w:start w:val="1"/>
+      <w:numFmt w:val="decimal"/>
+      <w:lvlText w:val="%1."/>
+      <w:lvlJc w:val="left"/>
+      <w:pPr>
+        <w:ind w:left="630" w:hanging="360"/>
+      </w:pPr>
+      <w:rPr>
+        <w:rFonts w:hint="default"/>
+      </w:rPr>
+    </w:lvl>
+    <w:lvl w:ilvl="1">
+      <w:start w:val="1"/>
+      <w:numFmt w:val="decimal"/>
+      <w:lvlText w:val="%1.%2."/>
+      <w:lvlJc w:val="left"/>
+      <w:pPr>
+        <w:ind w:left="972" w:hanging="432"/>
+      </w:pPr>
+      <w:rPr>
+        <w:rFonts w:hint="default"/>
+      </w:rPr>
+    </w:lvl>
+    <w:lvl w:ilvl="2">
+      <w:start w:val="1"/>
+      <w:numFmt w:val="decimal"/>
+      <w:lvlText w:val="%1.%2.%3."/>
+      <w:lvlJc w:val="left"/>
+      <w:pPr>
+        <w:ind w:left="1494" w:hanging="504"/>
+      </w:pPr>
+      <w:rPr>
+        <w:rFonts w:hint="default"/>
+      </w:rPr>
+    </w:lvl>
+    <w:lvl w:ilvl="3">
+      <w:start w:val="1"/>
+      <w:numFmt w:val="decimal"/>
+      <w:lvlText w:val="%1.%2.%3.%4."/>
+      <w:lvlJc w:val="left"/>
+      <w:pPr>
+        <w:ind w:left="1998" w:hanging="648"/>
+      </w:pPr>
+      <w:rPr>
+        <w:rFonts w:hint="default"/>
+      </w:rPr>
+    </w:lvl>
+    <w:lvl w:ilvl="4">
+      <w:start w:val="1"/>
+      <w:numFmt w:val="decimal"/>
+      <w:lvlText w:val="%1.%2.%3.%4.%5."/>
+      <w:lvlJc w:val="left"/>
+      <w:pPr>
+        <w:ind w:left="2502" w:hanging="792"/>
+      </w:pPr>
+      <w:rPr>
+        <w:rFonts w:hint="default"/>
+      </w:rPr>
+    </w:lvl>
+    <w:lvl w:ilvl="5">
+      <w:start w:val="1"/>
+      <w:numFmt w:val="decimal"/>
+      <w:lvlText w:val="%1.%2.%3.%4.%5.%6."/>
+      <w:lvlJc w:val="left"/>
+      <w:pPr>
+        <w:ind w:left="3006" w:hanging="936"/>
+      </w:pPr>
+      <w:rPr>
+        <w:rFonts w:hint="default"/>
+      </w:rPr>
+    </w:lvl>
+    <w:lvl w:ilvl="6">
+      <w:start w:val="1"/>
+      <w:numFmt w:val="decimal"/>
+      <w:lvlText w:val="%1.%2.%3.%4.%5.%6.%7."/>
+      <w:lvlJc w:val="left"/>
+      <w:pPr>
+        <w:ind w:left="3510" w:hanging="1080"/>
+      </w:pPr>
+      <w:rPr>
+        <w:rFonts w:hint="default"/>
+      </w:rPr>
+    </w:lvl>
+    <w:lvl w:ilvl="7">
+      <w:start w:val="1"/>
+      <w:numFmt w:val="decimal"/>
+      <w:lvlText w:val="%1.%2.%3.%4.%5.%6.%7.%8."/>
+      <w:lvlJc w:val="left"/>
+      <w:pPr>
+        <w:ind w:left="4014" w:hanging="1224"/>
+      </w:pPr>
+      <w:rPr>
+        <w:rFonts w:hint="default"/>
+      </w:rPr>
+    </w:lvl>
+    <w:lvl w:ilvl="8">
+      <w:start w:val="1"/>
+      <w:numFmt w:val="decimal"/>
+      <w:lvlText w:val="%1.%2.%3.%4.%5.%6.%7.%8.%9."/>
+      <w:lvlJc w:val="left"/>
+      <w:pPr>
+        <w:ind w:left="4590" w:hanging="1440"/>
+      </w:pPr>
+      <w:rPr>
+        <w:rFonts w:hint="default"/>
+      </w:rPr>
+    </w:lvl>
+  </w:abstractNum>
+  <w:abstractNum w:abstractNumId="14">
     <w:nsid w:val="555C7408"/>
     <w:multiLevelType w:val="multilevel"/>
     <w:tmpl w:val="7CFE9016"/>
@@ -2770,7 +3978,7 @@
       </w:rPr>
     </w:lvl>
   </w:abstractNum>
-  <w:abstractNum w:abstractNumId="11">
+  <w:abstractNum w:abstractNumId="15">
     <w:nsid w:val="5BF1647D"/>
     <w:multiLevelType w:val="hybridMultilevel"/>
     <w:tmpl w:val="E39A1FD8"/>
@@ -2856,7 +4064,7 @@
       </w:pPr>
     </w:lvl>
   </w:abstractNum>
-  <w:abstractNum w:abstractNumId="12">
+  <w:abstractNum w:abstractNumId="16">
     <w:nsid w:val="5F4A57A3"/>
     <w:multiLevelType w:val="hybridMultilevel"/>
     <w:tmpl w:val="BC664F06"/>
@@ -2942,7 +4150,7 @@
       </w:pPr>
     </w:lvl>
   </w:abstractNum>
-  <w:abstractNum w:abstractNumId="13">
+  <w:abstractNum w:abstractNumId="17">
     <w:nsid w:val="6D68003B"/>
     <w:multiLevelType w:val="multilevel"/>
     <w:tmpl w:val="0409001F"/>
@@ -3028,7 +4236,7 @@
       </w:pPr>
     </w:lvl>
   </w:abstractNum>
-  <w:abstractNum w:abstractNumId="14">
+  <w:abstractNum w:abstractNumId="18">
     <w:nsid w:val="75D531E3"/>
     <w:multiLevelType w:val="hybridMultilevel"/>
     <w:tmpl w:val="30769296"/>
@@ -3141,7 +4349,7 @@
       </w:rPr>
     </w:lvl>
   </w:abstractNum>
-  <w:abstractNum w:abstractNumId="15">
+  <w:abstractNum w:abstractNumId="19">
     <w:nsid w:val="78F2226E"/>
     <w:multiLevelType w:val="multilevel"/>
     <w:tmpl w:val="0409001F"/>
@@ -3227,7 +4435,7 @@
       </w:pPr>
     </w:lvl>
   </w:abstractNum>
-  <w:abstractNum w:abstractNumId="16">
+  <w:abstractNum w:abstractNumId="20">
     <w:nsid w:val="7DD17EAC"/>
     <w:multiLevelType w:val="hybridMultilevel"/>
     <w:tmpl w:val="B2D2B472"/>
@@ -3341,55 +4549,67 @@
     </w:lvl>
   </w:abstractNum>
   <w:num w:numId="1">
+    <w:abstractNumId w:val="20"/>
+  </w:num>
+  <w:num w:numId="2">
+    <w:abstractNumId w:val="18"/>
+  </w:num>
+  <w:num w:numId="3">
+    <w:abstractNumId w:val="4"/>
+  </w:num>
+  <w:num w:numId="4">
+    <w:abstractNumId w:val="15"/>
+  </w:num>
+  <w:num w:numId="5">
+    <w:abstractNumId w:val="14"/>
+  </w:num>
+  <w:num w:numId="6">
     <w:abstractNumId w:val="16"/>
   </w:num>
-  <w:num w:numId="2">
-    <w:abstractNumId w:val="14"/>
-  </w:num>
-  <w:num w:numId="3">
-    <w:abstractNumId w:val="2"/>
-  </w:num>
-  <w:num w:numId="4">
+  <w:num w:numId="7">
     <w:abstractNumId w:val="11"/>
   </w:num>
-  <w:num w:numId="5">
+  <w:num w:numId="8">
+    <w:abstractNumId w:val="6"/>
+  </w:num>
+  <w:num w:numId="9">
+    <w:abstractNumId w:val="8"/>
+  </w:num>
+  <w:num w:numId="10">
+    <w:abstractNumId w:val="7"/>
+  </w:num>
+  <w:num w:numId="11">
+    <w:abstractNumId w:val="17"/>
+  </w:num>
+  <w:num w:numId="12">
+    <w:abstractNumId w:val="1"/>
+  </w:num>
+  <w:num w:numId="13">
+    <w:abstractNumId w:val="19"/>
+  </w:num>
+  <w:num w:numId="14">
+    <w:abstractNumId w:val="5"/>
+  </w:num>
+  <w:num w:numId="15">
     <w:abstractNumId w:val="10"/>
   </w:num>
-  <w:num w:numId="6">
+  <w:num w:numId="16">
+    <w:abstractNumId w:val="3"/>
+  </w:num>
+  <w:num w:numId="17">
     <w:abstractNumId w:val="12"/>
   </w:num>
-  <w:num w:numId="7">
-    <w:abstractNumId w:val="8"/>
+  <w:num w:numId="18">
+    <w:abstractNumId w:val="9"/>
   </w:num>
-  <w:num w:numId="8">
-    <w:abstractNumId w:val="4"/>
+  <w:num w:numId="19">
+    <w:abstractNumId w:val="0"/>
   </w:num>
-  <w:num w:numId="9">
-    <w:abstractNumId w:val="6"/>
-  </w:num>
-  <w:num w:numId="10">
-    <w:abstractNumId w:val="5"/>
-  </w:num>
-  <w:num w:numId="11">
+  <w:num w:numId="20">
     <w:abstractNumId w:val="13"/>
   </w:num>
-  <w:num w:numId="12">
-    <w:abstractNumId w:val="0"/>
-  </w:num>
-  <w:num w:numId="13">
-    <w:abstractNumId w:val="15"/>
-  </w:num>
-  <w:num w:numId="14">
-    <w:abstractNumId w:val="3"/>
-  </w:num>
-  <w:num w:numId="15">
-    <w:abstractNumId w:val="7"/>
-  </w:num>
-  <w:num w:numId="16">
-    <w:abstractNumId w:val="1"/>
-  </w:num>
-  <w:num w:numId="17">
-    <w:abstractNumId w:val="9"/>
+  <w:num w:numId="21">
+    <w:abstractNumId w:val="2"/>
   </w:num>
 </w:numbering>
 </file>
@@ -3787,10 +5007,7 @@
   <w:style w:type="paragraph" w:default="1" w:styleId="Normal">
     <w:name w:val="Normal"/>
     <w:qFormat/>
-    <w:rsid w:val="00012860"/>
-    <w:rPr>
-      <w:lang w:val="en-ZA"/>
-    </w:rPr>
+    <w:rsid w:val="007C7810"/>
   </w:style>
   <w:style w:type="paragraph" w:styleId="Heading1">
     <w:name w:val="heading 1"/>
@@ -3799,7 +5016,7 @@
     <w:link w:val="Heading1Char"/>
     <w:uiPriority w:val="9"/>
     <w:qFormat/>
-    <w:rsid w:val="00012860"/>
+    <w:rsid w:val="007C7810"/>
     <w:pPr>
       <w:keepNext/>
       <w:keepLines/>
@@ -3810,7 +5027,7 @@
       <w:rFonts w:asciiTheme="majorHAnsi" w:eastAsiaTheme="majorEastAsia" w:hAnsiTheme="majorHAnsi" w:cstheme="majorBidi"/>
       <w:b/>
       <w:bCs/>
-      <w:color w:val="000000" w:themeColor="accent1" w:themeShade="BF"/>
+      <w:color w:val="365F91" w:themeColor="accent1" w:themeShade="BF"/>
       <w:sz w:val="28"/>
       <w:szCs w:val="28"/>
     </w:rPr>
@@ -3823,7 +5040,7 @@
     <w:uiPriority w:val="9"/>
     <w:unhideWhenUsed/>
     <w:qFormat/>
-    <w:rsid w:val="00012860"/>
+    <w:rsid w:val="007C7810"/>
     <w:pPr>
       <w:keepNext/>
       <w:keepLines/>
@@ -3834,7 +5051,7 @@
       <w:rFonts w:asciiTheme="majorHAnsi" w:eastAsiaTheme="majorEastAsia" w:hAnsiTheme="majorHAnsi" w:cstheme="majorBidi"/>
       <w:b/>
       <w:bCs/>
-      <w:color w:val="000000" w:themeColor="accent1"/>
+      <w:color w:val="4F81BD" w:themeColor="accent1"/>
       <w:sz w:val="26"/>
       <w:szCs w:val="26"/>
     </w:rPr>
@@ -3845,10 +5062,9 @@
     <w:next w:val="Normal"/>
     <w:link w:val="Heading3Char"/>
     <w:uiPriority w:val="9"/>
-    <w:semiHidden/>
     <w:unhideWhenUsed/>
     <w:qFormat/>
-    <w:rsid w:val="00012860"/>
+    <w:rsid w:val="007C7810"/>
     <w:pPr>
       <w:keepNext/>
       <w:keepLines/>
@@ -3859,7 +5075,7 @@
       <w:rFonts w:asciiTheme="majorHAnsi" w:eastAsiaTheme="majorEastAsia" w:hAnsiTheme="majorHAnsi" w:cstheme="majorBidi"/>
       <w:b/>
       <w:bCs/>
-      <w:color w:val="000000" w:themeColor="accent1"/>
+      <w:color w:val="4F81BD" w:themeColor="accent1"/>
     </w:rPr>
   </w:style>
   <w:style w:type="paragraph" w:styleId="Heading4">
@@ -3871,7 +5087,7 @@
     <w:semiHidden/>
     <w:unhideWhenUsed/>
     <w:qFormat/>
-    <w:rsid w:val="00012860"/>
+    <w:rsid w:val="007C7810"/>
     <w:pPr>
       <w:keepNext/>
       <w:keepLines/>
@@ -3884,7 +5100,7 @@
       <w:bCs/>
       <w:i/>
       <w:iCs/>
-      <w:color w:val="000000" w:themeColor="accent1"/>
+      <w:color w:val="4F81BD" w:themeColor="accent1"/>
     </w:rPr>
   </w:style>
   <w:style w:type="paragraph" w:styleId="Heading5">
@@ -3896,7 +5112,7 @@
     <w:semiHidden/>
     <w:unhideWhenUsed/>
     <w:qFormat/>
-    <w:rsid w:val="00012860"/>
+    <w:rsid w:val="007C7810"/>
     <w:pPr>
       <w:keepNext/>
       <w:keepLines/>
@@ -3905,7 +5121,7 @@
     </w:pPr>
     <w:rPr>
       <w:rFonts w:asciiTheme="majorHAnsi" w:eastAsiaTheme="majorEastAsia" w:hAnsiTheme="majorHAnsi" w:cstheme="majorBidi"/>
-      <w:color w:val="000000" w:themeColor="accent1" w:themeShade="7F"/>
+      <w:color w:val="243F60" w:themeColor="accent1" w:themeShade="7F"/>
     </w:rPr>
   </w:style>
   <w:style w:type="paragraph" w:styleId="Heading6">
@@ -3917,7 +5133,7 @@
     <w:semiHidden/>
     <w:unhideWhenUsed/>
     <w:qFormat/>
-    <w:rsid w:val="00012860"/>
+    <w:rsid w:val="007C7810"/>
     <w:pPr>
       <w:keepNext/>
       <w:keepLines/>
@@ -3928,7 +5144,7 @@
       <w:rFonts w:asciiTheme="majorHAnsi" w:eastAsiaTheme="majorEastAsia" w:hAnsiTheme="majorHAnsi" w:cstheme="majorBidi"/>
       <w:i/>
       <w:iCs/>
-      <w:color w:val="000000" w:themeColor="accent1" w:themeShade="7F"/>
+      <w:color w:val="243F60" w:themeColor="accent1" w:themeShade="7F"/>
     </w:rPr>
   </w:style>
   <w:style w:type="paragraph" w:styleId="Heading7">
@@ -3940,7 +5156,7 @@
     <w:semiHidden/>
     <w:unhideWhenUsed/>
     <w:qFormat/>
-    <w:rsid w:val="00012860"/>
+    <w:rsid w:val="007C7810"/>
     <w:pPr>
       <w:keepNext/>
       <w:keepLines/>
@@ -3963,7 +5179,7 @@
     <w:semiHidden/>
     <w:unhideWhenUsed/>
     <w:qFormat/>
-    <w:rsid w:val="00012860"/>
+    <w:rsid w:val="007C7810"/>
     <w:pPr>
       <w:keepNext/>
       <w:keepLines/>
@@ -3972,7 +5188,7 @@
     </w:pPr>
     <w:rPr>
       <w:rFonts w:asciiTheme="majorHAnsi" w:eastAsiaTheme="majorEastAsia" w:hAnsiTheme="majorHAnsi" w:cstheme="majorBidi"/>
-      <w:color w:val="000000" w:themeColor="accent1"/>
+      <w:color w:val="4F81BD" w:themeColor="accent1"/>
       <w:sz w:val="20"/>
       <w:szCs w:val="20"/>
     </w:rPr>
@@ -3986,7 +5202,7 @@
     <w:semiHidden/>
     <w:unhideWhenUsed/>
     <w:qFormat/>
-    <w:rsid w:val="00012860"/>
+    <w:rsid w:val="007C7810"/>
     <w:pPr>
       <w:keepNext/>
       <w:keepLines/>
@@ -4034,12 +5250,12 @@
     <w:basedOn w:val="DefaultParagraphFont"/>
     <w:link w:val="Heading1"/>
     <w:uiPriority w:val="9"/>
-    <w:rsid w:val="00012860"/>
+    <w:rsid w:val="007C7810"/>
     <w:rPr>
       <w:rFonts w:asciiTheme="majorHAnsi" w:eastAsiaTheme="majorEastAsia" w:hAnsiTheme="majorHAnsi" w:cstheme="majorBidi"/>
       <w:b/>
       <w:bCs/>
-      <w:color w:val="000000" w:themeColor="accent1" w:themeShade="BF"/>
+      <w:color w:val="365F91" w:themeColor="accent1" w:themeShade="BF"/>
       <w:sz w:val="28"/>
       <w:szCs w:val="28"/>
     </w:rPr>
@@ -4048,7 +5264,7 @@
     <w:name w:val="No Spacing"/>
     <w:uiPriority w:val="1"/>
     <w:qFormat/>
-    <w:rsid w:val="00012860"/>
+    <w:rsid w:val="007C7810"/>
     <w:pPr>
       <w:spacing w:after="0" w:line="240" w:lineRule="auto"/>
     </w:pPr>
@@ -4058,12 +5274,12 @@
     <w:basedOn w:val="DefaultParagraphFont"/>
     <w:link w:val="Heading2"/>
     <w:uiPriority w:val="9"/>
-    <w:rsid w:val="00012860"/>
+    <w:rsid w:val="007C7810"/>
     <w:rPr>
       <w:rFonts w:asciiTheme="majorHAnsi" w:eastAsiaTheme="majorEastAsia" w:hAnsiTheme="majorHAnsi" w:cstheme="majorBidi"/>
       <w:b/>
       <w:bCs/>
-      <w:color w:val="000000" w:themeColor="accent1"/>
+      <w:color w:val="4F81BD" w:themeColor="accent1"/>
       <w:sz w:val="26"/>
       <w:szCs w:val="26"/>
     </w:rPr>
@@ -4073,13 +5289,12 @@
     <w:basedOn w:val="DefaultParagraphFont"/>
     <w:link w:val="Heading3"/>
     <w:uiPriority w:val="9"/>
-    <w:semiHidden/>
-    <w:rsid w:val="00012860"/>
+    <w:rsid w:val="007C7810"/>
     <w:rPr>
       <w:rFonts w:asciiTheme="majorHAnsi" w:eastAsiaTheme="majorEastAsia" w:hAnsiTheme="majorHAnsi" w:cstheme="majorBidi"/>
       <w:b/>
       <w:bCs/>
-      <w:color w:val="000000" w:themeColor="accent1"/>
+      <w:color w:val="4F81BD" w:themeColor="accent1"/>
     </w:rPr>
   </w:style>
   <w:style w:type="character" w:customStyle="1" w:styleId="Heading4Char">
@@ -4088,14 +5303,14 @@
     <w:link w:val="Heading4"/>
     <w:uiPriority w:val="9"/>
     <w:semiHidden/>
-    <w:rsid w:val="00012860"/>
+    <w:rsid w:val="007C7810"/>
     <w:rPr>
       <w:rFonts w:asciiTheme="majorHAnsi" w:eastAsiaTheme="majorEastAsia" w:hAnsiTheme="majorHAnsi" w:cstheme="majorBidi"/>
       <w:b/>
       <w:bCs/>
       <w:i/>
       <w:iCs/>
-      <w:color w:val="000000" w:themeColor="accent1"/>
+      <w:color w:val="4F81BD" w:themeColor="accent1"/>
     </w:rPr>
   </w:style>
   <w:style w:type="character" w:customStyle="1" w:styleId="Heading5Char">
@@ -4104,10 +5319,10 @@
     <w:link w:val="Heading5"/>
     <w:uiPriority w:val="9"/>
     <w:semiHidden/>
-    <w:rsid w:val="00012860"/>
+    <w:rsid w:val="007C7810"/>
     <w:rPr>
       <w:rFonts w:asciiTheme="majorHAnsi" w:eastAsiaTheme="majorEastAsia" w:hAnsiTheme="majorHAnsi" w:cstheme="majorBidi"/>
-      <w:color w:val="000000" w:themeColor="accent1" w:themeShade="7F"/>
+      <w:color w:val="243F60" w:themeColor="accent1" w:themeShade="7F"/>
     </w:rPr>
   </w:style>
   <w:style w:type="character" w:customStyle="1" w:styleId="Heading6Char">
@@ -4116,12 +5331,12 @@
     <w:link w:val="Heading6"/>
     <w:uiPriority w:val="9"/>
     <w:semiHidden/>
-    <w:rsid w:val="00012860"/>
+    <w:rsid w:val="007C7810"/>
     <w:rPr>
       <w:rFonts w:asciiTheme="majorHAnsi" w:eastAsiaTheme="majorEastAsia" w:hAnsiTheme="majorHAnsi" w:cstheme="majorBidi"/>
       <w:i/>
       <w:iCs/>
-      <w:color w:val="000000" w:themeColor="accent1" w:themeShade="7F"/>
+      <w:color w:val="243F60" w:themeColor="accent1" w:themeShade="7F"/>
     </w:rPr>
   </w:style>
   <w:style w:type="character" w:customStyle="1" w:styleId="Heading7Char">
@@ -4130,7 +5345,7 @@
     <w:link w:val="Heading7"/>
     <w:uiPriority w:val="9"/>
     <w:semiHidden/>
-    <w:rsid w:val="00012860"/>
+    <w:rsid w:val="007C7810"/>
     <w:rPr>
       <w:rFonts w:asciiTheme="majorHAnsi" w:eastAsiaTheme="majorEastAsia" w:hAnsiTheme="majorHAnsi" w:cstheme="majorBidi"/>
       <w:i/>
@@ -4144,10 +5359,10 @@
     <w:link w:val="Heading8"/>
     <w:uiPriority w:val="9"/>
     <w:semiHidden/>
-    <w:rsid w:val="00012860"/>
+    <w:rsid w:val="007C7810"/>
     <w:rPr>
       <w:rFonts w:asciiTheme="majorHAnsi" w:eastAsiaTheme="majorEastAsia" w:hAnsiTheme="majorHAnsi" w:cstheme="majorBidi"/>
-      <w:color w:val="000000" w:themeColor="accent1"/>
+      <w:color w:val="4F81BD" w:themeColor="accent1"/>
       <w:sz w:val="20"/>
       <w:szCs w:val="20"/>
     </w:rPr>
@@ -4158,7 +5373,7 @@
     <w:link w:val="Heading9"/>
     <w:uiPriority w:val="9"/>
     <w:semiHidden/>
-    <w:rsid w:val="00012860"/>
+    <w:rsid w:val="007C7810"/>
     <w:rPr>
       <w:rFonts w:asciiTheme="majorHAnsi" w:eastAsiaTheme="majorEastAsia" w:hAnsiTheme="majorHAnsi" w:cstheme="majorBidi"/>
       <w:i/>
@@ -4175,14 +5390,14 @@
     <w:uiPriority w:val="35"/>
     <w:unhideWhenUsed/>
     <w:qFormat/>
-    <w:rsid w:val="00012860"/>
+    <w:rsid w:val="007C7810"/>
     <w:pPr>
       <w:spacing w:line="240" w:lineRule="auto"/>
     </w:pPr>
     <w:rPr>
       <w:b/>
       <w:bCs/>
-      <w:color w:val="000000" w:themeColor="accent1"/>
+      <w:color w:val="4F81BD" w:themeColor="accent1"/>
       <w:sz w:val="18"/>
       <w:szCs w:val="18"/>
     </w:rPr>
@@ -4194,17 +5409,17 @@
     <w:link w:val="TitleChar"/>
     <w:uiPriority w:val="10"/>
     <w:qFormat/>
-    <w:rsid w:val="00012860"/>
+    <w:rsid w:val="007C7810"/>
     <w:pPr>
       <w:pBdr>
-        <w:bottom w:val="single" w:sz="8" w:space="4" w:color="000000" w:themeColor="accent1"/>
+        <w:bottom w:val="single" w:sz="8" w:space="4" w:color="4F81BD" w:themeColor="accent1"/>
       </w:pBdr>
       <w:spacing w:after="300" w:line="240" w:lineRule="auto"/>
       <w:contextualSpacing/>
     </w:pPr>
     <w:rPr>
       <w:rFonts w:asciiTheme="majorHAnsi" w:eastAsiaTheme="majorEastAsia" w:hAnsiTheme="majorHAnsi" w:cstheme="majorBidi"/>
-      <w:color w:val="000000" w:themeColor="text2" w:themeShade="BF"/>
+      <w:color w:val="17365D" w:themeColor="text2" w:themeShade="BF"/>
       <w:spacing w:val="5"/>
       <w:sz w:val="52"/>
       <w:szCs w:val="52"/>
@@ -4215,10 +5430,10 @@
     <w:basedOn w:val="DefaultParagraphFont"/>
     <w:link w:val="Title"/>
     <w:uiPriority w:val="10"/>
-    <w:rsid w:val="00012860"/>
+    <w:rsid w:val="007C7810"/>
     <w:rPr>
       <w:rFonts w:asciiTheme="majorHAnsi" w:eastAsiaTheme="majorEastAsia" w:hAnsiTheme="majorHAnsi" w:cstheme="majorBidi"/>
-      <w:color w:val="000000" w:themeColor="text2" w:themeShade="BF"/>
+      <w:color w:val="17365D" w:themeColor="text2" w:themeShade="BF"/>
       <w:spacing w:val="5"/>
       <w:sz w:val="52"/>
       <w:szCs w:val="52"/>
@@ -4231,7 +5446,7 @@
     <w:link w:val="SubtitleChar"/>
     <w:uiPriority w:val="11"/>
     <w:qFormat/>
-    <w:rsid w:val="00012860"/>
+    <w:rsid w:val="007C7810"/>
     <w:pPr>
       <w:numPr>
         <w:ilvl w:val="1"/>
@@ -4241,7 +5456,7 @@
       <w:rFonts w:asciiTheme="majorHAnsi" w:eastAsiaTheme="majorEastAsia" w:hAnsiTheme="majorHAnsi" w:cstheme="majorBidi"/>
       <w:i/>
       <w:iCs/>
-      <w:color w:val="000000" w:themeColor="accent1"/>
+      <w:color w:val="4F81BD" w:themeColor="accent1"/>
       <w:spacing w:val="15"/>
       <w:sz w:val="24"/>
       <w:szCs w:val="24"/>
@@ -4252,12 +5467,12 @@
     <w:basedOn w:val="DefaultParagraphFont"/>
     <w:link w:val="Subtitle"/>
     <w:uiPriority w:val="11"/>
-    <w:rsid w:val="00012860"/>
+    <w:rsid w:val="007C7810"/>
     <w:rPr>
       <w:rFonts w:asciiTheme="majorHAnsi" w:eastAsiaTheme="majorEastAsia" w:hAnsiTheme="majorHAnsi" w:cstheme="majorBidi"/>
       <w:i/>
       <w:iCs/>
-      <w:color w:val="000000" w:themeColor="accent1"/>
+      <w:color w:val="4F81BD" w:themeColor="accent1"/>
       <w:spacing w:val="15"/>
       <w:sz w:val="24"/>
       <w:szCs w:val="24"/>
@@ -4268,7 +5483,7 @@
     <w:basedOn w:val="DefaultParagraphFont"/>
     <w:uiPriority w:val="22"/>
     <w:qFormat/>
-    <w:rsid w:val="00012860"/>
+    <w:rsid w:val="007C7810"/>
     <w:rPr>
       <w:b/>
       <w:bCs/>
@@ -4279,7 +5494,7 @@
     <w:basedOn w:val="DefaultParagraphFont"/>
     <w:uiPriority w:val="20"/>
     <w:qFormat/>
-    <w:rsid w:val="00012860"/>
+    <w:rsid w:val="007C7810"/>
     <w:rPr>
       <w:i/>
       <w:iCs/>
@@ -4292,7 +5507,7 @@
     <w:link w:val="QuoteChar"/>
     <w:uiPriority w:val="29"/>
     <w:qFormat/>
-    <w:rsid w:val="00012860"/>
+    <w:rsid w:val="007C7810"/>
     <w:rPr>
       <w:i/>
       <w:iCs/>
@@ -4304,7 +5519,7 @@
     <w:basedOn w:val="DefaultParagraphFont"/>
     <w:link w:val="Quote"/>
     <w:uiPriority w:val="29"/>
-    <w:rsid w:val="00012860"/>
+    <w:rsid w:val="007C7810"/>
     <w:rPr>
       <w:i/>
       <w:iCs/>
@@ -4318,10 +5533,10 @@
     <w:link w:val="IntenseQuoteChar"/>
     <w:uiPriority w:val="30"/>
     <w:qFormat/>
-    <w:rsid w:val="00012860"/>
+    <w:rsid w:val="007C7810"/>
     <w:pPr>
       <w:pBdr>
-        <w:bottom w:val="single" w:sz="4" w:space="4" w:color="000000" w:themeColor="accent1"/>
+        <w:bottom w:val="single" w:sz="4" w:space="4" w:color="4F81BD" w:themeColor="accent1"/>
       </w:pBdr>
       <w:spacing w:before="200" w:after="280"/>
       <w:ind w:left="936" w:right="936"/>
@@ -4331,7 +5546,7 @@
       <w:bCs/>
       <w:i/>
       <w:iCs/>
-      <w:color w:val="000000" w:themeColor="accent1"/>
+      <w:color w:val="4F81BD" w:themeColor="accent1"/>
     </w:rPr>
   </w:style>
   <w:style w:type="character" w:customStyle="1" w:styleId="IntenseQuoteChar">
@@ -4339,13 +5554,13 @@
     <w:basedOn w:val="DefaultParagraphFont"/>
     <w:link w:val="IntenseQuote"/>
     <w:uiPriority w:val="30"/>
-    <w:rsid w:val="00012860"/>
+    <w:rsid w:val="007C7810"/>
     <w:rPr>
       <w:b/>
       <w:bCs/>
       <w:i/>
       <w:iCs/>
-      <w:color w:val="000000" w:themeColor="accent1"/>
+      <w:color w:val="4F81BD" w:themeColor="accent1"/>
     </w:rPr>
   </w:style>
   <w:style w:type="character" w:styleId="SubtleEmphasis">
@@ -4353,7 +5568,7 @@
     <w:basedOn w:val="DefaultParagraphFont"/>
     <w:uiPriority w:val="19"/>
     <w:qFormat/>
-    <w:rsid w:val="00012860"/>
+    <w:rsid w:val="007C7810"/>
     <w:rPr>
       <w:i/>
       <w:iCs/>
@@ -4365,13 +5580,13 @@
     <w:basedOn w:val="DefaultParagraphFont"/>
     <w:uiPriority w:val="21"/>
     <w:qFormat/>
-    <w:rsid w:val="00012860"/>
+    <w:rsid w:val="007C7810"/>
     <w:rPr>
       <w:b/>
       <w:bCs/>
       <w:i/>
       <w:iCs/>
-      <w:color w:val="000000" w:themeColor="accent1"/>
+      <w:color w:val="4F81BD" w:themeColor="accent1"/>
     </w:rPr>
   </w:style>
   <w:style w:type="character" w:styleId="SubtleReference">
@@ -4379,10 +5594,10 @@
     <w:basedOn w:val="DefaultParagraphFont"/>
     <w:uiPriority w:val="31"/>
     <w:qFormat/>
-    <w:rsid w:val="00012860"/>
+    <w:rsid w:val="007C7810"/>
     <w:rPr>
       <w:smallCaps/>
-      <w:color w:val="B2B2B2" w:themeColor="accent2"/>
+      <w:color w:val="C0504D" w:themeColor="accent2"/>
       <w:u w:val="single"/>
     </w:rPr>
   </w:style>
@@ -4391,12 +5606,12 @@
     <w:basedOn w:val="DefaultParagraphFont"/>
     <w:uiPriority w:val="32"/>
     <w:qFormat/>
-    <w:rsid w:val="00012860"/>
+    <w:rsid w:val="007C7810"/>
     <w:rPr>
       <w:b/>
       <w:bCs/>
       <w:smallCaps/>
-      <w:color w:val="B2B2B2" w:themeColor="accent2"/>
+      <w:color w:val="C0504D" w:themeColor="accent2"/>
       <w:spacing w:val="5"/>
       <w:u w:val="single"/>
     </w:rPr>
@@ -4406,7 +5621,7 @@
     <w:basedOn w:val="DefaultParagraphFont"/>
     <w:uiPriority w:val="33"/>
     <w:qFormat/>
-    <w:rsid w:val="00012860"/>
+    <w:rsid w:val="007C7810"/>
     <w:rPr>
       <w:b/>
       <w:bCs/>
@@ -4422,7 +5637,7 @@
     <w:semiHidden/>
     <w:unhideWhenUsed/>
     <w:qFormat/>
-    <w:rsid w:val="00012860"/>
+    <w:rsid w:val="007C7810"/>
     <w:pPr>
       <w:outlineLvl w:val="9"/>
     </w:pPr>
@@ -4524,7 +5739,7 @@
 <file path=word/theme/theme1.xml><?xml version="1.0" encoding="utf-8"?>
 <a:theme xmlns:a="http://schemas.openxmlformats.org/drawingml/2006/main" name="Office Theme">
   <a:themeElements>
-    <a:clrScheme name="Custom 1">
+    <a:clrScheme name="Office 2007-2010">
       <a:dk1>
         <a:sysClr val="windowText" lastClr="000000"/>
       </a:dk1>
@@ -4532,34 +5747,34 @@
         <a:sysClr val="window" lastClr="FFFFFF"/>
       </a:lt1>
       <a:dk2>
-        <a:srgbClr val="000000"/>
+        <a:srgbClr val="1F497D"/>
       </a:dk2>
       <a:lt2>
-        <a:srgbClr val="F8F8F8"/>
+        <a:srgbClr val="EEECE1"/>
       </a:lt2>
       <a:accent1>
-        <a:srgbClr val="000000"/>
+        <a:srgbClr val="4F81BD"/>
       </a:accent1>
       <a:accent2>
-        <a:srgbClr val="B2B2B2"/>
+        <a:srgbClr val="C0504D"/>
       </a:accent2>
       <a:accent3>
-        <a:srgbClr val="969696"/>
+        <a:srgbClr val="9BBB59"/>
       </a:accent3>
       <a:accent4>
-        <a:srgbClr val="808080"/>
+        <a:srgbClr val="8064A2"/>
       </a:accent4>
       <a:accent5>
-        <a:srgbClr val="5F5F5F"/>
+        <a:srgbClr val="4BACC6"/>
       </a:accent5>
       <a:accent6>
-        <a:srgbClr val="4D4D4D"/>
+        <a:srgbClr val="F79646"/>
       </a:accent6>
       <a:hlink>
-        <a:srgbClr val="5F5F5F"/>
+        <a:srgbClr val="0000FF"/>
       </a:hlink>
       <a:folHlink>
-        <a:srgbClr val="919191"/>
+        <a:srgbClr val="800080"/>
       </a:folHlink>
     </a:clrScheme>
     <a:fontScheme name="Office">
@@ -4787,7 +6002,7 @@
 </file>
 
 <file path=customXml/itemProps1.xml><?xml version="1.0" encoding="utf-8"?>
-<ds:datastoreItem xmlns:ds="http://schemas.openxmlformats.org/officeDocument/2006/customXml" ds:itemID="{E14AFDC0-FF15-44B6-B780-D252464DB3EA}">
+<ds:datastoreItem xmlns:ds="http://schemas.openxmlformats.org/officeDocument/2006/customXml" ds:itemID="{C10305F0-0457-48D2-9F79-39FB164A7D7E}">
   <ds:schemaRefs>
     <ds:schemaRef ds:uri="http://schemas.openxmlformats.org/officeDocument/2006/bibliography"/>
   </ds:schemaRefs>

</xml_diff>

<commit_message>
[Report] Agile and OO
</commit_message>
<xml_diff>
--- a/Report/Hons Report Draft.docx
+++ b/Report/Hons Report Draft.docx
@@ -250,6 +250,17 @@
       </w:r>
     </w:p>
     <w:p>
+      <w:r>
+        <w:t>Through the development of an electronic test management system which combines elements of technology and human marking, this</w:t>
+      </w:r>
+      <w:r>
+        <w:t xml:space="preserve"> research aims to answer the following questions…</w:t>
+      </w:r>
+      <w:r>
+        <w:t xml:space="preserve"> </w:t>
+      </w:r>
+    </w:p>
+    <w:p>
       <w:pPr>
         <w:rPr>
           <w:color w:val="00B050"/>
@@ -260,6 +271,12 @@
           <w:color w:val="00B050"/>
         </w:rPr>
         <w:t>Needs more.</w:t>
+      </w:r>
+      <w:r>
+        <w:rPr>
+          <w:color w:val="00B050"/>
+        </w:rPr>
+        <w:t xml:space="preserve"> Research questions.</w:t>
       </w:r>
     </w:p>
     <w:p>
@@ -1151,6 +1168,321 @@
     </w:p>
     <w:p>
       <w:r>
+        <w:t>A soft</w:t>
+      </w:r>
+      <w:r>
+        <w:t xml:space="preserve">ware </w:t>
+      </w:r>
+      <w:r>
+        <w:t>development</w:t>
+      </w:r>
+      <w:r>
+        <w:t xml:space="preserve"> methodology is a framework which guides the planning, implementation and evaluation of a software system</w:t>
+      </w:r>
+      <w:r>
+        <w:t xml:space="preserve"> [</w:t>
+      </w:r>
+      <w:r>
+        <w:rPr>
+          <w:color w:val="FF0000"/>
+        </w:rPr>
+        <w:t>12</w:t>
+      </w:r>
+      <w:r>
+        <w:t>]</w:t>
+      </w:r>
+      <w:r>
+        <w:t>.</w:t>
+      </w:r>
+      <w:r>
+        <w:t xml:space="preserve"> The two most well-known</w:t>
+      </w:r>
+      <w:r>
+        <w:t xml:space="preserve"> frameworks are the waterfall and agile methodologies.</w:t>
+      </w:r>
+      <w:r>
+        <w:t xml:space="preserve"> While there is variation within these two categories, the central theme of each variation remains the same.</w:t>
+      </w:r>
+    </w:p>
+    <w:p>
+      <w:r>
+        <w:t xml:space="preserve">The waterfall methodology places an emphasis on planning and performing all tasks in a </w:t>
+      </w:r>
+      <w:r>
+        <w:t>sequential</w:t>
+      </w:r>
+      <w:r>
+        <w:t xml:space="preserve"> manner</w:t>
+      </w:r>
+      <w:r>
+        <w:t xml:space="preserve"> as can be seen in </w:t>
+      </w:r>
+      <w:r>
+        <w:rPr>
+          <w:color w:val="FF0000"/>
+        </w:rPr>
+        <w:t>Figure 2</w:t>
+      </w:r>
+      <w:r>
+        <w:t>.</w:t>
+      </w:r>
+      <w:r>
+        <w:t xml:space="preserve"> The idea is that by performing thorough planning at the beginning of the project, changes can be avoided at later stages.</w:t>
+      </w:r>
+      <w:r>
+        <w:t xml:space="preserve"> There is also a strong emphasis on having only a single implementation phase in which the entire project is developed.</w:t>
+      </w:r>
+      <w:r>
+        <w:t xml:space="preserve"> The </w:t>
+      </w:r>
+      <w:r>
+        <w:t>advantages</w:t>
+      </w:r>
+      <w:r>
+        <w:t xml:space="preserve"> of this approach </w:t>
+      </w:r>
+      <w:r>
+        <w:t>are</w:t>
+      </w:r>
+      <w:r>
+        <w:t xml:space="preserve"> that the planning and </w:t>
+      </w:r>
+      <w:r>
+        <w:t>resulting</w:t>
+      </w:r>
+      <w:r>
+        <w:t xml:space="preserve"> documentation can often be beneficial to inexperienced teams and</w:t>
+      </w:r>
+      <w:r>
+        <w:t xml:space="preserve"> it</w:t>
+      </w:r>
+      <w:r>
+        <w:t xml:space="preserve"> allows for the strict monitoring of the progress of the project.</w:t>
+      </w:r>
+    </w:p>
+    <w:p>
+      <w:r>
+        <w:t>Where the waterfall approach aims to mitigate having to incorporate change at later stages of the project through planning, the agile methodology</w:t>
+      </w:r>
+      <w:r>
+        <w:t xml:space="preserve"> embraces change.</w:t>
+      </w:r>
+      <w:r>
+        <w:t xml:space="preserve"> This is done by going through multiple iterations of the phases shown in </w:t>
+      </w:r>
+      <w:r>
+        <w:rPr>
+          <w:color w:val="FF0000"/>
+        </w:rPr>
+        <w:t>Figure 2</w:t>
+      </w:r>
+      <w:r>
+        <w:t xml:space="preserve"> excluding the maintenance phase.</w:t>
+      </w:r>
+      <w:r>
+        <w:t xml:space="preserve"> The advantages of this approach are that it allows developers to respond</w:t>
+      </w:r>
+      <w:r>
+        <w:t xml:space="preserve"> to changing user requirements - </w:t>
+      </w:r>
+      <w:r>
+        <w:t xml:space="preserve">as long as these </w:t>
+      </w:r>
+      <w:r>
+        <w:lastRenderedPageBreak/>
+        <w:t>remain</w:t>
+      </w:r>
+      <w:r>
+        <w:t xml:space="preserve"> within the scope of the system</w:t>
+      </w:r>
+      <w:r>
+        <w:t xml:space="preserve">; it promotes the involvement of users within the process thus ensuring that the final product better meets their expectations and it allows for the creation of user testable products </w:t>
+      </w:r>
+      <w:r>
+        <w:t>throughout</w:t>
+      </w:r>
+      <w:r>
+        <w:t xml:space="preserve"> the development process.</w:t>
+      </w:r>
+    </w:p>
+    <w:p>
+      <w:r>
+        <w:rPr>
+          <w:noProof/>
+        </w:rPr>
+        <mc:AlternateContent>
+          <mc:Choice Requires="wps">
+            <w:drawing>
+              <wp:anchor distT="0" distB="0" distL="114300" distR="114300" simplePos="0" relativeHeight="251660288" behindDoc="0" locked="0" layoutInCell="1" allowOverlap="1" wp14:anchorId="2E69822C" wp14:editId="20B3AD79">
+                <wp:simplePos x="0" y="0"/>
+                <wp:positionH relativeFrom="column">
+                  <wp:posOffset>797560</wp:posOffset>
+                </wp:positionH>
+                <wp:positionV relativeFrom="paragraph">
+                  <wp:posOffset>2313940</wp:posOffset>
+                </wp:positionV>
+                <wp:extent cx="4347845" cy="635"/>
+                <wp:effectExtent l="0" t="0" r="0" b="0"/>
+                <wp:wrapTopAndBottom/>
+                <wp:docPr id="17" name="Text Box 17"/>
+                <wp:cNvGraphicFramePr/>
+                <a:graphic xmlns:a="http://schemas.openxmlformats.org/drawingml/2006/main">
+                  <a:graphicData uri="http://schemas.microsoft.com/office/word/2010/wordprocessingShape">
+                    <wps:wsp>
+                      <wps:cNvSpPr txBox="1"/>
+                      <wps:spPr>
+                        <a:xfrm>
+                          <a:off x="0" y="0"/>
+                          <a:ext cx="4347845" cy="635"/>
+                        </a:xfrm>
+                        <a:prstGeom prst="rect">
+                          <a:avLst/>
+                        </a:prstGeom>
+                        <a:solidFill>
+                          <a:prstClr val="white"/>
+                        </a:solidFill>
+                        <a:ln>
+                          <a:noFill/>
+                        </a:ln>
+                        <a:effectLst/>
+                      </wps:spPr>
+                      <wps:txbx>
+                        <w:txbxContent>
+                          <w:p>
+                            <w:pPr>
+                              <w:pStyle w:val="Caption"/>
+                              <w:jc w:val="center"/>
+                              <w:rPr>
+                                <w:noProof/>
+                              </w:rPr>
+                            </w:pPr>
+                            <w:r>
+                              <w:t xml:space="preserve">Figure </w:t>
+                            </w:r>
+                            <w:r>
+                              <w:fldChar w:fldCharType="begin"/>
+                            </w:r>
+                            <w:r>
+                              <w:instrText xml:space="preserve"> SEQ Figure \* ARABIC </w:instrText>
+                            </w:r>
+                            <w:r>
+                              <w:fldChar w:fldCharType="separate"/>
+                            </w:r>
+                            <w:r>
+                              <w:rPr>
+                                <w:noProof/>
+                              </w:rPr>
+                              <w:t>2</w:t>
+                            </w:r>
+                            <w:r>
+                              <w:fldChar w:fldCharType="end"/>
+                            </w:r>
+                            <w:r>
+                              <w:t>: An overview of the phases of the waterfall methodology</w:t>
+                            </w:r>
+                          </w:p>
+                        </w:txbxContent>
+                      </wps:txbx>
+                      <wps:bodyPr rot="0" spcFirstLastPara="0" vertOverflow="overflow" horzOverflow="overflow" vert="horz" wrap="square" lIns="0" tIns="0" rIns="0" bIns="0" numCol="1" spcCol="0" rtlCol="0" fromWordArt="0" anchor="t" anchorCtr="0" forceAA="0" compatLnSpc="1">
+                        <a:prstTxWarp prst="textNoShape">
+                          <a:avLst/>
+                        </a:prstTxWarp>
+                        <a:spAutoFit/>
+                      </wps:bodyPr>
+                    </wps:wsp>
+                  </a:graphicData>
+                </a:graphic>
+              </wp:anchor>
+            </w:drawing>
+          </mc:Choice>
+          <mc:Fallback>
+            <w:pict>
+              <v:shapetype w14:anchorId="2E69822C" id="_x0000_t202" coordsize="21600,21600" o:spt="202" path="m,l,21600r21600,l21600,xe">
+                <v:stroke joinstyle="miter"/>
+                <v:path gradientshapeok="t" o:connecttype="rect"/>
+              </v:shapetype>
+              <v:shape id="Text Box 17" o:spid="_x0000_s1026" type="#_x0000_t202" style="position:absolute;margin-left:62.8pt;margin-top:182.2pt;width:342.35pt;height:.05pt;z-index:251660288;visibility:visible;mso-wrap-style:square;mso-wrap-distance-left:9pt;mso-wrap-distance-top:0;mso-wrap-distance-right:9pt;mso-wrap-distance-bottom:0;mso-position-horizontal:absolute;mso-position-horizontal-relative:text;mso-position-vertical:absolute;mso-position-vertical-relative:text;v-text-anchor:top" o:gfxdata="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" stroked="f">
+                <v:textbox style="mso-fit-shape-to-text:t" inset="0,0,0,0">
+                  <w:txbxContent>
+                    <w:p>
+                      <w:pPr>
+                        <w:pStyle w:val="Caption"/>
+                        <w:jc w:val="center"/>
+                        <w:rPr>
+                          <w:noProof/>
+                        </w:rPr>
+                      </w:pPr>
+                      <w:r>
+                        <w:t xml:space="preserve">Figure </w:t>
+                      </w:r>
+                      <w:r>
+                        <w:fldChar w:fldCharType="begin"/>
+                      </w:r>
+                      <w:r>
+                        <w:instrText xml:space="preserve"> SEQ Figure \* ARABIC </w:instrText>
+                      </w:r>
+                      <w:r>
+                        <w:fldChar w:fldCharType="separate"/>
+                      </w:r>
+                      <w:r>
+                        <w:rPr>
+                          <w:noProof/>
+                        </w:rPr>
+                        <w:t>2</w:t>
+                      </w:r>
+                      <w:r>
+                        <w:fldChar w:fldCharType="end"/>
+                      </w:r>
+                      <w:r>
+                        <w:t>: An overview of the phases of the waterfall methodology</w:t>
+                      </w:r>
+                    </w:p>
+                  </w:txbxContent>
+                </v:textbox>
+                <w10:wrap type="topAndBottom"/>
+              </v:shape>
+            </w:pict>
+          </mc:Fallback>
+        </mc:AlternateContent>
+      </w:r>
+      <w:r>
+        <w:rPr>
+          <w:noProof/>
+        </w:rPr>
+        <w:drawing>
+          <wp:anchor distT="0" distB="0" distL="114300" distR="114300" simplePos="0" relativeHeight="251658240" behindDoc="1" locked="0" layoutInCell="1" allowOverlap="1">
+            <wp:simplePos x="0" y="0"/>
+            <wp:positionH relativeFrom="margin">
+              <wp:align>center</wp:align>
+            </wp:positionH>
+            <wp:positionV relativeFrom="paragraph">
+              <wp:posOffset>0</wp:posOffset>
+            </wp:positionV>
+            <wp:extent cx="4347845" cy="2256790"/>
+            <wp:effectExtent l="0" t="0" r="0" b="10160"/>
+            <wp:wrapTopAndBottom/>
+            <wp:docPr id="16" name="Diagram 16"/>
+            <wp:cNvGraphicFramePr/>
+            <a:graphic xmlns:a="http://schemas.openxmlformats.org/drawingml/2006/main">
+              <a:graphicData uri="http://schemas.openxmlformats.org/drawingml/2006/diagram">
+                <dgm:relIds xmlns:dgm="http://schemas.openxmlformats.org/drawingml/2006/diagram" xmlns:r="http://schemas.openxmlformats.org/officeDocument/2006/relationships" r:dm="rId9" r:lo="rId10" r:qs="rId11" r:cs="rId12"/>
+              </a:graphicData>
+            </a:graphic>
+          </wp:anchor>
+        </w:drawing>
+      </w:r>
+      <w:r>
+        <w:t>Since ScriptView is intended to enhance a current process, the feedback of users involved in the current operations is essential.</w:t>
+      </w:r>
+      <w:r>
+        <w:t xml:space="preserve"> This meant that it would be necessary to create versions of the final product which could be used for user testing throughout development.</w:t>
+      </w:r>
+      <w:r>
+        <w:t xml:space="preserve"> It was thus decided that following the agile development methodology would be the most beneficial.</w:t>
+      </w:r>
+    </w:p>
+    <w:p>
+      <w:r>
         <w:t>A software design methodology is …</w:t>
       </w:r>
       <w:r>
@@ -1172,7 +1504,92 @@
         </w:numPr>
       </w:pPr>
       <w:r>
-        <w:t>User Centric Development</w:t>
+        <w:t>Programming Paradigm</w:t>
+      </w:r>
+    </w:p>
+    <w:p>
+      <w:r>
+        <w:t xml:space="preserve">Throughout development an Object Oriented (OO) approach </w:t>
+      </w:r>
+      <w:r>
+        <w:t>to system implementation will be followed.</w:t>
+      </w:r>
+      <w:r>
+        <w:t xml:space="preserve"> The OO programming paradigm states that </w:t>
+      </w:r>
+      <w:r>
+        <w:t>components</w:t>
+      </w:r>
+      <w:r>
+        <w:t xml:space="preserve"> should be thought of as objects with an emphasis on their properties, behavior and interaction with other objects</w:t>
+      </w:r>
+      <w:r>
+        <w:t xml:space="preserve"> [</w:t>
+      </w:r>
+      <w:r>
+        <w:rPr>
+          <w:color w:val="FF0000"/>
+        </w:rPr>
+        <w:t>13</w:t>
+      </w:r>
+      <w:r>
+        <w:t>]</w:t>
+      </w:r>
+      <w:r>
+        <w:t>.</w:t>
+      </w:r>
+      <w:r>
+        <w:t xml:space="preserve"> This fits the ScriptView system well as each of the various components may be written in different languages but they will need to communicate in order to function correctly.</w:t>
+      </w:r>
+    </w:p>
+    <w:p>
+      <w:r>
+        <w:t>Even though this communication will be necessary, all objects created will aim to have low coupling and high cohesion.</w:t>
+      </w:r>
+      <w:r>
+        <w:t xml:space="preserve"> Coupling describes how dependent one object is on another</w:t>
+      </w:r>
+      <w:r>
+        <w:t xml:space="preserve"> and cohesion describes how related elements within an object are</w:t>
+      </w:r>
+      <w:r>
+        <w:t xml:space="preserve"> [</w:t>
+      </w:r>
+      <w:r>
+        <w:rPr>
+          <w:color w:val="FF0000"/>
+        </w:rPr>
+        <w:t>14</w:t>
+      </w:r>
+      <w:r>
+        <w:t>]</w:t>
+      </w:r>
+      <w:r>
+        <w:t>.</w:t>
+      </w:r>
+      <w:r>
+        <w:t xml:space="preserve"> By having low coupling and high cohesion within</w:t>
+      </w:r>
+      <w:r>
+        <w:t xml:space="preserve"> the system, it</w:t>
+      </w:r>
+      <w:r>
+        <w:t xml:space="preserve"> will be more reliable and maintainable</w:t>
+      </w:r>
+      <w:r>
+        <w:t xml:space="preserve"> [</w:t>
+      </w:r>
+      <w:r>
+        <w:rPr>
+          <w:color w:val="FF0000"/>
+        </w:rPr>
+        <w:t>15</w:t>
+      </w:r>
+      <w:r>
+        <w:t>]</w:t>
+      </w:r>
+      <w:r>
+        <w:t>.</w:t>
       </w:r>
     </w:p>
     <w:p>
@@ -1214,9 +1631,16 @@
         </w:rPr>
         <w:t>Include questionnaires in appendix and mention here</w:t>
       </w:r>
-    </w:p>
-    <w:p>
-      <w:r>
+      <w:r>
+        <w:rPr>
+          <w:color w:val="00B050"/>
+        </w:rPr>
+        <w:t>. User centric design stuff should go here</w:t>
+      </w:r>
+    </w:p>
+    <w:p>
+      <w:r>
+        <w:lastRenderedPageBreak/>
         <w:t>The effectiveness of the sys</w:t>
       </w:r>
       <w:r>
@@ -1260,7 +1684,6 @@
     </w:p>
     <w:p>
       <w:r>
-        <w:lastRenderedPageBreak/>
         <w:t xml:space="preserve">Upon completing both sets of tests the participants will be asked to complete a survey (See </w:t>
       </w:r>
       <w:r>
@@ -1298,7 +1721,7 @@
         <w:rPr>
           <w:color w:val="FF0000"/>
         </w:rPr>
-        <w:t>12</w:t>
+        <w:t>16</w:t>
       </w:r>
       <w:r>
         <w:t xml:space="preserve">] to draw conclusions about the data. </w:t>
@@ -1406,7 +1829,7 @@
                     </pic:cNvPicPr>
                   </pic:nvPicPr>
                   <pic:blipFill>
-                    <a:blip r:embed="rId9">
+                    <a:blip r:embed="rId14">
                       <a:extLst>
                         <a:ext uri="{28A0092B-C50C-407E-A947-70E740481C1C}">
                           <a14:useLocalDpi xmlns:a14="http://schemas.microsoft.com/office/drawing/2010/main" val="0"/>
@@ -1450,10 +1873,7 @@
         <w:fldChar w:fldCharType="begin"/>
       </w:r>
       <w:r>
-        <w:instrText xml:space="preserve"> SE</w:instrText>
-      </w:r>
-      <w:r>
-        <w:instrText xml:space="preserve">Q Figure \* ARABIC </w:instrText>
+        <w:instrText xml:space="preserve"> SEQ Figure \* ARABIC </w:instrText>
       </w:r>
       <w:r>
         <w:fldChar w:fldCharType="separate"/>
@@ -1462,7 +1882,7 @@
         <w:rPr>
           <w:noProof/>
         </w:rPr>
-        <w:t>2</w:t>
+        <w:t>3</w:t>
       </w:r>
       <w:r>
         <w:rPr>
@@ -1482,6 +1902,7 @@
     </w:p>
     <w:p>
       <w:r>
+        <w:lastRenderedPageBreak/>
         <w:t>Th</w:t>
       </w:r>
       <w:r>
@@ -1544,11 +1965,7 @@
         <w:t>Optical Character Recognition (OCR)</w:t>
       </w:r>
       <w:r>
-        <w:t xml:space="preserve"> in order to determine </w:t>
-      </w:r>
-      <w:r>
-        <w:lastRenderedPageBreak/>
-        <w:t>the name of the course and the test so that they can be stored on the server. This was done to remove the need for users to manually enter</w:t>
+        <w:t xml:space="preserve"> in order to determine the name of the course and the test so that they can be stored on the server. This was done to remove the need for users to manually enter</w:t>
       </w:r>
       <w:r>
         <w:t xml:space="preserve"> this information for each test which decreases the amount of work by the user as well as reducing the probability of naming errors since all text output from the OCR methods is checked a database of test and course information.</w:t>
@@ -1770,7 +2187,11 @@
         <w:t>ect a set of tests from the local storage on the machine and upload these to the server.</w:t>
       </w:r>
       <w:r>
-        <w:t xml:space="preserve"> This would allow the operation to be strictly access controlled and thus </w:t>
+        <w:t xml:space="preserve"> This would allow the operation to be strictly access controlled </w:t>
+      </w:r>
+      <w:r>
+        <w:lastRenderedPageBreak/>
+        <w:t xml:space="preserve">and thus </w:t>
       </w:r>
       <w:r>
         <w:t>easily</w:t>
@@ -1799,152 +2220,149 @@
         <w:t>The second approach was to have the scripts automatically emailed to a monitored inbox as they were scanned.</w:t>
       </w:r>
       <w:r>
-        <w:t xml:space="preserve"> This allows for the work to be distributed among multiple individuals by allowing different </w:t>
-      </w:r>
-      <w:r>
+        <w:t xml:space="preserve"> This allows for the work to be distributed among multiple individuals by allowing different people to do the scanning while still keeping the processing centralized.</w:t>
+      </w:r>
+      <w:r>
+        <w:t xml:space="preserve"> </w:t>
+      </w:r>
+      <w:r>
+        <w:t xml:space="preserve">The process would still be traceable as each </w:t>
+      </w:r>
+      <w:r>
+        <w:t>documents</w:t>
+      </w:r>
+      <w:r>
+        <w:t xml:space="preserve"> has a timestamp that can be checked against who was using the scanner at that particular time.</w:t>
+      </w:r>
+      <w:r>
+        <w:t xml:space="preserve"> </w:t>
+      </w:r>
+      <w:r>
+        <w:t>The machine doing the processing, is stil</w:t>
+      </w:r>
+      <w:r>
+        <w:t>l a single point of failure but the scanned scripts will not be lost as they will still be available in the email inbox and will be processed as soon as the applications resumes.</w:t>
+      </w:r>
+      <w:r>
+        <w:t xml:space="preserve"> This approach was chosen as the</w:t>
+      </w:r>
+      <w:r>
+        <w:t xml:space="preserve"> final design for the scanning of test scripts.</w:t>
+      </w:r>
+    </w:p>
+    <w:p>
+      <w:r>
+        <w:t>The file structure on the server required that the course and test name of</w:t>
+      </w:r>
+      <w:r>
+        <w:t xml:space="preserve"> a</w:t>
+      </w:r>
+      <w:r>
+        <w:t xml:space="preserve"> scanned script be known.</w:t>
+      </w:r>
+      <w:r>
+        <w:t xml:space="preserve"> Since scripts are automatically emailed from the scanner, this information cannot be retrieved from the </w:t>
+      </w:r>
+      <w:r>
+        <w:t>user at the point of scanning.</w:t>
+      </w:r>
+      <w:r>
+        <w:t xml:space="preserve"> </w:t>
+      </w:r>
+      <w:r>
+        <w:t>It was decided that the best solution to extracting this information, would be to perform OCR on the scanned test pages.</w:t>
+      </w:r>
+    </w:p>
+    <w:p>
+      <w:r>
+        <w:t xml:space="preserve">Once the OCR has been completed the test needs to be uploaded to the server. It is at this point that it has to be converted to a format which is suitable for the marking interface. </w:t>
+      </w:r>
+      <w:r>
+        <w:t xml:space="preserve">It was decided that the tests would be uploaded to the server as a set of </w:t>
+      </w:r>
+      <w:r>
+        <w:t xml:space="preserve">images in Portable Network Graphics (PNG) format. </w:t>
+      </w:r>
+      <w:r>
+        <w:t>This would allow for easy access to a single page within the document but was also influenced by the capabilities of the target device.</w:t>
+      </w:r>
+      <w:r>
+        <w:t xml:space="preserve"> </w:t>
+      </w:r>
+      <w:r>
+        <w:t>The decision to do the conversion at this point was influence</w:t>
+      </w:r>
+      <w:r>
+        <w:t>d</w:t>
+      </w:r>
+      <w:r>
+        <w:t xml:space="preserve"> by the limited computational power available on the target device for the mobile marking application</w:t>
+      </w:r>
+      <w:r>
+        <w:t xml:space="preserve"> (See section 4.5.3)</w:t>
+      </w:r>
+      <w:r>
+        <w:t>.</w:t>
+      </w:r>
+      <w:r>
+        <w:t xml:space="preserve"> </w:t>
+      </w:r>
+      <w:r>
+        <w:t xml:space="preserve">It also improves the speed at </w:t>
+      </w:r>
+      <w:r>
+        <w:t>which the mobile application can provide access to the test scripts to the user.</w:t>
+      </w:r>
+    </w:p>
+    <w:p>
+      <w:r>
+        <w:t xml:space="preserve">Before tests can be emailed to the students, the sets of images need to be converted to individual </w:t>
+      </w:r>
+      <w:r>
+        <w:t>Portable Document Format (PDF) documents.</w:t>
+      </w:r>
+      <w:r>
+        <w:t xml:space="preserve"> </w:t>
+      </w:r>
+      <w:r>
+        <w:t>This was designed as a standalone application which will be available to the students.</w:t>
+      </w:r>
+    </w:p>
+    <w:p>
+      <w:r>
+        <w:t xml:space="preserve">The diagram in </w:t>
+      </w:r>
+      <w:r>
+        <w:rPr>
+          <w:color w:val="FF0000"/>
+        </w:rPr>
+        <w:t>Figure 3</w:t>
+      </w:r>
+      <w:r>
+        <w:t xml:space="preserve"> shows </w:t>
+      </w:r>
+      <w:r>
+        <w:t>the flow of a single test script through the system.</w:t>
+      </w:r>
+      <w:r>
+        <w:t xml:space="preserve"> </w:t>
+      </w:r>
+      <w:r>
+        <w:t>It</w:t>
+      </w:r>
+      <w:r>
+        <w:t xml:space="preserve"> was used to ensure that the script was always in the expected format at a given stage.</w:t>
+      </w:r>
+    </w:p>
+    <w:p>
+      <w:pPr>
+        <w:keepNext/>
+      </w:pPr>
+      <w:r>
+        <w:rPr>
+          <w:noProof/>
+        </w:rPr>
         <w:lastRenderedPageBreak/>
-        <w:t>people to do the scanning while still keeping the processing centralized.</w:t>
-      </w:r>
-      <w:r>
-        <w:t xml:space="preserve"> </w:t>
-      </w:r>
-      <w:r>
-        <w:t xml:space="preserve">The process would still be traceable as each </w:t>
-      </w:r>
-      <w:r>
-        <w:t>documents</w:t>
-      </w:r>
-      <w:r>
-        <w:t xml:space="preserve"> has a timestamp that can be checked against who was using the scanner at that particular time.</w:t>
-      </w:r>
-      <w:r>
-        <w:t xml:space="preserve"> </w:t>
-      </w:r>
-      <w:r>
-        <w:t>The machine doing the processing, is stil</w:t>
-      </w:r>
-      <w:r>
-        <w:t>l a single point of failure but the scanned scripts will not be lost as they will still be available in the email inbox and will be processed as soon as the applications resumes.</w:t>
-      </w:r>
-      <w:r>
-        <w:t xml:space="preserve"> This approach was chosen as the</w:t>
-      </w:r>
-      <w:r>
-        <w:t xml:space="preserve"> final design for the scanning of test scripts.</w:t>
-      </w:r>
-    </w:p>
-    <w:p>
-      <w:r>
-        <w:t>The file structure on the server required that the course and test name of</w:t>
-      </w:r>
-      <w:r>
-        <w:t xml:space="preserve"> a</w:t>
-      </w:r>
-      <w:r>
-        <w:t xml:space="preserve"> scanned script be known.</w:t>
-      </w:r>
-      <w:r>
-        <w:t xml:space="preserve"> Since scripts are automatically emailed from the scanner, this information cannot be retrieved from the </w:t>
-      </w:r>
-      <w:r>
-        <w:t>user at the point of scanning.</w:t>
-      </w:r>
-      <w:r>
-        <w:t xml:space="preserve"> </w:t>
-      </w:r>
-      <w:r>
-        <w:t>It was decided that the best solution to extracting this information, would be to perform OCR on the scanned test pages.</w:t>
-      </w:r>
-    </w:p>
-    <w:p>
-      <w:r>
-        <w:t xml:space="preserve">Once the OCR has been completed the test needs to be uploaded to the server. It is at this point that it has to be converted to a format which is suitable for the marking interface. </w:t>
-      </w:r>
-      <w:r>
-        <w:t xml:space="preserve">It was decided that the tests would be uploaded to the server as a set of </w:t>
-      </w:r>
-      <w:r>
-        <w:t xml:space="preserve">images in Portable Network Graphics (PNG) format. </w:t>
-      </w:r>
-      <w:r>
-        <w:t>This would allow for easy access to a single page within the document but was also influenced by the capabilities of the target device.</w:t>
-      </w:r>
-      <w:r>
-        <w:t xml:space="preserve"> </w:t>
-      </w:r>
-      <w:r>
-        <w:t>The decision to do the conversion at this point was influence</w:t>
-      </w:r>
-      <w:r>
-        <w:t>d</w:t>
-      </w:r>
-      <w:r>
-        <w:t xml:space="preserve"> by the limited computational power available on the target device for the mobile marking application</w:t>
-      </w:r>
-      <w:r>
-        <w:t xml:space="preserve"> (See section 4.5.3)</w:t>
-      </w:r>
-      <w:r>
-        <w:t>.</w:t>
-      </w:r>
-      <w:r>
-        <w:t xml:space="preserve"> </w:t>
-      </w:r>
-      <w:r>
-        <w:t xml:space="preserve">It also improves the speed at </w:t>
-      </w:r>
-      <w:r>
-        <w:t>which the mobile application can provide access to the test scripts to the user.</w:t>
-      </w:r>
-    </w:p>
-    <w:p>
-      <w:r>
-        <w:t xml:space="preserve">Before tests can be emailed to the students, the sets of images need to be converted to individual </w:t>
-      </w:r>
-      <w:r>
-        <w:t>Portable Document Format (PDF) documents.</w:t>
-      </w:r>
-      <w:r>
-        <w:t xml:space="preserve"> </w:t>
-      </w:r>
-      <w:r>
-        <w:t>This was designed as a standalone application which will be available to the students.</w:t>
-      </w:r>
-    </w:p>
-    <w:p>
-      <w:r>
-        <w:t xml:space="preserve">The diagram in </w:t>
-      </w:r>
-      <w:r>
-        <w:rPr>
-          <w:color w:val="FF0000"/>
-        </w:rPr>
-        <w:t>Figure 3</w:t>
-      </w:r>
-      <w:r>
-        <w:t xml:space="preserve"> shows </w:t>
-      </w:r>
-      <w:r>
-        <w:t>the flow of a single test script through the system.</w:t>
-      </w:r>
-      <w:r>
-        <w:t xml:space="preserve"> </w:t>
-      </w:r>
-      <w:r>
-        <w:t>It</w:t>
-      </w:r>
-      <w:r>
-        <w:t xml:space="preserve"> was used to ensure that the script was always in the expected format at a given stage.</w:t>
-      </w:r>
-    </w:p>
-    <w:p>
-      <w:pPr>
-        <w:keepNext/>
-      </w:pPr>
-      <w:r>
-        <w:rPr>
-          <w:noProof/>
-        </w:rPr>
         <w:drawing>
           <wp:inline distT="0" distB="0" distL="0" distR="0" wp14:anchorId="7DBB55FB" wp14:editId="16DE673C">
             <wp:extent cx="5943600" cy="2612039"/>
@@ -1961,7 +2379,7 @@
                     <pic:cNvPicPr/>
                   </pic:nvPicPr>
                   <pic:blipFill>
-                    <a:blip r:embed="rId10">
+                    <a:blip r:embed="rId15">
                       <a:extLst>
                         <a:ext uri="{28A0092B-C50C-407E-A947-70E740481C1C}">
                           <a14:useLocalDpi xmlns:a14="http://schemas.microsoft.com/office/drawing/2010/main" val="0"/>
@@ -2009,7 +2427,7 @@
         <w:rPr>
           <w:noProof/>
         </w:rPr>
-        <w:t>3</w:t>
+        <w:t>4</w:t>
       </w:r>
       <w:r>
         <w:rPr>
@@ -2023,7 +2441,6 @@
     </w:p>
     <w:p>
       <w:r>
-        <w:lastRenderedPageBreak/>
         <w:t xml:space="preserve">The diagram in </w:t>
       </w:r>
       <w:r>
@@ -2091,7 +2508,7 @@
                     <pic:cNvPicPr/>
                   </pic:nvPicPr>
                   <pic:blipFill>
-                    <a:blip r:embed="rId11">
+                    <a:blip r:embed="rId16">
                       <a:extLst>
                         <a:ext uri="{28A0092B-C50C-407E-A947-70E740481C1C}">
                           <a14:useLocalDpi xmlns:a14="http://schemas.microsoft.com/office/drawing/2010/main" val="0"/>
@@ -2139,7 +2556,7 @@
         <w:rPr>
           <w:noProof/>
         </w:rPr>
-        <w:t>4</w:t>
+        <w:t>5</w:t>
       </w:r>
       <w:r>
         <w:rPr>
@@ -2177,6 +2594,7 @@
         </w:numPr>
       </w:pPr>
       <w:r>
+        <w:lastRenderedPageBreak/>
         <w:t xml:space="preserve"> </w:t>
       </w:r>
       <w:r>
@@ -2308,7 +2726,6 @@
     </w:p>
     <w:p>
       <w:r>
-        <w:lastRenderedPageBreak/>
         <w:t xml:space="preserve">As mentioned in </w:t>
       </w:r>
       <w:r>
@@ -2336,7 +2753,7 @@
         <w:rPr>
           <w:color w:val="FF0000"/>
         </w:rPr>
-        <w:t>13</w:t>
+        <w:t>17</w:t>
       </w:r>
       <w:r>
         <w:t>]</w:t>
@@ -2491,6 +2908,7 @@
         <w:ind w:left="360"/>
       </w:pPr>
       <w:r>
+        <w:lastRenderedPageBreak/>
         <w:t>Tasks which the user cannot perform in a given context will be hidden while those that are possible will be shown using an icon rather than being hidden in a menu.</w:t>
       </w:r>
       <w:r>
@@ -2552,11 +2970,7 @@
         <w:ind w:left="360"/>
       </w:pPr>
       <w:r>
-        <w:t xml:space="preserve">This principle ties into the concept of recognition versus recall. Which states that it’s faster to interact with an object if you recognize its purpose than if you have to think about it. To aid recognition standard Android icons will be used for common actions like undo and redo. Since the user encounters these in multiple other applications they will easily recognize their function within the marking application. However, care must be taken in ensuring that the correct actions are tied </w:t>
-      </w:r>
-      <w:r>
-        <w:lastRenderedPageBreak/>
-        <w:t xml:space="preserve">to the correct </w:t>
+        <w:t xml:space="preserve">This principle ties into the concept of recognition versus recall. Which states that it’s faster to interact with an object if you recognize its purpose than if you have to think about it. To aid recognition standard Android icons will be used for common actions like undo and redo. Since the user encounters these in multiple other applications they will easily recognize their function within the marking application. However, care must be taken in ensuring that the correct actions are tied to the correct </w:t>
       </w:r>
       <w:r>
         <w:t>icons</w:t>
@@ -2591,6 +3005,7 @@
         <w:rPr>
           <w:noProof/>
         </w:rPr>
+        <w:lastRenderedPageBreak/>
         <w:drawing>
           <wp:inline distT="0" distB="0" distL="0" distR="0" wp14:anchorId="6EE8C9DB" wp14:editId="7394BA0F">
             <wp:extent cx="3097087" cy="4295774"/>
@@ -2607,7 +3022,7 @@
                     <pic:cNvPicPr/>
                   </pic:nvPicPr>
                   <pic:blipFill>
-                    <a:blip r:embed="rId12">
+                    <a:blip r:embed="rId17">
                       <a:extLst>
                         <a:ext uri="{28A0092B-C50C-407E-A947-70E740481C1C}">
                           <a14:useLocalDpi xmlns:a14="http://schemas.microsoft.com/office/drawing/2010/main" val="0"/>
@@ -2646,10 +3061,7 @@
         <w:fldChar w:fldCharType="begin"/>
       </w:r>
       <w:r>
-        <w:instrText xml:space="preserve"> SEQ Fig</w:instrText>
-      </w:r>
-      <w:r>
-        <w:instrText xml:space="preserve">ure \* ARABIC </w:instrText>
+        <w:instrText xml:space="preserve"> SEQ Figure \* ARABIC </w:instrText>
       </w:r>
       <w:r>
         <w:fldChar w:fldCharType="separate"/>
@@ -2658,7 +3070,7 @@
         <w:rPr>
           <w:noProof/>
         </w:rPr>
-        <w:t>5</w:t>
+        <w:t>6</w:t>
       </w:r>
       <w:r>
         <w:rPr>
@@ -2755,11 +3167,7 @@
         <w:t xml:space="preserve"> </w:t>
       </w:r>
       <w:r>
-        <w:t xml:space="preserve">As </w:t>
-      </w:r>
-      <w:r>
-        <w:lastRenderedPageBreak/>
-        <w:t>can be seen in the</w:t>
+        <w:t>As can be seen in the</w:t>
       </w:r>
       <w:r>
         <w:t xml:space="preserve"> diagram</w:t>
@@ -2789,6 +3197,7 @@
           <w:sz w:val="23"/>
           <w:szCs w:val="23"/>
         </w:rPr>
+        <w:lastRenderedPageBreak/>
         <w:drawing>
           <wp:inline distT="0" distB="0" distL="0" distR="0" wp14:anchorId="2DB0D73F" wp14:editId="743E64D3">
             <wp:extent cx="4229100" cy="3173696"/>
@@ -2807,7 +3216,7 @@
                     </pic:cNvPicPr>
                   </pic:nvPicPr>
                   <pic:blipFill>
-                    <a:blip r:embed="rId13">
+                    <a:blip r:embed="rId18">
                       <a:extLst>
                         <a:ext uri="{28A0092B-C50C-407E-A947-70E740481C1C}">
                           <a14:useLocalDpi xmlns:a14="http://schemas.microsoft.com/office/drawing/2010/main" val="0"/>
@@ -2859,7 +3268,7 @@
         <w:rPr>
           <w:noProof/>
         </w:rPr>
-        <w:t>6</w:t>
+        <w:t>7</w:t>
       </w:r>
       <w:r>
         <w:rPr>
@@ -3047,7 +3456,7 @@
                     <pic:cNvPicPr/>
                   </pic:nvPicPr>
                   <pic:blipFill>
-                    <a:blip r:embed="rId14" cstate="print">
+                    <a:blip r:embed="rId19" cstate="print">
                       <a:extLst>
                         <a:ext uri="{28A0092B-C50C-407E-A947-70E740481C1C}">
                           <a14:useLocalDpi xmlns:a14="http://schemas.microsoft.com/office/drawing/2010/main" val="0"/>
@@ -3098,7 +3507,7 @@
         <w:rPr>
           <w:noProof/>
         </w:rPr>
-        <w:t>7</w:t>
+        <w:t>8</w:t>
       </w:r>
       <w:r>
         <w:rPr>
@@ -3132,7 +3541,7 @@
           <w:noProof/>
           <w:color w:val="FF0000"/>
         </w:rPr>
-        <w:t>14</w:t>
+        <w:t>18</w:t>
       </w:r>
       <w:r>
         <w:rPr>
@@ -3180,7 +3589,7 @@
                     <pic:cNvPicPr/>
                   </pic:nvPicPr>
                   <pic:blipFill>
-                    <a:blip r:embed="rId15" cstate="print">
+                    <a:blip r:embed="rId20" cstate="print">
                       <a:extLst>
                         <a:ext uri="{28A0092B-C50C-407E-A947-70E740481C1C}">
                           <a14:useLocalDpi xmlns:a14="http://schemas.microsoft.com/office/drawing/2010/main" val="0"/>
@@ -3228,7 +3637,7 @@
         <w:rPr>
           <w:noProof/>
         </w:rPr>
-        <w:t>8</w:t>
+        <w:t>9</w:t>
       </w:r>
       <w:r>
         <w:fldChar w:fldCharType="end"/>
@@ -3338,7 +3747,7 @@
                           </pic:cNvPicPr>
                         </pic:nvPicPr>
                         <pic:blipFill rotWithShape="1">
-                          <a:blip r:embed="rId16">
+                          <a:blip r:embed="rId21">
                             <a:extLst>
                               <a:ext uri="{28A0092B-C50C-407E-A947-70E740481C1C}">
                                 <a14:useLocalDpi xmlns:a14="http://schemas.microsoft.com/office/drawing/2010/main" val="0"/>
@@ -3377,7 +3786,7 @@
                           </pic:cNvPicPr>
                         </pic:nvPicPr>
                         <pic:blipFill rotWithShape="1">
-                          <a:blip r:embed="rId17">
+                          <a:blip r:embed="rId22">
                             <a:extLst>
                               <a:ext uri="{28A0092B-C50C-407E-A947-70E740481C1C}">
                                 <a14:useLocalDpi xmlns:a14="http://schemas.microsoft.com/office/drawing/2010/main" val="0"/>
@@ -3418,7 +3827,7 @@
                           </pic:cNvPicPr>
                         </pic:nvPicPr>
                         <pic:blipFill>
-                          <a:blip r:embed="rId18">
+                          <a:blip r:embed="rId23">
                             <a:extLst>
                               <a:ext uri="{28A0092B-C50C-407E-A947-70E740481C1C}">
                                 <a14:useLocalDpi xmlns:a14="http://schemas.microsoft.com/office/drawing/2010/main" val="0"/>
@@ -3457,15 +3866,15 @@
             <w:pict>
               <v:group w14:anchorId="39972471" id="Group 9" o:spid="_x0000_s1026" style="width:473.25pt;height:200.25pt;mso-position-horizontal-relative:char;mso-position-vertical-relative:line" coordsize="60102,25431" o:gfxdata="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">
                 <v:shape id="Picture 6" o:spid="_x0000_s1027" type="#_x0000_t75" style="position:absolute;width:29419;height:16859;visibility:visible;mso-wrap-style:square" o:gfxdata="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" stroked="t" strokecolor="#92d050" strokeweight="1.5pt">
-                  <v:imagedata r:id="rId19" o:title="" croptop="6402f" cropbottom="28985f"/>
+                  <v:imagedata r:id="rId24" o:title="" croptop="6402f" cropbottom="28985f"/>
                   <v:path arrowok="t"/>
                 </v:shape>
                 <v:shape id="Picture 7" o:spid="_x0000_s1028" type="#_x0000_t75" style="position:absolute;left:30194;top:95;width:29908;height:16764;visibility:visible;mso-wrap-style:square" o:gfxdata="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" stroked="t" strokecolor="#7f7f7f [1612]">
-                  <v:imagedata r:id="rId20" o:title="" cropbottom="35553f"/>
+                  <v:imagedata r:id="rId25" o:title="" cropbottom="35553f"/>
                   <v:path arrowok="t"/>
                 </v:shape>
                 <v:shape id="Picture 8" o:spid="_x0000_s1029" type="#_x0000_t75" style="position:absolute;left:9144;top:17716;width:40671;height:7715;visibility:visible;mso-wrap-style:square" o:gfxdata="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" stroked="t" strokecolor="#7f7f7f [1612]">
-                  <v:imagedata r:id="rId21" o:title=""/>
+                  <v:imagedata r:id="rId26" o:title=""/>
                   <v:path arrowok="t"/>
                 </v:shape>
                 <w10:anchorlock/>
@@ -3496,7 +3905,7 @@
         <w:rPr>
           <w:noProof/>
         </w:rPr>
-        <w:t>9</w:t>
+        <w:t>10</w:t>
       </w:r>
       <w:r>
         <w:rPr>
@@ -3776,7 +4185,7 @@
                     <pic:cNvPicPr/>
                   </pic:nvPicPr>
                   <pic:blipFill>
-                    <a:blip r:embed="rId22">
+                    <a:blip r:embed="rId27">
                       <a:extLst>
                         <a:ext uri="{28A0092B-C50C-407E-A947-70E740481C1C}">
                           <a14:useLocalDpi xmlns:a14="http://schemas.microsoft.com/office/drawing/2010/main" val="0"/>
@@ -3831,7 +4240,7 @@
         <w:rPr>
           <w:noProof/>
         </w:rPr>
-        <w:t>10</w:t>
+        <w:t>11</w:t>
       </w:r>
       <w:r>
         <w:rPr>
@@ -3964,7 +4373,7 @@
                     <pic:cNvPicPr/>
                   </pic:nvPicPr>
                   <pic:blipFill>
-                    <a:blip r:embed="rId23">
+                    <a:blip r:embed="rId28">
                       <a:extLst>
                         <a:ext uri="{28A0092B-C50C-407E-A947-70E740481C1C}">
                           <a14:useLocalDpi xmlns:a14="http://schemas.microsoft.com/office/drawing/2010/main" val="0"/>
@@ -4017,7 +4426,7 @@
         <w:rPr>
           <w:noProof/>
         </w:rPr>
-        <w:t>11</w:t>
+        <w:t>12</w:t>
       </w:r>
       <w:r>
         <w:rPr>
@@ -4324,7 +4733,7 @@
         <w:rPr>
           <w:color w:val="FF0000"/>
         </w:rPr>
-        <w:t>15</w:t>
+        <w:t>19</w:t>
       </w:r>
       <w:r>
         <w:t>]</w:t>
@@ -4507,7 +4916,7 @@
         <w:rPr>
           <w:color w:val="FF0000"/>
         </w:rPr>
-        <w:t>16</w:t>
+        <w:t>20</w:t>
       </w:r>
       <w:r>
         <w:t>].</w:t>
@@ -4568,7 +4977,7 @@
       <w:r>
         <w:t>UCT Computer Science issued email addresses (</w:t>
       </w:r>
-      <w:hyperlink r:id="rId24" w:history="1">
+      <w:hyperlink r:id="rId29" w:history="1">
         <w:r>
           <w:rPr>
             <w:rStyle w:val="Hyperlink"/>
@@ -5026,7 +5435,7 @@
                     <pic:cNvPicPr/>
                   </pic:nvPicPr>
                   <pic:blipFill>
-                    <a:blip r:embed="rId25">
+                    <a:blip r:embed="rId30">
                       <a:extLst>
                         <a:ext uri="{28A0092B-C50C-407E-A947-70E740481C1C}">
                           <a14:useLocalDpi xmlns:a14="http://schemas.microsoft.com/office/drawing/2010/main" val="0"/>
@@ -5074,7 +5483,7 @@
         <w:rPr>
           <w:noProof/>
         </w:rPr>
-        <w:t>12</w:t>
+        <w:t>13</w:t>
       </w:r>
       <w:r>
         <w:fldChar w:fldCharType="end"/>
@@ -5202,7 +5611,13 @@
         <w:t>answer</w:t>
       </w:r>
       <w:r>
-        <w:t xml:space="preserve"> since all answers for the current page would be displayed at once.</w:t>
+        <w:t xml:space="preserve"> since all answers for the current</w:t>
+      </w:r>
+      <w:r>
+        <w:t xml:space="preserve"> page would be displayed at the same time</w:t>
+      </w:r>
+      <w:r>
+        <w:t>.</w:t>
       </w:r>
     </w:p>
     <w:p>
@@ -5230,7 +5645,7 @@
                     <pic:cNvPicPr/>
                   </pic:nvPicPr>
                   <pic:blipFill>
-                    <a:blip r:embed="rId26">
+                    <a:blip r:embed="rId31">
                       <a:extLst>
                         <a:ext uri="{28A0092B-C50C-407E-A947-70E740481C1C}">
                           <a14:useLocalDpi xmlns:a14="http://schemas.microsoft.com/office/drawing/2010/main" val="0"/>
@@ -5278,7 +5693,7 @@
         <w:rPr>
           <w:noProof/>
         </w:rPr>
-        <w:t>13</w:t>
+        <w:t>14</w:t>
       </w:r>
       <w:r>
         <w:fldChar w:fldCharType="end"/>
@@ -5303,6 +5718,9 @@
       </w:r>
     </w:p>
     <w:p>
+      <w:r>
+        <w:t>Once the second design iteration had been completed the implementation of these changes was prioritized to ensure that they would be complete in time for the final user testing session.</w:t>
+      </w:r>
       <w:bookmarkStart w:id="0" w:name="_GoBack"/>
       <w:bookmarkEnd w:id="0"/>
     </w:p>
@@ -5866,16 +6284,20 @@
         <w:spacing w:after="160" w:line="259" w:lineRule="auto"/>
       </w:pPr>
       <w:r>
-        <w:t xml:space="preserve">Boone, H. N., &amp; Boone, D. A. (2012). Analyzing likert data. </w:t>
-      </w:r>
-      <w:r>
-        <w:rPr>
-          <w:i/>
-        </w:rPr>
-        <w:t>Journal of Extension, 50(2),</w:t>
-      </w:r>
-      <w:r>
-        <w:t xml:space="preserve"> 1-5.</w:t>
+        <w:t>Centers for Medicare &amp; Medicaid Services (CMS) Office of Information Service (2008). </w:t>
+      </w:r>
+      <w:hyperlink r:id="rId32" w:history="1">
+        <w:r>
+          <w:rPr>
+            <w:rStyle w:val="Hyperlink"/>
+            <w:i/>
+            <w:iCs/>
+          </w:rPr>
+          <w:t>Selecting a development approach</w:t>
+        </w:r>
+      </w:hyperlink>
+      <w:r>
+        <w:t>. Webarticle. United States Department of Health and Human Services (HHS). Re-validated: March 27, 2008. Retrieved 27 Oct 2008</w:t>
       </w:r>
     </w:p>
     <w:p>
@@ -5891,20 +6313,105 @@
           <w:numId w:val="14"/>
         </w:numPr>
         <w:spacing w:after="160" w:line="259" w:lineRule="auto"/>
-        <w:rPr>
-          <w:rStyle w:val="Hyperlink"/>
-          <w:color w:val="auto"/>
-          <w:u w:val="none"/>
-        </w:rPr>
-      </w:pPr>
-      <w:r>
-        <w:rPr>
+      </w:pPr>
+      <w:r>
+        <w:t>Pokkunuri, B. P. (1989). Object oriented programming.</w:t>
+      </w:r>
+      <w:r>
+        <w:rPr>
+          <w:rStyle w:val="apple-converted-space"/>
           <w:rFonts w:ascii="Verdana" w:hAnsi="Verdana"/>
+          <w:i/>
+          <w:iCs/>
           <w:color w:val="000000"/>
           <w:sz w:val="18"/>
           <w:szCs w:val="18"/>
         </w:rPr>
-        <w:t>Android design principles | android developers Retrieved from</w:t>
+        <w:t> </w:t>
+      </w:r>
+      <w:r>
+        <w:rPr>
+          <w:i/>
+          <w:iCs/>
+        </w:rPr>
+        <w:t>ACM Sigplan Notices,</w:t>
+      </w:r>
+      <w:r>
+        <w:rPr>
+          <w:rStyle w:val="apple-converted-space"/>
+          <w:rFonts w:ascii="Verdana" w:hAnsi="Verdana"/>
+          <w:i/>
+          <w:iCs/>
+          <w:color w:val="000000"/>
+          <w:sz w:val="18"/>
+          <w:szCs w:val="18"/>
+        </w:rPr>
+        <w:t> </w:t>
+      </w:r>
+      <w:r>
+        <w:rPr>
+          <w:i/>
+          <w:iCs/>
+        </w:rPr>
+        <w:t>24</w:t>
+      </w:r>
+      <w:r>
+        <w:t>(11), 96-101.</w:t>
+      </w:r>
+    </w:p>
+    <w:p>
+      <w:pPr>
+        <w:pStyle w:val="ListParagraph"/>
+      </w:pPr>
+    </w:p>
+    <w:p>
+      <w:pPr>
+        <w:pStyle w:val="ListParagraph"/>
+        <w:numPr>
+          <w:ilvl w:val="1"/>
+          <w:numId w:val="14"/>
+        </w:numPr>
+        <w:spacing w:after="160" w:line="259" w:lineRule="auto"/>
+      </w:pPr>
+      <w:r>
+        <w:t>Eder, J., Kappel, G., &amp; Schrefl, M. (1994). Coupling and cohesion in object-oriented systems.</w:t>
+      </w:r>
+      <w:r>
+        <w:rPr>
+          <w:rStyle w:val="apple-converted-space"/>
+          <w:rFonts w:ascii="Verdana" w:hAnsi="Verdana"/>
+          <w:i/>
+          <w:iCs/>
+          <w:color w:val="000000"/>
+          <w:sz w:val="18"/>
+          <w:szCs w:val="18"/>
+        </w:rPr>
+        <w:t> </w:t>
+      </w:r>
+      <w:r>
+        <w:rPr>
+          <w:i/>
+          <w:iCs/>
+        </w:rPr>
+        <w:t>Technical Reprot, University of Klagenfurt, Austria,</w:t>
+      </w:r>
+    </w:p>
+    <w:p>
+      <w:pPr>
+        <w:pStyle w:val="ListParagraph"/>
+      </w:pPr>
+    </w:p>
+    <w:p>
+      <w:pPr>
+        <w:pStyle w:val="ListParagraph"/>
+        <w:numPr>
+          <w:ilvl w:val="1"/>
+          <w:numId w:val="14"/>
+        </w:numPr>
+        <w:spacing w:after="160" w:line="259" w:lineRule="auto"/>
+      </w:pPr>
+      <w:r>
+        <w:t>Hitz, M., &amp; Montazeri, B. (1995).</w:t>
       </w:r>
       <w:r>
         <w:rPr>
@@ -5916,7 +6423,89 @@
         </w:rPr>
         <w:t> </w:t>
       </w:r>
-      <w:hyperlink r:id="rId27" w:tgtFrame="_blank" w:history="1">
+      <w:r>
+        <w:t>Measuring coupling and cohesion in object-oriented systems</w:t>
+      </w:r>
+      <w:r>
+        <w:rPr>
+          <w:rStyle w:val="apple-converted-space"/>
+          <w:rFonts w:ascii="Verdana" w:hAnsi="Verdana"/>
+          <w:color w:val="000000"/>
+          <w:sz w:val="18"/>
+          <w:szCs w:val="18"/>
+        </w:rPr>
+        <w:t> </w:t>
+      </w:r>
+      <w:r>
+        <w:t>na.</w:t>
+      </w:r>
+    </w:p>
+    <w:p>
+      <w:pPr>
+        <w:pStyle w:val="ListParagraph"/>
+      </w:pPr>
+    </w:p>
+    <w:p>
+      <w:pPr>
+        <w:pStyle w:val="ListParagraph"/>
+        <w:numPr>
+          <w:ilvl w:val="1"/>
+          <w:numId w:val="14"/>
+        </w:numPr>
+        <w:spacing w:after="160" w:line="259" w:lineRule="auto"/>
+      </w:pPr>
+      <w:r>
+        <w:t xml:space="preserve">Boone, H. N., &amp; Boone, D. A. (2012). Analyzing likert data. </w:t>
+      </w:r>
+      <w:r>
+        <w:rPr>
+          <w:i/>
+        </w:rPr>
+        <w:t>Journal of Extension, 50(2),</w:t>
+      </w:r>
+      <w:r>
+        <w:t xml:space="preserve"> 1-5.</w:t>
+      </w:r>
+    </w:p>
+    <w:p>
+      <w:pPr>
+        <w:pStyle w:val="ListParagraph"/>
+      </w:pPr>
+    </w:p>
+    <w:p>
+      <w:pPr>
+        <w:pStyle w:val="ListParagraph"/>
+        <w:numPr>
+          <w:ilvl w:val="1"/>
+          <w:numId w:val="14"/>
+        </w:numPr>
+        <w:spacing w:after="160" w:line="259" w:lineRule="auto"/>
+        <w:rPr>
+          <w:rStyle w:val="Hyperlink"/>
+          <w:color w:val="auto"/>
+          <w:u w:val="none"/>
+        </w:rPr>
+      </w:pPr>
+      <w:r>
+        <w:rPr>
+          <w:rFonts w:ascii="Verdana" w:hAnsi="Verdana"/>
+          <w:color w:val="000000"/>
+          <w:sz w:val="18"/>
+          <w:szCs w:val="18"/>
+        </w:rPr>
+        <w:t>Android design principles | android developers Retrieved from</w:t>
+      </w:r>
+      <w:r>
+        <w:rPr>
+          <w:rStyle w:val="apple-converted-space"/>
+          <w:rFonts w:ascii="Verdana" w:hAnsi="Verdana"/>
+          <w:color w:val="000000"/>
+          <w:sz w:val="18"/>
+          <w:szCs w:val="18"/>
+        </w:rPr>
+        <w:t> </w:t>
+      </w:r>
+      <w:hyperlink r:id="rId33" w:tgtFrame="_blank" w:history="1">
         <w:r>
           <w:rPr>
             <w:rStyle w:val="Hyperlink"/>
@@ -5975,7 +6564,7 @@
         </w:rPr>
         <w:t> </w:t>
       </w:r>
-      <w:hyperlink r:id="rId28" w:tgtFrame="_blank" w:history="1">
+      <w:hyperlink r:id="rId34" w:tgtFrame="_blank" w:history="1">
         <w:r>
           <w:rPr>
             <w:rStyle w:val="Hyperlink"/>
@@ -6106,7 +6695,7 @@
     </w:p>
     <w:p/>
     <w:sectPr>
-      <w:footerReference w:type="default" r:id="rId29"/>
+      <w:footerReference w:type="default" r:id="rId35"/>
       <w:pgSz w:w="12240" w:h="15840"/>
       <w:pgMar w:top="1440" w:right="1440" w:bottom="1440" w:left="1440" w:header="720" w:footer="720" w:gutter="0"/>
       <w:pgNumType w:start="0"/>
@@ -6177,7 +6766,7 @@
           <w:rPr>
             <w:noProof/>
           </w:rPr>
-          <w:t>23</w:t>
+          <w:t>25</w:t>
         </w:r>
         <w:r>
           <w:rPr>
@@ -6244,7 +6833,7 @@
         <v:path o:extrusionok="f" gradientshapeok="t" o:connecttype="rect"/>
         <o:lock v:ext="edit" aspectratio="t"/>
       </v:shapetype>
-      <v:shape id="_x0000_i1264" type="#_x0000_t75" style="width:11.5pt;height:11.5pt" o:bullet="t">
+      <v:shape id="_x0000_i1141" type="#_x0000_t75" style="width:11.5pt;height:11.5pt" o:bullet="t">
         <v:imagedata r:id="rId1" o:title="mso7341"/>
       </v:shape>
     </w:pict>
@@ -9826,7 +10415,6 @@
   <w:style w:type="character" w:default="1" w:styleId="DefaultParagraphFont">
     <w:name w:val="Default Paragraph Font"/>
     <w:uiPriority w:val="1"/>
-    <w:semiHidden/>
     <w:unhideWhenUsed/>
   </w:style>
   <w:style w:type="table" w:default="1" w:styleId="TableNormal">
@@ -10365,7 +10953,3308 @@
       <w:szCs w:val="24"/>
     </w:rPr>
   </w:style>
+  <w:style w:type="character" w:styleId="FollowedHyperlink">
+    <w:name w:val="FollowedHyperlink"/>
+    <w:basedOn w:val="DefaultParagraphFont"/>
+    <w:uiPriority w:val="99"/>
+    <w:semiHidden/>
+    <w:unhideWhenUsed/>
+    <w:rsid w:val="00413C86"/>
+    <w:rPr>
+      <w:color w:val="800080" w:themeColor="followedHyperlink"/>
+      <w:u w:val="single"/>
+    </w:rPr>
+  </w:style>
 </w:styles>
+</file>
+
+<file path=word/diagrams/colors1.xml><?xml version="1.0" encoding="utf-8"?>
+<dgm:colorsDef xmlns:dgm="http://schemas.openxmlformats.org/drawingml/2006/diagram" xmlns:a="http://schemas.openxmlformats.org/drawingml/2006/main" uniqueId="urn:microsoft.com/office/officeart/2005/8/colors/accent1_2">
+  <dgm:title val=""/>
+  <dgm:desc val=""/>
+  <dgm:catLst>
+    <dgm:cat type="accent1" pri="11200"/>
+  </dgm:catLst>
+  <dgm:styleLbl name="node0">
+    <dgm:fillClrLst meth="repeat">
+      <a:schemeClr val="accent1"/>
+    </dgm:fillClrLst>
+    <dgm:linClrLst meth="repeat">
+      <a:schemeClr val="lt1"/>
+    </dgm:linClrLst>
+    <dgm:effectClrLst/>
+    <dgm:txLinClrLst/>
+    <dgm:txFillClrLst/>
+    <dgm:txEffectClrLst/>
+  </dgm:styleLbl>
+  <dgm:styleLbl name="alignNode1">
+    <dgm:fillClrLst meth="repeat">
+      <a:schemeClr val="accent1"/>
+    </dgm:fillClrLst>
+    <dgm:linClrLst meth="repeat">
+      <a:schemeClr val="accent1"/>
+    </dgm:linClrLst>
+    <dgm:effectClrLst/>
+    <dgm:txLinClrLst/>
+    <dgm:txFillClrLst/>
+    <dgm:txEffectClrLst/>
+  </dgm:styleLbl>
+  <dgm:styleLbl name="node1">
+    <dgm:fillClrLst meth="repeat">
+      <a:schemeClr val="accent1"/>
+    </dgm:fillClrLst>
+    <dgm:linClrLst meth="repeat">
+      <a:schemeClr val="lt1"/>
+    </dgm:linClrLst>
+    <dgm:effectClrLst/>
+    <dgm:txLinClrLst/>
+    <dgm:txFillClrLst/>
+    <dgm:txEffectClrLst/>
+  </dgm:styleLbl>
+  <dgm:styleLbl name="lnNode1">
+    <dgm:fillClrLst meth="repeat">
+      <a:schemeClr val="accent1"/>
+    </dgm:fillClrLst>
+    <dgm:linClrLst meth="repeat">
+      <a:schemeClr val="lt1"/>
+    </dgm:linClrLst>
+    <dgm:effectClrLst/>
+    <dgm:txLinClrLst/>
+    <dgm:txFillClrLst/>
+    <dgm:txEffectClrLst/>
+  </dgm:styleLbl>
+  <dgm:styleLbl name="vennNode1">
+    <dgm:fillClrLst meth="repeat">
+      <a:schemeClr val="accent1">
+        <a:alpha val="50000"/>
+      </a:schemeClr>
+    </dgm:fillClrLst>
+    <dgm:linClrLst meth="repeat">
+      <a:schemeClr val="lt1"/>
+    </dgm:linClrLst>
+    <dgm:effectClrLst/>
+    <dgm:txLinClrLst/>
+    <dgm:txFillClrLst/>
+    <dgm:txEffectClrLst/>
+  </dgm:styleLbl>
+  <dgm:styleLbl name="node2">
+    <dgm:fillClrLst meth="repeat">
+      <a:schemeClr val="accent1"/>
+    </dgm:fillClrLst>
+    <dgm:linClrLst meth="repeat">
+      <a:schemeClr val="lt1"/>
+    </dgm:linClrLst>
+    <dgm:effectClrLst/>
+    <dgm:txLinClrLst/>
+    <dgm:txFillClrLst/>
+    <dgm:txEffectClrLst/>
+  </dgm:styleLbl>
+  <dgm:styleLbl name="node3">
+    <dgm:fillClrLst meth="repeat">
+      <a:schemeClr val="accent1"/>
+    </dgm:fillClrLst>
+    <dgm:linClrLst meth="repeat">
+      <a:schemeClr val="lt1"/>
+    </dgm:linClrLst>
+    <dgm:effectClrLst/>
+    <dgm:txLinClrLst/>
+    <dgm:txFillClrLst/>
+    <dgm:txEffectClrLst/>
+  </dgm:styleLbl>
+  <dgm:styleLbl name="node4">
+    <dgm:fillClrLst meth="repeat">
+      <a:schemeClr val="accent1"/>
+    </dgm:fillClrLst>
+    <dgm:linClrLst meth="repeat">
+      <a:schemeClr val="lt1"/>
+    </dgm:linClrLst>
+    <dgm:effectClrLst/>
+    <dgm:txLinClrLst/>
+    <dgm:txFillClrLst/>
+    <dgm:txEffectClrLst/>
+  </dgm:styleLbl>
+  <dgm:styleLbl name="fgImgPlace1">
+    <dgm:fillClrLst meth="repeat">
+      <a:schemeClr val="accent1">
+        <a:tint val="50000"/>
+      </a:schemeClr>
+    </dgm:fillClrLst>
+    <dgm:linClrLst meth="repeat">
+      <a:schemeClr val="lt1"/>
+    </dgm:linClrLst>
+    <dgm:effectClrLst/>
+    <dgm:txLinClrLst/>
+    <dgm:txFillClrLst meth="repeat">
+      <a:schemeClr val="lt1"/>
+    </dgm:txFillClrLst>
+    <dgm:txEffectClrLst/>
+  </dgm:styleLbl>
+  <dgm:styleLbl name="alignImgPlace1">
+    <dgm:fillClrLst meth="repeat">
+      <a:schemeClr val="accent1">
+        <a:tint val="50000"/>
+      </a:schemeClr>
+    </dgm:fillClrLst>
+    <dgm:linClrLst meth="repeat">
+      <a:schemeClr val="lt1"/>
+    </dgm:linClrLst>
+    <dgm:effectClrLst/>
+    <dgm:txLinClrLst/>
+    <dgm:txFillClrLst meth="repeat">
+      <a:schemeClr val="lt1"/>
+    </dgm:txFillClrLst>
+    <dgm:txEffectClrLst/>
+  </dgm:styleLbl>
+  <dgm:styleLbl name="bgImgPlace1">
+    <dgm:fillClrLst meth="repeat">
+      <a:schemeClr val="accent1">
+        <a:tint val="50000"/>
+      </a:schemeClr>
+    </dgm:fillClrLst>
+    <dgm:linClrLst meth="repeat">
+      <a:schemeClr val="lt1"/>
+    </dgm:linClrLst>
+    <dgm:effectClrLst/>
+    <dgm:txLinClrLst/>
+    <dgm:txFillClrLst meth="repeat">
+      <a:schemeClr val="lt1"/>
+    </dgm:txFillClrLst>
+    <dgm:txEffectClrLst/>
+  </dgm:styleLbl>
+  <dgm:styleLbl name="sibTrans2D1">
+    <dgm:fillClrLst meth="repeat">
+      <a:schemeClr val="accent1">
+        <a:tint val="60000"/>
+      </a:schemeClr>
+    </dgm:fillClrLst>
+    <dgm:linClrLst meth="repeat">
+      <a:schemeClr val="accent1">
+        <a:tint val="60000"/>
+      </a:schemeClr>
+    </dgm:linClrLst>
+    <dgm:effectClrLst/>
+    <dgm:txLinClrLst/>
+    <dgm:txFillClrLst/>
+    <dgm:txEffectClrLst/>
+  </dgm:styleLbl>
+  <dgm:styleLbl name="fgSibTrans2D1">
+    <dgm:fillClrLst meth="repeat">
+      <a:schemeClr val="accent1">
+        <a:tint val="60000"/>
+      </a:schemeClr>
+    </dgm:fillClrLst>
+    <dgm:linClrLst meth="repeat">
+      <a:schemeClr val="accent1">
+        <a:tint val="60000"/>
+      </a:schemeClr>
+    </dgm:linClrLst>
+    <dgm:effectClrLst/>
+    <dgm:txLinClrLst/>
+    <dgm:txFillClrLst/>
+    <dgm:txEffectClrLst/>
+  </dgm:styleLbl>
+  <dgm:styleLbl name="bgSibTrans2D1">
+    <dgm:fillClrLst meth="repeat">
+      <a:schemeClr val="accent1">
+        <a:tint val="60000"/>
+      </a:schemeClr>
+    </dgm:fillClrLst>
+    <dgm:linClrLst meth="repeat">
+      <a:schemeClr val="accent1">
+        <a:tint val="60000"/>
+      </a:schemeClr>
+    </dgm:linClrLst>
+    <dgm:effectClrLst/>
+    <dgm:txLinClrLst/>
+    <dgm:txFillClrLst/>
+    <dgm:txEffectClrLst/>
+  </dgm:styleLbl>
+  <dgm:styleLbl name="sibTrans1D1">
+    <dgm:fillClrLst meth="repeat">
+      <a:schemeClr val="accent1"/>
+    </dgm:fillClrLst>
+    <dgm:linClrLst meth="repeat">
+      <a:schemeClr val="accent1"/>
+    </dgm:linClrLst>
+    <dgm:effectClrLst/>
+    <dgm:txLinClrLst/>
+    <dgm:txFillClrLst meth="repeat">
+      <a:schemeClr val="tx1"/>
+    </dgm:txFillClrLst>
+    <dgm:txEffectClrLst/>
+  </dgm:styleLbl>
+  <dgm:styleLbl name="callout">
+    <dgm:fillClrLst meth="repeat">
+      <a:schemeClr val="accent1"/>
+    </dgm:fillClrLst>
+    <dgm:linClrLst meth="repeat">
+      <a:schemeClr val="accent1">
+        <a:tint val="50000"/>
+      </a:schemeClr>
+    </dgm:linClrLst>
+    <dgm:effectClrLst/>
+    <dgm:txLinClrLst/>
+    <dgm:txFillClrLst meth="repeat">
+      <a:schemeClr val="tx1"/>
+    </dgm:txFillClrLst>
+    <dgm:txEffectClrLst/>
+  </dgm:styleLbl>
+  <dgm:styleLbl name="asst0">
+    <dgm:fillClrLst meth="repeat">
+      <a:schemeClr val="accent1"/>
+    </dgm:fillClrLst>
+    <dgm:linClrLst meth="repeat">
+      <a:schemeClr val="lt1"/>
+    </dgm:linClrLst>
+    <dgm:effectClrLst/>
+    <dgm:txLinClrLst/>
+    <dgm:txFillClrLst/>
+    <dgm:txEffectClrLst/>
+  </dgm:styleLbl>
+  <dgm:styleLbl name="asst1">
+    <dgm:fillClrLst meth="repeat">
+      <a:schemeClr val="accent1"/>
+    </dgm:fillClrLst>
+    <dgm:linClrLst meth="repeat">
+      <a:schemeClr val="lt1"/>
+    </dgm:linClrLst>
+    <dgm:effectClrLst/>
+    <dgm:txLinClrLst/>
+    <dgm:txFillClrLst/>
+    <dgm:txEffectClrLst/>
+  </dgm:styleLbl>
+  <dgm:styleLbl name="asst2">
+    <dgm:fillClrLst meth="repeat">
+      <a:schemeClr val="accent1"/>
+    </dgm:fillClrLst>
+    <dgm:linClrLst meth="repeat">
+      <a:schemeClr val="lt1"/>
+    </dgm:linClrLst>
+    <dgm:effectClrLst/>
+    <dgm:txLinClrLst/>
+    <dgm:txFillClrLst/>
+    <dgm:txEffectClrLst/>
+  </dgm:styleLbl>
+  <dgm:styleLbl name="asst3">
+    <dgm:fillClrLst meth="repeat">
+      <a:schemeClr val="accent1"/>
+    </dgm:fillClrLst>
+    <dgm:linClrLst meth="repeat">
+      <a:schemeClr val="lt1"/>
+    </dgm:linClrLst>
+    <dgm:effectClrLst/>
+    <dgm:txLinClrLst/>
+    <dgm:txFillClrLst/>
+    <dgm:txEffectClrLst/>
+  </dgm:styleLbl>
+  <dgm:styleLbl name="asst4">
+    <dgm:fillClrLst meth="repeat">
+      <a:schemeClr val="accent1"/>
+    </dgm:fillClrLst>
+    <dgm:linClrLst meth="repeat">
+      <a:schemeClr val="lt1"/>
+    </dgm:linClrLst>
+    <dgm:effectClrLst/>
+    <dgm:txLinClrLst/>
+    <dgm:txFillClrLst/>
+    <dgm:txEffectClrLst/>
+  </dgm:styleLbl>
+  <dgm:styleLbl name="parChTrans2D1">
+    <dgm:fillClrLst meth="repeat">
+      <a:schemeClr val="accent1">
+        <a:tint val="60000"/>
+      </a:schemeClr>
+    </dgm:fillClrLst>
+    <dgm:linClrLst meth="repeat">
+      <a:schemeClr val="accent1">
+        <a:tint val="60000"/>
+      </a:schemeClr>
+    </dgm:linClrLst>
+    <dgm:effectClrLst/>
+    <dgm:txLinClrLst/>
+    <dgm:txFillClrLst meth="repeat">
+      <a:schemeClr val="lt1"/>
+    </dgm:txFillClrLst>
+    <dgm:txEffectClrLst/>
+  </dgm:styleLbl>
+  <dgm:styleLbl name="parChTrans2D2">
+    <dgm:fillClrLst meth="repeat">
+      <a:schemeClr val="accent1"/>
+    </dgm:fillClrLst>
+    <dgm:linClrLst meth="repeat">
+      <a:schemeClr val="accent1"/>
+    </dgm:linClrLst>
+    <dgm:effectClrLst/>
+    <dgm:txLinClrLst/>
+    <dgm:txFillClrLst meth="repeat">
+      <a:schemeClr val="lt1"/>
+    </dgm:txFillClrLst>
+    <dgm:txEffectClrLst/>
+  </dgm:styleLbl>
+  <dgm:styleLbl name="parChTrans2D3">
+    <dgm:fillClrLst meth="repeat">
+      <a:schemeClr val="accent1"/>
+    </dgm:fillClrLst>
+    <dgm:linClrLst meth="repeat">
+      <a:schemeClr val="accent1"/>
+    </dgm:linClrLst>
+    <dgm:effectClrLst/>
+    <dgm:txLinClrLst/>
+    <dgm:txFillClrLst meth="repeat">
+      <a:schemeClr val="lt1"/>
+    </dgm:txFillClrLst>
+    <dgm:txEffectClrLst/>
+  </dgm:styleLbl>
+  <dgm:styleLbl name="parChTrans2D4">
+    <dgm:fillClrLst meth="repeat">
+      <a:schemeClr val="accent1"/>
+    </dgm:fillClrLst>
+    <dgm:linClrLst meth="repeat">
+      <a:schemeClr val="accent1"/>
+    </dgm:linClrLst>
+    <dgm:effectClrLst/>
+    <dgm:txLinClrLst/>
+    <dgm:txFillClrLst meth="repeat">
+      <a:schemeClr val="lt1"/>
+    </dgm:txFillClrLst>
+    <dgm:txEffectClrLst/>
+  </dgm:styleLbl>
+  <dgm:styleLbl name="parChTrans1D1">
+    <dgm:fillClrLst meth="repeat">
+      <a:schemeClr val="accent1"/>
+    </dgm:fillClrLst>
+    <dgm:linClrLst meth="repeat">
+      <a:schemeClr val="accent1">
+        <a:shade val="60000"/>
+      </a:schemeClr>
+    </dgm:linClrLst>
+    <dgm:effectClrLst/>
+    <dgm:txLinClrLst/>
+    <dgm:txFillClrLst meth="repeat">
+      <a:schemeClr val="tx1"/>
+    </dgm:txFillClrLst>
+    <dgm:txEffectClrLst/>
+  </dgm:styleLbl>
+  <dgm:styleLbl name="parChTrans1D2">
+    <dgm:fillClrLst meth="repeat">
+      <a:schemeClr val="accent1"/>
+    </dgm:fillClrLst>
+    <dgm:linClrLst meth="repeat">
+      <a:schemeClr val="accent1">
+        <a:shade val="60000"/>
+      </a:schemeClr>
+    </dgm:linClrLst>
+    <dgm:effectClrLst/>
+    <dgm:txLinClrLst/>
+    <dgm:txFillClrLst meth="repeat">
+      <a:schemeClr val="tx1"/>
+    </dgm:txFillClrLst>
+    <dgm:txEffectClrLst/>
+  </dgm:styleLbl>
+  <dgm:styleLbl name="parChTrans1D3">
+    <dgm:fillClrLst meth="repeat">
+      <a:schemeClr val="accent1"/>
+    </dgm:fillClrLst>
+    <dgm:linClrLst meth="repeat">
+      <a:schemeClr val="accent1">
+        <a:shade val="80000"/>
+      </a:schemeClr>
+    </dgm:linClrLst>
+    <dgm:effectClrLst/>
+    <dgm:txLinClrLst/>
+    <dgm:txFillClrLst meth="repeat">
+      <a:schemeClr val="tx1"/>
+    </dgm:txFillClrLst>
+    <dgm:txEffectClrLst/>
+  </dgm:styleLbl>
+  <dgm:styleLbl name="parChTrans1D4">
+    <dgm:fillClrLst meth="repeat">
+      <a:schemeClr val="accent1"/>
+    </dgm:fillClrLst>
+    <dgm:linClrLst meth="repeat">
+      <a:schemeClr val="accent1">
+        <a:shade val="80000"/>
+      </a:schemeClr>
+    </dgm:linClrLst>
+    <dgm:effectClrLst/>
+    <dgm:txLinClrLst/>
+    <dgm:txFillClrLst meth="repeat">
+      <a:schemeClr val="tx1"/>
+    </dgm:txFillClrLst>
+    <dgm:txEffectClrLst/>
+  </dgm:styleLbl>
+  <dgm:styleLbl name="fgAcc1">
+    <dgm:fillClrLst meth="repeat">
+      <a:schemeClr val="lt1">
+        <a:alpha val="90000"/>
+      </a:schemeClr>
+    </dgm:fillClrLst>
+    <dgm:linClrLst meth="repeat">
+      <a:schemeClr val="accent1"/>
+    </dgm:linClrLst>
+    <dgm:effectClrLst/>
+    <dgm:txLinClrLst/>
+    <dgm:txFillClrLst meth="repeat">
+      <a:schemeClr val="dk1"/>
+    </dgm:txFillClrLst>
+    <dgm:txEffectClrLst/>
+  </dgm:styleLbl>
+  <dgm:styleLbl name="conFgAcc1">
+    <dgm:fillClrLst meth="repeat">
+      <a:schemeClr val="lt1">
+        <a:alpha val="90000"/>
+      </a:schemeClr>
+    </dgm:fillClrLst>
+    <dgm:linClrLst meth="repeat">
+      <a:schemeClr val="accent1"/>
+    </dgm:linClrLst>
+    <dgm:effectClrLst/>
+    <dgm:txLinClrLst/>
+    <dgm:txFillClrLst meth="repeat">
+      <a:schemeClr val="dk1"/>
+    </dgm:txFillClrLst>
+    <dgm:txEffectClrLst/>
+  </dgm:styleLbl>
+  <dgm:styleLbl name="alignAcc1">
+    <dgm:fillClrLst meth="repeat">
+      <a:schemeClr val="lt1">
+        <a:alpha val="90000"/>
+      </a:schemeClr>
+    </dgm:fillClrLst>
+    <dgm:linClrLst meth="repeat">
+      <a:schemeClr val="accent1"/>
+    </dgm:linClrLst>
+    <dgm:effectClrLst/>
+    <dgm:txLinClrLst/>
+    <dgm:txFillClrLst meth="repeat">
+      <a:schemeClr val="dk1"/>
+    </dgm:txFillClrLst>
+    <dgm:txEffectClrLst/>
+  </dgm:styleLbl>
+  <dgm:styleLbl name="trAlignAcc1">
+    <dgm:fillClrLst meth="repeat">
+      <a:schemeClr val="lt1">
+        <a:alpha val="40000"/>
+      </a:schemeClr>
+    </dgm:fillClrLst>
+    <dgm:linClrLst meth="repeat">
+      <a:schemeClr val="accent1"/>
+    </dgm:linClrLst>
+    <dgm:effectClrLst/>
+    <dgm:txLinClrLst/>
+    <dgm:txFillClrLst meth="repeat">
+      <a:schemeClr val="dk1"/>
+    </dgm:txFillClrLst>
+    <dgm:txEffectClrLst/>
+  </dgm:styleLbl>
+  <dgm:styleLbl name="bgAcc1">
+    <dgm:fillClrLst meth="repeat">
+      <a:schemeClr val="lt1">
+        <a:alpha val="90000"/>
+      </a:schemeClr>
+    </dgm:fillClrLst>
+    <dgm:linClrLst meth="repeat">
+      <a:schemeClr val="accent1"/>
+    </dgm:linClrLst>
+    <dgm:effectClrLst/>
+    <dgm:txLinClrLst/>
+    <dgm:txFillClrLst meth="repeat">
+      <a:schemeClr val="dk1"/>
+    </dgm:txFillClrLst>
+    <dgm:txEffectClrLst/>
+  </dgm:styleLbl>
+  <dgm:styleLbl name="solidFgAcc1">
+    <dgm:fillClrLst meth="repeat">
+      <a:schemeClr val="lt1"/>
+    </dgm:fillClrLst>
+    <dgm:linClrLst meth="repeat">
+      <a:schemeClr val="accent1"/>
+    </dgm:linClrLst>
+    <dgm:effectClrLst/>
+    <dgm:txLinClrLst/>
+    <dgm:txFillClrLst meth="repeat">
+      <a:schemeClr val="dk1"/>
+    </dgm:txFillClrLst>
+    <dgm:txEffectClrLst/>
+  </dgm:styleLbl>
+  <dgm:styleLbl name="solidAlignAcc1">
+    <dgm:fillClrLst meth="repeat">
+      <a:schemeClr val="lt1"/>
+    </dgm:fillClrLst>
+    <dgm:linClrLst meth="repeat">
+      <a:schemeClr val="accent1"/>
+    </dgm:linClrLst>
+    <dgm:effectClrLst/>
+    <dgm:txLinClrLst/>
+    <dgm:txFillClrLst meth="repeat">
+      <a:schemeClr val="dk1"/>
+    </dgm:txFillClrLst>
+    <dgm:txEffectClrLst/>
+  </dgm:styleLbl>
+  <dgm:styleLbl name="solidBgAcc1">
+    <dgm:fillClrLst meth="repeat">
+      <a:schemeClr val="lt1"/>
+    </dgm:fillClrLst>
+    <dgm:linClrLst meth="repeat">
+      <a:schemeClr val="accent1"/>
+    </dgm:linClrLst>
+    <dgm:effectClrLst/>
+    <dgm:txLinClrLst/>
+    <dgm:txFillClrLst meth="repeat">
+      <a:schemeClr val="dk1"/>
+    </dgm:txFillClrLst>
+    <dgm:txEffectClrLst/>
+  </dgm:styleLbl>
+  <dgm:styleLbl name="fgAccFollowNode1">
+    <dgm:fillClrLst meth="repeat">
+      <a:schemeClr val="accent1">
+        <a:alpha val="90000"/>
+        <a:tint val="40000"/>
+      </a:schemeClr>
+    </dgm:fillClrLst>
+    <dgm:linClrLst meth="repeat">
+      <a:schemeClr val="accent1">
+        <a:alpha val="90000"/>
+        <a:tint val="40000"/>
+      </a:schemeClr>
+    </dgm:linClrLst>
+    <dgm:effectClrLst/>
+    <dgm:txLinClrLst/>
+    <dgm:txFillClrLst meth="repeat">
+      <a:schemeClr val="dk1"/>
+    </dgm:txFillClrLst>
+    <dgm:txEffectClrLst/>
+  </dgm:styleLbl>
+  <dgm:styleLbl name="alignAccFollowNode1">
+    <dgm:fillClrLst meth="repeat">
+      <a:schemeClr val="accent1">
+        <a:alpha val="90000"/>
+        <a:tint val="40000"/>
+      </a:schemeClr>
+    </dgm:fillClrLst>
+    <dgm:linClrLst meth="repeat">
+      <a:schemeClr val="accent1">
+        <a:alpha val="90000"/>
+        <a:tint val="40000"/>
+      </a:schemeClr>
+    </dgm:linClrLst>
+    <dgm:effectClrLst/>
+    <dgm:txLinClrLst/>
+    <dgm:txFillClrLst meth="repeat">
+      <a:schemeClr val="dk1"/>
+    </dgm:txFillClrLst>
+    <dgm:txEffectClrLst/>
+  </dgm:styleLbl>
+  <dgm:styleLbl name="bgAccFollowNode1">
+    <dgm:fillClrLst meth="repeat">
+      <a:schemeClr val="accent1">
+        <a:alpha val="90000"/>
+        <a:tint val="40000"/>
+      </a:schemeClr>
+    </dgm:fillClrLst>
+    <dgm:linClrLst meth="repeat">
+      <a:schemeClr val="accent1">
+        <a:alpha val="90000"/>
+        <a:tint val="40000"/>
+      </a:schemeClr>
+    </dgm:linClrLst>
+    <dgm:effectClrLst/>
+    <dgm:txLinClrLst/>
+    <dgm:txFillClrLst meth="repeat">
+      <a:schemeClr val="dk1"/>
+    </dgm:txFillClrLst>
+    <dgm:txEffectClrLst/>
+  </dgm:styleLbl>
+  <dgm:styleLbl name="fgAcc0">
+    <dgm:fillClrLst meth="repeat">
+      <a:schemeClr val="lt1">
+        <a:alpha val="90000"/>
+      </a:schemeClr>
+    </dgm:fillClrLst>
+    <dgm:linClrLst meth="repeat">
+      <a:schemeClr val="accent1"/>
+    </dgm:linClrLst>
+    <dgm:effectClrLst/>
+    <dgm:txLinClrLst/>
+    <dgm:txFillClrLst meth="repeat">
+      <a:schemeClr val="dk1"/>
+    </dgm:txFillClrLst>
+    <dgm:txEffectClrLst/>
+  </dgm:styleLbl>
+  <dgm:styleLbl name="fgAcc2">
+    <dgm:fillClrLst meth="repeat">
+      <a:schemeClr val="lt1">
+        <a:alpha val="90000"/>
+      </a:schemeClr>
+    </dgm:fillClrLst>
+    <dgm:linClrLst meth="repeat">
+      <a:schemeClr val="accent1"/>
+    </dgm:linClrLst>
+    <dgm:effectClrLst/>
+    <dgm:txLinClrLst/>
+    <dgm:txFillClrLst meth="repeat">
+      <a:schemeClr val="dk1"/>
+    </dgm:txFillClrLst>
+    <dgm:txEffectClrLst/>
+  </dgm:styleLbl>
+  <dgm:styleLbl name="fgAcc3">
+    <dgm:fillClrLst meth="repeat">
+      <a:schemeClr val="lt1">
+        <a:alpha val="90000"/>
+      </a:schemeClr>
+    </dgm:fillClrLst>
+    <dgm:linClrLst meth="repeat">
+      <a:schemeClr val="accent1"/>
+    </dgm:linClrLst>
+    <dgm:effectClrLst/>
+    <dgm:txLinClrLst/>
+    <dgm:txFillClrLst meth="repeat">
+      <a:schemeClr val="dk1"/>
+    </dgm:txFillClrLst>
+    <dgm:txEffectClrLst/>
+  </dgm:styleLbl>
+  <dgm:styleLbl name="fgAcc4">
+    <dgm:fillClrLst meth="repeat">
+      <a:schemeClr val="lt1">
+        <a:alpha val="90000"/>
+      </a:schemeClr>
+    </dgm:fillClrLst>
+    <dgm:linClrLst meth="repeat">
+      <a:schemeClr val="accent1"/>
+    </dgm:linClrLst>
+    <dgm:effectClrLst/>
+    <dgm:txLinClrLst/>
+    <dgm:txFillClrLst meth="repeat">
+      <a:schemeClr val="dk1"/>
+    </dgm:txFillClrLst>
+    <dgm:txEffectClrLst/>
+  </dgm:styleLbl>
+  <dgm:styleLbl name="bgShp">
+    <dgm:fillClrLst meth="repeat">
+      <a:schemeClr val="accent1">
+        <a:tint val="40000"/>
+      </a:schemeClr>
+    </dgm:fillClrLst>
+    <dgm:linClrLst meth="repeat">
+      <a:schemeClr val="accent1"/>
+    </dgm:linClrLst>
+    <dgm:effectClrLst/>
+    <dgm:txLinClrLst/>
+    <dgm:txFillClrLst meth="repeat">
+      <a:schemeClr val="dk1"/>
+    </dgm:txFillClrLst>
+    <dgm:txEffectClrLst/>
+  </dgm:styleLbl>
+  <dgm:styleLbl name="dkBgShp">
+    <dgm:fillClrLst meth="repeat">
+      <a:schemeClr val="accent1">
+        <a:shade val="80000"/>
+      </a:schemeClr>
+    </dgm:fillClrLst>
+    <dgm:linClrLst meth="repeat">
+      <a:schemeClr val="accent1"/>
+    </dgm:linClrLst>
+    <dgm:effectClrLst/>
+    <dgm:txLinClrLst/>
+    <dgm:txFillClrLst meth="repeat">
+      <a:schemeClr val="lt1"/>
+    </dgm:txFillClrLst>
+    <dgm:txEffectClrLst/>
+  </dgm:styleLbl>
+  <dgm:styleLbl name="trBgShp">
+    <dgm:fillClrLst meth="repeat">
+      <a:schemeClr val="accent1">
+        <a:tint val="50000"/>
+        <a:alpha val="40000"/>
+      </a:schemeClr>
+    </dgm:fillClrLst>
+    <dgm:linClrLst meth="repeat">
+      <a:schemeClr val="accent1"/>
+    </dgm:linClrLst>
+    <dgm:effectClrLst/>
+    <dgm:txLinClrLst/>
+    <dgm:txFillClrLst meth="repeat">
+      <a:schemeClr val="lt1"/>
+    </dgm:txFillClrLst>
+    <dgm:txEffectClrLst/>
+  </dgm:styleLbl>
+  <dgm:styleLbl name="fgShp">
+    <dgm:fillClrLst meth="repeat">
+      <a:schemeClr val="accent1">
+        <a:tint val="60000"/>
+      </a:schemeClr>
+    </dgm:fillClrLst>
+    <dgm:linClrLst meth="repeat">
+      <a:schemeClr val="lt1"/>
+    </dgm:linClrLst>
+    <dgm:effectClrLst/>
+    <dgm:txLinClrLst/>
+    <dgm:txFillClrLst meth="repeat">
+      <a:schemeClr val="dk1"/>
+    </dgm:txFillClrLst>
+    <dgm:txEffectClrLst/>
+  </dgm:styleLbl>
+  <dgm:styleLbl name="revTx">
+    <dgm:fillClrLst meth="repeat">
+      <a:schemeClr val="lt1">
+        <a:alpha val="0"/>
+      </a:schemeClr>
+    </dgm:fillClrLst>
+    <dgm:linClrLst meth="repeat">
+      <a:schemeClr val="dk1">
+        <a:alpha val="0"/>
+      </a:schemeClr>
+    </dgm:linClrLst>
+    <dgm:effectClrLst/>
+    <dgm:txLinClrLst/>
+    <dgm:txFillClrLst meth="repeat">
+      <a:schemeClr val="tx1"/>
+    </dgm:txFillClrLst>
+    <dgm:txEffectClrLst/>
+  </dgm:styleLbl>
+</dgm:colorsDef>
+</file>
+
+<file path=word/diagrams/data1.xml><?xml version="1.0" encoding="utf-8"?>
+<dgm:dataModel xmlns:dgm="http://schemas.openxmlformats.org/drawingml/2006/diagram" xmlns:a="http://schemas.openxmlformats.org/drawingml/2006/main">
+  <dgm:ptLst>
+    <dgm:pt modelId="{97579E1D-B415-45EE-90FB-7E8BE09AD560}" type="doc">
+      <dgm:prSet loTypeId="urn:microsoft.com/office/officeart/2005/8/layout/StepDownProcess" loCatId="process" qsTypeId="urn:microsoft.com/office/officeart/2005/8/quickstyle/simple1" qsCatId="simple" csTypeId="urn:microsoft.com/office/officeart/2005/8/colors/accent1_2" csCatId="accent1" phldr="1"/>
+      <dgm:spPr/>
+      <dgm:t>
+        <a:bodyPr/>
+        <a:lstStyle/>
+        <a:p>
+          <a:endParaRPr lang="en-US"/>
+        </a:p>
+      </dgm:t>
+    </dgm:pt>
+    <dgm:pt modelId="{6160FC44-6655-4173-B5DC-66402725B00A}">
+      <dgm:prSet phldrT="[Text]"/>
+      <dgm:spPr/>
+      <dgm:t>
+        <a:bodyPr/>
+        <a:lstStyle/>
+        <a:p>
+          <a:pPr algn="ctr"/>
+          <a:r>
+            <a:rPr lang="en-US"/>
+            <a:t>Requirements Analysis</a:t>
+          </a:r>
+        </a:p>
+      </dgm:t>
+    </dgm:pt>
+    <dgm:pt modelId="{A192B4FD-D5E8-471B-8C9F-7197746240A2}" type="parTrans" cxnId="{C2BFC684-740C-41F7-937A-A8E6DD85ABF5}">
+      <dgm:prSet/>
+      <dgm:spPr/>
+      <dgm:t>
+        <a:bodyPr/>
+        <a:lstStyle/>
+        <a:p>
+          <a:pPr algn="ctr"/>
+          <a:endParaRPr lang="en-US"/>
+        </a:p>
+      </dgm:t>
+    </dgm:pt>
+    <dgm:pt modelId="{EADF8618-4035-4C79-8D49-8759C3CE63A2}" type="sibTrans" cxnId="{C2BFC684-740C-41F7-937A-A8E6DD85ABF5}">
+      <dgm:prSet/>
+      <dgm:spPr/>
+      <dgm:t>
+        <a:bodyPr/>
+        <a:lstStyle/>
+        <a:p>
+          <a:pPr algn="ctr"/>
+          <a:endParaRPr lang="en-US"/>
+        </a:p>
+      </dgm:t>
+    </dgm:pt>
+    <dgm:pt modelId="{07319CF7-05D6-4340-BCCE-801CD350320C}">
+      <dgm:prSet phldrT="[Text]"/>
+      <dgm:spPr/>
+      <dgm:t>
+        <a:bodyPr/>
+        <a:lstStyle/>
+        <a:p>
+          <a:pPr algn="ctr"/>
+          <a:r>
+            <a:rPr lang="en-US"/>
+            <a:t>Design</a:t>
+          </a:r>
+        </a:p>
+      </dgm:t>
+    </dgm:pt>
+    <dgm:pt modelId="{731D171C-B16F-4F51-B101-2316BB497B47}" type="parTrans" cxnId="{DCAC7A44-6F52-4006-A622-CA84496795E1}">
+      <dgm:prSet/>
+      <dgm:spPr/>
+      <dgm:t>
+        <a:bodyPr/>
+        <a:lstStyle/>
+        <a:p>
+          <a:pPr algn="ctr"/>
+          <a:endParaRPr lang="en-US"/>
+        </a:p>
+      </dgm:t>
+    </dgm:pt>
+    <dgm:pt modelId="{8D7FAE07-7B5A-4F36-8324-B4AB9ECC5DA8}" type="sibTrans" cxnId="{DCAC7A44-6F52-4006-A622-CA84496795E1}">
+      <dgm:prSet/>
+      <dgm:spPr/>
+      <dgm:t>
+        <a:bodyPr/>
+        <a:lstStyle/>
+        <a:p>
+          <a:pPr algn="ctr"/>
+          <a:endParaRPr lang="en-US"/>
+        </a:p>
+      </dgm:t>
+    </dgm:pt>
+    <dgm:pt modelId="{5B604485-D9DF-4CE5-8649-6A21BB17BD6B}">
+      <dgm:prSet phldrT="[Text]"/>
+      <dgm:spPr/>
+      <dgm:t>
+        <a:bodyPr/>
+        <a:lstStyle/>
+        <a:p>
+          <a:pPr algn="ctr"/>
+          <a:r>
+            <a:rPr lang="en-US"/>
+            <a:t>Implementtion</a:t>
+          </a:r>
+        </a:p>
+      </dgm:t>
+    </dgm:pt>
+    <dgm:pt modelId="{7C3E1A71-9B2B-4DCB-8393-B8421ACBF775}" type="parTrans" cxnId="{DC4F6F17-4834-4ADF-B4B8-2400114AA623}">
+      <dgm:prSet/>
+      <dgm:spPr/>
+      <dgm:t>
+        <a:bodyPr/>
+        <a:lstStyle/>
+        <a:p>
+          <a:pPr algn="ctr"/>
+          <a:endParaRPr lang="en-US"/>
+        </a:p>
+      </dgm:t>
+    </dgm:pt>
+    <dgm:pt modelId="{521BD14C-9CB5-42BF-9F59-711C2F3BD022}" type="sibTrans" cxnId="{DC4F6F17-4834-4ADF-B4B8-2400114AA623}">
+      <dgm:prSet/>
+      <dgm:spPr/>
+      <dgm:t>
+        <a:bodyPr/>
+        <a:lstStyle/>
+        <a:p>
+          <a:pPr algn="ctr"/>
+          <a:endParaRPr lang="en-US"/>
+        </a:p>
+      </dgm:t>
+    </dgm:pt>
+    <dgm:pt modelId="{CF698976-D039-46FB-8C2D-96FE93972B87}">
+      <dgm:prSet phldrT="[Text]"/>
+      <dgm:spPr/>
+      <dgm:t>
+        <a:bodyPr/>
+        <a:lstStyle/>
+        <a:p>
+          <a:pPr algn="ctr"/>
+          <a:r>
+            <a:rPr lang="en-US"/>
+            <a:t>Testing</a:t>
+          </a:r>
+        </a:p>
+      </dgm:t>
+    </dgm:pt>
+    <dgm:pt modelId="{16ABFE31-DAC2-4990-8F21-3280022E7155}" type="parTrans" cxnId="{67C6EAD9-D2BA-403F-AEE1-33B5FE8C9942}">
+      <dgm:prSet/>
+      <dgm:spPr/>
+      <dgm:t>
+        <a:bodyPr/>
+        <a:lstStyle/>
+        <a:p>
+          <a:pPr algn="ctr"/>
+          <a:endParaRPr lang="en-US"/>
+        </a:p>
+      </dgm:t>
+    </dgm:pt>
+    <dgm:pt modelId="{E411C1A9-D57C-4A7F-8416-4B84009E79C9}" type="sibTrans" cxnId="{67C6EAD9-D2BA-403F-AEE1-33B5FE8C9942}">
+      <dgm:prSet/>
+      <dgm:spPr/>
+      <dgm:t>
+        <a:bodyPr/>
+        <a:lstStyle/>
+        <a:p>
+          <a:pPr algn="ctr"/>
+          <a:endParaRPr lang="en-US"/>
+        </a:p>
+      </dgm:t>
+    </dgm:pt>
+    <dgm:pt modelId="{F5BDFECF-6A31-4811-8ADC-22109F9C5F18}">
+      <dgm:prSet phldrT="[Text]"/>
+      <dgm:spPr/>
+      <dgm:t>
+        <a:bodyPr/>
+        <a:lstStyle/>
+        <a:p>
+          <a:pPr algn="ctr"/>
+          <a:r>
+            <a:rPr lang="en-US"/>
+            <a:t>Maintenance</a:t>
+          </a:r>
+        </a:p>
+      </dgm:t>
+    </dgm:pt>
+    <dgm:pt modelId="{5A388669-E6C8-4FE4-AE27-076D776EC5FD}" type="parTrans" cxnId="{F628D9E6-0ACC-4B16-AFB9-AA190FCE83B5}">
+      <dgm:prSet/>
+      <dgm:spPr/>
+      <dgm:t>
+        <a:bodyPr/>
+        <a:lstStyle/>
+        <a:p>
+          <a:pPr algn="ctr"/>
+          <a:endParaRPr lang="en-US"/>
+        </a:p>
+      </dgm:t>
+    </dgm:pt>
+    <dgm:pt modelId="{D5987925-58E3-4F0F-B0EA-93A85C712C1C}" type="sibTrans" cxnId="{F628D9E6-0ACC-4B16-AFB9-AA190FCE83B5}">
+      <dgm:prSet/>
+      <dgm:spPr/>
+      <dgm:t>
+        <a:bodyPr/>
+        <a:lstStyle/>
+        <a:p>
+          <a:pPr algn="ctr"/>
+          <a:endParaRPr lang="en-US"/>
+        </a:p>
+      </dgm:t>
+    </dgm:pt>
+    <dgm:pt modelId="{4AC59E3F-D923-47CC-B6AE-EE69BBFCDAE8}" type="pres">
+      <dgm:prSet presAssocID="{97579E1D-B415-45EE-90FB-7E8BE09AD560}" presName="rootnode" presStyleCnt="0">
+        <dgm:presLayoutVars>
+          <dgm:chMax/>
+          <dgm:chPref/>
+          <dgm:dir/>
+          <dgm:animLvl val="lvl"/>
+        </dgm:presLayoutVars>
+      </dgm:prSet>
+      <dgm:spPr/>
+    </dgm:pt>
+    <dgm:pt modelId="{19E85C6D-1D94-46D8-A495-5ACAB5C5A57F}" type="pres">
+      <dgm:prSet presAssocID="{6160FC44-6655-4173-B5DC-66402725B00A}" presName="composite" presStyleCnt="0"/>
+      <dgm:spPr/>
+    </dgm:pt>
+    <dgm:pt modelId="{79E316A2-4F6D-4FAB-8DC7-3585921B1099}" type="pres">
+      <dgm:prSet presAssocID="{6160FC44-6655-4173-B5DC-66402725B00A}" presName="bentUpArrow1" presStyleLbl="alignImgPlace1" presStyleIdx="0" presStyleCnt="4"/>
+      <dgm:spPr/>
+    </dgm:pt>
+    <dgm:pt modelId="{295F73A3-A3D8-44DB-8C23-DDB0F54079BC}" type="pres">
+      <dgm:prSet presAssocID="{6160FC44-6655-4173-B5DC-66402725B00A}" presName="ParentText" presStyleLbl="node1" presStyleIdx="0" presStyleCnt="5">
+        <dgm:presLayoutVars>
+          <dgm:chMax val="1"/>
+          <dgm:chPref val="1"/>
+          <dgm:bulletEnabled val="1"/>
+        </dgm:presLayoutVars>
+      </dgm:prSet>
+      <dgm:spPr/>
+      <dgm:t>
+        <a:bodyPr/>
+        <a:lstStyle/>
+        <a:p>
+          <a:endParaRPr lang="en-US"/>
+        </a:p>
+      </dgm:t>
+    </dgm:pt>
+    <dgm:pt modelId="{F674BF6A-A256-47A4-8C61-1C903EA75C63}" type="pres">
+      <dgm:prSet presAssocID="{6160FC44-6655-4173-B5DC-66402725B00A}" presName="ChildText" presStyleLbl="revTx" presStyleIdx="0" presStyleCnt="4">
+        <dgm:presLayoutVars>
+          <dgm:chMax val="0"/>
+          <dgm:chPref val="0"/>
+          <dgm:bulletEnabled val="1"/>
+        </dgm:presLayoutVars>
+      </dgm:prSet>
+      <dgm:spPr/>
+      <dgm:t>
+        <a:bodyPr/>
+        <a:lstStyle/>
+        <a:p>
+          <a:endParaRPr lang="en-US"/>
+        </a:p>
+      </dgm:t>
+    </dgm:pt>
+    <dgm:pt modelId="{3E797F90-EA7D-4EA2-8100-DB0D36B4E7CE}" type="pres">
+      <dgm:prSet presAssocID="{EADF8618-4035-4C79-8D49-8759C3CE63A2}" presName="sibTrans" presStyleCnt="0"/>
+      <dgm:spPr/>
+    </dgm:pt>
+    <dgm:pt modelId="{0060D57F-7327-4D10-966E-9A1ADF6A00E1}" type="pres">
+      <dgm:prSet presAssocID="{07319CF7-05D6-4340-BCCE-801CD350320C}" presName="composite" presStyleCnt="0"/>
+      <dgm:spPr/>
+    </dgm:pt>
+    <dgm:pt modelId="{6041C40E-7DBF-4619-B3E6-6A84CB028861}" type="pres">
+      <dgm:prSet presAssocID="{07319CF7-05D6-4340-BCCE-801CD350320C}" presName="bentUpArrow1" presStyleLbl="alignImgPlace1" presStyleIdx="1" presStyleCnt="4"/>
+      <dgm:spPr/>
+    </dgm:pt>
+    <dgm:pt modelId="{56F945AA-37C5-44A4-80D8-47DA6433F8FC}" type="pres">
+      <dgm:prSet presAssocID="{07319CF7-05D6-4340-BCCE-801CD350320C}" presName="ParentText" presStyleLbl="node1" presStyleIdx="1" presStyleCnt="5">
+        <dgm:presLayoutVars>
+          <dgm:chMax val="1"/>
+          <dgm:chPref val="1"/>
+          <dgm:bulletEnabled val="1"/>
+        </dgm:presLayoutVars>
+      </dgm:prSet>
+      <dgm:spPr/>
+    </dgm:pt>
+    <dgm:pt modelId="{92A42960-0B18-4131-89A4-9288AB083EDF}" type="pres">
+      <dgm:prSet presAssocID="{07319CF7-05D6-4340-BCCE-801CD350320C}" presName="ChildText" presStyleLbl="revTx" presStyleIdx="1" presStyleCnt="4">
+        <dgm:presLayoutVars>
+          <dgm:chMax val="0"/>
+          <dgm:chPref val="0"/>
+          <dgm:bulletEnabled val="1"/>
+        </dgm:presLayoutVars>
+      </dgm:prSet>
+      <dgm:spPr/>
+      <dgm:t>
+        <a:bodyPr/>
+        <a:lstStyle/>
+        <a:p>
+          <a:endParaRPr lang="en-US"/>
+        </a:p>
+      </dgm:t>
+    </dgm:pt>
+    <dgm:pt modelId="{C1DC85C7-77CF-4C46-A9ED-51E4A1B079C6}" type="pres">
+      <dgm:prSet presAssocID="{8D7FAE07-7B5A-4F36-8324-B4AB9ECC5DA8}" presName="sibTrans" presStyleCnt="0"/>
+      <dgm:spPr/>
+    </dgm:pt>
+    <dgm:pt modelId="{0D2DCA56-1EB3-474D-AC87-C408CE8BC135}" type="pres">
+      <dgm:prSet presAssocID="{5B604485-D9DF-4CE5-8649-6A21BB17BD6B}" presName="composite" presStyleCnt="0"/>
+      <dgm:spPr/>
+    </dgm:pt>
+    <dgm:pt modelId="{1A876876-9DF8-48AA-91F7-18F5224232D0}" type="pres">
+      <dgm:prSet presAssocID="{5B604485-D9DF-4CE5-8649-6A21BB17BD6B}" presName="bentUpArrow1" presStyleLbl="alignImgPlace1" presStyleIdx="2" presStyleCnt="4"/>
+      <dgm:spPr/>
+    </dgm:pt>
+    <dgm:pt modelId="{4EEB0004-55E3-421B-9F27-A935AD86BC06}" type="pres">
+      <dgm:prSet presAssocID="{5B604485-D9DF-4CE5-8649-6A21BB17BD6B}" presName="ParentText" presStyleLbl="node1" presStyleIdx="2" presStyleCnt="5">
+        <dgm:presLayoutVars>
+          <dgm:chMax val="1"/>
+          <dgm:chPref val="1"/>
+          <dgm:bulletEnabled val="1"/>
+        </dgm:presLayoutVars>
+      </dgm:prSet>
+      <dgm:spPr/>
+    </dgm:pt>
+    <dgm:pt modelId="{2E094C6C-DB1B-44AE-A94E-9CD98ABD1314}" type="pres">
+      <dgm:prSet presAssocID="{5B604485-D9DF-4CE5-8649-6A21BB17BD6B}" presName="ChildText" presStyleLbl="revTx" presStyleIdx="2" presStyleCnt="4">
+        <dgm:presLayoutVars>
+          <dgm:chMax val="0"/>
+          <dgm:chPref val="0"/>
+          <dgm:bulletEnabled val="1"/>
+        </dgm:presLayoutVars>
+      </dgm:prSet>
+      <dgm:spPr/>
+    </dgm:pt>
+    <dgm:pt modelId="{069B32B7-E05B-44E8-9EBB-75112C4FB7E7}" type="pres">
+      <dgm:prSet presAssocID="{521BD14C-9CB5-42BF-9F59-711C2F3BD022}" presName="sibTrans" presStyleCnt="0"/>
+      <dgm:spPr/>
+    </dgm:pt>
+    <dgm:pt modelId="{B442AB33-8840-48F2-8ECC-350DEA63ED12}" type="pres">
+      <dgm:prSet presAssocID="{CF698976-D039-46FB-8C2D-96FE93972B87}" presName="composite" presStyleCnt="0"/>
+      <dgm:spPr/>
+    </dgm:pt>
+    <dgm:pt modelId="{A36F06CF-7C77-449E-AEFD-4BCF5E9DA2F3}" type="pres">
+      <dgm:prSet presAssocID="{CF698976-D039-46FB-8C2D-96FE93972B87}" presName="bentUpArrow1" presStyleLbl="alignImgPlace1" presStyleIdx="3" presStyleCnt="4"/>
+      <dgm:spPr/>
+    </dgm:pt>
+    <dgm:pt modelId="{FCEF725D-798B-4136-9846-0FF7BFCFB4A1}" type="pres">
+      <dgm:prSet presAssocID="{CF698976-D039-46FB-8C2D-96FE93972B87}" presName="ParentText" presStyleLbl="node1" presStyleIdx="3" presStyleCnt="5">
+        <dgm:presLayoutVars>
+          <dgm:chMax val="1"/>
+          <dgm:chPref val="1"/>
+          <dgm:bulletEnabled val="1"/>
+        </dgm:presLayoutVars>
+      </dgm:prSet>
+      <dgm:spPr/>
+      <dgm:t>
+        <a:bodyPr/>
+        <a:lstStyle/>
+        <a:p>
+          <a:endParaRPr lang="en-US"/>
+        </a:p>
+      </dgm:t>
+    </dgm:pt>
+    <dgm:pt modelId="{E59208AC-297A-4DA1-B984-6D09F55A56FC}" type="pres">
+      <dgm:prSet presAssocID="{CF698976-D039-46FB-8C2D-96FE93972B87}" presName="ChildText" presStyleLbl="revTx" presStyleIdx="3" presStyleCnt="4">
+        <dgm:presLayoutVars>
+          <dgm:chMax val="0"/>
+          <dgm:chPref val="0"/>
+          <dgm:bulletEnabled val="1"/>
+        </dgm:presLayoutVars>
+      </dgm:prSet>
+      <dgm:spPr/>
+    </dgm:pt>
+    <dgm:pt modelId="{1AC04A1A-98B2-4096-A06E-3CC4020C56A4}" type="pres">
+      <dgm:prSet presAssocID="{E411C1A9-D57C-4A7F-8416-4B84009E79C9}" presName="sibTrans" presStyleCnt="0"/>
+      <dgm:spPr/>
+    </dgm:pt>
+    <dgm:pt modelId="{40B514E3-C543-49E3-9756-C121FB3E544A}" type="pres">
+      <dgm:prSet presAssocID="{F5BDFECF-6A31-4811-8ADC-22109F9C5F18}" presName="composite" presStyleCnt="0"/>
+      <dgm:spPr/>
+    </dgm:pt>
+    <dgm:pt modelId="{B39BDD2D-337B-42EA-A92A-81BA2F606492}" type="pres">
+      <dgm:prSet presAssocID="{F5BDFECF-6A31-4811-8ADC-22109F9C5F18}" presName="ParentText" presStyleLbl="node1" presStyleIdx="4" presStyleCnt="5">
+        <dgm:presLayoutVars>
+          <dgm:chMax val="1"/>
+          <dgm:chPref val="1"/>
+          <dgm:bulletEnabled val="1"/>
+        </dgm:presLayoutVars>
+      </dgm:prSet>
+      <dgm:spPr/>
+      <dgm:t>
+        <a:bodyPr/>
+        <a:lstStyle/>
+        <a:p>
+          <a:endParaRPr lang="en-US"/>
+        </a:p>
+      </dgm:t>
+    </dgm:pt>
+  </dgm:ptLst>
+  <dgm:cxnLst>
+    <dgm:cxn modelId="{25EE951D-DB04-415F-85C3-45676575A520}" type="presOf" srcId="{97579E1D-B415-45EE-90FB-7E8BE09AD560}" destId="{4AC59E3F-D923-47CC-B6AE-EE69BBFCDAE8}" srcOrd="0" destOrd="0" presId="urn:microsoft.com/office/officeart/2005/8/layout/StepDownProcess"/>
+    <dgm:cxn modelId="{67C6EAD9-D2BA-403F-AEE1-33B5FE8C9942}" srcId="{97579E1D-B415-45EE-90FB-7E8BE09AD560}" destId="{CF698976-D039-46FB-8C2D-96FE93972B87}" srcOrd="3" destOrd="0" parTransId="{16ABFE31-DAC2-4990-8F21-3280022E7155}" sibTransId="{E411C1A9-D57C-4A7F-8416-4B84009E79C9}"/>
+    <dgm:cxn modelId="{DC4F6F17-4834-4ADF-B4B8-2400114AA623}" srcId="{97579E1D-B415-45EE-90FB-7E8BE09AD560}" destId="{5B604485-D9DF-4CE5-8649-6A21BB17BD6B}" srcOrd="2" destOrd="0" parTransId="{7C3E1A71-9B2B-4DCB-8393-B8421ACBF775}" sibTransId="{521BD14C-9CB5-42BF-9F59-711C2F3BD022}"/>
+    <dgm:cxn modelId="{C2BFC684-740C-41F7-937A-A8E6DD85ABF5}" srcId="{97579E1D-B415-45EE-90FB-7E8BE09AD560}" destId="{6160FC44-6655-4173-B5DC-66402725B00A}" srcOrd="0" destOrd="0" parTransId="{A192B4FD-D5E8-471B-8C9F-7197746240A2}" sibTransId="{EADF8618-4035-4C79-8D49-8759C3CE63A2}"/>
+    <dgm:cxn modelId="{DCAC7A44-6F52-4006-A622-CA84496795E1}" srcId="{97579E1D-B415-45EE-90FB-7E8BE09AD560}" destId="{07319CF7-05D6-4340-BCCE-801CD350320C}" srcOrd="1" destOrd="0" parTransId="{731D171C-B16F-4F51-B101-2316BB497B47}" sibTransId="{8D7FAE07-7B5A-4F36-8324-B4AB9ECC5DA8}"/>
+    <dgm:cxn modelId="{026D2A55-A6CD-447D-A7AF-1E04EB400B80}" type="presOf" srcId="{07319CF7-05D6-4340-BCCE-801CD350320C}" destId="{56F945AA-37C5-44A4-80D8-47DA6433F8FC}" srcOrd="0" destOrd="0" presId="urn:microsoft.com/office/officeart/2005/8/layout/StepDownProcess"/>
+    <dgm:cxn modelId="{0A8E5487-96A6-4421-9BFE-09FC82988C50}" type="presOf" srcId="{5B604485-D9DF-4CE5-8649-6A21BB17BD6B}" destId="{4EEB0004-55E3-421B-9F27-A935AD86BC06}" srcOrd="0" destOrd="0" presId="urn:microsoft.com/office/officeart/2005/8/layout/StepDownProcess"/>
+    <dgm:cxn modelId="{720590F5-EBD8-470A-9FB2-B0986703C967}" type="presOf" srcId="{6160FC44-6655-4173-B5DC-66402725B00A}" destId="{295F73A3-A3D8-44DB-8C23-DDB0F54079BC}" srcOrd="0" destOrd="0" presId="urn:microsoft.com/office/officeart/2005/8/layout/StepDownProcess"/>
+    <dgm:cxn modelId="{43CF7CDF-7A71-42D9-8798-CB800791E89C}" type="presOf" srcId="{F5BDFECF-6A31-4811-8ADC-22109F9C5F18}" destId="{B39BDD2D-337B-42EA-A92A-81BA2F606492}" srcOrd="0" destOrd="0" presId="urn:microsoft.com/office/officeart/2005/8/layout/StepDownProcess"/>
+    <dgm:cxn modelId="{F628D9E6-0ACC-4B16-AFB9-AA190FCE83B5}" srcId="{97579E1D-B415-45EE-90FB-7E8BE09AD560}" destId="{F5BDFECF-6A31-4811-8ADC-22109F9C5F18}" srcOrd="4" destOrd="0" parTransId="{5A388669-E6C8-4FE4-AE27-076D776EC5FD}" sibTransId="{D5987925-58E3-4F0F-B0EA-93A85C712C1C}"/>
+    <dgm:cxn modelId="{671B994C-E535-448D-8941-A9C43E0FF85E}" type="presOf" srcId="{CF698976-D039-46FB-8C2D-96FE93972B87}" destId="{FCEF725D-798B-4136-9846-0FF7BFCFB4A1}" srcOrd="0" destOrd="0" presId="urn:microsoft.com/office/officeart/2005/8/layout/StepDownProcess"/>
+    <dgm:cxn modelId="{1550F60E-EDB6-4861-BB93-5E8247070D25}" type="presParOf" srcId="{4AC59E3F-D923-47CC-B6AE-EE69BBFCDAE8}" destId="{19E85C6D-1D94-46D8-A495-5ACAB5C5A57F}" srcOrd="0" destOrd="0" presId="urn:microsoft.com/office/officeart/2005/8/layout/StepDownProcess"/>
+    <dgm:cxn modelId="{752BC981-611B-4D19-B292-1F5CC52A8DF3}" type="presParOf" srcId="{19E85C6D-1D94-46D8-A495-5ACAB5C5A57F}" destId="{79E316A2-4F6D-4FAB-8DC7-3585921B1099}" srcOrd="0" destOrd="0" presId="urn:microsoft.com/office/officeart/2005/8/layout/StepDownProcess"/>
+    <dgm:cxn modelId="{AF39FF97-3701-4106-A5D3-F5AE72CEF253}" type="presParOf" srcId="{19E85C6D-1D94-46D8-A495-5ACAB5C5A57F}" destId="{295F73A3-A3D8-44DB-8C23-DDB0F54079BC}" srcOrd="1" destOrd="0" presId="urn:microsoft.com/office/officeart/2005/8/layout/StepDownProcess"/>
+    <dgm:cxn modelId="{F13FAA5A-1E84-49B6-A356-1DB6A7FADD80}" type="presParOf" srcId="{19E85C6D-1D94-46D8-A495-5ACAB5C5A57F}" destId="{F674BF6A-A256-47A4-8C61-1C903EA75C63}" srcOrd="2" destOrd="0" presId="urn:microsoft.com/office/officeart/2005/8/layout/StepDownProcess"/>
+    <dgm:cxn modelId="{CE09E7AE-53CD-46EA-98FC-51CF961EDF63}" type="presParOf" srcId="{4AC59E3F-D923-47CC-B6AE-EE69BBFCDAE8}" destId="{3E797F90-EA7D-4EA2-8100-DB0D36B4E7CE}" srcOrd="1" destOrd="0" presId="urn:microsoft.com/office/officeart/2005/8/layout/StepDownProcess"/>
+    <dgm:cxn modelId="{67F43810-30AC-4DE8-8462-3ED857A64E15}" type="presParOf" srcId="{4AC59E3F-D923-47CC-B6AE-EE69BBFCDAE8}" destId="{0060D57F-7327-4D10-966E-9A1ADF6A00E1}" srcOrd="2" destOrd="0" presId="urn:microsoft.com/office/officeart/2005/8/layout/StepDownProcess"/>
+    <dgm:cxn modelId="{FDEDBAED-2664-4980-81D1-F76515528981}" type="presParOf" srcId="{0060D57F-7327-4D10-966E-9A1ADF6A00E1}" destId="{6041C40E-7DBF-4619-B3E6-6A84CB028861}" srcOrd="0" destOrd="0" presId="urn:microsoft.com/office/officeart/2005/8/layout/StepDownProcess"/>
+    <dgm:cxn modelId="{1472AA1B-9B48-48D2-942F-12F92A1FF64A}" type="presParOf" srcId="{0060D57F-7327-4D10-966E-9A1ADF6A00E1}" destId="{56F945AA-37C5-44A4-80D8-47DA6433F8FC}" srcOrd="1" destOrd="0" presId="urn:microsoft.com/office/officeart/2005/8/layout/StepDownProcess"/>
+    <dgm:cxn modelId="{06620E1F-2F39-4055-96CD-68746F52B1C3}" type="presParOf" srcId="{0060D57F-7327-4D10-966E-9A1ADF6A00E1}" destId="{92A42960-0B18-4131-89A4-9288AB083EDF}" srcOrd="2" destOrd="0" presId="urn:microsoft.com/office/officeart/2005/8/layout/StepDownProcess"/>
+    <dgm:cxn modelId="{CE7E33E4-3F65-4E2E-8E50-94C360E68B8A}" type="presParOf" srcId="{4AC59E3F-D923-47CC-B6AE-EE69BBFCDAE8}" destId="{C1DC85C7-77CF-4C46-A9ED-51E4A1B079C6}" srcOrd="3" destOrd="0" presId="urn:microsoft.com/office/officeart/2005/8/layout/StepDownProcess"/>
+    <dgm:cxn modelId="{47FC25E4-0759-40CC-9FA5-433B19FF6ECA}" type="presParOf" srcId="{4AC59E3F-D923-47CC-B6AE-EE69BBFCDAE8}" destId="{0D2DCA56-1EB3-474D-AC87-C408CE8BC135}" srcOrd="4" destOrd="0" presId="urn:microsoft.com/office/officeart/2005/8/layout/StepDownProcess"/>
+    <dgm:cxn modelId="{8819C254-BF92-465A-992A-FAE7A42512DC}" type="presParOf" srcId="{0D2DCA56-1EB3-474D-AC87-C408CE8BC135}" destId="{1A876876-9DF8-48AA-91F7-18F5224232D0}" srcOrd="0" destOrd="0" presId="urn:microsoft.com/office/officeart/2005/8/layout/StepDownProcess"/>
+    <dgm:cxn modelId="{01130E6F-31FB-4C87-9B16-8E118030DEBF}" type="presParOf" srcId="{0D2DCA56-1EB3-474D-AC87-C408CE8BC135}" destId="{4EEB0004-55E3-421B-9F27-A935AD86BC06}" srcOrd="1" destOrd="0" presId="urn:microsoft.com/office/officeart/2005/8/layout/StepDownProcess"/>
+    <dgm:cxn modelId="{A6B66F74-1411-4926-872B-9110873E9ADD}" type="presParOf" srcId="{0D2DCA56-1EB3-474D-AC87-C408CE8BC135}" destId="{2E094C6C-DB1B-44AE-A94E-9CD98ABD1314}" srcOrd="2" destOrd="0" presId="urn:microsoft.com/office/officeart/2005/8/layout/StepDownProcess"/>
+    <dgm:cxn modelId="{F6978379-0CA4-42D8-9F8C-4AC0FDFC0FB8}" type="presParOf" srcId="{4AC59E3F-D923-47CC-B6AE-EE69BBFCDAE8}" destId="{069B32B7-E05B-44E8-9EBB-75112C4FB7E7}" srcOrd="5" destOrd="0" presId="urn:microsoft.com/office/officeart/2005/8/layout/StepDownProcess"/>
+    <dgm:cxn modelId="{C6F59D7B-E35E-4DCF-B769-24B7B3726EBE}" type="presParOf" srcId="{4AC59E3F-D923-47CC-B6AE-EE69BBFCDAE8}" destId="{B442AB33-8840-48F2-8ECC-350DEA63ED12}" srcOrd="6" destOrd="0" presId="urn:microsoft.com/office/officeart/2005/8/layout/StepDownProcess"/>
+    <dgm:cxn modelId="{C42F64D4-F6E0-49C4-87D7-B810999CFDDF}" type="presParOf" srcId="{B442AB33-8840-48F2-8ECC-350DEA63ED12}" destId="{A36F06CF-7C77-449E-AEFD-4BCF5E9DA2F3}" srcOrd="0" destOrd="0" presId="urn:microsoft.com/office/officeart/2005/8/layout/StepDownProcess"/>
+    <dgm:cxn modelId="{61DCC960-5DF2-44EB-A0D1-0B9719D6BB67}" type="presParOf" srcId="{B442AB33-8840-48F2-8ECC-350DEA63ED12}" destId="{FCEF725D-798B-4136-9846-0FF7BFCFB4A1}" srcOrd="1" destOrd="0" presId="urn:microsoft.com/office/officeart/2005/8/layout/StepDownProcess"/>
+    <dgm:cxn modelId="{9B9CE5A7-5043-4ECC-8B7C-996FE9502DA2}" type="presParOf" srcId="{B442AB33-8840-48F2-8ECC-350DEA63ED12}" destId="{E59208AC-297A-4DA1-B984-6D09F55A56FC}" srcOrd="2" destOrd="0" presId="urn:microsoft.com/office/officeart/2005/8/layout/StepDownProcess"/>
+    <dgm:cxn modelId="{70A3BF6C-B9FA-4C7D-ADD4-5159C6F66A5A}" type="presParOf" srcId="{4AC59E3F-D923-47CC-B6AE-EE69BBFCDAE8}" destId="{1AC04A1A-98B2-4096-A06E-3CC4020C56A4}" srcOrd="7" destOrd="0" presId="urn:microsoft.com/office/officeart/2005/8/layout/StepDownProcess"/>
+    <dgm:cxn modelId="{FAA9B088-6EDB-4E1C-9E01-A534F80C0F8D}" type="presParOf" srcId="{4AC59E3F-D923-47CC-B6AE-EE69BBFCDAE8}" destId="{40B514E3-C543-49E3-9756-C121FB3E544A}" srcOrd="8" destOrd="0" presId="urn:microsoft.com/office/officeart/2005/8/layout/StepDownProcess"/>
+    <dgm:cxn modelId="{42431475-4571-4AD0-8BAB-9D7117AA4CA2}" type="presParOf" srcId="{40B514E3-C543-49E3-9756-C121FB3E544A}" destId="{B39BDD2D-337B-42EA-A92A-81BA2F606492}" srcOrd="0" destOrd="0" presId="urn:microsoft.com/office/officeart/2005/8/layout/StepDownProcess"/>
+  </dgm:cxnLst>
+  <dgm:bg/>
+  <dgm:whole/>
+  <dgm:extLst>
+    <a:ext uri="http://schemas.microsoft.com/office/drawing/2008/diagram">
+      <dsp:dataModelExt xmlns:dsp="http://schemas.microsoft.com/office/drawing/2008/diagram" relId="rId13" minVer="http://schemas.openxmlformats.org/drawingml/2006/diagram"/>
+    </a:ext>
+  </dgm:extLst>
+</dgm:dataModel>
+</file>
+
+<file path=word/diagrams/drawing1.xml><?xml version="1.0" encoding="utf-8"?>
+<dsp:drawing xmlns:dgm="http://schemas.openxmlformats.org/drawingml/2006/diagram" xmlns:dsp="http://schemas.microsoft.com/office/drawing/2008/diagram" xmlns:a="http://schemas.openxmlformats.org/drawingml/2006/main">
+  <dsp:spTree>
+    <dsp:nvGrpSpPr>
+      <dsp:cNvPr id="0" name=""/>
+      <dsp:cNvGrpSpPr/>
+    </dsp:nvGrpSpPr>
+    <dsp:grpSpPr/>
+    <dsp:sp modelId="{79E316A2-4F6D-4FAB-8DC7-3585921B1099}">
+      <dsp:nvSpPr>
+        <dsp:cNvPr id="0" name=""/>
+        <dsp:cNvSpPr/>
+      </dsp:nvSpPr>
+      <dsp:spPr>
+        <a:xfrm rot="5400000">
+          <a:off x="1014120" y="395659"/>
+          <a:ext cx="344336" cy="392015"/>
+        </a:xfrm>
+        <a:prstGeom prst="bentUpArrow">
+          <a:avLst>
+            <a:gd name="adj1" fmla="val 32840"/>
+            <a:gd name="adj2" fmla="val 25000"/>
+            <a:gd name="adj3" fmla="val 35780"/>
+          </a:avLst>
+        </a:prstGeom>
+        <a:solidFill>
+          <a:schemeClr val="accent1">
+            <a:tint val="50000"/>
+            <a:hueOff val="0"/>
+            <a:satOff val="0"/>
+            <a:lumOff val="0"/>
+            <a:alphaOff val="0"/>
+          </a:schemeClr>
+        </a:solidFill>
+        <a:ln w="12700" cap="flat" cmpd="sng" algn="ctr">
+          <a:solidFill>
+            <a:schemeClr val="lt1">
+              <a:hueOff val="0"/>
+              <a:satOff val="0"/>
+              <a:lumOff val="0"/>
+              <a:alphaOff val="0"/>
+            </a:schemeClr>
+          </a:solidFill>
+          <a:prstDash val="solid"/>
+          <a:miter lim="800000"/>
+        </a:ln>
+        <a:effectLst/>
+      </dsp:spPr>
+      <dsp:style>
+        <a:lnRef idx="2">
+          <a:scrgbClr r="0" g="0" b="0"/>
+        </a:lnRef>
+        <a:fillRef idx="1">
+          <a:scrgbClr r="0" g="0" b="0"/>
+        </a:fillRef>
+        <a:effectRef idx="0">
+          <a:scrgbClr r="0" g="0" b="0"/>
+        </a:effectRef>
+        <a:fontRef idx="minor"/>
+      </dsp:style>
+    </dsp:sp>
+    <dsp:sp modelId="{295F73A3-A3D8-44DB-8C23-DDB0F54079BC}">
+      <dsp:nvSpPr>
+        <dsp:cNvPr id="0" name=""/>
+        <dsp:cNvSpPr/>
+      </dsp:nvSpPr>
+      <dsp:spPr>
+        <a:xfrm>
+          <a:off x="922892" y="13955"/>
+          <a:ext cx="579660" cy="405743"/>
+        </a:xfrm>
+        <a:prstGeom prst="roundRect">
+          <a:avLst>
+            <a:gd name="adj" fmla="val 16670"/>
+          </a:avLst>
+        </a:prstGeom>
+        <a:solidFill>
+          <a:schemeClr val="accent1">
+            <a:hueOff val="0"/>
+            <a:satOff val="0"/>
+            <a:lumOff val="0"/>
+            <a:alphaOff val="0"/>
+          </a:schemeClr>
+        </a:solidFill>
+        <a:ln w="12700" cap="flat" cmpd="sng" algn="ctr">
+          <a:solidFill>
+            <a:schemeClr val="lt1">
+              <a:hueOff val="0"/>
+              <a:satOff val="0"/>
+              <a:lumOff val="0"/>
+              <a:alphaOff val="0"/>
+            </a:schemeClr>
+          </a:solidFill>
+          <a:prstDash val="solid"/>
+          <a:miter lim="800000"/>
+        </a:ln>
+        <a:effectLst/>
+      </dsp:spPr>
+      <dsp:style>
+        <a:lnRef idx="2">
+          <a:scrgbClr r="0" g="0" b="0"/>
+        </a:lnRef>
+        <a:fillRef idx="1">
+          <a:scrgbClr r="0" g="0" b="0"/>
+        </a:fillRef>
+        <a:effectRef idx="0">
+          <a:scrgbClr r="0" g="0" b="0"/>
+        </a:effectRef>
+        <a:fontRef idx="minor">
+          <a:schemeClr val="lt1"/>
+        </a:fontRef>
+      </dsp:style>
+      <dsp:txBody>
+        <a:bodyPr spcFirstLastPara="0" vert="horz" wrap="square" lIns="22860" tIns="22860" rIns="22860" bIns="22860" numCol="1" spcCol="1270" anchor="ctr" anchorCtr="0">
+          <a:noAutofit/>
+        </a:bodyPr>
+        <a:lstStyle/>
+        <a:p>
+          <a:pPr lvl="0" algn="ctr" defTabSz="266700">
+            <a:lnSpc>
+              <a:spcPct val="90000"/>
+            </a:lnSpc>
+            <a:spcBef>
+              <a:spcPct val="0"/>
+            </a:spcBef>
+            <a:spcAft>
+              <a:spcPct val="35000"/>
+            </a:spcAft>
+          </a:pPr>
+          <a:r>
+            <a:rPr lang="en-US" sz="600" kern="1200"/>
+            <a:t>Requirements Analysis</a:t>
+          </a:r>
+        </a:p>
+      </dsp:txBody>
+      <dsp:txXfrm>
+        <a:off x="942702" y="33765"/>
+        <a:ext cx="540040" cy="366123"/>
+      </dsp:txXfrm>
+    </dsp:sp>
+    <dsp:sp modelId="{F674BF6A-A256-47A4-8C61-1C903EA75C63}">
+      <dsp:nvSpPr>
+        <dsp:cNvPr id="0" name=""/>
+        <dsp:cNvSpPr/>
+      </dsp:nvSpPr>
+      <dsp:spPr>
+        <a:xfrm>
+          <a:off x="1502552" y="52652"/>
+          <a:ext cx="421589" cy="327939"/>
+        </a:xfrm>
+        <a:prstGeom prst="rect">
+          <a:avLst/>
+        </a:prstGeom>
+        <a:noFill/>
+        <a:ln>
+          <a:noFill/>
+        </a:ln>
+        <a:effectLst/>
+      </dsp:spPr>
+      <dsp:style>
+        <a:lnRef idx="0">
+          <a:scrgbClr r="0" g="0" b="0"/>
+        </a:lnRef>
+        <a:fillRef idx="0">
+          <a:scrgbClr r="0" g="0" b="0"/>
+        </a:fillRef>
+        <a:effectRef idx="0">
+          <a:scrgbClr r="0" g="0" b="0"/>
+        </a:effectRef>
+        <a:fontRef idx="minor"/>
+      </dsp:style>
+    </dsp:sp>
+    <dsp:sp modelId="{6041C40E-7DBF-4619-B3E6-6A84CB028861}">
+      <dsp:nvSpPr>
+        <dsp:cNvPr id="0" name=""/>
+        <dsp:cNvSpPr/>
+      </dsp:nvSpPr>
+      <dsp:spPr>
+        <a:xfrm rot="5400000">
+          <a:off x="1494720" y="851443"/>
+          <a:ext cx="344336" cy="392015"/>
+        </a:xfrm>
+        <a:prstGeom prst="bentUpArrow">
+          <a:avLst>
+            <a:gd name="adj1" fmla="val 32840"/>
+            <a:gd name="adj2" fmla="val 25000"/>
+            <a:gd name="adj3" fmla="val 35780"/>
+          </a:avLst>
+        </a:prstGeom>
+        <a:solidFill>
+          <a:schemeClr val="accent1">
+            <a:tint val="50000"/>
+            <a:hueOff val="0"/>
+            <a:satOff val="0"/>
+            <a:lumOff val="0"/>
+            <a:alphaOff val="0"/>
+          </a:schemeClr>
+        </a:solidFill>
+        <a:ln w="12700" cap="flat" cmpd="sng" algn="ctr">
+          <a:solidFill>
+            <a:schemeClr val="lt1">
+              <a:hueOff val="0"/>
+              <a:satOff val="0"/>
+              <a:lumOff val="0"/>
+              <a:alphaOff val="0"/>
+            </a:schemeClr>
+          </a:solidFill>
+          <a:prstDash val="solid"/>
+          <a:miter lim="800000"/>
+        </a:ln>
+        <a:effectLst/>
+      </dsp:spPr>
+      <dsp:style>
+        <a:lnRef idx="2">
+          <a:scrgbClr r="0" g="0" b="0"/>
+        </a:lnRef>
+        <a:fillRef idx="1">
+          <a:scrgbClr r="0" g="0" b="0"/>
+        </a:fillRef>
+        <a:effectRef idx="0">
+          <a:scrgbClr r="0" g="0" b="0"/>
+        </a:effectRef>
+        <a:fontRef idx="minor"/>
+      </dsp:style>
+    </dsp:sp>
+    <dsp:sp modelId="{56F945AA-37C5-44A4-80D8-47DA6433F8FC}">
+      <dsp:nvSpPr>
+        <dsp:cNvPr id="0" name=""/>
+        <dsp:cNvSpPr/>
+      </dsp:nvSpPr>
+      <dsp:spPr>
+        <a:xfrm>
+          <a:off x="1403492" y="469739"/>
+          <a:ext cx="579660" cy="405743"/>
+        </a:xfrm>
+        <a:prstGeom prst="roundRect">
+          <a:avLst>
+            <a:gd name="adj" fmla="val 16670"/>
+          </a:avLst>
+        </a:prstGeom>
+        <a:solidFill>
+          <a:schemeClr val="accent1">
+            <a:hueOff val="0"/>
+            <a:satOff val="0"/>
+            <a:lumOff val="0"/>
+            <a:alphaOff val="0"/>
+          </a:schemeClr>
+        </a:solidFill>
+        <a:ln w="12700" cap="flat" cmpd="sng" algn="ctr">
+          <a:solidFill>
+            <a:schemeClr val="lt1">
+              <a:hueOff val="0"/>
+              <a:satOff val="0"/>
+              <a:lumOff val="0"/>
+              <a:alphaOff val="0"/>
+            </a:schemeClr>
+          </a:solidFill>
+          <a:prstDash val="solid"/>
+          <a:miter lim="800000"/>
+        </a:ln>
+        <a:effectLst/>
+      </dsp:spPr>
+      <dsp:style>
+        <a:lnRef idx="2">
+          <a:scrgbClr r="0" g="0" b="0"/>
+        </a:lnRef>
+        <a:fillRef idx="1">
+          <a:scrgbClr r="0" g="0" b="0"/>
+        </a:fillRef>
+        <a:effectRef idx="0">
+          <a:scrgbClr r="0" g="0" b="0"/>
+        </a:effectRef>
+        <a:fontRef idx="minor">
+          <a:schemeClr val="lt1"/>
+        </a:fontRef>
+      </dsp:style>
+      <dsp:txBody>
+        <a:bodyPr spcFirstLastPara="0" vert="horz" wrap="square" lIns="22860" tIns="22860" rIns="22860" bIns="22860" numCol="1" spcCol="1270" anchor="ctr" anchorCtr="0">
+          <a:noAutofit/>
+        </a:bodyPr>
+        <a:lstStyle/>
+        <a:p>
+          <a:pPr lvl="0" algn="ctr" defTabSz="266700">
+            <a:lnSpc>
+              <a:spcPct val="90000"/>
+            </a:lnSpc>
+            <a:spcBef>
+              <a:spcPct val="0"/>
+            </a:spcBef>
+            <a:spcAft>
+              <a:spcPct val="35000"/>
+            </a:spcAft>
+          </a:pPr>
+          <a:r>
+            <a:rPr lang="en-US" sz="600" kern="1200"/>
+            <a:t>Design</a:t>
+          </a:r>
+        </a:p>
+      </dsp:txBody>
+      <dsp:txXfrm>
+        <a:off x="1423302" y="489549"/>
+        <a:ext cx="540040" cy="366123"/>
+      </dsp:txXfrm>
+    </dsp:sp>
+    <dsp:sp modelId="{92A42960-0B18-4131-89A4-9288AB083EDF}">
+      <dsp:nvSpPr>
+        <dsp:cNvPr id="0" name=""/>
+        <dsp:cNvSpPr/>
+      </dsp:nvSpPr>
+      <dsp:spPr>
+        <a:xfrm>
+          <a:off x="1983152" y="508436"/>
+          <a:ext cx="421589" cy="327939"/>
+        </a:xfrm>
+        <a:prstGeom prst="rect">
+          <a:avLst/>
+        </a:prstGeom>
+        <a:noFill/>
+        <a:ln>
+          <a:noFill/>
+        </a:ln>
+        <a:effectLst/>
+      </dsp:spPr>
+      <dsp:style>
+        <a:lnRef idx="0">
+          <a:scrgbClr r="0" g="0" b="0"/>
+        </a:lnRef>
+        <a:fillRef idx="0">
+          <a:scrgbClr r="0" g="0" b="0"/>
+        </a:fillRef>
+        <a:effectRef idx="0">
+          <a:scrgbClr r="0" g="0" b="0"/>
+        </a:effectRef>
+        <a:fontRef idx="minor"/>
+      </dsp:style>
+    </dsp:sp>
+    <dsp:sp modelId="{1A876876-9DF8-48AA-91F7-18F5224232D0}">
+      <dsp:nvSpPr>
+        <dsp:cNvPr id="0" name=""/>
+        <dsp:cNvSpPr/>
+      </dsp:nvSpPr>
+      <dsp:spPr>
+        <a:xfrm rot="5400000">
+          <a:off x="1975320" y="1307227"/>
+          <a:ext cx="344336" cy="392015"/>
+        </a:xfrm>
+        <a:prstGeom prst="bentUpArrow">
+          <a:avLst>
+            <a:gd name="adj1" fmla="val 32840"/>
+            <a:gd name="adj2" fmla="val 25000"/>
+            <a:gd name="adj3" fmla="val 35780"/>
+          </a:avLst>
+        </a:prstGeom>
+        <a:solidFill>
+          <a:schemeClr val="accent1">
+            <a:tint val="50000"/>
+            <a:hueOff val="0"/>
+            <a:satOff val="0"/>
+            <a:lumOff val="0"/>
+            <a:alphaOff val="0"/>
+          </a:schemeClr>
+        </a:solidFill>
+        <a:ln w="12700" cap="flat" cmpd="sng" algn="ctr">
+          <a:solidFill>
+            <a:schemeClr val="lt1">
+              <a:hueOff val="0"/>
+              <a:satOff val="0"/>
+              <a:lumOff val="0"/>
+              <a:alphaOff val="0"/>
+            </a:schemeClr>
+          </a:solidFill>
+          <a:prstDash val="solid"/>
+          <a:miter lim="800000"/>
+        </a:ln>
+        <a:effectLst/>
+      </dsp:spPr>
+      <dsp:style>
+        <a:lnRef idx="2">
+          <a:scrgbClr r="0" g="0" b="0"/>
+        </a:lnRef>
+        <a:fillRef idx="1">
+          <a:scrgbClr r="0" g="0" b="0"/>
+        </a:fillRef>
+        <a:effectRef idx="0">
+          <a:scrgbClr r="0" g="0" b="0"/>
+        </a:effectRef>
+        <a:fontRef idx="minor"/>
+      </dsp:style>
+    </dsp:sp>
+    <dsp:sp modelId="{4EEB0004-55E3-421B-9F27-A935AD86BC06}">
+      <dsp:nvSpPr>
+        <dsp:cNvPr id="0" name=""/>
+        <dsp:cNvSpPr/>
+      </dsp:nvSpPr>
+      <dsp:spPr>
+        <a:xfrm>
+          <a:off x="1884092" y="925523"/>
+          <a:ext cx="579660" cy="405743"/>
+        </a:xfrm>
+        <a:prstGeom prst="roundRect">
+          <a:avLst>
+            <a:gd name="adj" fmla="val 16670"/>
+          </a:avLst>
+        </a:prstGeom>
+        <a:solidFill>
+          <a:schemeClr val="accent1">
+            <a:hueOff val="0"/>
+            <a:satOff val="0"/>
+            <a:lumOff val="0"/>
+            <a:alphaOff val="0"/>
+          </a:schemeClr>
+        </a:solidFill>
+        <a:ln w="12700" cap="flat" cmpd="sng" algn="ctr">
+          <a:solidFill>
+            <a:schemeClr val="lt1">
+              <a:hueOff val="0"/>
+              <a:satOff val="0"/>
+              <a:lumOff val="0"/>
+              <a:alphaOff val="0"/>
+            </a:schemeClr>
+          </a:solidFill>
+          <a:prstDash val="solid"/>
+          <a:miter lim="800000"/>
+        </a:ln>
+        <a:effectLst/>
+      </dsp:spPr>
+      <dsp:style>
+        <a:lnRef idx="2">
+          <a:scrgbClr r="0" g="0" b="0"/>
+        </a:lnRef>
+        <a:fillRef idx="1">
+          <a:scrgbClr r="0" g="0" b="0"/>
+        </a:fillRef>
+        <a:effectRef idx="0">
+          <a:scrgbClr r="0" g="0" b="0"/>
+        </a:effectRef>
+        <a:fontRef idx="minor">
+          <a:schemeClr val="lt1"/>
+        </a:fontRef>
+      </dsp:style>
+      <dsp:txBody>
+        <a:bodyPr spcFirstLastPara="0" vert="horz" wrap="square" lIns="22860" tIns="22860" rIns="22860" bIns="22860" numCol="1" spcCol="1270" anchor="ctr" anchorCtr="0">
+          <a:noAutofit/>
+        </a:bodyPr>
+        <a:lstStyle/>
+        <a:p>
+          <a:pPr lvl="0" algn="ctr" defTabSz="266700">
+            <a:lnSpc>
+              <a:spcPct val="90000"/>
+            </a:lnSpc>
+            <a:spcBef>
+              <a:spcPct val="0"/>
+            </a:spcBef>
+            <a:spcAft>
+              <a:spcPct val="35000"/>
+            </a:spcAft>
+          </a:pPr>
+          <a:r>
+            <a:rPr lang="en-US" sz="600" kern="1200"/>
+            <a:t>Implementtion</a:t>
+          </a:r>
+        </a:p>
+      </dsp:txBody>
+      <dsp:txXfrm>
+        <a:off x="1903902" y="945333"/>
+        <a:ext cx="540040" cy="366123"/>
+      </dsp:txXfrm>
+    </dsp:sp>
+    <dsp:sp modelId="{2E094C6C-DB1B-44AE-A94E-9CD98ABD1314}">
+      <dsp:nvSpPr>
+        <dsp:cNvPr id="0" name=""/>
+        <dsp:cNvSpPr/>
+      </dsp:nvSpPr>
+      <dsp:spPr>
+        <a:xfrm>
+          <a:off x="2463752" y="964220"/>
+          <a:ext cx="421589" cy="327939"/>
+        </a:xfrm>
+        <a:prstGeom prst="rect">
+          <a:avLst/>
+        </a:prstGeom>
+        <a:noFill/>
+        <a:ln>
+          <a:noFill/>
+        </a:ln>
+        <a:effectLst/>
+      </dsp:spPr>
+      <dsp:style>
+        <a:lnRef idx="0">
+          <a:scrgbClr r="0" g="0" b="0"/>
+        </a:lnRef>
+        <a:fillRef idx="0">
+          <a:scrgbClr r="0" g="0" b="0"/>
+        </a:fillRef>
+        <a:effectRef idx="0">
+          <a:scrgbClr r="0" g="0" b="0"/>
+        </a:effectRef>
+        <a:fontRef idx="minor"/>
+      </dsp:style>
+    </dsp:sp>
+    <dsp:sp modelId="{A36F06CF-7C77-449E-AEFD-4BCF5E9DA2F3}">
+      <dsp:nvSpPr>
+        <dsp:cNvPr id="0" name=""/>
+        <dsp:cNvSpPr/>
+      </dsp:nvSpPr>
+      <dsp:spPr>
+        <a:xfrm rot="5400000">
+          <a:off x="2455920" y="1763011"/>
+          <a:ext cx="344336" cy="392015"/>
+        </a:xfrm>
+        <a:prstGeom prst="bentUpArrow">
+          <a:avLst>
+            <a:gd name="adj1" fmla="val 32840"/>
+            <a:gd name="adj2" fmla="val 25000"/>
+            <a:gd name="adj3" fmla="val 35780"/>
+          </a:avLst>
+        </a:prstGeom>
+        <a:solidFill>
+          <a:schemeClr val="accent1">
+            <a:tint val="50000"/>
+            <a:hueOff val="0"/>
+            <a:satOff val="0"/>
+            <a:lumOff val="0"/>
+            <a:alphaOff val="0"/>
+          </a:schemeClr>
+        </a:solidFill>
+        <a:ln w="12700" cap="flat" cmpd="sng" algn="ctr">
+          <a:solidFill>
+            <a:schemeClr val="lt1">
+              <a:hueOff val="0"/>
+              <a:satOff val="0"/>
+              <a:lumOff val="0"/>
+              <a:alphaOff val="0"/>
+            </a:schemeClr>
+          </a:solidFill>
+          <a:prstDash val="solid"/>
+          <a:miter lim="800000"/>
+        </a:ln>
+        <a:effectLst/>
+      </dsp:spPr>
+      <dsp:style>
+        <a:lnRef idx="2">
+          <a:scrgbClr r="0" g="0" b="0"/>
+        </a:lnRef>
+        <a:fillRef idx="1">
+          <a:scrgbClr r="0" g="0" b="0"/>
+        </a:fillRef>
+        <a:effectRef idx="0">
+          <a:scrgbClr r="0" g="0" b="0"/>
+        </a:effectRef>
+        <a:fontRef idx="minor"/>
+      </dsp:style>
+    </dsp:sp>
+    <dsp:sp modelId="{FCEF725D-798B-4136-9846-0FF7BFCFB4A1}">
+      <dsp:nvSpPr>
+        <dsp:cNvPr id="0" name=""/>
+        <dsp:cNvSpPr/>
+      </dsp:nvSpPr>
+      <dsp:spPr>
+        <a:xfrm>
+          <a:off x="2364692" y="1381307"/>
+          <a:ext cx="579660" cy="405743"/>
+        </a:xfrm>
+        <a:prstGeom prst="roundRect">
+          <a:avLst>
+            <a:gd name="adj" fmla="val 16670"/>
+          </a:avLst>
+        </a:prstGeom>
+        <a:solidFill>
+          <a:schemeClr val="accent1">
+            <a:hueOff val="0"/>
+            <a:satOff val="0"/>
+            <a:lumOff val="0"/>
+            <a:alphaOff val="0"/>
+          </a:schemeClr>
+        </a:solidFill>
+        <a:ln w="12700" cap="flat" cmpd="sng" algn="ctr">
+          <a:solidFill>
+            <a:schemeClr val="lt1">
+              <a:hueOff val="0"/>
+              <a:satOff val="0"/>
+              <a:lumOff val="0"/>
+              <a:alphaOff val="0"/>
+            </a:schemeClr>
+          </a:solidFill>
+          <a:prstDash val="solid"/>
+          <a:miter lim="800000"/>
+        </a:ln>
+        <a:effectLst/>
+      </dsp:spPr>
+      <dsp:style>
+        <a:lnRef idx="2">
+          <a:scrgbClr r="0" g="0" b="0"/>
+        </a:lnRef>
+        <a:fillRef idx="1">
+          <a:scrgbClr r="0" g="0" b="0"/>
+        </a:fillRef>
+        <a:effectRef idx="0">
+          <a:scrgbClr r="0" g="0" b="0"/>
+        </a:effectRef>
+        <a:fontRef idx="minor">
+          <a:schemeClr val="lt1"/>
+        </a:fontRef>
+      </dsp:style>
+      <dsp:txBody>
+        <a:bodyPr spcFirstLastPara="0" vert="horz" wrap="square" lIns="22860" tIns="22860" rIns="22860" bIns="22860" numCol="1" spcCol="1270" anchor="ctr" anchorCtr="0">
+          <a:noAutofit/>
+        </a:bodyPr>
+        <a:lstStyle/>
+        <a:p>
+          <a:pPr lvl="0" algn="ctr" defTabSz="266700">
+            <a:lnSpc>
+              <a:spcPct val="90000"/>
+            </a:lnSpc>
+            <a:spcBef>
+              <a:spcPct val="0"/>
+            </a:spcBef>
+            <a:spcAft>
+              <a:spcPct val="35000"/>
+            </a:spcAft>
+          </a:pPr>
+          <a:r>
+            <a:rPr lang="en-US" sz="600" kern="1200"/>
+            <a:t>Testing</a:t>
+          </a:r>
+        </a:p>
+      </dsp:txBody>
+      <dsp:txXfrm>
+        <a:off x="2384502" y="1401117"/>
+        <a:ext cx="540040" cy="366123"/>
+      </dsp:txXfrm>
+    </dsp:sp>
+    <dsp:sp modelId="{E59208AC-297A-4DA1-B984-6D09F55A56FC}">
+      <dsp:nvSpPr>
+        <dsp:cNvPr id="0" name=""/>
+        <dsp:cNvSpPr/>
+      </dsp:nvSpPr>
+      <dsp:spPr>
+        <a:xfrm>
+          <a:off x="2944352" y="1420003"/>
+          <a:ext cx="421589" cy="327939"/>
+        </a:xfrm>
+        <a:prstGeom prst="rect">
+          <a:avLst/>
+        </a:prstGeom>
+        <a:noFill/>
+        <a:ln>
+          <a:noFill/>
+        </a:ln>
+        <a:effectLst/>
+      </dsp:spPr>
+      <dsp:style>
+        <a:lnRef idx="0">
+          <a:scrgbClr r="0" g="0" b="0"/>
+        </a:lnRef>
+        <a:fillRef idx="0">
+          <a:scrgbClr r="0" g="0" b="0"/>
+        </a:fillRef>
+        <a:effectRef idx="0">
+          <a:scrgbClr r="0" g="0" b="0"/>
+        </a:effectRef>
+        <a:fontRef idx="minor"/>
+      </dsp:style>
+    </dsp:sp>
+    <dsp:sp modelId="{B39BDD2D-337B-42EA-A92A-81BA2F606492}">
+      <dsp:nvSpPr>
+        <dsp:cNvPr id="0" name=""/>
+        <dsp:cNvSpPr/>
+      </dsp:nvSpPr>
+      <dsp:spPr>
+        <a:xfrm>
+          <a:off x="2845292" y="1837090"/>
+          <a:ext cx="579660" cy="405743"/>
+        </a:xfrm>
+        <a:prstGeom prst="roundRect">
+          <a:avLst>
+            <a:gd name="adj" fmla="val 16670"/>
+          </a:avLst>
+        </a:prstGeom>
+        <a:solidFill>
+          <a:schemeClr val="accent1">
+            <a:hueOff val="0"/>
+            <a:satOff val="0"/>
+            <a:lumOff val="0"/>
+            <a:alphaOff val="0"/>
+          </a:schemeClr>
+        </a:solidFill>
+        <a:ln w="12700" cap="flat" cmpd="sng" algn="ctr">
+          <a:solidFill>
+            <a:schemeClr val="lt1">
+              <a:hueOff val="0"/>
+              <a:satOff val="0"/>
+              <a:lumOff val="0"/>
+              <a:alphaOff val="0"/>
+            </a:schemeClr>
+          </a:solidFill>
+          <a:prstDash val="solid"/>
+          <a:miter lim="800000"/>
+        </a:ln>
+        <a:effectLst/>
+      </dsp:spPr>
+      <dsp:style>
+        <a:lnRef idx="2">
+          <a:scrgbClr r="0" g="0" b="0"/>
+        </a:lnRef>
+        <a:fillRef idx="1">
+          <a:scrgbClr r="0" g="0" b="0"/>
+        </a:fillRef>
+        <a:effectRef idx="0">
+          <a:scrgbClr r="0" g="0" b="0"/>
+        </a:effectRef>
+        <a:fontRef idx="minor">
+          <a:schemeClr val="lt1"/>
+        </a:fontRef>
+      </dsp:style>
+      <dsp:txBody>
+        <a:bodyPr spcFirstLastPara="0" vert="horz" wrap="square" lIns="22860" tIns="22860" rIns="22860" bIns="22860" numCol="1" spcCol="1270" anchor="ctr" anchorCtr="0">
+          <a:noAutofit/>
+        </a:bodyPr>
+        <a:lstStyle/>
+        <a:p>
+          <a:pPr lvl="0" algn="ctr" defTabSz="266700">
+            <a:lnSpc>
+              <a:spcPct val="90000"/>
+            </a:lnSpc>
+            <a:spcBef>
+              <a:spcPct val="0"/>
+            </a:spcBef>
+            <a:spcAft>
+              <a:spcPct val="35000"/>
+            </a:spcAft>
+          </a:pPr>
+          <a:r>
+            <a:rPr lang="en-US" sz="600" kern="1200"/>
+            <a:t>Maintenance</a:t>
+          </a:r>
+        </a:p>
+      </dsp:txBody>
+      <dsp:txXfrm>
+        <a:off x="2865102" y="1856900"/>
+        <a:ext cx="540040" cy="366123"/>
+      </dsp:txXfrm>
+    </dsp:sp>
+  </dsp:spTree>
+</dsp:drawing>
+</file>
+
+<file path=word/diagrams/layout1.xml><?xml version="1.0" encoding="utf-8"?>
+<dgm:layoutDef xmlns:dgm="http://schemas.openxmlformats.org/drawingml/2006/diagram" xmlns:a="http://schemas.openxmlformats.org/drawingml/2006/main" uniqueId="urn:microsoft.com/office/officeart/2005/8/layout/StepDownProcess">
+  <dgm:title val=""/>
+  <dgm:desc val=""/>
+  <dgm:catLst>
+    <dgm:cat type="process" pri="1600"/>
+  </dgm:catLst>
+  <dgm:sampData>
+    <dgm:dataModel>
+      <dgm:ptLst>
+        <dgm:pt modelId="0" type="doc"/>
+        <dgm:pt modelId="10">
+          <dgm:prSet phldr="1"/>
+        </dgm:pt>
+        <dgm:pt modelId="11">
+          <dgm:prSet phldr="1"/>
+        </dgm:pt>
+        <dgm:pt modelId="20">
+          <dgm:prSet phldr="1"/>
+        </dgm:pt>
+        <dgm:pt modelId="21">
+          <dgm:prSet phldr="1"/>
+        </dgm:pt>
+        <dgm:pt modelId="30">
+          <dgm:prSet phldr="1"/>
+        </dgm:pt>
+        <dgm:pt modelId="31">
+          <dgm:prSet phldr="1"/>
+        </dgm:pt>
+      </dgm:ptLst>
+      <dgm:cxnLst>
+        <dgm:cxn modelId="60" srcId="0" destId="10" srcOrd="0" destOrd="0"/>
+        <dgm:cxn modelId="12" srcId="10" destId="11" srcOrd="0" destOrd="0"/>
+        <dgm:cxn modelId="70" srcId="0" destId="20" srcOrd="1" destOrd="0"/>
+        <dgm:cxn modelId="22" srcId="20" destId="21" srcOrd="0" destOrd="0"/>
+        <dgm:cxn modelId="80" srcId="0" destId="30" srcOrd="2" destOrd="0"/>
+        <dgm:cxn modelId="32" srcId="30" destId="31" srcOrd="0" destOrd="0"/>
+      </dgm:cxnLst>
+      <dgm:bg/>
+      <dgm:whole/>
+    </dgm:dataModel>
+  </dgm:sampData>
+  <dgm:styleData>
+    <dgm:dataModel>
+      <dgm:ptLst>
+        <dgm:pt modelId="0" type="doc"/>
+        <dgm:pt modelId="10">
+          <dgm:prSet phldr="1"/>
+        </dgm:pt>
+        <dgm:pt modelId="20">
+          <dgm:prSet phldr="1"/>
+        </dgm:pt>
+      </dgm:ptLst>
+      <dgm:cxnLst>
+        <dgm:cxn modelId="60" srcId="0" destId="10" srcOrd="0" destOrd="0"/>
+        <dgm:cxn modelId="70" srcId="0" destId="20" srcOrd="1" destOrd="0"/>
+      </dgm:cxnLst>
+      <dgm:bg/>
+      <dgm:whole/>
+    </dgm:dataModel>
+  </dgm:styleData>
+  <dgm:clrData>
+    <dgm:dataModel>
+      <dgm:ptLst>
+        <dgm:pt modelId="0" type="doc"/>
+        <dgm:pt modelId="10">
+          <dgm:prSet phldr="1"/>
+        </dgm:pt>
+        <dgm:pt modelId="20">
+          <dgm:prSet phldr="1"/>
+        </dgm:pt>
+        <dgm:pt modelId="30">
+          <dgm:prSet phldr="1"/>
+        </dgm:pt>
+        <dgm:pt modelId="40">
+          <dgm:prSet phldr="1"/>
+        </dgm:pt>
+      </dgm:ptLst>
+      <dgm:cxnLst>
+        <dgm:cxn modelId="60" srcId="0" destId="10" srcOrd="0" destOrd="0"/>
+        <dgm:cxn modelId="70" srcId="0" destId="20" srcOrd="1" destOrd="0"/>
+        <dgm:cxn modelId="80" srcId="0" destId="30" srcOrd="2" destOrd="0"/>
+        <dgm:cxn modelId="90" srcId="0" destId="40" srcOrd="3" destOrd="0"/>
+      </dgm:cxnLst>
+      <dgm:bg/>
+      <dgm:whole/>
+    </dgm:dataModel>
+  </dgm:clrData>
+  <dgm:layoutNode name="rootnode">
+    <dgm:varLst>
+      <dgm:chMax/>
+      <dgm:chPref/>
+      <dgm:dir/>
+      <dgm:animLvl val="lvl"/>
+    </dgm:varLst>
+    <dgm:choose name="Name0">
+      <dgm:if name="Name1" func="var" arg="dir" op="equ" val="norm">
+        <dgm:alg type="snake">
+          <dgm:param type="grDir" val="tL"/>
+          <dgm:param type="flowDir" val="row"/>
+          <dgm:param type="off" val="off"/>
+          <dgm:param type="bkpt" val="fixed"/>
+          <dgm:param type="bkPtFixedVal" val="1"/>
+        </dgm:alg>
+      </dgm:if>
+      <dgm:else name="Name2">
+        <dgm:alg type="snake">
+          <dgm:param type="grDir" val="tR"/>
+          <dgm:param type="flowDir" val="row"/>
+          <dgm:param type="off" val="off"/>
+          <dgm:param type="bkpt" val="fixed"/>
+          <dgm:param type="bkPtFixedVal" val="1"/>
+        </dgm:alg>
+      </dgm:else>
+    </dgm:choose>
+    <dgm:shape xmlns:r="http://schemas.openxmlformats.org/officeDocument/2006/relationships" r:blip="">
+      <dgm:adjLst/>
+    </dgm:shape>
+    <dgm:choose name="Name3">
+      <dgm:if name="Name4" func="var" arg="dir" op="equ" val="norm">
+        <dgm:constrLst>
+          <dgm:constr type="alignOff" forName="rootnode" val="0.48"/>
+          <dgm:constr type="primFontSz" for="des" forName="ParentText" val="65"/>
+          <dgm:constr type="primFontSz" for="des" forName="ChildText" refType="primFontSz" refFor="des" refForName="ParentText" op="lte"/>
+          <dgm:constr type="w" for="ch" forName="composite" refType="w"/>
+          <dgm:constr type="h" for="ch" forName="composite" refType="h"/>
+          <dgm:constr type="sp" refType="h" refFor="ch" refForName="composite" op="equ" fact="-0.38"/>
+        </dgm:constrLst>
+      </dgm:if>
+      <dgm:else name="Name5">
+        <dgm:constrLst>
+          <dgm:constr type="alignOff" forName="rootnode" val="0.48"/>
+          <dgm:constr type="primFontSz" for="des" forName="ParentText" val="65"/>
+          <dgm:constr type="primFontSz" for="des" forName="ChildText" refType="primFontSz" refFor="des" refForName="ParentText" op="lte"/>
+          <dgm:constr type="w" for="ch" forName="composite" refType="w"/>
+          <dgm:constr type="h" for="ch" forName="composite" refType="h"/>
+          <dgm:constr type="sp" refType="h" refFor="ch" refForName="composite" op="equ" fact="-0.38"/>
+        </dgm:constrLst>
+      </dgm:else>
+    </dgm:choose>
+    <dgm:forEach name="nodesForEach" axis="ch" ptType="node">
+      <dgm:layoutNode name="composite">
+        <dgm:alg type="composite">
+          <dgm:param type="ar" val="1.2439"/>
+        </dgm:alg>
+        <dgm:shape xmlns:r="http://schemas.openxmlformats.org/officeDocument/2006/relationships" r:blip="">
+          <dgm:adjLst/>
+        </dgm:shape>
+        <dgm:choose name="Name6">
+          <dgm:if name="Name7" func="var" arg="dir" op="equ" val="norm">
+            <dgm:constrLst>
+              <dgm:constr type="l" for="ch" forName="bentUpArrow1" refType="w" fact="0.07"/>
+              <dgm:constr type="t" for="ch" forName="bentUpArrow1" refType="h" fact="0.524"/>
+              <dgm:constr type="w" for="ch" forName="bentUpArrow1" refType="w" fact="0.3844"/>
+              <dgm:constr type="h" for="ch" forName="bentUpArrow1" refType="h" fact="0.42"/>
+              <dgm:constr type="l" for="ch" forName="ParentText" refType="w" fact="0"/>
+              <dgm:constr type="t" for="ch" forName="ParentText" refType="h" fact="0"/>
+              <dgm:constr type="w" for="ch" forName="ParentText" refType="w" fact="0.5684"/>
+              <dgm:constr type="h" for="ch" forName="ParentText" refType="h" fact="0.4949"/>
+              <dgm:constr type="l" for="ch" forName="ChildText" refType="w" refFor="ch" refForName="ParentText"/>
+              <dgm:constr type="t" for="ch" forName="ChildText" refType="h" fact="0.05"/>
+              <dgm:constr type="w" for="ch" forName="ChildText" refType="w" fact="0.4134"/>
+              <dgm:constr type="h" for="ch" forName="ChildText" refType="h" fact="0.4"/>
+              <dgm:constr type="l" for="ch" forName="FinalChildText" refType="w" refFor="ch" refForName="ParentText"/>
+              <dgm:constr type="t" for="ch" forName="FinalChildText" refType="h" fact="0.05"/>
+              <dgm:constr type="w" for="ch" forName="FinalChildText" refType="w" fact="0.4134"/>
+              <dgm:constr type="h" for="ch" forName="FinalChildText" refType="h" fact="0.4"/>
+            </dgm:constrLst>
+          </dgm:if>
+          <dgm:else name="Name8">
+            <dgm:constrLst>
+              <dgm:constr type="r" for="ch" forName="bentUpArrow1" refType="w" fact="0.97"/>
+              <dgm:constr type="t" for="ch" forName="bentUpArrow1" refType="h" fact="0.524"/>
+              <dgm:constr type="w" for="ch" forName="bentUpArrow1" refType="w" fact="0.3844"/>
+              <dgm:constr type="h" for="ch" forName="bentUpArrow1" refType="h" fact="0.42"/>
+              <dgm:constr type="l" for="ch" forName="ParentText" refType="w" fact="0.4316"/>
+              <dgm:constr type="t" for="ch" forName="ParentText" refType="h" fact="0"/>
+              <dgm:constr type="w" for="ch" forName="ParentText" refType="w" fact="0.5684"/>
+              <dgm:constr type="h" for="ch" forName="ParentText" refType="h" fact="0.4949"/>
+              <dgm:constr type="l" for="ch" forName="ChildText" refType="w" fact="0"/>
+              <dgm:constr type="t" for="ch" forName="ChildText" refType="h" fact="0.05"/>
+              <dgm:constr type="w" for="ch" forName="ChildText" refType="w" fact="0.4134"/>
+              <dgm:constr type="h" for="ch" forName="ChildText" refType="h" fact="0.4"/>
+              <dgm:constr type="l" for="ch" forName="FinalChildText" refType="w" fact="0"/>
+              <dgm:constr type="t" for="ch" forName="FinalChildText" refType="h" fact="0.05"/>
+              <dgm:constr type="w" for="ch" forName="FinalChildText" refType="w" fact="0.4134"/>
+              <dgm:constr type="h" for="ch" forName="FinalChildText" refType="h" fact="0.4"/>
+            </dgm:constrLst>
+          </dgm:else>
+        </dgm:choose>
+        <dgm:choose name="Name9">
+          <dgm:if name="Name10" axis="followSib" ptType="node" func="cnt" op="gte" val="1">
+            <dgm:layoutNode name="bentUpArrow1" styleLbl="alignImgPlace1">
+              <dgm:alg type="sp"/>
+              <dgm:choose name="Name11">
+                <dgm:if name="Name12" func="var" arg="dir" op="equ" val="norm">
+                  <dgm:shape xmlns:r="http://schemas.openxmlformats.org/officeDocument/2006/relationships" rot="90" type="bentUpArrow" r:blip="">
+                    <dgm:adjLst>
+                      <dgm:adj idx="1" val="0.3284"/>
+                      <dgm:adj idx="2" val="0.25"/>
+                      <dgm:adj idx="3" val="0.3578"/>
+                    </dgm:adjLst>
+                  </dgm:shape>
+                </dgm:if>
+                <dgm:else name="Name13">
+                  <dgm:shape xmlns:r="http://schemas.openxmlformats.org/officeDocument/2006/relationships" rot="180" type="bentArrow" r:blip="">
+                    <dgm:adjLst>
+                      <dgm:adj idx="1" val="0.3284"/>
+                      <dgm:adj idx="2" val="0.25"/>
+                      <dgm:adj idx="3" val="0.3578"/>
+                      <dgm:adj idx="4" val="0"/>
+                    </dgm:adjLst>
+                  </dgm:shape>
+                </dgm:else>
+              </dgm:choose>
+              <dgm:presOf/>
+            </dgm:layoutNode>
+          </dgm:if>
+          <dgm:else name="Name14"/>
+        </dgm:choose>
+        <dgm:layoutNode name="ParentText" styleLbl="node1">
+          <dgm:varLst>
+            <dgm:chMax val="1"/>
+            <dgm:chPref val="1"/>
+            <dgm:bulletEnabled val="1"/>
+          </dgm:varLst>
+          <dgm:alg type="tx"/>
+          <dgm:shape xmlns:r="http://schemas.openxmlformats.org/officeDocument/2006/relationships" type="roundRect" r:blip="">
+            <dgm:adjLst>
+              <dgm:adj idx="1" val="0.1667"/>
+            </dgm:adjLst>
+          </dgm:shape>
+          <dgm:presOf axis="self" ptType="node"/>
+          <dgm:constrLst>
+            <dgm:constr type="lMarg" refType="primFontSz" fact="0.3"/>
+            <dgm:constr type="rMarg" refType="primFontSz" fact="0.3"/>
+            <dgm:constr type="tMarg" refType="primFontSz" fact="0.3"/>
+            <dgm:constr type="bMarg" refType="primFontSz" fact="0.3"/>
+          </dgm:constrLst>
+          <dgm:ruleLst>
+            <dgm:rule type="primFontSz" val="5" fact="NaN" max="NaN"/>
+          </dgm:ruleLst>
+        </dgm:layoutNode>
+        <dgm:choose name="Name15">
+          <dgm:if name="Name16" axis="followSib" ptType="node" func="cnt" op="equ" val="0">
+            <dgm:choose name="Name17">
+              <dgm:if name="Name18" axis="ch" ptType="node" func="cnt" op="gte" val="1">
+                <dgm:layoutNode name="FinalChildText" styleLbl="revTx">
+                  <dgm:varLst>
+                    <dgm:chMax val="0"/>
+                    <dgm:chPref val="0"/>
+                    <dgm:bulletEnabled val="1"/>
+                  </dgm:varLst>
+                  <dgm:alg type="tx">
+                    <dgm:param type="stBulletLvl" val="1"/>
+                    <dgm:param type="txAnchorVertCh" val="mid"/>
+                    <dgm:param type="parTxLTRAlign" val="l"/>
+                  </dgm:alg>
+                  <dgm:shape xmlns:r="http://schemas.openxmlformats.org/officeDocument/2006/relationships" type="rect" r:blip="">
+                    <dgm:adjLst/>
+                  </dgm:shape>
+                  <dgm:presOf axis="des" ptType="node"/>
+                  <dgm:constrLst>
+                    <dgm:constr type="lMarg" refType="primFontSz" fact="0.3"/>
+                    <dgm:constr type="rMarg" refType="primFontSz" fact="0.3"/>
+                    <dgm:constr type="tMarg" refType="primFontSz" fact="0.3"/>
+                    <dgm:constr type="bMarg" refType="primFontSz" fact="0.3"/>
+                  </dgm:constrLst>
+                  <dgm:ruleLst>
+                    <dgm:rule type="primFontSz" val="5" fact="NaN" max="NaN"/>
+                  </dgm:ruleLst>
+                </dgm:layoutNode>
+              </dgm:if>
+              <dgm:else name="Name19"/>
+            </dgm:choose>
+          </dgm:if>
+          <dgm:else name="Name20">
+            <dgm:layoutNode name="ChildText" styleLbl="revTx">
+              <dgm:varLst>
+                <dgm:chMax val="0"/>
+                <dgm:chPref val="0"/>
+                <dgm:bulletEnabled val="1"/>
+              </dgm:varLst>
+              <dgm:alg type="tx">
+                <dgm:param type="stBulletLvl" val="1"/>
+                <dgm:param type="txAnchorVertCh" val="mid"/>
+                <dgm:param type="parTxLTRAlign" val="l"/>
+              </dgm:alg>
+              <dgm:shape xmlns:r="http://schemas.openxmlformats.org/officeDocument/2006/relationships" type="rect" r:blip="">
+                <dgm:adjLst/>
+              </dgm:shape>
+              <dgm:presOf axis="des" ptType="node"/>
+              <dgm:constrLst>
+                <dgm:constr type="lMarg" refType="primFontSz" fact="0.3"/>
+                <dgm:constr type="rMarg" refType="primFontSz" fact="0.3"/>
+                <dgm:constr type="tMarg" refType="primFontSz" fact="0.3"/>
+                <dgm:constr type="bMarg" refType="primFontSz" fact="0.3"/>
+              </dgm:constrLst>
+              <dgm:ruleLst>
+                <dgm:rule type="primFontSz" val="5" fact="NaN" max="NaN"/>
+              </dgm:ruleLst>
+            </dgm:layoutNode>
+          </dgm:else>
+        </dgm:choose>
+      </dgm:layoutNode>
+      <dgm:forEach name="sibTransForEach" axis="followSib" ptType="sibTrans" cnt="1">
+        <dgm:layoutNode name="sibTrans">
+          <dgm:alg type="sp"/>
+          <dgm:shape xmlns:r="http://schemas.openxmlformats.org/officeDocument/2006/relationships" r:blip="">
+            <dgm:adjLst/>
+          </dgm:shape>
+        </dgm:layoutNode>
+      </dgm:forEach>
+    </dgm:forEach>
+  </dgm:layoutNode>
+</dgm:layoutDef>
+</file>
+
+<file path=word/diagrams/quickStyle1.xml><?xml version="1.0" encoding="utf-8"?>
+<dgm:styleDef xmlns:dgm="http://schemas.openxmlformats.org/drawingml/2006/diagram" xmlns:a="http://schemas.openxmlformats.org/drawingml/2006/main" uniqueId="urn:microsoft.com/office/officeart/2005/8/quickstyle/simple1">
+  <dgm:title val=""/>
+  <dgm:desc val=""/>
+  <dgm:catLst>
+    <dgm:cat type="simple" pri="10100"/>
+  </dgm:catLst>
+  <dgm:scene3d>
+    <a:camera prst="orthographicFront"/>
+    <a:lightRig rig="threePt" dir="t"/>
+  </dgm:scene3d>
+  <dgm:styleLbl name="node0">
+    <dgm:scene3d>
+      <a:camera prst="orthographicFront"/>
+      <a:lightRig rig="threePt" dir="t"/>
+    </dgm:scene3d>
+    <dgm:sp3d/>
+    <dgm:txPr/>
+    <dgm:style>
+      <a:lnRef idx="2">
+        <a:scrgbClr r="0" g="0" b="0"/>
+      </a:lnRef>
+      <a:fillRef idx="1">
+        <a:scrgbClr r="0" g="0" b="0"/>
+      </a:fillRef>
+      <a:effectRef idx="0">
+        <a:scrgbClr r="0" g="0" b="0"/>
+      </a:effectRef>
+      <a:fontRef idx="minor">
+        <a:schemeClr val="lt1"/>
+      </a:fontRef>
+    </dgm:style>
+  </dgm:styleLbl>
+  <dgm:styleLbl name="lnNode1">
+    <dgm:scene3d>
+      <a:camera prst="orthographicFront"/>
+      <a:lightRig rig="threePt" dir="t"/>
+    </dgm:scene3d>
+    <dgm:sp3d/>
+    <dgm:txPr/>
+    <dgm:style>
+      <a:lnRef idx="2">
+        <a:scrgbClr r="0" g="0" b="0"/>
+      </a:lnRef>
+      <a:fillRef idx="1">
+        <a:scrgbClr r="0" g="0" b="0"/>
+      </a:fillRef>
+      <a:effectRef idx="0">
+        <a:scrgbClr r="0" g="0" b="0"/>
+      </a:effectRef>
+      <a:fontRef idx="minor">
+        <a:schemeClr val="lt1"/>
+      </a:fontRef>
+    </dgm:style>
+  </dgm:styleLbl>
+  <dgm:styleLbl name="vennNode1">
+    <dgm:scene3d>
+      <a:camera prst="orthographicFront"/>
+      <a:lightRig rig="threePt" dir="t"/>
+    </dgm:scene3d>
+    <dgm:sp3d/>
+    <dgm:txPr/>
+    <dgm:style>
+      <a:lnRef idx="2">
+        <a:scrgbClr r="0" g="0" b="0"/>
+      </a:lnRef>
+      <a:fillRef idx="1">
+        <a:scrgbClr r="0" g="0" b="0"/>
+      </a:fillRef>
+      <a:effectRef idx="0">
+        <a:scrgbClr r="0" g="0" b="0"/>
+      </a:effectRef>
+      <a:fontRef idx="minor">
+        <a:schemeClr val="tx1"/>
+      </a:fontRef>
+    </dgm:style>
+  </dgm:styleLbl>
+  <dgm:styleLbl name="alignNode1">
+    <dgm:scene3d>
+      <a:camera prst="orthographicFront"/>
+      <a:lightRig rig="threePt" dir="t"/>
+    </dgm:scene3d>
+    <dgm:sp3d/>
+    <dgm:txPr/>
+    <dgm:style>
+      <a:lnRef idx="2">
+        <a:scrgbClr r="0" g="0" b="0"/>
+      </a:lnRef>
+      <a:fillRef idx="1">
+        <a:scrgbClr r="0" g="0" b="0"/>
+      </a:fillRef>
+      <a:effectRef idx="0">
+        <a:scrgbClr r="0" g="0" b="0"/>
+      </a:effectRef>
+      <a:fontRef idx="minor">
+        <a:schemeClr val="lt1"/>
+      </a:fontRef>
+    </dgm:style>
+  </dgm:styleLbl>
+  <dgm:styleLbl name="node1">
+    <dgm:scene3d>
+      <a:camera prst="orthographicFront"/>
+      <a:lightRig rig="threePt" dir="t"/>
+    </dgm:scene3d>
+    <dgm:sp3d/>
+    <dgm:txPr/>
+    <dgm:style>
+      <a:lnRef idx="2">
+        <a:scrgbClr r="0" g="0" b="0"/>
+      </a:lnRef>
+      <a:fillRef idx="1">
+        <a:scrgbClr r="0" g="0" b="0"/>
+      </a:fillRef>
+      <a:effectRef idx="0">
+        <a:scrgbClr r="0" g="0" b="0"/>
+      </a:effectRef>
+      <a:fontRef idx="minor">
+        <a:schemeClr val="lt1"/>
+      </a:fontRef>
+    </dgm:style>
+  </dgm:styleLbl>
+  <dgm:styleLbl name="node2">
+    <dgm:scene3d>
+      <a:camera prst="orthographicFront"/>
+      <a:lightRig rig="threePt" dir="t"/>
+    </dgm:scene3d>
+    <dgm:sp3d/>
+    <dgm:txPr/>
+    <dgm:style>
+      <a:lnRef idx="2">
+        <a:scrgbClr r="0" g="0" b="0"/>
+      </a:lnRef>
+      <a:fillRef idx="1">
+        <a:scrgbClr r="0" g="0" b="0"/>
+      </a:fillRef>
+      <a:effectRef idx="0">
+        <a:scrgbClr r="0" g="0" b="0"/>
+      </a:effectRef>
+      <a:fontRef idx="minor">
+        <a:schemeClr val="lt1"/>
+      </a:fontRef>
+    </dgm:style>
+  </dgm:styleLbl>
+  <dgm:styleLbl name="node3">
+    <dgm:scene3d>
+      <a:camera prst="orthographicFront"/>
+      <a:lightRig rig="threePt" dir="t"/>
+    </dgm:scene3d>
+    <dgm:sp3d/>
+    <dgm:txPr/>
+    <dgm:style>
+      <a:lnRef idx="2">
+        <a:scrgbClr r="0" g="0" b="0"/>
+      </a:lnRef>
+      <a:fillRef idx="1">
+        <a:scrgbClr r="0" g="0" b="0"/>
+      </a:fillRef>
+      <a:effectRef idx="0">
+        <a:scrgbClr r="0" g="0" b="0"/>
+      </a:effectRef>
+      <a:fontRef idx="minor">
+        <a:schemeClr val="lt1"/>
+      </a:fontRef>
+    </dgm:style>
+  </dgm:styleLbl>
+  <dgm:styleLbl name="node4">
+    <dgm:scene3d>
+      <a:camera prst="orthographicFront"/>
+      <a:lightRig rig="threePt" dir="t"/>
+    </dgm:scene3d>
+    <dgm:sp3d/>
+    <dgm:txPr/>
+    <dgm:style>
+      <a:lnRef idx="2">
+        <a:scrgbClr r="0" g="0" b="0"/>
+      </a:lnRef>
+      <a:fillRef idx="1">
+        <a:scrgbClr r="0" g="0" b="0"/>
+      </a:fillRef>
+      <a:effectRef idx="0">
+        <a:scrgbClr r="0" g="0" b="0"/>
+      </a:effectRef>
+      <a:fontRef idx="minor">
+        <a:schemeClr val="lt1"/>
+      </a:fontRef>
+    </dgm:style>
+  </dgm:styleLbl>
+  <dgm:styleLbl name="fgImgPlace1">
+    <dgm:scene3d>
+      <a:camera prst="orthographicFront"/>
+      <a:lightRig rig="threePt" dir="t"/>
+    </dgm:scene3d>
+    <dgm:sp3d/>
+    <dgm:txPr/>
+    <dgm:style>
+      <a:lnRef idx="2">
+        <a:scrgbClr r="0" g="0" b="0"/>
+      </a:lnRef>
+      <a:fillRef idx="1">
+        <a:scrgbClr r="0" g="0" b="0"/>
+      </a:fillRef>
+      <a:effectRef idx="0">
+        <a:scrgbClr r="0" g="0" b="0"/>
+      </a:effectRef>
+      <a:fontRef idx="minor"/>
+    </dgm:style>
+  </dgm:styleLbl>
+  <dgm:styleLbl name="alignImgPlace1">
+    <dgm:scene3d>
+      <a:camera prst="orthographicFront"/>
+      <a:lightRig rig="threePt" dir="t"/>
+    </dgm:scene3d>
+    <dgm:sp3d/>
+    <dgm:txPr/>
+    <dgm:style>
+      <a:lnRef idx="2">
+        <a:scrgbClr r="0" g="0" b="0"/>
+      </a:lnRef>
+      <a:fillRef idx="1">
+        <a:scrgbClr r="0" g="0" b="0"/>
+      </a:fillRef>
+      <a:effectRef idx="0">
+        <a:scrgbClr r="0" g="0" b="0"/>
+      </a:effectRef>
+      <a:fontRef idx="minor"/>
+    </dgm:style>
+  </dgm:styleLbl>
+  <dgm:styleLbl name="bgImgPlace1">
+    <dgm:scene3d>
+      <a:camera prst="orthographicFront"/>
+      <a:lightRig rig="threePt" dir="t"/>
+    </dgm:scene3d>
+    <dgm:sp3d/>
+    <dgm:txPr/>
+    <dgm:style>
+      <a:lnRef idx="2">
+        <a:scrgbClr r="0" g="0" b="0"/>
+      </a:lnRef>
+      <a:fillRef idx="1">
+        <a:scrgbClr r="0" g="0" b="0"/>
+      </a:fillRef>
+      <a:effectRef idx="0">
+        <a:scrgbClr r="0" g="0" b="0"/>
+      </a:effectRef>
+      <a:fontRef idx="minor"/>
+    </dgm:style>
+  </dgm:styleLbl>
+  <dgm:styleLbl name="sibTrans2D1">
+    <dgm:scene3d>
+      <a:camera prst="orthographicFront"/>
+      <a:lightRig rig="threePt" dir="t"/>
+    </dgm:scene3d>
+    <dgm:sp3d/>
+    <dgm:txPr/>
+    <dgm:style>
+      <a:lnRef idx="0">
+        <a:scrgbClr r="0" g="0" b="0"/>
+      </a:lnRef>
+      <a:fillRef idx="1">
+        <a:scrgbClr r="0" g="0" b="0"/>
+      </a:fillRef>
+      <a:effectRef idx="0">
+        <a:scrgbClr r="0" g="0" b="0"/>
+      </a:effectRef>
+      <a:fontRef idx="minor">
+        <a:schemeClr val="lt1"/>
+      </a:fontRef>
+    </dgm:style>
+  </dgm:styleLbl>
+  <dgm:styleLbl name="fgSibTrans2D1">
+    <dgm:scene3d>
+      <a:camera prst="orthographicFront"/>
+      <a:lightRig rig="threePt" dir="t"/>
+    </dgm:scene3d>
+    <dgm:sp3d/>
+    <dgm:txPr/>
+    <dgm:style>
+      <a:lnRef idx="0">
+        <a:scrgbClr r="0" g="0" b="0"/>
+      </a:lnRef>
+      <a:fillRef idx="1">
+        <a:scrgbClr r="0" g="0" b="0"/>
+      </a:fillRef>
+      <a:effectRef idx="0">
+        <a:scrgbClr r="0" g="0" b="0"/>
+      </a:effectRef>
+      <a:fontRef idx="minor">
+        <a:schemeClr val="lt1"/>
+      </a:fontRef>
+    </dgm:style>
+  </dgm:styleLbl>
+  <dgm:styleLbl name="bgSibTrans2D1">
+    <dgm:scene3d>
+      <a:camera prst="orthographicFront"/>
+      <a:lightRig rig="threePt" dir="t"/>
+    </dgm:scene3d>
+    <dgm:sp3d/>
+    <dgm:txPr/>
+    <dgm:style>
+      <a:lnRef idx="0">
+        <a:scrgbClr r="0" g="0" b="0"/>
+      </a:lnRef>
+      <a:fillRef idx="1">
+        <a:scrgbClr r="0" g="0" b="0"/>
+      </a:fillRef>
+      <a:effectRef idx="0">
+        <a:scrgbClr r="0" g="0" b="0"/>
+      </a:effectRef>
+      <a:fontRef idx="minor">
+        <a:schemeClr val="lt1"/>
+      </a:fontRef>
+    </dgm:style>
+  </dgm:styleLbl>
+  <dgm:styleLbl name="sibTrans1D1">
+    <dgm:scene3d>
+      <a:camera prst="orthographicFront"/>
+      <a:lightRig rig="threePt" dir="t"/>
+    </dgm:scene3d>
+    <dgm:sp3d/>
+    <dgm:txPr/>
+    <dgm:style>
+      <a:lnRef idx="1">
+        <a:scrgbClr r="0" g="0" b="0"/>
+      </a:lnRef>
+      <a:fillRef idx="0">
+        <a:scrgbClr r="0" g="0" b="0"/>
+      </a:fillRef>
+      <a:effectRef idx="0">
+        <a:scrgbClr r="0" g="0" b="0"/>
+      </a:effectRef>
+      <a:fontRef idx="minor"/>
+    </dgm:style>
+  </dgm:styleLbl>
+  <dgm:styleLbl name="callout">
+    <dgm:scene3d>
+      <a:camera prst="orthographicFront"/>
+      <a:lightRig rig="threePt" dir="t"/>
+    </dgm:scene3d>
+    <dgm:sp3d/>
+    <dgm:txPr/>
+    <dgm:style>
+      <a:lnRef idx="2">
+        <a:scrgbClr r="0" g="0" b="0"/>
+      </a:lnRef>
+      <a:fillRef idx="1">
+        <a:scrgbClr r="0" g="0" b="0"/>
+      </a:fillRef>
+      <a:effectRef idx="0">
+        <a:scrgbClr r="0" g="0" b="0"/>
+      </a:effectRef>
+      <a:fontRef idx="minor"/>
+    </dgm:style>
+  </dgm:styleLbl>
+  <dgm:styleLbl name="asst0">
+    <dgm:scene3d>
+      <a:camera prst="orthographicFront"/>
+      <a:lightRig rig="threePt" dir="t"/>
+    </dgm:scene3d>
+    <dgm:sp3d/>
+    <dgm:txPr/>
+    <dgm:style>
+      <a:lnRef idx="2">
+        <a:scrgbClr r="0" g="0" b="0"/>
+      </a:lnRef>
+      <a:fillRef idx="1">
+        <a:scrgbClr r="0" g="0" b="0"/>
+      </a:fillRef>
+      <a:effectRef idx="0">
+        <a:scrgbClr r="0" g="0" b="0"/>
+      </a:effectRef>
+      <a:fontRef idx="minor">
+        <a:schemeClr val="lt1"/>
+      </a:fontRef>
+    </dgm:style>
+  </dgm:styleLbl>
+  <dgm:styleLbl name="asst1">
+    <dgm:scene3d>
+      <a:camera prst="orthographicFront"/>
+      <a:lightRig rig="threePt" dir="t"/>
+    </dgm:scene3d>
+    <dgm:sp3d/>
+    <dgm:txPr/>
+    <dgm:style>
+      <a:lnRef idx="2">
+        <a:scrgbClr r="0" g="0" b="0"/>
+      </a:lnRef>
+      <a:fillRef idx="1">
+        <a:scrgbClr r="0" g="0" b="0"/>
+      </a:fillRef>
+      <a:effectRef idx="0">
+        <a:scrgbClr r="0" g="0" b="0"/>
+      </a:effectRef>
+      <a:fontRef idx="minor">
+        <a:schemeClr val="lt1"/>
+      </a:fontRef>
+    </dgm:style>
+  </dgm:styleLbl>
+  <dgm:styleLbl name="asst2">
+    <dgm:scene3d>
+      <a:camera prst="orthographicFront"/>
+      <a:lightRig rig="threePt" dir="t"/>
+    </dgm:scene3d>
+    <dgm:sp3d/>
+    <dgm:txPr/>
+    <dgm:style>
+      <a:lnRef idx="2">
+        <a:scrgbClr r="0" g="0" b="0"/>
+      </a:lnRef>
+      <a:fillRef idx="1">
+        <a:scrgbClr r="0" g="0" b="0"/>
+      </a:fillRef>
+      <a:effectRef idx="0">
+        <a:scrgbClr r="0" g="0" b="0"/>
+      </a:effectRef>
+      <a:fontRef idx="minor">
+        <a:schemeClr val="lt1"/>
+      </a:fontRef>
+    </dgm:style>
+  </dgm:styleLbl>
+  <dgm:styleLbl name="asst3">
+    <dgm:scene3d>
+      <a:camera prst="orthographicFront"/>
+      <a:lightRig rig="threePt" dir="t"/>
+    </dgm:scene3d>
+    <dgm:sp3d/>
+    <dgm:txPr/>
+    <dgm:style>
+      <a:lnRef idx="2">
+        <a:scrgbClr r="0" g="0" b="0"/>
+      </a:lnRef>
+      <a:fillRef idx="1">
+        <a:scrgbClr r="0" g="0" b="0"/>
+      </a:fillRef>
+      <a:effectRef idx="0">
+        <a:scrgbClr r="0" g="0" b="0"/>
+      </a:effectRef>
+      <a:fontRef idx="minor">
+        <a:schemeClr val="lt1"/>
+      </a:fontRef>
+    </dgm:style>
+  </dgm:styleLbl>
+  <dgm:styleLbl name="asst4">
+    <dgm:scene3d>
+      <a:camera prst="orthographicFront"/>
+      <a:lightRig rig="threePt" dir="t"/>
+    </dgm:scene3d>
+    <dgm:sp3d/>
+    <dgm:txPr/>
+    <dgm:style>
+      <a:lnRef idx="2">
+        <a:scrgbClr r="0" g="0" b="0"/>
+      </a:lnRef>
+      <a:fillRef idx="1">
+        <a:scrgbClr r="0" g="0" b="0"/>
+      </a:fillRef>
+      <a:effectRef idx="0">
+        <a:scrgbClr r="0" g="0" b="0"/>
+      </a:effectRef>
+      <a:fontRef idx="minor">
+        <a:schemeClr val="lt1"/>
+      </a:fontRef>
+    </dgm:style>
+  </dgm:styleLbl>
+  <dgm:styleLbl name="parChTrans2D1">
+    <dgm:scene3d>
+      <a:camera prst="orthographicFront"/>
+      <a:lightRig rig="threePt" dir="t"/>
+    </dgm:scene3d>
+    <dgm:sp3d/>
+    <dgm:txPr/>
+    <dgm:style>
+      <a:lnRef idx="2">
+        <a:scrgbClr r="0" g="0" b="0"/>
+      </a:lnRef>
+      <a:fillRef idx="1">
+        <a:scrgbClr r="0" g="0" b="0"/>
+      </a:fillRef>
+      <a:effectRef idx="0">
+        <a:scrgbClr r="0" g="0" b="0"/>
+      </a:effectRef>
+      <a:fontRef idx="minor">
+        <a:schemeClr val="lt1"/>
+      </a:fontRef>
+    </dgm:style>
+  </dgm:styleLbl>
+  <dgm:styleLbl name="parChTrans2D2">
+    <dgm:scene3d>
+      <a:camera prst="orthographicFront"/>
+      <a:lightRig rig="threePt" dir="t"/>
+    </dgm:scene3d>
+    <dgm:sp3d/>
+    <dgm:txPr/>
+    <dgm:style>
+      <a:lnRef idx="2">
+        <a:scrgbClr r="0" g="0" b="0"/>
+      </a:lnRef>
+      <a:fillRef idx="1">
+        <a:scrgbClr r="0" g="0" b="0"/>
+      </a:fillRef>
+      <a:effectRef idx="0">
+        <a:scrgbClr r="0" g="0" b="0"/>
+      </a:effectRef>
+      <a:fontRef idx="minor">
+        <a:schemeClr val="lt1"/>
+      </a:fontRef>
+    </dgm:style>
+  </dgm:styleLbl>
+  <dgm:styleLbl name="parChTrans2D3">
+    <dgm:scene3d>
+      <a:camera prst="orthographicFront"/>
+      <a:lightRig rig="threePt" dir="t"/>
+    </dgm:scene3d>
+    <dgm:sp3d/>
+    <dgm:txPr/>
+    <dgm:style>
+      <a:lnRef idx="2">
+        <a:scrgbClr r="0" g="0" b="0"/>
+      </a:lnRef>
+      <a:fillRef idx="1">
+        <a:scrgbClr r="0" g="0" b="0"/>
+      </a:fillRef>
+      <a:effectRef idx="0">
+        <a:scrgbClr r="0" g="0" b="0"/>
+      </a:effectRef>
+      <a:fontRef idx="minor">
+        <a:schemeClr val="lt1"/>
+      </a:fontRef>
+    </dgm:style>
+  </dgm:styleLbl>
+  <dgm:styleLbl name="parChTrans2D4">
+    <dgm:scene3d>
+      <a:camera prst="orthographicFront"/>
+      <a:lightRig rig="threePt" dir="t"/>
+    </dgm:scene3d>
+    <dgm:sp3d/>
+    <dgm:txPr/>
+    <dgm:style>
+      <a:lnRef idx="2">
+        <a:scrgbClr r="0" g="0" b="0"/>
+      </a:lnRef>
+      <a:fillRef idx="1">
+        <a:scrgbClr r="0" g="0" b="0"/>
+      </a:fillRef>
+      <a:effectRef idx="0">
+        <a:scrgbClr r="0" g="0" b="0"/>
+      </a:effectRef>
+      <a:fontRef idx="minor">
+        <a:schemeClr val="lt1"/>
+      </a:fontRef>
+    </dgm:style>
+  </dgm:styleLbl>
+  <dgm:styleLbl name="parChTrans1D1">
+    <dgm:scene3d>
+      <a:camera prst="orthographicFront"/>
+      <a:lightRig rig="threePt" dir="t"/>
+    </dgm:scene3d>
+    <dgm:sp3d/>
+    <dgm:txPr/>
+    <dgm:style>
+      <a:lnRef idx="2">
+        <a:scrgbClr r="0" g="0" b="0"/>
+      </a:lnRef>
+      <a:fillRef idx="0">
+        <a:scrgbClr r="0" g="0" b="0"/>
+      </a:fillRef>
+      <a:effectRef idx="0">
+        <a:scrgbClr r="0" g="0" b="0"/>
+      </a:effectRef>
+      <a:fontRef idx="minor"/>
+    </dgm:style>
+  </dgm:styleLbl>
+  <dgm:styleLbl name="parChTrans1D2">
+    <dgm:scene3d>
+      <a:camera prst="orthographicFront"/>
+      <a:lightRig rig="threePt" dir="t"/>
+    </dgm:scene3d>
+    <dgm:sp3d/>
+    <dgm:txPr/>
+    <dgm:style>
+      <a:lnRef idx="2">
+        <a:scrgbClr r="0" g="0" b="0"/>
+      </a:lnRef>
+      <a:fillRef idx="0">
+        <a:scrgbClr r="0" g="0" b="0"/>
+      </a:fillRef>
+      <a:effectRef idx="0">
+        <a:scrgbClr r="0" g="0" b="0"/>
+      </a:effectRef>
+      <a:fontRef idx="minor"/>
+    </dgm:style>
+  </dgm:styleLbl>
+  <dgm:styleLbl name="parChTrans1D3">
+    <dgm:scene3d>
+      <a:camera prst="orthographicFront"/>
+      <a:lightRig rig="threePt" dir="t"/>
+    </dgm:scene3d>
+    <dgm:sp3d/>
+    <dgm:txPr/>
+    <dgm:style>
+      <a:lnRef idx="2">
+        <a:scrgbClr r="0" g="0" b="0"/>
+      </a:lnRef>
+      <a:fillRef idx="0">
+        <a:scrgbClr r="0" g="0" b="0"/>
+      </a:fillRef>
+      <a:effectRef idx="0">
+        <a:scrgbClr r="0" g="0" b="0"/>
+      </a:effectRef>
+      <a:fontRef idx="minor"/>
+    </dgm:style>
+  </dgm:styleLbl>
+  <dgm:styleLbl name="parChTrans1D4">
+    <dgm:scene3d>
+      <a:camera prst="orthographicFront"/>
+      <a:lightRig rig="threePt" dir="t"/>
+    </dgm:scene3d>
+    <dgm:sp3d/>
+    <dgm:txPr/>
+    <dgm:style>
+      <a:lnRef idx="2">
+        <a:scrgbClr r="0" g="0" b="0"/>
+      </a:lnRef>
+      <a:fillRef idx="0">
+        <a:scrgbClr r="0" g="0" b="0"/>
+      </a:fillRef>
+      <a:effectRef idx="0">
+        <a:scrgbClr r="0" g="0" b="0"/>
+      </a:effectRef>
+      <a:fontRef idx="minor"/>
+    </dgm:style>
+  </dgm:styleLbl>
+  <dgm:styleLbl name="fgAcc1">
+    <dgm:scene3d>
+      <a:camera prst="orthographicFront"/>
+      <a:lightRig rig="threePt" dir="t"/>
+    </dgm:scene3d>
+    <dgm:sp3d/>
+    <dgm:txPr/>
+    <dgm:style>
+      <a:lnRef idx="2">
+        <a:scrgbClr r="0" g="0" b="0"/>
+      </a:lnRef>
+      <a:fillRef idx="1">
+        <a:scrgbClr r="0" g="0" b="0"/>
+      </a:fillRef>
+      <a:effectRef idx="0">
+        <a:scrgbClr r="0" g="0" b="0"/>
+      </a:effectRef>
+      <a:fontRef idx="minor"/>
+    </dgm:style>
+  </dgm:styleLbl>
+  <dgm:styleLbl name="conFgAcc1">
+    <dgm:scene3d>
+      <a:camera prst="orthographicFront"/>
+      <a:lightRig rig="threePt" dir="t"/>
+    </dgm:scene3d>
+    <dgm:sp3d/>
+    <dgm:txPr/>
+    <dgm:style>
+      <a:lnRef idx="2">
+        <a:scrgbClr r="0" g="0" b="0"/>
+      </a:lnRef>
+      <a:fillRef idx="1">
+        <a:scrgbClr r="0" g="0" b="0"/>
+      </a:fillRef>
+      <a:effectRef idx="0">
+        <a:scrgbClr r="0" g="0" b="0"/>
+      </a:effectRef>
+      <a:fontRef idx="minor"/>
+    </dgm:style>
+  </dgm:styleLbl>
+  <dgm:styleLbl name="alignAcc1">
+    <dgm:scene3d>
+      <a:camera prst="orthographicFront"/>
+      <a:lightRig rig="threePt" dir="t"/>
+    </dgm:scene3d>
+    <dgm:sp3d/>
+    <dgm:txPr/>
+    <dgm:style>
+      <a:lnRef idx="2">
+        <a:scrgbClr r="0" g="0" b="0"/>
+      </a:lnRef>
+      <a:fillRef idx="1">
+        <a:scrgbClr r="0" g="0" b="0"/>
+      </a:fillRef>
+      <a:effectRef idx="0">
+        <a:scrgbClr r="0" g="0" b="0"/>
+      </a:effectRef>
+      <a:fontRef idx="minor"/>
+    </dgm:style>
+  </dgm:styleLbl>
+  <dgm:styleLbl name="trAlignAcc1">
+    <dgm:scene3d>
+      <a:camera prst="orthographicFront"/>
+      <a:lightRig rig="threePt" dir="t"/>
+    </dgm:scene3d>
+    <dgm:sp3d/>
+    <dgm:txPr/>
+    <dgm:style>
+      <a:lnRef idx="1">
+        <a:scrgbClr r="0" g="0" b="0"/>
+      </a:lnRef>
+      <a:fillRef idx="1">
+        <a:scrgbClr r="0" g="0" b="0"/>
+      </a:fillRef>
+      <a:effectRef idx="0">
+        <a:scrgbClr r="0" g="0" b="0"/>
+      </a:effectRef>
+      <a:fontRef idx="minor"/>
+    </dgm:style>
+  </dgm:styleLbl>
+  <dgm:styleLbl name="bgAcc1">
+    <dgm:scene3d>
+      <a:camera prst="orthographicFront"/>
+      <a:lightRig rig="threePt" dir="t"/>
+    </dgm:scene3d>
+    <dgm:sp3d/>
+    <dgm:txPr/>
+    <dgm:style>
+      <a:lnRef idx="2">
+        <a:scrgbClr r="0" g="0" b="0"/>
+      </a:lnRef>
+      <a:fillRef idx="1">
+        <a:scrgbClr r="0" g="0" b="0"/>
+      </a:fillRef>
+      <a:effectRef idx="0">
+        <a:scrgbClr r="0" g="0" b="0"/>
+      </a:effectRef>
+      <a:fontRef idx="minor"/>
+    </dgm:style>
+  </dgm:styleLbl>
+  <dgm:styleLbl name="solidFgAcc1">
+    <dgm:scene3d>
+      <a:camera prst="orthographicFront"/>
+      <a:lightRig rig="threePt" dir="t"/>
+    </dgm:scene3d>
+    <dgm:sp3d/>
+    <dgm:txPr/>
+    <dgm:style>
+      <a:lnRef idx="2">
+        <a:scrgbClr r="0" g="0" b="0"/>
+      </a:lnRef>
+      <a:fillRef idx="1">
+        <a:scrgbClr r="0" g="0" b="0"/>
+      </a:fillRef>
+      <a:effectRef idx="0">
+        <a:scrgbClr r="0" g="0" b="0"/>
+      </a:effectRef>
+      <a:fontRef idx="minor"/>
+    </dgm:style>
+  </dgm:styleLbl>
+  <dgm:styleLbl name="solidAlignAcc1">
+    <dgm:scene3d>
+      <a:camera prst="orthographicFront"/>
+      <a:lightRig rig="threePt" dir="t"/>
+    </dgm:scene3d>
+    <dgm:sp3d/>
+    <dgm:txPr/>
+    <dgm:style>
+      <a:lnRef idx="2">
+        <a:scrgbClr r="0" g="0" b="0"/>
+      </a:lnRef>
+      <a:fillRef idx="1">
+        <a:scrgbClr r="0" g="0" b="0"/>
+      </a:fillRef>
+      <a:effectRef idx="0">
+        <a:scrgbClr r="0" g="0" b="0"/>
+      </a:effectRef>
+      <a:fontRef idx="minor"/>
+    </dgm:style>
+  </dgm:styleLbl>
+  <dgm:styleLbl name="solidBgAcc1">
+    <dgm:scene3d>
+      <a:camera prst="orthographicFront"/>
+      <a:lightRig rig="threePt" dir="t"/>
+    </dgm:scene3d>
+    <dgm:sp3d/>
+    <dgm:txPr/>
+    <dgm:style>
+      <a:lnRef idx="2">
+        <a:scrgbClr r="0" g="0" b="0"/>
+      </a:lnRef>
+      <a:fillRef idx="1">
+        <a:scrgbClr r="0" g="0" b="0"/>
+      </a:fillRef>
+      <a:effectRef idx="0">
+        <a:scrgbClr r="0" g="0" b="0"/>
+      </a:effectRef>
+      <a:fontRef idx="minor"/>
+    </dgm:style>
+  </dgm:styleLbl>
+  <dgm:styleLbl name="fgAccFollowNode1">
+    <dgm:scene3d>
+      <a:camera prst="orthographicFront"/>
+      <a:lightRig rig="threePt" dir="t"/>
+    </dgm:scene3d>
+    <dgm:sp3d/>
+    <dgm:txPr/>
+    <dgm:style>
+      <a:lnRef idx="2">
+        <a:scrgbClr r="0" g="0" b="0"/>
+      </a:lnRef>
+      <a:fillRef idx="1">
+        <a:scrgbClr r="0" g="0" b="0"/>
+      </a:fillRef>
+      <a:effectRef idx="0">
+        <a:scrgbClr r="0" g="0" b="0"/>
+      </a:effectRef>
+      <a:fontRef idx="minor"/>
+    </dgm:style>
+  </dgm:styleLbl>
+  <dgm:styleLbl name="alignAccFollowNode1">
+    <dgm:scene3d>
+      <a:camera prst="orthographicFront"/>
+      <a:lightRig rig="threePt" dir="t"/>
+    </dgm:scene3d>
+    <dgm:sp3d/>
+    <dgm:txPr/>
+    <dgm:style>
+      <a:lnRef idx="2">
+        <a:scrgbClr r="0" g="0" b="0"/>
+      </a:lnRef>
+      <a:fillRef idx="1">
+        <a:scrgbClr r="0" g="0" b="0"/>
+      </a:fillRef>
+      <a:effectRef idx="0">
+        <a:scrgbClr r="0" g="0" b="0"/>
+      </a:effectRef>
+      <a:fontRef idx="minor"/>
+    </dgm:style>
+  </dgm:styleLbl>
+  <dgm:styleLbl name="bgAccFollowNode1">
+    <dgm:scene3d>
+      <a:camera prst="orthographicFront"/>
+      <a:lightRig rig="threePt" dir="t"/>
+    </dgm:scene3d>
+    <dgm:sp3d/>
+    <dgm:txPr/>
+    <dgm:style>
+      <a:lnRef idx="2">
+        <a:scrgbClr r="0" g="0" b="0"/>
+      </a:lnRef>
+      <a:fillRef idx="1">
+        <a:scrgbClr r="0" g="0" b="0"/>
+      </a:fillRef>
+      <a:effectRef idx="0">
+        <a:scrgbClr r="0" g="0" b="0"/>
+      </a:effectRef>
+      <a:fontRef idx="minor"/>
+    </dgm:style>
+  </dgm:styleLbl>
+  <dgm:styleLbl name="fgAcc0">
+    <dgm:scene3d>
+      <a:camera prst="orthographicFront"/>
+      <a:lightRig rig="threePt" dir="t"/>
+    </dgm:scene3d>
+    <dgm:sp3d/>
+    <dgm:txPr/>
+    <dgm:style>
+      <a:lnRef idx="2">
+        <a:scrgbClr r="0" g="0" b="0"/>
+      </a:lnRef>
+      <a:fillRef idx="1">
+        <a:scrgbClr r="0" g="0" b="0"/>
+      </a:fillRef>
+      <a:effectRef idx="0">
+        <a:scrgbClr r="0" g="0" b="0"/>
+      </a:effectRef>
+      <a:fontRef idx="minor"/>
+    </dgm:style>
+  </dgm:styleLbl>
+  <dgm:styleLbl name="fgAcc2">
+    <dgm:scene3d>
+      <a:camera prst="orthographicFront"/>
+      <a:lightRig rig="threePt" dir="t"/>
+    </dgm:scene3d>
+    <dgm:sp3d/>
+    <dgm:txPr/>
+    <dgm:style>
+      <a:lnRef idx="2">
+        <a:scrgbClr r="0" g="0" b="0"/>
+      </a:lnRef>
+      <a:fillRef idx="1">
+        <a:scrgbClr r="0" g="0" b="0"/>
+      </a:fillRef>
+      <a:effectRef idx="0">
+        <a:scrgbClr r="0" g="0" b="0"/>
+      </a:effectRef>
+      <a:fontRef idx="minor"/>
+    </dgm:style>
+  </dgm:styleLbl>
+  <dgm:styleLbl name="fgAcc3">
+    <dgm:scene3d>
+      <a:camera prst="orthographicFront"/>
+      <a:lightRig rig="threePt" dir="t"/>
+    </dgm:scene3d>
+    <dgm:sp3d/>
+    <dgm:txPr/>
+    <dgm:style>
+      <a:lnRef idx="2">
+        <a:scrgbClr r="0" g="0" b="0"/>
+      </a:lnRef>
+      <a:fillRef idx="1">
+        <a:scrgbClr r="0" g="0" b="0"/>
+      </a:fillRef>
+      <a:effectRef idx="0">
+        <a:scrgbClr r="0" g="0" b="0"/>
+      </a:effectRef>
+      <a:fontRef idx="minor"/>
+    </dgm:style>
+  </dgm:styleLbl>
+  <dgm:styleLbl name="fgAcc4">
+    <dgm:scene3d>
+      <a:camera prst="orthographicFront"/>
+      <a:lightRig rig="threePt" dir="t"/>
+    </dgm:scene3d>
+    <dgm:sp3d/>
+    <dgm:txPr/>
+    <dgm:style>
+      <a:lnRef idx="2">
+        <a:scrgbClr r="0" g="0" b="0"/>
+      </a:lnRef>
+      <a:fillRef idx="1">
+        <a:scrgbClr r="0" g="0" b="0"/>
+      </a:fillRef>
+      <a:effectRef idx="0">
+        <a:scrgbClr r="0" g="0" b="0"/>
+      </a:effectRef>
+      <a:fontRef idx="minor"/>
+    </dgm:style>
+  </dgm:styleLbl>
+  <dgm:styleLbl name="bgShp">
+    <dgm:scene3d>
+      <a:camera prst="orthographicFront"/>
+      <a:lightRig rig="threePt" dir="t"/>
+    </dgm:scene3d>
+    <dgm:sp3d/>
+    <dgm:txPr/>
+    <dgm:style>
+      <a:lnRef idx="0">
+        <a:scrgbClr r="0" g="0" b="0"/>
+      </a:lnRef>
+      <a:fillRef idx="1">
+        <a:scrgbClr r="0" g="0" b="0"/>
+      </a:fillRef>
+      <a:effectRef idx="0">
+        <a:scrgbClr r="0" g="0" b="0"/>
+      </a:effectRef>
+      <a:fontRef idx="minor"/>
+    </dgm:style>
+  </dgm:styleLbl>
+  <dgm:styleLbl name="dkBgShp">
+    <dgm:scene3d>
+      <a:camera prst="orthographicFront"/>
+      <a:lightRig rig="threePt" dir="t"/>
+    </dgm:scene3d>
+    <dgm:sp3d/>
+    <dgm:txPr/>
+    <dgm:style>
+      <a:lnRef idx="0">
+        <a:scrgbClr r="0" g="0" b="0"/>
+      </a:lnRef>
+      <a:fillRef idx="1">
+        <a:scrgbClr r="0" g="0" b="0"/>
+      </a:fillRef>
+      <a:effectRef idx="0">
+        <a:scrgbClr r="0" g="0" b="0"/>
+      </a:effectRef>
+      <a:fontRef idx="minor"/>
+    </dgm:style>
+  </dgm:styleLbl>
+  <dgm:styleLbl name="trBgShp">
+    <dgm:scene3d>
+      <a:camera prst="orthographicFront"/>
+      <a:lightRig rig="threePt" dir="t"/>
+    </dgm:scene3d>
+    <dgm:sp3d/>
+    <dgm:txPr/>
+    <dgm:style>
+      <a:lnRef idx="0">
+        <a:scrgbClr r="0" g="0" b="0"/>
+      </a:lnRef>
+      <a:fillRef idx="1">
+        <a:scrgbClr r="0" g="0" b="0"/>
+      </a:fillRef>
+      <a:effectRef idx="0">
+        <a:scrgbClr r="0" g="0" b="0"/>
+      </a:effectRef>
+      <a:fontRef idx="minor"/>
+    </dgm:style>
+  </dgm:styleLbl>
+  <dgm:styleLbl name="fgShp">
+    <dgm:scene3d>
+      <a:camera prst="orthographicFront"/>
+      <a:lightRig rig="threePt" dir="t"/>
+    </dgm:scene3d>
+    <dgm:sp3d/>
+    <dgm:txPr/>
+    <dgm:style>
+      <a:lnRef idx="2">
+        <a:scrgbClr r="0" g="0" b="0"/>
+      </a:lnRef>
+      <a:fillRef idx="1">
+        <a:scrgbClr r="0" g="0" b="0"/>
+      </a:fillRef>
+      <a:effectRef idx="0">
+        <a:scrgbClr r="0" g="0" b="0"/>
+      </a:effectRef>
+      <a:fontRef idx="minor"/>
+    </dgm:style>
+  </dgm:styleLbl>
+  <dgm:styleLbl name="revTx">
+    <dgm:scene3d>
+      <a:camera prst="orthographicFront"/>
+      <a:lightRig rig="threePt" dir="t"/>
+    </dgm:scene3d>
+    <dgm:sp3d/>
+    <dgm:txPr/>
+    <dgm:style>
+      <a:lnRef idx="0">
+        <a:scrgbClr r="0" g="0" b="0"/>
+      </a:lnRef>
+      <a:fillRef idx="0">
+        <a:scrgbClr r="0" g="0" b="0"/>
+      </a:fillRef>
+      <a:effectRef idx="0">
+        <a:scrgbClr r="0" g="0" b="0"/>
+      </a:effectRef>
+      <a:fontRef idx="minor"/>
+    </dgm:style>
+  </dgm:styleLbl>
+</dgm:styleDef>
 </file>
 
 <file path=word/theme/theme1.xml><?xml version="1.0" encoding="utf-8"?>
@@ -10634,7 +14523,7 @@
 </file>
 
 <file path=customXml/itemProps1.xml><?xml version="1.0" encoding="utf-8"?>
-<ds:datastoreItem xmlns:ds="http://schemas.openxmlformats.org/officeDocument/2006/customXml" ds:itemID="{FC3F94DD-2927-4577-A034-09CC8E56EBA8}">
+<ds:datastoreItem xmlns:ds="http://schemas.openxmlformats.org/officeDocument/2006/customXml" ds:itemID="{8650D8CF-19D0-4CF1-AE70-E23976160DC9}">
   <ds:schemaRefs>
     <ds:schemaRef ds:uri="http://schemas.openxmlformats.org/officeDocument/2006/bibliography"/>
   </ds:schemaRefs>

</xml_diff>

<commit_message>
[Report] User testing 2
</commit_message>
<xml_diff>
--- a/Report/Hons Report Draft.docx
+++ b/Report/Hons Report Draft.docx
@@ -1644,7 +1644,10 @@
         <w:t>The effectiveness of the sys</w:t>
       </w:r>
       <w:r>
-        <w:t>tem will be evaluated by using eight</w:t>
+        <w:t xml:space="preserve">tem will be evaluated by using </w:t>
+      </w:r>
+      <w:r>
+        <w:t>seven</w:t>
       </w:r>
       <w:r>
         <w:t xml:space="preserve"> tutors from the CS</w:t>
@@ -5717,6 +5720,9 @@
         </w:numPr>
       </w:pPr>
       <w:r>
+        <w:t xml:space="preserve"> </w:t>
+      </w:r>
+      <w:r>
         <w:t>Third Iteration</w:t>
       </w:r>
     </w:p>
@@ -6126,9 +6132,50 @@
       <w:r>
         <w:t>cted at the end of this iteration.</w:t>
       </w:r>
+      <w:r>
+        <w:t xml:space="preserve"> </w:t>
+      </w:r>
+      <w:r>
+        <w:t>Since the application was more feature complete for this session, there were more User Interface (UI) elements on the screen and as a result user feedback was focused around interaction and feedback.</w:t>
+      </w:r>
+      <w:r>
+        <w:t xml:space="preserve"> Many users stated that their crosses were being c</w:t>
+      </w:r>
+      <w:r>
+        <w:t>ounted as ticks.</w:t>
+      </w:r>
+      <w:r>
+        <w:t xml:space="preserve"> Users also expressed their concerns about the application displaying the marks per page as opposed to marks per question which is what they were expecting.</w:t>
+      </w:r>
+      <w:r>
+        <w:t xml:space="preserve"> There were also users which felt that the displaying of error messages needed t</w:t>
+      </w:r>
+      <w:r>
+        <w:t>o be improved as they were ofte</w:t>
+      </w:r>
+      <w:r>
+        <w:t xml:space="preserve">n too </w:t>
+      </w:r>
       <w:bookmarkStart w:id="0" w:name="_GoBack"/>
       <w:bookmarkEnd w:id="0"/>
-    </w:p>
+      <w:r>
+        <w:t>small or stayed on the screen for too short a time.</w:t>
+      </w:r>
+    </w:p>
+    <w:p>
+      <w:pPr>
+        <w:pStyle w:val="Heading3"/>
+        <w:numPr>
+          <w:ilvl w:val="2"/>
+          <w:numId w:val="21"/>
+        </w:numPr>
+      </w:pPr>
+      <w:r>
+        <w:lastRenderedPageBreak/>
+        <w:t xml:space="preserve"> Fourth Iteration</w:t>
+      </w:r>
+    </w:p>
+    <w:p/>
     <w:p>
       <w:pPr>
         <w:pStyle w:val="Heading1"/>
@@ -7238,7 +7285,7 @@
         <v:path o:extrusionok="f" gradientshapeok="t" o:connecttype="rect"/>
         <o:lock v:ext="edit" aspectratio="t"/>
       </v:shapetype>
-      <v:shape id="_x0000_i1211" type="#_x0000_t75" style="width:11.5pt;height:11.5pt" o:bullet="t">
+      <v:shape id="_x0000_i1230" type="#_x0000_t75" style="width:11.5pt;height:11.5pt" o:bullet="t">
         <v:imagedata r:id="rId1" o:title="mso7341"/>
       </v:shape>
     </w:pict>
@@ -12519,39 +12566,39 @@
     </dgm:pt>
   </dgm:ptLst>
   <dgm:cxnLst>
-    <dgm:cxn modelId="{616C61F1-A9A1-4178-A300-B92ED33AB5DF}" type="presOf" srcId="{6160FC44-6655-4173-B5DC-66402725B00A}" destId="{295F73A3-A3D8-44DB-8C23-DDB0F54079BC}" srcOrd="0" destOrd="0" presId="urn:microsoft.com/office/officeart/2005/8/layout/StepDownProcess"/>
-    <dgm:cxn modelId="{F151191C-1E39-4D54-9C06-199485BAD430}" type="presOf" srcId="{97579E1D-B415-45EE-90FB-7E8BE09AD560}" destId="{4AC59E3F-D923-47CC-B6AE-EE69BBFCDAE8}" srcOrd="0" destOrd="0" presId="urn:microsoft.com/office/officeart/2005/8/layout/StepDownProcess"/>
     <dgm:cxn modelId="{F628D9E6-0ACC-4B16-AFB9-AA190FCE83B5}" srcId="{97579E1D-B415-45EE-90FB-7E8BE09AD560}" destId="{F5BDFECF-6A31-4811-8ADC-22109F9C5F18}" srcOrd="4" destOrd="0" parTransId="{5A388669-E6C8-4FE4-AE27-076D776EC5FD}" sibTransId="{D5987925-58E3-4F0F-B0EA-93A85C712C1C}"/>
+    <dgm:cxn modelId="{23AA557E-4B84-41C2-8E6E-626763F37807}" type="presOf" srcId="{6160FC44-6655-4173-B5DC-66402725B00A}" destId="{295F73A3-A3D8-44DB-8C23-DDB0F54079BC}" srcOrd="0" destOrd="0" presId="urn:microsoft.com/office/officeart/2005/8/layout/StepDownProcess"/>
+    <dgm:cxn modelId="{3956F15A-7CA9-4033-8E11-00622A625509}" type="presOf" srcId="{5B604485-D9DF-4CE5-8649-6A21BB17BD6B}" destId="{4EEB0004-55E3-421B-9F27-A935AD86BC06}" srcOrd="0" destOrd="0" presId="urn:microsoft.com/office/officeart/2005/8/layout/StepDownProcess"/>
+    <dgm:cxn modelId="{B0D7771C-20D3-477B-9B05-3C34B8E07A04}" type="presOf" srcId="{97579E1D-B415-45EE-90FB-7E8BE09AD560}" destId="{4AC59E3F-D923-47CC-B6AE-EE69BBFCDAE8}" srcOrd="0" destOrd="0" presId="urn:microsoft.com/office/officeart/2005/8/layout/StepDownProcess"/>
     <dgm:cxn modelId="{67C6EAD9-D2BA-403F-AEE1-33B5FE8C9942}" srcId="{97579E1D-B415-45EE-90FB-7E8BE09AD560}" destId="{CF698976-D039-46FB-8C2D-96FE93972B87}" srcOrd="3" destOrd="0" parTransId="{16ABFE31-DAC2-4990-8F21-3280022E7155}" sibTransId="{E411C1A9-D57C-4A7F-8416-4B84009E79C9}"/>
-    <dgm:cxn modelId="{5165F9CA-7FD5-4FF2-912A-980557C78F0D}" type="presOf" srcId="{F5BDFECF-6A31-4811-8ADC-22109F9C5F18}" destId="{B39BDD2D-337B-42EA-A92A-81BA2F606492}" srcOrd="0" destOrd="0" presId="urn:microsoft.com/office/officeart/2005/8/layout/StepDownProcess"/>
+    <dgm:cxn modelId="{C187D5CD-BC26-4701-8D4C-54BD446B2EB6}" type="presOf" srcId="{07319CF7-05D6-4340-BCCE-801CD350320C}" destId="{56F945AA-37C5-44A4-80D8-47DA6433F8FC}" srcOrd="0" destOrd="0" presId="urn:microsoft.com/office/officeart/2005/8/layout/StepDownProcess"/>
     <dgm:cxn modelId="{C2BFC684-740C-41F7-937A-A8E6DD85ABF5}" srcId="{97579E1D-B415-45EE-90FB-7E8BE09AD560}" destId="{6160FC44-6655-4173-B5DC-66402725B00A}" srcOrd="0" destOrd="0" parTransId="{A192B4FD-D5E8-471B-8C9F-7197746240A2}" sibTransId="{EADF8618-4035-4C79-8D49-8759C3CE63A2}"/>
-    <dgm:cxn modelId="{3166C9ED-3E20-40D9-BB1C-F9E21F6B9633}" type="presOf" srcId="{CF698976-D039-46FB-8C2D-96FE93972B87}" destId="{FCEF725D-798B-4136-9846-0FF7BFCFB4A1}" srcOrd="0" destOrd="0" presId="urn:microsoft.com/office/officeart/2005/8/layout/StepDownProcess"/>
-    <dgm:cxn modelId="{22157190-0BDE-44A2-A98B-3BC657D03DC0}" type="presOf" srcId="{07319CF7-05D6-4340-BCCE-801CD350320C}" destId="{56F945AA-37C5-44A4-80D8-47DA6433F8FC}" srcOrd="0" destOrd="0" presId="urn:microsoft.com/office/officeart/2005/8/layout/StepDownProcess"/>
+    <dgm:cxn modelId="{B53819BA-D1BB-47C4-8734-DB8BF94054EB}" type="presOf" srcId="{CF698976-D039-46FB-8C2D-96FE93972B87}" destId="{FCEF725D-798B-4136-9846-0FF7BFCFB4A1}" srcOrd="0" destOrd="0" presId="urn:microsoft.com/office/officeart/2005/8/layout/StepDownProcess"/>
     <dgm:cxn modelId="{DC4F6F17-4834-4ADF-B4B8-2400114AA623}" srcId="{97579E1D-B415-45EE-90FB-7E8BE09AD560}" destId="{5B604485-D9DF-4CE5-8649-6A21BB17BD6B}" srcOrd="2" destOrd="0" parTransId="{7C3E1A71-9B2B-4DCB-8393-B8421ACBF775}" sibTransId="{521BD14C-9CB5-42BF-9F59-711C2F3BD022}"/>
-    <dgm:cxn modelId="{11CEFD19-2D06-4197-B024-2BEEFFFF73B9}" type="presOf" srcId="{5B604485-D9DF-4CE5-8649-6A21BB17BD6B}" destId="{4EEB0004-55E3-421B-9F27-A935AD86BC06}" srcOrd="0" destOrd="0" presId="urn:microsoft.com/office/officeart/2005/8/layout/StepDownProcess"/>
+    <dgm:cxn modelId="{F260D1C7-A582-4943-A95F-C435D67DC563}" type="presOf" srcId="{F5BDFECF-6A31-4811-8ADC-22109F9C5F18}" destId="{B39BDD2D-337B-42EA-A92A-81BA2F606492}" srcOrd="0" destOrd="0" presId="urn:microsoft.com/office/officeart/2005/8/layout/StepDownProcess"/>
     <dgm:cxn modelId="{DCAC7A44-6F52-4006-A622-CA84496795E1}" srcId="{97579E1D-B415-45EE-90FB-7E8BE09AD560}" destId="{07319CF7-05D6-4340-BCCE-801CD350320C}" srcOrd="1" destOrd="0" parTransId="{731D171C-B16F-4F51-B101-2316BB497B47}" sibTransId="{8D7FAE07-7B5A-4F36-8324-B4AB9ECC5DA8}"/>
-    <dgm:cxn modelId="{BA0575C6-458F-44F6-A679-7BBA6A28D782}" type="presParOf" srcId="{4AC59E3F-D923-47CC-B6AE-EE69BBFCDAE8}" destId="{19E85C6D-1D94-46D8-A495-5ACAB5C5A57F}" srcOrd="0" destOrd="0" presId="urn:microsoft.com/office/officeart/2005/8/layout/StepDownProcess"/>
-    <dgm:cxn modelId="{19609674-6E0B-4350-BB36-14B5CDFA6B60}" type="presParOf" srcId="{19E85C6D-1D94-46D8-A495-5ACAB5C5A57F}" destId="{79E316A2-4F6D-4FAB-8DC7-3585921B1099}" srcOrd="0" destOrd="0" presId="urn:microsoft.com/office/officeart/2005/8/layout/StepDownProcess"/>
-    <dgm:cxn modelId="{A8191348-9E14-4FD1-8F56-BB4CB2404832}" type="presParOf" srcId="{19E85C6D-1D94-46D8-A495-5ACAB5C5A57F}" destId="{295F73A3-A3D8-44DB-8C23-DDB0F54079BC}" srcOrd="1" destOrd="0" presId="urn:microsoft.com/office/officeart/2005/8/layout/StepDownProcess"/>
-    <dgm:cxn modelId="{5B24C248-7FB3-414B-8CA3-AD01E2AB1857}" type="presParOf" srcId="{19E85C6D-1D94-46D8-A495-5ACAB5C5A57F}" destId="{F674BF6A-A256-47A4-8C61-1C903EA75C63}" srcOrd="2" destOrd="0" presId="urn:microsoft.com/office/officeart/2005/8/layout/StepDownProcess"/>
-    <dgm:cxn modelId="{2D2916DB-F616-4808-855C-3D05D155DA3E}" type="presParOf" srcId="{4AC59E3F-D923-47CC-B6AE-EE69BBFCDAE8}" destId="{3E797F90-EA7D-4EA2-8100-DB0D36B4E7CE}" srcOrd="1" destOrd="0" presId="urn:microsoft.com/office/officeart/2005/8/layout/StepDownProcess"/>
-    <dgm:cxn modelId="{6C429037-8FBB-43D6-9E65-4EB4D3D6E104}" type="presParOf" srcId="{4AC59E3F-D923-47CC-B6AE-EE69BBFCDAE8}" destId="{0060D57F-7327-4D10-966E-9A1ADF6A00E1}" srcOrd="2" destOrd="0" presId="urn:microsoft.com/office/officeart/2005/8/layout/StepDownProcess"/>
-    <dgm:cxn modelId="{3EC5E6C6-334C-453D-AB4F-2EC8830DB0C2}" type="presParOf" srcId="{0060D57F-7327-4D10-966E-9A1ADF6A00E1}" destId="{6041C40E-7DBF-4619-B3E6-6A84CB028861}" srcOrd="0" destOrd="0" presId="urn:microsoft.com/office/officeart/2005/8/layout/StepDownProcess"/>
-    <dgm:cxn modelId="{0968819F-AA02-4FED-B78D-9C18219E4938}" type="presParOf" srcId="{0060D57F-7327-4D10-966E-9A1ADF6A00E1}" destId="{56F945AA-37C5-44A4-80D8-47DA6433F8FC}" srcOrd="1" destOrd="0" presId="urn:microsoft.com/office/officeart/2005/8/layout/StepDownProcess"/>
-    <dgm:cxn modelId="{E20E0446-88B3-45B3-BEC0-88F5CC74B00E}" type="presParOf" srcId="{0060D57F-7327-4D10-966E-9A1ADF6A00E1}" destId="{92A42960-0B18-4131-89A4-9288AB083EDF}" srcOrd="2" destOrd="0" presId="urn:microsoft.com/office/officeart/2005/8/layout/StepDownProcess"/>
-    <dgm:cxn modelId="{2C76718A-90CE-478C-B31E-4019E6220D90}" type="presParOf" srcId="{4AC59E3F-D923-47CC-B6AE-EE69BBFCDAE8}" destId="{C1DC85C7-77CF-4C46-A9ED-51E4A1B079C6}" srcOrd="3" destOrd="0" presId="urn:microsoft.com/office/officeart/2005/8/layout/StepDownProcess"/>
-    <dgm:cxn modelId="{0931FA81-1B74-4E87-80DA-360FA29811B2}" type="presParOf" srcId="{4AC59E3F-D923-47CC-B6AE-EE69BBFCDAE8}" destId="{0D2DCA56-1EB3-474D-AC87-C408CE8BC135}" srcOrd="4" destOrd="0" presId="urn:microsoft.com/office/officeart/2005/8/layout/StepDownProcess"/>
-    <dgm:cxn modelId="{FC010C34-3660-40D8-B1DF-343FCF9D036C}" type="presParOf" srcId="{0D2DCA56-1EB3-474D-AC87-C408CE8BC135}" destId="{1A876876-9DF8-48AA-91F7-18F5224232D0}" srcOrd="0" destOrd="0" presId="urn:microsoft.com/office/officeart/2005/8/layout/StepDownProcess"/>
-    <dgm:cxn modelId="{3C4ED6F7-48BA-44D1-908B-E32B837BD0A6}" type="presParOf" srcId="{0D2DCA56-1EB3-474D-AC87-C408CE8BC135}" destId="{4EEB0004-55E3-421B-9F27-A935AD86BC06}" srcOrd="1" destOrd="0" presId="urn:microsoft.com/office/officeart/2005/8/layout/StepDownProcess"/>
-    <dgm:cxn modelId="{BE62801C-E317-44A7-A773-B7B9AC5978EC}" type="presParOf" srcId="{0D2DCA56-1EB3-474D-AC87-C408CE8BC135}" destId="{2E094C6C-DB1B-44AE-A94E-9CD98ABD1314}" srcOrd="2" destOrd="0" presId="urn:microsoft.com/office/officeart/2005/8/layout/StepDownProcess"/>
-    <dgm:cxn modelId="{69A2BED4-18CB-4C61-AD71-F7C1FB55A089}" type="presParOf" srcId="{4AC59E3F-D923-47CC-B6AE-EE69BBFCDAE8}" destId="{069B32B7-E05B-44E8-9EBB-75112C4FB7E7}" srcOrd="5" destOrd="0" presId="urn:microsoft.com/office/officeart/2005/8/layout/StepDownProcess"/>
-    <dgm:cxn modelId="{588EAF86-80CF-42A9-AA28-1619F7873E9D}" type="presParOf" srcId="{4AC59E3F-D923-47CC-B6AE-EE69BBFCDAE8}" destId="{B442AB33-8840-48F2-8ECC-350DEA63ED12}" srcOrd="6" destOrd="0" presId="urn:microsoft.com/office/officeart/2005/8/layout/StepDownProcess"/>
-    <dgm:cxn modelId="{80520FB4-54B2-4C61-AC26-24AE3ABA1AF5}" type="presParOf" srcId="{B442AB33-8840-48F2-8ECC-350DEA63ED12}" destId="{A36F06CF-7C77-449E-AEFD-4BCF5E9DA2F3}" srcOrd="0" destOrd="0" presId="urn:microsoft.com/office/officeart/2005/8/layout/StepDownProcess"/>
-    <dgm:cxn modelId="{FBB2999D-93FA-4D12-9820-81EB3DC6D5C7}" type="presParOf" srcId="{B442AB33-8840-48F2-8ECC-350DEA63ED12}" destId="{FCEF725D-798B-4136-9846-0FF7BFCFB4A1}" srcOrd="1" destOrd="0" presId="urn:microsoft.com/office/officeart/2005/8/layout/StepDownProcess"/>
-    <dgm:cxn modelId="{51633D25-E015-47D7-A288-3112CE5B3216}" type="presParOf" srcId="{B442AB33-8840-48F2-8ECC-350DEA63ED12}" destId="{E59208AC-297A-4DA1-B984-6D09F55A56FC}" srcOrd="2" destOrd="0" presId="urn:microsoft.com/office/officeart/2005/8/layout/StepDownProcess"/>
-    <dgm:cxn modelId="{5CC011B5-A4E5-4B07-B7EA-2637DFC308AF}" type="presParOf" srcId="{4AC59E3F-D923-47CC-B6AE-EE69BBFCDAE8}" destId="{1AC04A1A-98B2-4096-A06E-3CC4020C56A4}" srcOrd="7" destOrd="0" presId="urn:microsoft.com/office/officeart/2005/8/layout/StepDownProcess"/>
-    <dgm:cxn modelId="{A4885D75-84DA-4ACD-B06E-4C1BB81FB546}" type="presParOf" srcId="{4AC59E3F-D923-47CC-B6AE-EE69BBFCDAE8}" destId="{40B514E3-C543-49E3-9756-C121FB3E544A}" srcOrd="8" destOrd="0" presId="urn:microsoft.com/office/officeart/2005/8/layout/StepDownProcess"/>
-    <dgm:cxn modelId="{E8E29325-BBF7-4CBA-AE59-7D62A7545097}" type="presParOf" srcId="{40B514E3-C543-49E3-9756-C121FB3E544A}" destId="{B39BDD2D-337B-42EA-A92A-81BA2F606492}" srcOrd="0" destOrd="0" presId="urn:microsoft.com/office/officeart/2005/8/layout/StepDownProcess"/>
+    <dgm:cxn modelId="{8C322A87-BB4A-4AA6-A3D1-E62F300366B8}" type="presParOf" srcId="{4AC59E3F-D923-47CC-B6AE-EE69BBFCDAE8}" destId="{19E85C6D-1D94-46D8-A495-5ACAB5C5A57F}" srcOrd="0" destOrd="0" presId="urn:microsoft.com/office/officeart/2005/8/layout/StepDownProcess"/>
+    <dgm:cxn modelId="{014F56D0-B44F-487C-AFA1-DB6BA86248E9}" type="presParOf" srcId="{19E85C6D-1D94-46D8-A495-5ACAB5C5A57F}" destId="{79E316A2-4F6D-4FAB-8DC7-3585921B1099}" srcOrd="0" destOrd="0" presId="urn:microsoft.com/office/officeart/2005/8/layout/StepDownProcess"/>
+    <dgm:cxn modelId="{DE0DDCE4-9FD1-47DE-9723-79995818964D}" type="presParOf" srcId="{19E85C6D-1D94-46D8-A495-5ACAB5C5A57F}" destId="{295F73A3-A3D8-44DB-8C23-DDB0F54079BC}" srcOrd="1" destOrd="0" presId="urn:microsoft.com/office/officeart/2005/8/layout/StepDownProcess"/>
+    <dgm:cxn modelId="{522DAB8C-2FB3-419E-B8E2-5F8728C43046}" type="presParOf" srcId="{19E85C6D-1D94-46D8-A495-5ACAB5C5A57F}" destId="{F674BF6A-A256-47A4-8C61-1C903EA75C63}" srcOrd="2" destOrd="0" presId="urn:microsoft.com/office/officeart/2005/8/layout/StepDownProcess"/>
+    <dgm:cxn modelId="{78D7599D-B195-474E-9EA3-3C8420D701BB}" type="presParOf" srcId="{4AC59E3F-D923-47CC-B6AE-EE69BBFCDAE8}" destId="{3E797F90-EA7D-4EA2-8100-DB0D36B4E7CE}" srcOrd="1" destOrd="0" presId="urn:microsoft.com/office/officeart/2005/8/layout/StepDownProcess"/>
+    <dgm:cxn modelId="{CBFFDC61-C04E-487E-9FA6-27A6E9637B08}" type="presParOf" srcId="{4AC59E3F-D923-47CC-B6AE-EE69BBFCDAE8}" destId="{0060D57F-7327-4D10-966E-9A1ADF6A00E1}" srcOrd="2" destOrd="0" presId="urn:microsoft.com/office/officeart/2005/8/layout/StepDownProcess"/>
+    <dgm:cxn modelId="{17B0C3C8-D90E-445F-81E6-53961BDD3BB3}" type="presParOf" srcId="{0060D57F-7327-4D10-966E-9A1ADF6A00E1}" destId="{6041C40E-7DBF-4619-B3E6-6A84CB028861}" srcOrd="0" destOrd="0" presId="urn:microsoft.com/office/officeart/2005/8/layout/StepDownProcess"/>
+    <dgm:cxn modelId="{ABFE9C34-9969-4B7A-9181-3D369CDC7E2C}" type="presParOf" srcId="{0060D57F-7327-4D10-966E-9A1ADF6A00E1}" destId="{56F945AA-37C5-44A4-80D8-47DA6433F8FC}" srcOrd="1" destOrd="0" presId="urn:microsoft.com/office/officeart/2005/8/layout/StepDownProcess"/>
+    <dgm:cxn modelId="{36CEBB28-54CC-4797-8963-05796FF36CC5}" type="presParOf" srcId="{0060D57F-7327-4D10-966E-9A1ADF6A00E1}" destId="{92A42960-0B18-4131-89A4-9288AB083EDF}" srcOrd="2" destOrd="0" presId="urn:microsoft.com/office/officeart/2005/8/layout/StepDownProcess"/>
+    <dgm:cxn modelId="{45BEA00E-6067-4985-A0E6-C057FF1FC5E7}" type="presParOf" srcId="{4AC59E3F-D923-47CC-B6AE-EE69BBFCDAE8}" destId="{C1DC85C7-77CF-4C46-A9ED-51E4A1B079C6}" srcOrd="3" destOrd="0" presId="urn:microsoft.com/office/officeart/2005/8/layout/StepDownProcess"/>
+    <dgm:cxn modelId="{BBF6BDE5-C609-43E7-8268-4E860B18D1C1}" type="presParOf" srcId="{4AC59E3F-D923-47CC-B6AE-EE69BBFCDAE8}" destId="{0D2DCA56-1EB3-474D-AC87-C408CE8BC135}" srcOrd="4" destOrd="0" presId="urn:microsoft.com/office/officeart/2005/8/layout/StepDownProcess"/>
+    <dgm:cxn modelId="{B6228C81-0731-48F6-8F2C-19EB74394361}" type="presParOf" srcId="{0D2DCA56-1EB3-474D-AC87-C408CE8BC135}" destId="{1A876876-9DF8-48AA-91F7-18F5224232D0}" srcOrd="0" destOrd="0" presId="urn:microsoft.com/office/officeart/2005/8/layout/StepDownProcess"/>
+    <dgm:cxn modelId="{355FE311-8CA3-41C8-9A70-0EBAF3EE95FC}" type="presParOf" srcId="{0D2DCA56-1EB3-474D-AC87-C408CE8BC135}" destId="{4EEB0004-55E3-421B-9F27-A935AD86BC06}" srcOrd="1" destOrd="0" presId="urn:microsoft.com/office/officeart/2005/8/layout/StepDownProcess"/>
+    <dgm:cxn modelId="{425048B9-009D-4522-8BA0-FF0EE5AD7621}" type="presParOf" srcId="{0D2DCA56-1EB3-474D-AC87-C408CE8BC135}" destId="{2E094C6C-DB1B-44AE-A94E-9CD98ABD1314}" srcOrd="2" destOrd="0" presId="urn:microsoft.com/office/officeart/2005/8/layout/StepDownProcess"/>
+    <dgm:cxn modelId="{305ACC76-E441-4699-8FE7-749E706A302E}" type="presParOf" srcId="{4AC59E3F-D923-47CC-B6AE-EE69BBFCDAE8}" destId="{069B32B7-E05B-44E8-9EBB-75112C4FB7E7}" srcOrd="5" destOrd="0" presId="urn:microsoft.com/office/officeart/2005/8/layout/StepDownProcess"/>
+    <dgm:cxn modelId="{1C14BA2A-36BB-46FD-BC37-14B60DA84F71}" type="presParOf" srcId="{4AC59E3F-D923-47CC-B6AE-EE69BBFCDAE8}" destId="{B442AB33-8840-48F2-8ECC-350DEA63ED12}" srcOrd="6" destOrd="0" presId="urn:microsoft.com/office/officeart/2005/8/layout/StepDownProcess"/>
+    <dgm:cxn modelId="{BCA50BC5-D61C-40B3-A680-81A724E623A7}" type="presParOf" srcId="{B442AB33-8840-48F2-8ECC-350DEA63ED12}" destId="{A36F06CF-7C77-449E-AEFD-4BCF5E9DA2F3}" srcOrd="0" destOrd="0" presId="urn:microsoft.com/office/officeart/2005/8/layout/StepDownProcess"/>
+    <dgm:cxn modelId="{5F486152-7AD6-49AB-B2F3-8DAE935037AF}" type="presParOf" srcId="{B442AB33-8840-48F2-8ECC-350DEA63ED12}" destId="{FCEF725D-798B-4136-9846-0FF7BFCFB4A1}" srcOrd="1" destOrd="0" presId="urn:microsoft.com/office/officeart/2005/8/layout/StepDownProcess"/>
+    <dgm:cxn modelId="{25BD2CDF-A2F9-44EB-9189-C8DE6A11362D}" type="presParOf" srcId="{B442AB33-8840-48F2-8ECC-350DEA63ED12}" destId="{E59208AC-297A-4DA1-B984-6D09F55A56FC}" srcOrd="2" destOrd="0" presId="urn:microsoft.com/office/officeart/2005/8/layout/StepDownProcess"/>
+    <dgm:cxn modelId="{04AF35F9-40EF-4B31-AAB3-03B5FAA46F42}" type="presParOf" srcId="{4AC59E3F-D923-47CC-B6AE-EE69BBFCDAE8}" destId="{1AC04A1A-98B2-4096-A06E-3CC4020C56A4}" srcOrd="7" destOrd="0" presId="urn:microsoft.com/office/officeart/2005/8/layout/StepDownProcess"/>
+    <dgm:cxn modelId="{5636A672-0B3B-4E55-99A8-CA3E92F04265}" type="presParOf" srcId="{4AC59E3F-D923-47CC-B6AE-EE69BBFCDAE8}" destId="{40B514E3-C543-49E3-9756-C121FB3E544A}" srcOrd="8" destOrd="0" presId="urn:microsoft.com/office/officeart/2005/8/layout/StepDownProcess"/>
+    <dgm:cxn modelId="{D5BDF876-7ED2-48E0-827A-5CB71EF92EA0}" type="presParOf" srcId="{40B514E3-C543-49E3-9756-C121FB3E544A}" destId="{B39BDD2D-337B-42EA-A92A-81BA2F606492}" srcOrd="0" destOrd="0" presId="urn:microsoft.com/office/officeart/2005/8/layout/StepDownProcess"/>
   </dgm:cxnLst>
   <dgm:bg/>
   <dgm:whole/>
@@ -14928,7 +14975,7 @@
 </file>
 
 <file path=customXml/itemProps1.xml><?xml version="1.0" encoding="utf-8"?>
-<ds:datastoreItem xmlns:ds="http://schemas.openxmlformats.org/officeDocument/2006/customXml" ds:itemID="{58121B8F-D338-435B-8368-99E5026F591D}">
+<ds:datastoreItem xmlns:ds="http://schemas.openxmlformats.org/officeDocument/2006/customXml" ds:itemID="{6E50AC28-E403-4AE9-A511-38BF5AEDF574}">
   <ds:schemaRefs>
     <ds:schemaRef ds:uri="http://schemas.openxmlformats.org/officeDocument/2006/bibliography"/>
   </ds:schemaRefs>

</xml_diff>

<commit_message>
[Report] Implementation section complete
</commit_message>
<xml_diff>
--- a/Report/Hons Report Draft.docx
+++ b/Report/Hons Report Draft.docx
@@ -6156,8 +6156,6 @@
       <w:r>
         <w:t xml:space="preserve">n too </w:t>
       </w:r>
-      <w:bookmarkStart w:id="0" w:name="_GoBack"/>
-      <w:bookmarkEnd w:id="0"/>
       <w:r>
         <w:t>small or stayed on the screen for too short a time.</w:t>
       </w:r>
@@ -6175,7 +6173,184 @@
         <w:t xml:space="preserve"> Fourth Iteration</w:t>
       </w:r>
     </w:p>
-    <w:p/>
+    <w:p>
+      <w:r>
+        <w:t>Based on the feedback received during the previous iteration changes in this iteration involved changing the display of marks to conform to what users expected as well as allowing them to navigate between the marks for each question on the marking screen.</w:t>
+      </w:r>
+      <w:r>
+        <w:t xml:space="preserve"> The final version of this can be seen in </w:t>
+      </w:r>
+      <w:r>
+        <w:rPr>
+          <w:color w:val="FF0000"/>
+        </w:rPr>
+        <w:t>Figure 17</w:t>
+      </w:r>
+      <w:r>
+        <w:t>.</w:t>
+      </w:r>
+    </w:p>
+    <w:p>
+      <w:pPr>
+        <w:rPr>
+          <w:color w:val="00B050"/>
+        </w:rPr>
+      </w:pPr>
+      <w:r>
+        <w:rPr>
+          <w:color w:val="00B050"/>
+        </w:rPr>
+        <w:t>Inset final mark per question display on main marking screen</w:t>
+      </w:r>
+      <w:r>
+        <w:t xml:space="preserve"> </w:t>
+      </w:r>
+    </w:p>
+    <w:p>
+      <w:r>
+        <w:t>Changes were also made to the display of errors</w:t>
+      </w:r>
+      <w:r>
+        <w:t xml:space="preserve"> as they</w:t>
+      </w:r>
+      <w:r>
+        <w:t xml:space="preserve"> </w:t>
+      </w:r>
+      <w:r>
+        <w:t>are</w:t>
+      </w:r>
+      <w:r>
+        <w:t xml:space="preserve"> no</w:t>
+      </w:r>
+      <w:r>
+        <w:t>w</w:t>
+      </w:r>
+      <w:r>
+        <w:t xml:space="preserve"> displayed </w:t>
+      </w:r>
+      <w:r>
+        <w:t>using Android AlertDialogs</w:t>
+      </w:r>
+      <w:r>
+        <w:t xml:space="preserve"> as opposed to Android Toasts which were used before.</w:t>
+      </w:r>
+      <w:r>
+        <w:t xml:space="preserve"> The advantage of using AlertDialogs is that they need to be dismissed by the user thus ensuring that they are seen whereas the Toasts would appear at the bottom of </w:t>
+      </w:r>
+      <w:r>
+        <w:t>the screen for a short duration.</w:t>
+      </w:r>
+      <w:r>
+        <w:t xml:space="preserve"> An example of each of these can be seen in Figure 18.</w:t>
+      </w:r>
+    </w:p>
+    <w:p>
+      <w:pPr>
+        <w:rPr>
+          <w:color w:val="00B050"/>
+        </w:rPr>
+      </w:pPr>
+      <w:r>
+        <w:rPr>
+          <w:color w:val="00B050"/>
+        </w:rPr>
+        <w:t>Insert</w:t>
+      </w:r>
+      <w:r>
+        <w:rPr>
+          <w:color w:val="00B050"/>
+        </w:rPr>
+        <w:t xml:space="preserve"> toast vs alert dialog</w:t>
+      </w:r>
+    </w:p>
+    <w:p>
+      <w:r>
+        <w:t>In order to address the fact that crosses were being counted as ticks additional logic had to be added before the standard gesture detection.</w:t>
+      </w:r>
+      <w:r>
+        <w:t xml:space="preserve"> The first step in this process was to determine if the current gesture being processed was intersecting the previous one.</w:t>
+      </w:r>
+      <w:r>
+        <w:t xml:space="preserve"> To ensure that the application was </w:t>
+      </w:r>
+      <w:r>
+        <w:t xml:space="preserve">still responsive, </w:t>
+      </w:r>
+      <w:r>
+        <w:t>the intersection test</w:t>
+      </w:r>
+      <w:r>
+        <w:t xml:space="preserve"> was done by creating a bounding box around each gesture and checking for the intersect</w:t>
+      </w:r>
+      <w:r>
+        <w:t>ion</w:t>
+      </w:r>
+      <w:r>
+        <w:t xml:space="preserve"> of the rectangle</w:t>
+      </w:r>
+      <w:r>
+        <w:t>s</w:t>
+      </w:r>
+      <w:r>
+        <w:t>.</w:t>
+      </w:r>
+      <w:r>
+        <w:t xml:space="preserve"> </w:t>
+      </w:r>
+      <w:r>
+        <w:t>The more computationally expensive step of determining whether or not two gestures have points in common is only performed if the bounding rectangles intersect.</w:t>
+      </w:r>
+      <w:r>
+        <w:t xml:space="preserve"> In order to determine if this is a cross, the two gestures should have only a single point in common.</w:t>
+      </w:r>
+      <w:r>
+        <w:t xml:space="preserve"> By using this method a high </w:t>
+      </w:r>
+      <w:r>
+        <w:t>degree of accuracy was achieved. Although the method does not yield an accuracy of 100%, it is acceptable due to the variation which exists in handwriting and the difficulty involved in trying to accommodate all variation.</w:t>
+      </w:r>
+    </w:p>
+    <w:p>
+      <w:r>
+        <w:t>C</w:t>
+      </w:r>
+      <w:r>
+        <w:t>hanges to the script processing were also made which allowed for the scanning of multiple scripts at the same time.</w:t>
+      </w:r>
+      <w:r>
+        <w:t xml:space="preserve"> This is an effort to further decrease the amo</w:t>
+      </w:r>
+      <w:r>
+        <w:t xml:space="preserve">unt of work required by the person </w:t>
+      </w:r>
+      <w:r>
+        <w:t>responsible for scanning the documents.</w:t>
+      </w:r>
+      <w:r>
+        <w:t xml:space="preserve"> The final stage of script processing which involves converting the marked image files of a test script into a single PDF file, which can be emailed to the student, was also implemented.</w:t>
+      </w:r>
+    </w:p>
+    <w:p>
+      <w:r>
+        <w:t>Development of the ScriptView system was completed at the end of this iteration.</w:t>
+      </w:r>
+    </w:p>
+    <w:p>
+      <w:pPr>
+        <w:pStyle w:val="Heading1"/>
+        <w:numPr>
+          <w:ilvl w:val="0"/>
+          <w:numId w:val="21"/>
+        </w:numPr>
+      </w:pPr>
+      <w:r>
+        <w:t>Results</w:t>
+      </w:r>
+    </w:p>
+    <w:p>
+      <w:bookmarkStart w:id="0" w:name="_GoBack"/>
+      <w:bookmarkEnd w:id="0"/>
+    </w:p>
     <w:p>
       <w:pPr>
         <w:pStyle w:val="Heading1"/>
@@ -7218,7 +7393,7 @@
           <w:rPr>
             <w:noProof/>
           </w:rPr>
-          <w:t>26</w:t>
+          <w:t>27</w:t>
         </w:r>
         <w:r>
           <w:rPr>
@@ -7285,7 +7460,7 @@
         <v:path o:extrusionok="f" gradientshapeok="t" o:connecttype="rect"/>
         <o:lock v:ext="edit" aspectratio="t"/>
       </v:shapetype>
-      <v:shape id="_x0000_i1230" type="#_x0000_t75" style="width:11.5pt;height:11.5pt" o:bullet="t">
+      <v:shape id="_x0000_i1280" type="#_x0000_t75" style="width:11.5pt;height:11.5pt" o:bullet="t">
         <v:imagedata r:id="rId1" o:title="mso7341"/>
       </v:shape>
     </w:pict>
@@ -12566,39 +12741,39 @@
     </dgm:pt>
   </dgm:ptLst>
   <dgm:cxnLst>
+    <dgm:cxn modelId="{2863317D-9B45-4836-8AE3-417F47FF972E}" type="presOf" srcId="{F5BDFECF-6A31-4811-8ADC-22109F9C5F18}" destId="{B39BDD2D-337B-42EA-A92A-81BA2F606492}" srcOrd="0" destOrd="0" presId="urn:microsoft.com/office/officeart/2005/8/layout/StepDownProcess"/>
+    <dgm:cxn modelId="{67C6EAD9-D2BA-403F-AEE1-33B5FE8C9942}" srcId="{97579E1D-B415-45EE-90FB-7E8BE09AD560}" destId="{CF698976-D039-46FB-8C2D-96FE93972B87}" srcOrd="3" destOrd="0" parTransId="{16ABFE31-DAC2-4990-8F21-3280022E7155}" sibTransId="{E411C1A9-D57C-4A7F-8416-4B84009E79C9}"/>
+    <dgm:cxn modelId="{F71828FD-CCCC-460D-BC74-BD76E51139C0}" type="presOf" srcId="{6160FC44-6655-4173-B5DC-66402725B00A}" destId="{295F73A3-A3D8-44DB-8C23-DDB0F54079BC}" srcOrd="0" destOrd="0" presId="urn:microsoft.com/office/officeart/2005/8/layout/StepDownProcess"/>
+    <dgm:cxn modelId="{DC4F6F17-4834-4ADF-B4B8-2400114AA623}" srcId="{97579E1D-B415-45EE-90FB-7E8BE09AD560}" destId="{5B604485-D9DF-4CE5-8649-6A21BB17BD6B}" srcOrd="2" destOrd="0" parTransId="{7C3E1A71-9B2B-4DCB-8393-B8421ACBF775}" sibTransId="{521BD14C-9CB5-42BF-9F59-711C2F3BD022}"/>
+    <dgm:cxn modelId="{C2BFC684-740C-41F7-937A-A8E6DD85ABF5}" srcId="{97579E1D-B415-45EE-90FB-7E8BE09AD560}" destId="{6160FC44-6655-4173-B5DC-66402725B00A}" srcOrd="0" destOrd="0" parTransId="{A192B4FD-D5E8-471B-8C9F-7197746240A2}" sibTransId="{EADF8618-4035-4C79-8D49-8759C3CE63A2}"/>
+    <dgm:cxn modelId="{DCAC7A44-6F52-4006-A622-CA84496795E1}" srcId="{97579E1D-B415-45EE-90FB-7E8BE09AD560}" destId="{07319CF7-05D6-4340-BCCE-801CD350320C}" srcOrd="1" destOrd="0" parTransId="{731D171C-B16F-4F51-B101-2316BB497B47}" sibTransId="{8D7FAE07-7B5A-4F36-8324-B4AB9ECC5DA8}"/>
+    <dgm:cxn modelId="{A0620972-BE4B-42D3-A2FA-22E446DEAD7E}" type="presOf" srcId="{97579E1D-B415-45EE-90FB-7E8BE09AD560}" destId="{4AC59E3F-D923-47CC-B6AE-EE69BBFCDAE8}" srcOrd="0" destOrd="0" presId="urn:microsoft.com/office/officeart/2005/8/layout/StepDownProcess"/>
+    <dgm:cxn modelId="{C8357BF1-F647-4998-B286-8D69997A9AB6}" type="presOf" srcId="{CF698976-D039-46FB-8C2D-96FE93972B87}" destId="{FCEF725D-798B-4136-9846-0FF7BFCFB4A1}" srcOrd="0" destOrd="0" presId="urn:microsoft.com/office/officeart/2005/8/layout/StepDownProcess"/>
+    <dgm:cxn modelId="{F5B9BEE4-15ED-4050-894F-DD5A09B646BE}" type="presOf" srcId="{07319CF7-05D6-4340-BCCE-801CD350320C}" destId="{56F945AA-37C5-44A4-80D8-47DA6433F8FC}" srcOrd="0" destOrd="0" presId="urn:microsoft.com/office/officeart/2005/8/layout/StepDownProcess"/>
+    <dgm:cxn modelId="{F308D4D9-822E-431E-9198-77CA1EAC3EBE}" type="presOf" srcId="{5B604485-D9DF-4CE5-8649-6A21BB17BD6B}" destId="{4EEB0004-55E3-421B-9F27-A935AD86BC06}" srcOrd="0" destOrd="0" presId="urn:microsoft.com/office/officeart/2005/8/layout/StepDownProcess"/>
     <dgm:cxn modelId="{F628D9E6-0ACC-4B16-AFB9-AA190FCE83B5}" srcId="{97579E1D-B415-45EE-90FB-7E8BE09AD560}" destId="{F5BDFECF-6A31-4811-8ADC-22109F9C5F18}" srcOrd="4" destOrd="0" parTransId="{5A388669-E6C8-4FE4-AE27-076D776EC5FD}" sibTransId="{D5987925-58E3-4F0F-B0EA-93A85C712C1C}"/>
-    <dgm:cxn modelId="{23AA557E-4B84-41C2-8E6E-626763F37807}" type="presOf" srcId="{6160FC44-6655-4173-B5DC-66402725B00A}" destId="{295F73A3-A3D8-44DB-8C23-DDB0F54079BC}" srcOrd="0" destOrd="0" presId="urn:microsoft.com/office/officeart/2005/8/layout/StepDownProcess"/>
-    <dgm:cxn modelId="{3956F15A-7CA9-4033-8E11-00622A625509}" type="presOf" srcId="{5B604485-D9DF-4CE5-8649-6A21BB17BD6B}" destId="{4EEB0004-55E3-421B-9F27-A935AD86BC06}" srcOrd="0" destOrd="0" presId="urn:microsoft.com/office/officeart/2005/8/layout/StepDownProcess"/>
-    <dgm:cxn modelId="{B0D7771C-20D3-477B-9B05-3C34B8E07A04}" type="presOf" srcId="{97579E1D-B415-45EE-90FB-7E8BE09AD560}" destId="{4AC59E3F-D923-47CC-B6AE-EE69BBFCDAE8}" srcOrd="0" destOrd="0" presId="urn:microsoft.com/office/officeart/2005/8/layout/StepDownProcess"/>
-    <dgm:cxn modelId="{67C6EAD9-D2BA-403F-AEE1-33B5FE8C9942}" srcId="{97579E1D-B415-45EE-90FB-7E8BE09AD560}" destId="{CF698976-D039-46FB-8C2D-96FE93972B87}" srcOrd="3" destOrd="0" parTransId="{16ABFE31-DAC2-4990-8F21-3280022E7155}" sibTransId="{E411C1A9-D57C-4A7F-8416-4B84009E79C9}"/>
-    <dgm:cxn modelId="{C187D5CD-BC26-4701-8D4C-54BD446B2EB6}" type="presOf" srcId="{07319CF7-05D6-4340-BCCE-801CD350320C}" destId="{56F945AA-37C5-44A4-80D8-47DA6433F8FC}" srcOrd="0" destOrd="0" presId="urn:microsoft.com/office/officeart/2005/8/layout/StepDownProcess"/>
-    <dgm:cxn modelId="{C2BFC684-740C-41F7-937A-A8E6DD85ABF5}" srcId="{97579E1D-B415-45EE-90FB-7E8BE09AD560}" destId="{6160FC44-6655-4173-B5DC-66402725B00A}" srcOrd="0" destOrd="0" parTransId="{A192B4FD-D5E8-471B-8C9F-7197746240A2}" sibTransId="{EADF8618-4035-4C79-8D49-8759C3CE63A2}"/>
-    <dgm:cxn modelId="{B53819BA-D1BB-47C4-8734-DB8BF94054EB}" type="presOf" srcId="{CF698976-D039-46FB-8C2D-96FE93972B87}" destId="{FCEF725D-798B-4136-9846-0FF7BFCFB4A1}" srcOrd="0" destOrd="0" presId="urn:microsoft.com/office/officeart/2005/8/layout/StepDownProcess"/>
-    <dgm:cxn modelId="{DC4F6F17-4834-4ADF-B4B8-2400114AA623}" srcId="{97579E1D-B415-45EE-90FB-7E8BE09AD560}" destId="{5B604485-D9DF-4CE5-8649-6A21BB17BD6B}" srcOrd="2" destOrd="0" parTransId="{7C3E1A71-9B2B-4DCB-8393-B8421ACBF775}" sibTransId="{521BD14C-9CB5-42BF-9F59-711C2F3BD022}"/>
-    <dgm:cxn modelId="{F260D1C7-A582-4943-A95F-C435D67DC563}" type="presOf" srcId="{F5BDFECF-6A31-4811-8ADC-22109F9C5F18}" destId="{B39BDD2D-337B-42EA-A92A-81BA2F606492}" srcOrd="0" destOrd="0" presId="urn:microsoft.com/office/officeart/2005/8/layout/StepDownProcess"/>
-    <dgm:cxn modelId="{DCAC7A44-6F52-4006-A622-CA84496795E1}" srcId="{97579E1D-B415-45EE-90FB-7E8BE09AD560}" destId="{07319CF7-05D6-4340-BCCE-801CD350320C}" srcOrd="1" destOrd="0" parTransId="{731D171C-B16F-4F51-B101-2316BB497B47}" sibTransId="{8D7FAE07-7B5A-4F36-8324-B4AB9ECC5DA8}"/>
-    <dgm:cxn modelId="{8C322A87-BB4A-4AA6-A3D1-E62F300366B8}" type="presParOf" srcId="{4AC59E3F-D923-47CC-B6AE-EE69BBFCDAE8}" destId="{19E85C6D-1D94-46D8-A495-5ACAB5C5A57F}" srcOrd="0" destOrd="0" presId="urn:microsoft.com/office/officeart/2005/8/layout/StepDownProcess"/>
-    <dgm:cxn modelId="{014F56D0-B44F-487C-AFA1-DB6BA86248E9}" type="presParOf" srcId="{19E85C6D-1D94-46D8-A495-5ACAB5C5A57F}" destId="{79E316A2-4F6D-4FAB-8DC7-3585921B1099}" srcOrd="0" destOrd="0" presId="urn:microsoft.com/office/officeart/2005/8/layout/StepDownProcess"/>
-    <dgm:cxn modelId="{DE0DDCE4-9FD1-47DE-9723-79995818964D}" type="presParOf" srcId="{19E85C6D-1D94-46D8-A495-5ACAB5C5A57F}" destId="{295F73A3-A3D8-44DB-8C23-DDB0F54079BC}" srcOrd="1" destOrd="0" presId="urn:microsoft.com/office/officeart/2005/8/layout/StepDownProcess"/>
-    <dgm:cxn modelId="{522DAB8C-2FB3-419E-B8E2-5F8728C43046}" type="presParOf" srcId="{19E85C6D-1D94-46D8-A495-5ACAB5C5A57F}" destId="{F674BF6A-A256-47A4-8C61-1C903EA75C63}" srcOrd="2" destOrd="0" presId="urn:microsoft.com/office/officeart/2005/8/layout/StepDownProcess"/>
-    <dgm:cxn modelId="{78D7599D-B195-474E-9EA3-3C8420D701BB}" type="presParOf" srcId="{4AC59E3F-D923-47CC-B6AE-EE69BBFCDAE8}" destId="{3E797F90-EA7D-4EA2-8100-DB0D36B4E7CE}" srcOrd="1" destOrd="0" presId="urn:microsoft.com/office/officeart/2005/8/layout/StepDownProcess"/>
-    <dgm:cxn modelId="{CBFFDC61-C04E-487E-9FA6-27A6E9637B08}" type="presParOf" srcId="{4AC59E3F-D923-47CC-B6AE-EE69BBFCDAE8}" destId="{0060D57F-7327-4D10-966E-9A1ADF6A00E1}" srcOrd="2" destOrd="0" presId="urn:microsoft.com/office/officeart/2005/8/layout/StepDownProcess"/>
-    <dgm:cxn modelId="{17B0C3C8-D90E-445F-81E6-53961BDD3BB3}" type="presParOf" srcId="{0060D57F-7327-4D10-966E-9A1ADF6A00E1}" destId="{6041C40E-7DBF-4619-B3E6-6A84CB028861}" srcOrd="0" destOrd="0" presId="urn:microsoft.com/office/officeart/2005/8/layout/StepDownProcess"/>
-    <dgm:cxn modelId="{ABFE9C34-9969-4B7A-9181-3D369CDC7E2C}" type="presParOf" srcId="{0060D57F-7327-4D10-966E-9A1ADF6A00E1}" destId="{56F945AA-37C5-44A4-80D8-47DA6433F8FC}" srcOrd="1" destOrd="0" presId="urn:microsoft.com/office/officeart/2005/8/layout/StepDownProcess"/>
-    <dgm:cxn modelId="{36CEBB28-54CC-4797-8963-05796FF36CC5}" type="presParOf" srcId="{0060D57F-7327-4D10-966E-9A1ADF6A00E1}" destId="{92A42960-0B18-4131-89A4-9288AB083EDF}" srcOrd="2" destOrd="0" presId="urn:microsoft.com/office/officeart/2005/8/layout/StepDownProcess"/>
-    <dgm:cxn modelId="{45BEA00E-6067-4985-A0E6-C057FF1FC5E7}" type="presParOf" srcId="{4AC59E3F-D923-47CC-B6AE-EE69BBFCDAE8}" destId="{C1DC85C7-77CF-4C46-A9ED-51E4A1B079C6}" srcOrd="3" destOrd="0" presId="urn:microsoft.com/office/officeart/2005/8/layout/StepDownProcess"/>
-    <dgm:cxn modelId="{BBF6BDE5-C609-43E7-8268-4E860B18D1C1}" type="presParOf" srcId="{4AC59E3F-D923-47CC-B6AE-EE69BBFCDAE8}" destId="{0D2DCA56-1EB3-474D-AC87-C408CE8BC135}" srcOrd="4" destOrd="0" presId="urn:microsoft.com/office/officeart/2005/8/layout/StepDownProcess"/>
-    <dgm:cxn modelId="{B6228C81-0731-48F6-8F2C-19EB74394361}" type="presParOf" srcId="{0D2DCA56-1EB3-474D-AC87-C408CE8BC135}" destId="{1A876876-9DF8-48AA-91F7-18F5224232D0}" srcOrd="0" destOrd="0" presId="urn:microsoft.com/office/officeart/2005/8/layout/StepDownProcess"/>
-    <dgm:cxn modelId="{355FE311-8CA3-41C8-9A70-0EBAF3EE95FC}" type="presParOf" srcId="{0D2DCA56-1EB3-474D-AC87-C408CE8BC135}" destId="{4EEB0004-55E3-421B-9F27-A935AD86BC06}" srcOrd="1" destOrd="0" presId="urn:microsoft.com/office/officeart/2005/8/layout/StepDownProcess"/>
-    <dgm:cxn modelId="{425048B9-009D-4522-8BA0-FF0EE5AD7621}" type="presParOf" srcId="{0D2DCA56-1EB3-474D-AC87-C408CE8BC135}" destId="{2E094C6C-DB1B-44AE-A94E-9CD98ABD1314}" srcOrd="2" destOrd="0" presId="urn:microsoft.com/office/officeart/2005/8/layout/StepDownProcess"/>
-    <dgm:cxn modelId="{305ACC76-E441-4699-8FE7-749E706A302E}" type="presParOf" srcId="{4AC59E3F-D923-47CC-B6AE-EE69BBFCDAE8}" destId="{069B32B7-E05B-44E8-9EBB-75112C4FB7E7}" srcOrd="5" destOrd="0" presId="urn:microsoft.com/office/officeart/2005/8/layout/StepDownProcess"/>
-    <dgm:cxn modelId="{1C14BA2A-36BB-46FD-BC37-14B60DA84F71}" type="presParOf" srcId="{4AC59E3F-D923-47CC-B6AE-EE69BBFCDAE8}" destId="{B442AB33-8840-48F2-8ECC-350DEA63ED12}" srcOrd="6" destOrd="0" presId="urn:microsoft.com/office/officeart/2005/8/layout/StepDownProcess"/>
-    <dgm:cxn modelId="{BCA50BC5-D61C-40B3-A680-81A724E623A7}" type="presParOf" srcId="{B442AB33-8840-48F2-8ECC-350DEA63ED12}" destId="{A36F06CF-7C77-449E-AEFD-4BCF5E9DA2F3}" srcOrd="0" destOrd="0" presId="urn:microsoft.com/office/officeart/2005/8/layout/StepDownProcess"/>
-    <dgm:cxn modelId="{5F486152-7AD6-49AB-B2F3-8DAE935037AF}" type="presParOf" srcId="{B442AB33-8840-48F2-8ECC-350DEA63ED12}" destId="{FCEF725D-798B-4136-9846-0FF7BFCFB4A1}" srcOrd="1" destOrd="0" presId="urn:microsoft.com/office/officeart/2005/8/layout/StepDownProcess"/>
-    <dgm:cxn modelId="{25BD2CDF-A2F9-44EB-9189-C8DE6A11362D}" type="presParOf" srcId="{B442AB33-8840-48F2-8ECC-350DEA63ED12}" destId="{E59208AC-297A-4DA1-B984-6D09F55A56FC}" srcOrd="2" destOrd="0" presId="urn:microsoft.com/office/officeart/2005/8/layout/StepDownProcess"/>
-    <dgm:cxn modelId="{04AF35F9-40EF-4B31-AAB3-03B5FAA46F42}" type="presParOf" srcId="{4AC59E3F-D923-47CC-B6AE-EE69BBFCDAE8}" destId="{1AC04A1A-98B2-4096-A06E-3CC4020C56A4}" srcOrd="7" destOrd="0" presId="urn:microsoft.com/office/officeart/2005/8/layout/StepDownProcess"/>
-    <dgm:cxn modelId="{5636A672-0B3B-4E55-99A8-CA3E92F04265}" type="presParOf" srcId="{4AC59E3F-D923-47CC-B6AE-EE69BBFCDAE8}" destId="{40B514E3-C543-49E3-9756-C121FB3E544A}" srcOrd="8" destOrd="0" presId="urn:microsoft.com/office/officeart/2005/8/layout/StepDownProcess"/>
-    <dgm:cxn modelId="{D5BDF876-7ED2-48E0-827A-5CB71EF92EA0}" type="presParOf" srcId="{40B514E3-C543-49E3-9756-C121FB3E544A}" destId="{B39BDD2D-337B-42EA-A92A-81BA2F606492}" srcOrd="0" destOrd="0" presId="urn:microsoft.com/office/officeart/2005/8/layout/StepDownProcess"/>
+    <dgm:cxn modelId="{A6C6D871-0C08-43E4-86CD-B7EA2A4548C3}" type="presParOf" srcId="{4AC59E3F-D923-47CC-B6AE-EE69BBFCDAE8}" destId="{19E85C6D-1D94-46D8-A495-5ACAB5C5A57F}" srcOrd="0" destOrd="0" presId="urn:microsoft.com/office/officeart/2005/8/layout/StepDownProcess"/>
+    <dgm:cxn modelId="{4B0701DB-DEEB-474D-92CC-345C99B03E2F}" type="presParOf" srcId="{19E85C6D-1D94-46D8-A495-5ACAB5C5A57F}" destId="{79E316A2-4F6D-4FAB-8DC7-3585921B1099}" srcOrd="0" destOrd="0" presId="urn:microsoft.com/office/officeart/2005/8/layout/StepDownProcess"/>
+    <dgm:cxn modelId="{6C4CD249-08D5-4034-8BD4-247E02A5668E}" type="presParOf" srcId="{19E85C6D-1D94-46D8-A495-5ACAB5C5A57F}" destId="{295F73A3-A3D8-44DB-8C23-DDB0F54079BC}" srcOrd="1" destOrd="0" presId="urn:microsoft.com/office/officeart/2005/8/layout/StepDownProcess"/>
+    <dgm:cxn modelId="{EDED6400-72AA-4A13-A11A-1B7AC6A28068}" type="presParOf" srcId="{19E85C6D-1D94-46D8-A495-5ACAB5C5A57F}" destId="{F674BF6A-A256-47A4-8C61-1C903EA75C63}" srcOrd="2" destOrd="0" presId="urn:microsoft.com/office/officeart/2005/8/layout/StepDownProcess"/>
+    <dgm:cxn modelId="{462982D8-3385-4555-ACE0-E8F25286ECC6}" type="presParOf" srcId="{4AC59E3F-D923-47CC-B6AE-EE69BBFCDAE8}" destId="{3E797F90-EA7D-4EA2-8100-DB0D36B4E7CE}" srcOrd="1" destOrd="0" presId="urn:microsoft.com/office/officeart/2005/8/layout/StepDownProcess"/>
+    <dgm:cxn modelId="{F6BAD0C0-4079-4ADF-BA3E-A9A8F16096B4}" type="presParOf" srcId="{4AC59E3F-D923-47CC-B6AE-EE69BBFCDAE8}" destId="{0060D57F-7327-4D10-966E-9A1ADF6A00E1}" srcOrd="2" destOrd="0" presId="urn:microsoft.com/office/officeart/2005/8/layout/StepDownProcess"/>
+    <dgm:cxn modelId="{058B2F6F-79E9-4CAF-8362-833716F83B31}" type="presParOf" srcId="{0060D57F-7327-4D10-966E-9A1ADF6A00E1}" destId="{6041C40E-7DBF-4619-B3E6-6A84CB028861}" srcOrd="0" destOrd="0" presId="urn:microsoft.com/office/officeart/2005/8/layout/StepDownProcess"/>
+    <dgm:cxn modelId="{6C8A05F4-0732-4DB9-A389-E1FA692148E5}" type="presParOf" srcId="{0060D57F-7327-4D10-966E-9A1ADF6A00E1}" destId="{56F945AA-37C5-44A4-80D8-47DA6433F8FC}" srcOrd="1" destOrd="0" presId="urn:microsoft.com/office/officeart/2005/8/layout/StepDownProcess"/>
+    <dgm:cxn modelId="{BB7C281D-FA8A-460E-B639-664A204B0144}" type="presParOf" srcId="{0060D57F-7327-4D10-966E-9A1ADF6A00E1}" destId="{92A42960-0B18-4131-89A4-9288AB083EDF}" srcOrd="2" destOrd="0" presId="urn:microsoft.com/office/officeart/2005/8/layout/StepDownProcess"/>
+    <dgm:cxn modelId="{69E33DFC-EB77-4E63-BBB4-DE06EE937E57}" type="presParOf" srcId="{4AC59E3F-D923-47CC-B6AE-EE69BBFCDAE8}" destId="{C1DC85C7-77CF-4C46-A9ED-51E4A1B079C6}" srcOrd="3" destOrd="0" presId="urn:microsoft.com/office/officeart/2005/8/layout/StepDownProcess"/>
+    <dgm:cxn modelId="{A36813AB-FA45-4A56-BAFA-2A36F3701D42}" type="presParOf" srcId="{4AC59E3F-D923-47CC-B6AE-EE69BBFCDAE8}" destId="{0D2DCA56-1EB3-474D-AC87-C408CE8BC135}" srcOrd="4" destOrd="0" presId="urn:microsoft.com/office/officeart/2005/8/layout/StepDownProcess"/>
+    <dgm:cxn modelId="{A7CA0779-451E-458D-908D-C567BAA47D4F}" type="presParOf" srcId="{0D2DCA56-1EB3-474D-AC87-C408CE8BC135}" destId="{1A876876-9DF8-48AA-91F7-18F5224232D0}" srcOrd="0" destOrd="0" presId="urn:microsoft.com/office/officeart/2005/8/layout/StepDownProcess"/>
+    <dgm:cxn modelId="{8A6F3096-8509-4ED5-9DB2-A873767A5165}" type="presParOf" srcId="{0D2DCA56-1EB3-474D-AC87-C408CE8BC135}" destId="{4EEB0004-55E3-421B-9F27-A935AD86BC06}" srcOrd="1" destOrd="0" presId="urn:microsoft.com/office/officeart/2005/8/layout/StepDownProcess"/>
+    <dgm:cxn modelId="{49DAF6A1-A781-4DEB-AFDA-768C290B9492}" type="presParOf" srcId="{0D2DCA56-1EB3-474D-AC87-C408CE8BC135}" destId="{2E094C6C-DB1B-44AE-A94E-9CD98ABD1314}" srcOrd="2" destOrd="0" presId="urn:microsoft.com/office/officeart/2005/8/layout/StepDownProcess"/>
+    <dgm:cxn modelId="{95868D6B-CC0E-4929-8A13-C4F8D21FE1F5}" type="presParOf" srcId="{4AC59E3F-D923-47CC-B6AE-EE69BBFCDAE8}" destId="{069B32B7-E05B-44E8-9EBB-75112C4FB7E7}" srcOrd="5" destOrd="0" presId="urn:microsoft.com/office/officeart/2005/8/layout/StepDownProcess"/>
+    <dgm:cxn modelId="{9568D291-9862-4957-BACE-C26B741073E4}" type="presParOf" srcId="{4AC59E3F-D923-47CC-B6AE-EE69BBFCDAE8}" destId="{B442AB33-8840-48F2-8ECC-350DEA63ED12}" srcOrd="6" destOrd="0" presId="urn:microsoft.com/office/officeart/2005/8/layout/StepDownProcess"/>
+    <dgm:cxn modelId="{C8D25DC7-AD0F-4393-9CF5-1AD24F2BE563}" type="presParOf" srcId="{B442AB33-8840-48F2-8ECC-350DEA63ED12}" destId="{A36F06CF-7C77-449E-AEFD-4BCF5E9DA2F3}" srcOrd="0" destOrd="0" presId="urn:microsoft.com/office/officeart/2005/8/layout/StepDownProcess"/>
+    <dgm:cxn modelId="{7762E2A2-5C7B-4E44-8AEF-2EDD98E4193C}" type="presParOf" srcId="{B442AB33-8840-48F2-8ECC-350DEA63ED12}" destId="{FCEF725D-798B-4136-9846-0FF7BFCFB4A1}" srcOrd="1" destOrd="0" presId="urn:microsoft.com/office/officeart/2005/8/layout/StepDownProcess"/>
+    <dgm:cxn modelId="{6B6E1B17-BDE0-4AB6-9F0F-E48C5305195F}" type="presParOf" srcId="{B442AB33-8840-48F2-8ECC-350DEA63ED12}" destId="{E59208AC-297A-4DA1-B984-6D09F55A56FC}" srcOrd="2" destOrd="0" presId="urn:microsoft.com/office/officeart/2005/8/layout/StepDownProcess"/>
+    <dgm:cxn modelId="{E04CE7F4-468B-456D-8C40-FE0D19E8581B}" type="presParOf" srcId="{4AC59E3F-D923-47CC-B6AE-EE69BBFCDAE8}" destId="{1AC04A1A-98B2-4096-A06E-3CC4020C56A4}" srcOrd="7" destOrd="0" presId="urn:microsoft.com/office/officeart/2005/8/layout/StepDownProcess"/>
+    <dgm:cxn modelId="{F6DA334F-BF27-4063-BE30-24F8E304CF5D}" type="presParOf" srcId="{4AC59E3F-D923-47CC-B6AE-EE69BBFCDAE8}" destId="{40B514E3-C543-49E3-9756-C121FB3E544A}" srcOrd="8" destOrd="0" presId="urn:microsoft.com/office/officeart/2005/8/layout/StepDownProcess"/>
+    <dgm:cxn modelId="{79972630-C4E3-4748-B8A9-6DD95D99BF2D}" type="presParOf" srcId="{40B514E3-C543-49E3-9756-C121FB3E544A}" destId="{B39BDD2D-337B-42EA-A92A-81BA2F606492}" srcOrd="0" destOrd="0" presId="urn:microsoft.com/office/officeart/2005/8/layout/StepDownProcess"/>
   </dgm:cxnLst>
   <dgm:bg/>
   <dgm:whole/>
@@ -14975,7 +15150,7 @@
 </file>
 
 <file path=customXml/itemProps1.xml><?xml version="1.0" encoding="utf-8"?>
-<ds:datastoreItem xmlns:ds="http://schemas.openxmlformats.org/officeDocument/2006/customXml" ds:itemID="{6E50AC28-E403-4AE9-A511-38BF5AEDF574}">
+<ds:datastoreItem xmlns:ds="http://schemas.openxmlformats.org/officeDocument/2006/customXml" ds:itemID="{E5F44174-C802-431D-9F8C-AD6F48B1F741}">
   <ds:schemaRefs>
     <ds:schemaRef ds:uri="http://schemas.openxmlformats.org/officeDocument/2006/bibliography"/>
   </ds:schemaRefs>

</xml_diff>

<commit_message>
[Report] Added design class diagram of script processor
</commit_message>
<xml_diff>
--- a/Report/Hons Report Draft.docx
+++ b/Report/Hons Report Draft.docx
@@ -319,8 +319,6 @@
       <w:r>
         <w:t>Once the tests are available on the server, they can be marked on either a web or tablet interface. Each of these interfaces are optimized to offer the most intuitive marking experience given their limitations such as screen size and input type. Both interfaces aim to decrease the time that is required to mark a test while maintaining high level of accuracy.</w:t>
       </w:r>
-      <w:bookmarkStart w:id="0" w:name="_GoBack"/>
-      <w:bookmarkEnd w:id="0"/>
     </w:p>
     <w:p>
       <w:r>
@@ -391,24 +389,14 @@
                             <w:r>
                               <w:t xml:space="preserve">Figure </w:t>
                             </w:r>
-                            <w:r>
-                              <w:fldChar w:fldCharType="begin"/>
-                            </w:r>
-                            <w:r>
-                              <w:instrText xml:space="preserve"> SEQ Figure \* ARABIC </w:instrText>
-                            </w:r>
-                            <w:r>
-                              <w:fldChar w:fldCharType="separate"/>
-                            </w:r>
-                            <w:r>
-                              <w:rPr>
-                                <w:noProof/>
-                              </w:rPr>
-                              <w:t>1</w:t>
-                            </w:r>
-                            <w:r>
-                              <w:fldChar w:fldCharType="end"/>
-                            </w:r>
+                            <w:fldSimple w:instr=" SEQ Figure \* ARABIC ">
+                              <w:r>
+                                <w:rPr>
+                                  <w:noProof/>
+                                </w:rPr>
+                                <w:t>1</w:t>
+                              </w:r>
+                            </w:fldSimple>
                             <w:r>
                               <w:t>: Components of ScriptView</w:t>
                             </w:r>
@@ -447,24 +435,14 @@
                       <w:r>
                         <w:t xml:space="preserve">Figure </w:t>
                       </w:r>
-                      <w:r>
-                        <w:fldChar w:fldCharType="begin"/>
-                      </w:r>
-                      <w:r>
-                        <w:instrText xml:space="preserve"> SEQ Figure \* ARABIC </w:instrText>
-                      </w:r>
-                      <w:r>
-                        <w:fldChar w:fldCharType="separate"/>
-                      </w:r>
-                      <w:r>
-                        <w:rPr>
-                          <w:noProof/>
-                        </w:rPr>
-                        <w:t>1</w:t>
-                      </w:r>
-                      <w:r>
-                        <w:fldChar w:fldCharType="end"/>
-                      </w:r>
+                      <w:fldSimple w:instr=" SEQ Figure \* ARABIC ">
+                        <w:r>
+                          <w:rPr>
+                            <w:noProof/>
+                          </w:rPr>
+                          <w:t>1</w:t>
+                        </w:r>
+                      </w:fldSimple>
                       <w:r>
                         <w:t>: Components of ScriptView</w:t>
                       </w:r>
@@ -1023,27 +1001,14 @@
       <w:r>
         <w:t xml:space="preserve">Figure </w:t>
       </w:r>
-      <w:r>
-        <w:fldChar w:fldCharType="begin"/>
-      </w:r>
-      <w:r>
-        <w:instrText xml:space="preserve"> SEQ Figure \* ARABIC </w:instrText>
-      </w:r>
-      <w:r>
-        <w:fldChar w:fldCharType="separate"/>
-      </w:r>
-      <w:r>
-        <w:rPr>
-          <w:noProof/>
-        </w:rPr>
-        <w:t>2</w:t>
-      </w:r>
-      <w:r>
-        <w:rPr>
-          <w:noProof/>
-        </w:rPr>
-        <w:fldChar w:fldCharType="end"/>
-      </w:r>
+      <w:fldSimple w:instr=" SEQ Figure \* ARABIC ">
+        <w:r>
+          <w:rPr>
+            <w:noProof/>
+          </w:rPr>
+          <w:t>2</w:t>
+        </w:r>
+      </w:fldSimple>
       <w:r>
         <w:t>: Original and Revised Bloom's Taxonomy [2]</w:t>
       </w:r>
@@ -1540,24 +1505,14 @@
                             <w:r>
                               <w:t xml:space="preserve">Figure </w:t>
                             </w:r>
-                            <w:r>
-                              <w:fldChar w:fldCharType="begin"/>
-                            </w:r>
-                            <w:r>
-                              <w:instrText xml:space="preserve"> SEQ Figure \* ARABIC </w:instrText>
-                            </w:r>
-                            <w:r>
-                              <w:fldChar w:fldCharType="separate"/>
-                            </w:r>
-                            <w:r>
-                              <w:rPr>
-                                <w:noProof/>
-                              </w:rPr>
-                              <w:t>3</w:t>
-                            </w:r>
-                            <w:r>
-                              <w:fldChar w:fldCharType="end"/>
-                            </w:r>
+                            <w:fldSimple w:instr=" SEQ Figure \* ARABIC ">
+                              <w:r>
+                                <w:rPr>
+                                  <w:noProof/>
+                                </w:rPr>
+                                <w:t>3</w:t>
+                              </w:r>
+                            </w:fldSimple>
                             <w:r>
                               <w:t>: An overview of the phases of the waterfall methodology</w:t>
                             </w:r>
@@ -1592,24 +1547,14 @@
                       <w:r>
                         <w:t xml:space="preserve">Figure </w:t>
                       </w:r>
-                      <w:r>
-                        <w:fldChar w:fldCharType="begin"/>
-                      </w:r>
-                      <w:r>
-                        <w:instrText xml:space="preserve"> SEQ Figure \* ARABIC </w:instrText>
-                      </w:r>
-                      <w:r>
-                        <w:fldChar w:fldCharType="separate"/>
-                      </w:r>
-                      <w:r>
-                        <w:rPr>
-                          <w:noProof/>
-                        </w:rPr>
-                        <w:t>3</w:t>
-                      </w:r>
-                      <w:r>
-                        <w:fldChar w:fldCharType="end"/>
-                      </w:r>
+                      <w:fldSimple w:instr=" SEQ Figure \* ARABIC ">
+                        <w:r>
+                          <w:rPr>
+                            <w:noProof/>
+                          </w:rPr>
+                          <w:t>3</w:t>
+                        </w:r>
+                      </w:fldSimple>
                       <w:r>
                         <w:t>: An overview of the phases of the waterfall methodology</w:t>
                       </w:r>
@@ -2036,27 +1981,14 @@
       <w:r>
         <w:t xml:space="preserve">Figure </w:t>
       </w:r>
-      <w:r>
-        <w:fldChar w:fldCharType="begin"/>
-      </w:r>
-      <w:r>
-        <w:instrText xml:space="preserve"> SEQ Figure \* ARABIC </w:instrText>
-      </w:r>
-      <w:r>
-        <w:fldChar w:fldCharType="separate"/>
-      </w:r>
-      <w:r>
-        <w:rPr>
-          <w:noProof/>
-        </w:rPr>
-        <w:t>4</w:t>
-      </w:r>
-      <w:r>
-        <w:rPr>
-          <w:noProof/>
-        </w:rPr>
-        <w:fldChar w:fldCharType="end"/>
-      </w:r>
+      <w:fldSimple w:instr=" SEQ Figure \* ARABIC ">
+        <w:r>
+          <w:rPr>
+            <w:noProof/>
+          </w:rPr>
+          <w:t>4</w:t>
+        </w:r>
+      </w:fldSimple>
       <w:r>
         <w:t xml:space="preserve">: </w:t>
       </w:r>
@@ -2537,27 +2469,14 @@
       <w:r>
         <w:t xml:space="preserve">Figure </w:t>
       </w:r>
-      <w:r>
-        <w:fldChar w:fldCharType="begin"/>
-      </w:r>
-      <w:r>
-        <w:instrText xml:space="preserve"> SEQ Figure \* ARABIC </w:instrText>
-      </w:r>
-      <w:r>
-        <w:fldChar w:fldCharType="separate"/>
-      </w:r>
-      <w:r>
-        <w:rPr>
-          <w:noProof/>
-        </w:rPr>
-        <w:t>5</w:t>
-      </w:r>
-      <w:r>
-        <w:rPr>
-          <w:noProof/>
-        </w:rPr>
-        <w:fldChar w:fldCharType="end"/>
-      </w:r>
+      <w:fldSimple w:instr=" SEQ Figure \* ARABIC ">
+        <w:r>
+          <w:rPr>
+            <w:noProof/>
+          </w:rPr>
+          <w:t>5</w:t>
+        </w:r>
+      </w:fldSimple>
       <w:r>
         <w:t>: The flow of a script through the system</w:t>
       </w:r>
@@ -2678,27 +2597,14 @@
       <w:r>
         <w:t xml:space="preserve">Figure </w:t>
       </w:r>
-      <w:r>
-        <w:fldChar w:fldCharType="begin"/>
-      </w:r>
-      <w:r>
-        <w:instrText xml:space="preserve"> SEQ Figure \* ARABIC </w:instrText>
-      </w:r>
-      <w:r>
-        <w:fldChar w:fldCharType="separate"/>
-      </w:r>
-      <w:r>
-        <w:rPr>
-          <w:noProof/>
-        </w:rPr>
-        <w:t>6</w:t>
-      </w:r>
-      <w:r>
-        <w:rPr>
-          <w:noProof/>
-        </w:rPr>
-        <w:fldChar w:fldCharType="end"/>
-      </w:r>
+      <w:fldSimple w:instr=" SEQ Figure \* ARABIC ">
+        <w:r>
+          <w:rPr>
+            <w:noProof/>
+          </w:rPr>
+          <w:t>6</w:t>
+        </w:r>
+      </w:fldSimple>
       <w:r>
         <w:t>: Analysis class diagram for scrip</w:t>
       </w:r>
@@ -3040,24 +2946,14 @@
       <w:r>
         <w:t xml:space="preserve">Figure </w:t>
       </w:r>
-      <w:r>
-        <w:fldChar w:fldCharType="begin"/>
-      </w:r>
-      <w:r>
-        <w:instrText xml:space="preserve"> SEQ Figure \* ARABIC </w:instrText>
-      </w:r>
-      <w:r>
-        <w:fldChar w:fldCharType="separate"/>
-      </w:r>
-      <w:r>
-        <w:rPr>
-          <w:noProof/>
-        </w:rPr>
-        <w:t>7</w:t>
-      </w:r>
-      <w:r>
-        <w:fldChar w:fldCharType="end"/>
-      </w:r>
+      <w:fldSimple w:instr=" SEQ Figure \* ARABIC ">
+        <w:r>
+          <w:rPr>
+            <w:noProof/>
+          </w:rPr>
+          <w:t>7</w:t>
+        </w:r>
+      </w:fldSimple>
       <w:r>
         <w:t>: Gestures available to</w:t>
       </w:r>
@@ -3272,27 +3168,14 @@
       <w:r>
         <w:t xml:space="preserve">Figure </w:t>
       </w:r>
-      <w:r>
-        <w:fldChar w:fldCharType="begin"/>
-      </w:r>
-      <w:r>
-        <w:instrText xml:space="preserve"> SEQ Figure \* ARABIC </w:instrText>
-      </w:r>
-      <w:r>
-        <w:fldChar w:fldCharType="separate"/>
-      </w:r>
-      <w:r>
-        <w:rPr>
-          <w:noProof/>
-        </w:rPr>
-        <w:t>8</w:t>
-      </w:r>
-      <w:r>
-        <w:rPr>
-          <w:noProof/>
-        </w:rPr>
-        <w:fldChar w:fldCharType="end"/>
-      </w:r>
+      <w:fldSimple w:instr=" SEQ Figure \* ARABIC ">
+        <w:r>
+          <w:rPr>
+            <w:noProof/>
+          </w:rPr>
+          <w:t>8</w:t>
+        </w:r>
+      </w:fldSimple>
       <w:r>
         <w:t>: Use case diagram of mobile marking application</w:t>
       </w:r>
@@ -3467,27 +3350,14 @@
       <w:r>
         <w:t xml:space="preserve">Figure </w:t>
       </w:r>
-      <w:r>
-        <w:fldChar w:fldCharType="begin"/>
-      </w:r>
-      <w:r>
-        <w:instrText xml:space="preserve"> SEQ Figure \* ARABIC </w:instrText>
-      </w:r>
-      <w:r>
-        <w:fldChar w:fldCharType="separate"/>
-      </w:r>
-      <w:r>
-        <w:rPr>
-          <w:noProof/>
-        </w:rPr>
-        <w:t>9</w:t>
-      </w:r>
-      <w:r>
-        <w:rPr>
-          <w:noProof/>
-        </w:rPr>
-        <w:fldChar w:fldCharType="end"/>
-      </w:r>
+      <w:fldSimple w:instr=" SEQ Figure \* ARABIC ">
+        <w:r>
+          <w:rPr>
+            <w:noProof/>
+          </w:rPr>
+          <w:t>9</w:t>
+        </w:r>
+      </w:fldSimple>
       <w:r>
         <w:t>: Three-Pane view which served as a guide for interface design</w:t>
       </w:r>
@@ -3706,27 +3576,14 @@
       <w:r>
         <w:t xml:space="preserve">Figure </w:t>
       </w:r>
-      <w:r>
-        <w:fldChar w:fldCharType="begin"/>
-      </w:r>
-      <w:r>
-        <w:instrText xml:space="preserve"> SEQ Figure \* ARABIC </w:instrText>
-      </w:r>
-      <w:r>
-        <w:fldChar w:fldCharType="separate"/>
-      </w:r>
-      <w:r>
-        <w:rPr>
-          <w:noProof/>
-        </w:rPr>
-        <w:t>10</w:t>
-      </w:r>
-      <w:r>
-        <w:rPr>
-          <w:noProof/>
-        </w:rPr>
-        <w:fldChar w:fldCharType="end"/>
-      </w:r>
+      <w:fldSimple w:instr=" SEQ Figure \* ARABIC ">
+        <w:r>
+          <w:rPr>
+            <w:noProof/>
+          </w:rPr>
+          <w:t>10</w:t>
+        </w:r>
+      </w:fldSimple>
       <w:r>
         <w:t>: An example of an Android Action bar that includes (1)</w:t>
       </w:r>
@@ -3836,24 +3693,14 @@
       <w:r>
         <w:t xml:space="preserve">Figure </w:t>
       </w:r>
-      <w:r>
-        <w:fldChar w:fldCharType="begin"/>
-      </w:r>
-      <w:r>
-        <w:instrText xml:space="preserve"> SEQ Figure \* ARABIC </w:instrText>
-      </w:r>
-      <w:r>
-        <w:fldChar w:fldCharType="separate"/>
-      </w:r>
-      <w:r>
-        <w:rPr>
-          <w:noProof/>
-        </w:rPr>
-        <w:t>11</w:t>
-      </w:r>
-      <w:r>
-        <w:fldChar w:fldCharType="end"/>
-      </w:r>
+      <w:fldSimple w:instr=" SEQ Figure \* ARABIC ">
+        <w:r>
+          <w:rPr>
+            <w:noProof/>
+          </w:rPr>
+          <w:t>11</w:t>
+        </w:r>
+      </w:fldSimple>
       <w:r>
         <w:t>: State diagram used to indicate screen flow of the ScriptView mobile application</w:t>
       </w:r>
@@ -4104,27 +3951,14 @@
       <w:r>
         <w:t xml:space="preserve">Figure </w:t>
       </w:r>
-      <w:r>
-        <w:fldChar w:fldCharType="begin"/>
-      </w:r>
-      <w:r>
-        <w:instrText xml:space="preserve"> SEQ Figure \* ARABIC </w:instrText>
-      </w:r>
-      <w:r>
-        <w:fldChar w:fldCharType="separate"/>
-      </w:r>
-      <w:r>
-        <w:rPr>
-          <w:noProof/>
-        </w:rPr>
-        <w:t>12</w:t>
-      </w:r>
-      <w:r>
-        <w:rPr>
-          <w:noProof/>
-        </w:rPr>
-        <w:fldChar w:fldCharType="end"/>
-      </w:r>
+      <w:fldSimple w:instr=" SEQ Figure \* ARABIC ">
+        <w:r>
+          <w:rPr>
+            <w:noProof/>
+          </w:rPr>
+          <w:t>12</w:t>
+        </w:r>
+      </w:fldSimple>
       <w:r>
         <w:t>: Variation on cover pages</w:t>
       </w:r>
@@ -4439,27 +4273,14 @@
       <w:r>
         <w:t xml:space="preserve">Figure </w:t>
       </w:r>
-      <w:r>
-        <w:fldChar w:fldCharType="begin"/>
-      </w:r>
-      <w:r>
-        <w:instrText xml:space="preserve"> SEQ Figure \* ARABIC </w:instrText>
-      </w:r>
-      <w:r>
-        <w:fldChar w:fldCharType="separate"/>
-      </w:r>
-      <w:r>
-        <w:rPr>
-          <w:noProof/>
-        </w:rPr>
-        <w:t>13</w:t>
-      </w:r>
-      <w:r>
-        <w:rPr>
-          <w:noProof/>
-        </w:rPr>
-        <w:fldChar w:fldCharType="end"/>
-      </w:r>
+      <w:fldSimple w:instr=" SEQ Figure \* ARABIC ">
+        <w:r>
+          <w:rPr>
+            <w:noProof/>
+          </w:rPr>
+          <w:t>13</w:t>
+        </w:r>
+      </w:fldSimple>
       <w:r>
         <w:t>: A question and answer with the appropriate annotations</w:t>
       </w:r>
@@ -4625,27 +4446,14 @@
       <w:r>
         <w:t xml:space="preserve">Figure </w:t>
       </w:r>
-      <w:r>
-        <w:fldChar w:fldCharType="begin"/>
-      </w:r>
-      <w:r>
-        <w:instrText xml:space="preserve"> SEQ Figure \* ARABIC </w:instrText>
-      </w:r>
-      <w:r>
-        <w:fldChar w:fldCharType="separate"/>
-      </w:r>
-      <w:r>
-        <w:rPr>
-          <w:noProof/>
-        </w:rPr>
-        <w:t>14</w:t>
-      </w:r>
-      <w:r>
-        <w:rPr>
-          <w:noProof/>
-        </w:rPr>
-        <w:fldChar w:fldCharType="end"/>
-      </w:r>
+      <w:fldSimple w:instr=" SEQ Figure \* ARABIC ">
+        <w:r>
+          <w:rPr>
+            <w:noProof/>
+          </w:rPr>
+          <w:t>14</w:t>
+        </w:r>
+      </w:fldSimple>
       <w:r>
         <w:t>: The accepted format for a question</w:t>
       </w:r>
@@ -5241,7 +5049,13 @@
     </w:p>
     <w:p>
       <w:r>
-        <w:t>The final element of the script processing component was to upload all the images and memorandum text to the server.</w:t>
+        <w:t>The final element of the script processing component was to upload all the images and</w:t>
+      </w:r>
+      <w:r>
+        <w:t xml:space="preserve"> the </w:t>
+      </w:r>
+      <w:r>
+        <w:t>memorandum text to the server.</w:t>
       </w:r>
       <w:r>
         <w:t xml:space="preserve"> </w:t>
@@ -5262,20 +5076,82 @@
         <w:t xml:space="preserve"> 11</w:t>
       </w:r>
       <w:r>
-        <w:t xml:space="preserve"> shows a detailed view of the class structure of the script processing component.</w:t>
-      </w:r>
-    </w:p>
-    <w:p>
-      <w:pPr>
+        <w:t xml:space="preserve"> shows a detailed view of the class structure of the script pro</w:t>
+      </w:r>
+      <w:r>
+        <w:t>cessing component at the end of this iteration.</w:t>
+      </w:r>
+    </w:p>
+    <w:p>
+      <w:pPr>
+        <w:keepNext/>
+      </w:pPr>
+      <w:r>
         <w:rPr>
-          <w:color w:val="00B050"/>
+          <w:noProof/>
         </w:rPr>
-      </w:pPr>
-      <w:r>
-        <w:rPr>
-          <w:color w:val="00B050"/>
-        </w:rPr>
-        <w:t>Insert design class diagram of script processing</w:t>
+        <w:lastRenderedPageBreak/>
+        <w:drawing>
+          <wp:inline distT="0" distB="0" distL="0" distR="0" wp14:anchorId="397C76FE" wp14:editId="76EDB41B">
+            <wp:extent cx="5943600" cy="1927225"/>
+            <wp:effectExtent l="0" t="0" r="0" b="0"/>
+            <wp:docPr id="23" name="Picture 23"/>
+            <wp:cNvGraphicFramePr>
+              <a:graphicFrameLocks xmlns:a="http://schemas.openxmlformats.org/drawingml/2006/main" noChangeAspect="1"/>
+            </wp:cNvGraphicFramePr>
+            <a:graphic xmlns:a="http://schemas.openxmlformats.org/drawingml/2006/main">
+              <a:graphicData uri="http://schemas.openxmlformats.org/drawingml/2006/picture">
+                <pic:pic xmlns:pic="http://schemas.openxmlformats.org/drawingml/2006/picture">
+                  <pic:nvPicPr>
+                    <pic:cNvPr id="23" name="Script Processing iteration 1 class diagram.PNG"/>
+                    <pic:cNvPicPr/>
+                  </pic:nvPicPr>
+                  <pic:blipFill>
+                    <a:blip r:embed="rId36">
+                      <a:extLst>
+                        <a:ext uri="{28A0092B-C50C-407E-A947-70E740481C1C}">
+                          <a14:useLocalDpi xmlns:a14="http://schemas.microsoft.com/office/drawing/2010/main" val="0"/>
+                        </a:ext>
+                      </a:extLst>
+                    </a:blip>
+                    <a:stretch>
+                      <a:fillRect/>
+                    </a:stretch>
+                  </pic:blipFill>
+                  <pic:spPr>
+                    <a:xfrm>
+                      <a:off x="0" y="0"/>
+                      <a:ext cx="5943600" cy="1927225"/>
+                    </a:xfrm>
+                    <a:prstGeom prst="rect">
+                      <a:avLst/>
+                    </a:prstGeom>
+                  </pic:spPr>
+                </pic:pic>
+              </a:graphicData>
+            </a:graphic>
+          </wp:inline>
+        </w:drawing>
+      </w:r>
+    </w:p>
+    <w:p>
+      <w:pPr>
+        <w:pStyle w:val="Caption"/>
+        <w:jc w:val="center"/>
+      </w:pPr>
+      <w:r>
+        <w:t xml:space="preserve">Figure </w:t>
+      </w:r>
+      <w:fldSimple w:instr=" SEQ Figure \* ARABIC ">
+        <w:r>
+          <w:rPr>
+            <w:noProof/>
+          </w:rPr>
+          <w:t>15</w:t>
+        </w:r>
+      </w:fldSimple>
+      <w:r>
+        <w:t>: Design class diagram of the script processing component at the end of the second iteration</w:t>
       </w:r>
     </w:p>
     <w:p>
@@ -5342,11 +5218,13 @@
         <w:t>was done to scale, the challenge of effectively using the limited screen space had already been solved.</w:t>
       </w:r>
       <w:r>
-        <w:t xml:space="preserve"> The </w:t>
-      </w:r>
-      <w:r>
-        <w:lastRenderedPageBreak/>
-        <w:t>implementation challenge however was arranging the various Android layout components, with their own limitations on size and position, to achieve the desired effe</w:t>
+        <w:t xml:space="preserve"> The implementation challenge however</w:t>
+      </w:r>
+      <w:r>
+        <w:t>,</w:t>
+      </w:r>
+      <w:r>
+        <w:t xml:space="preserve"> was arranging the various Android layout components, with their own limitations on size and position, to achieve the desired effe</w:t>
       </w:r>
       <w:r>
         <w:t>ct.</w:t>
@@ -5422,61 +5300,54 @@
     </w:p>
     <w:p>
       <w:r>
-        <w:t>The JSch API was also used to enable the user to name the test on the final screen by renaming the folder on the server.</w:t>
-      </w:r>
-      <w:r>
-        <w:t xml:space="preserve"> The API also facilitated the uploading of the marked images to the server.</w:t>
-      </w:r>
-      <w:r>
-        <w:t xml:space="preserve"> The appearance of the test selection and script upload screen at the end of this iteration can be seen in </w:t>
-      </w:r>
-      <w:r>
-        <w:rPr>
-          <w:color w:val="FF0000"/>
-        </w:rPr>
-        <w:t>Figure 13</w:t>
+        <w:t>The JSch API was also used to enable the user to name the test on the final screen by renaming the folder on the server</w:t>
+      </w:r>
+      <w:r>
+        <w:t xml:space="preserve"> as well as facilitating</w:t>
+      </w:r>
+      <w:r>
+        <w:t xml:space="preserve"> the uploading of the marked images to the server.</w:t>
+      </w:r>
+      <w:r>
+        <w:t xml:space="preserve"> </w:t>
+      </w:r>
+      <w:r>
+        <w:t>Once the script had been uploaded methods needed to be create</w:t>
+      </w:r>
+      <w:r>
+        <w:t>d to release the memory used by the</w:t>
+      </w:r>
+      <w:bookmarkStart w:id="0" w:name="_GoBack"/>
+      <w:bookmarkEnd w:id="0"/>
+      <w:r>
+        <w:t xml:space="preserve"> images of the current test script.</w:t>
+      </w:r>
+    </w:p>
+    <w:p>
+      <w:r>
+        <w:t xml:space="preserve">At the end of this iteration </w:t>
+      </w:r>
+      <w:r>
+        <w:t>a use</w:t>
+      </w:r>
+      <w:r>
+        <w:t>r testing session was conducted</w:t>
       </w:r>
       <w:r>
         <w:t>.</w:t>
       </w:r>
       <w:r>
-        <w:t xml:space="preserve"> Once the script had been uploaded methods needed to be created to release the memory used for images of the current test script.</w:t>
-      </w:r>
-    </w:p>
-    <w:p>
-      <w:pPr>
-        <w:rPr>
-          <w:color w:val="00B050"/>
-        </w:rPr>
-      </w:pPr>
-      <w:r>
-        <w:rPr>
-          <w:color w:val="00B050"/>
-        </w:rPr>
-        <w:t>Insert test selection and script upload screen at iteration 1</w:t>
-      </w:r>
-    </w:p>
-    <w:p>
-      <w:r>
-        <w:t xml:space="preserve">At the end of this iteration </w:t>
-      </w:r>
-      <w:r>
-        <w:t>a use</w:t>
-      </w:r>
-      <w:r>
-        <w:t>r testing session was conducted</w:t>
-      </w:r>
-      <w:r>
-        <w:t>.</w:t>
-      </w:r>
-      <w:r>
         <w:t xml:space="preserve"> Fifty percent of the users stated that the test script was unreadable, this was in reference to the image quality and not the </w:t>
       </w:r>
       <w:r>
         <w:t>students’</w:t>
       </w:r>
       <w:r>
-        <w:t xml:space="preserve"> handwriting.</w:t>
+        <w:t xml:space="preserve"> </w:t>
+      </w:r>
+      <w:r>
+        <w:lastRenderedPageBreak/>
+        <w:t>handwriting.</w:t>
       </w:r>
       <w:r>
         <w:t xml:space="preserve"> </w:t>
@@ -5561,11 +5432,7 @@
     </w:p>
     <w:p>
       <w:r>
-        <w:t xml:space="preserve">Based on the feedback received at the end of the previous iteration with regards to script readability and screen layout, it was decided that a second design iteration would be undertaken for both as the two are not mutually exclusive. This is because the size dedicated to displaying the script directly </w:t>
-      </w:r>
-      <w:r>
-        <w:lastRenderedPageBreak/>
-        <w:t>influences its readability and any processing which can be performed on the script before uploading to the server decreases the size it needs to be displayed at on the mobile application.</w:t>
+        <w:t>Based on the feedback received at the end of the previous iteration with regards to script readability and screen layout, it was decided that a second design iteration would be undertaken for both as the two are not mutually exclusive. This is because the size dedicated to displaying the script directly influences its readability and any processing which can be performed on the script before uploading to the server decreases the size it needs to be displayed at on the mobile application.</w:t>
       </w:r>
     </w:p>
     <w:p>
@@ -5630,7 +5497,7 @@
                     <pic:cNvPicPr/>
                   </pic:nvPicPr>
                   <pic:blipFill>
-                    <a:blip r:embed="rId36">
+                    <a:blip r:embed="rId37">
                       <a:extLst>
                         <a:ext uri="{28A0092B-C50C-407E-A947-70E740481C1C}">
                           <a14:useLocalDpi xmlns:a14="http://schemas.microsoft.com/office/drawing/2010/main" val="0"/>
@@ -5665,24 +5532,14 @@
       <w:r>
         <w:t xml:space="preserve">Figure </w:t>
       </w:r>
-      <w:r>
-        <w:fldChar w:fldCharType="begin"/>
-      </w:r>
-      <w:r>
-        <w:instrText xml:space="preserve"> SEQ Figure \* ARABIC </w:instrText>
-      </w:r>
-      <w:r>
-        <w:fldChar w:fldCharType="separate"/>
-      </w:r>
-      <w:r>
-        <w:rPr>
-          <w:noProof/>
-        </w:rPr>
-        <w:t>15</w:t>
-      </w:r>
-      <w:r>
-        <w:fldChar w:fldCharType="end"/>
-      </w:r>
+      <w:fldSimple w:instr=" SEQ Figure \* ARABIC ">
+        <w:r>
+          <w:rPr>
+            <w:noProof/>
+          </w:rPr>
+          <w:t>16</w:t>
+        </w:r>
+      </w:fldSimple>
       <w:r>
         <w:t>: Updated script flow diagram</w:t>
       </w:r>
@@ -5704,7 +5561,11 @@
         <w:t xml:space="preserve"> This is because users are accustomed to reading the question on the student’s script and then looking </w:t>
       </w:r>
       <w:r>
-        <w:t>for the answer in another location</w:t>
+        <w:t xml:space="preserve">for the </w:t>
+      </w:r>
+      <w:r>
+        <w:lastRenderedPageBreak/>
+        <w:t>answer in another location</w:t>
       </w:r>
       <w:r>
         <w:t>.</w:t>
@@ -5820,7 +5681,6 @@
         <w:rPr>
           <w:noProof/>
         </w:rPr>
-        <w:lastRenderedPageBreak/>
         <w:drawing>
           <wp:inline distT="0" distB="0" distL="0" distR="0" wp14:anchorId="1D4F5C55" wp14:editId="0895E593">
             <wp:extent cx="3638145" cy="2728609"/>
@@ -5837,7 +5697,7 @@
                     <pic:cNvPicPr/>
                   </pic:nvPicPr>
                   <pic:blipFill>
-                    <a:blip r:embed="rId37">
+                    <a:blip r:embed="rId38">
                       <a:extLst>
                         <a:ext uri="{28A0092B-C50C-407E-A947-70E740481C1C}">
                           <a14:useLocalDpi xmlns:a14="http://schemas.microsoft.com/office/drawing/2010/main" val="0"/>
@@ -5872,24 +5732,14 @@
       <w:r>
         <w:t xml:space="preserve">Figure </w:t>
       </w:r>
-      <w:r>
-        <w:fldChar w:fldCharType="begin"/>
-      </w:r>
-      <w:r>
-        <w:instrText xml:space="preserve"> SEQ Figure \* ARABIC </w:instrText>
-      </w:r>
-      <w:r>
-        <w:fldChar w:fldCharType="separate"/>
-      </w:r>
-      <w:r>
-        <w:rPr>
-          <w:noProof/>
-        </w:rPr>
-        <w:t>16</w:t>
-      </w:r>
-      <w:r>
-        <w:fldChar w:fldCharType="end"/>
-      </w:r>
+      <w:fldSimple w:instr=" SEQ Figure \* ARABIC ">
+        <w:r>
+          <w:rPr>
+            <w:noProof/>
+          </w:rPr>
+          <w:t>17</w:t>
+        </w:r>
+      </w:fldSimple>
       <w:r>
         <w:t>: Marking V</w:t>
       </w:r>
@@ -5960,6 +5810,7 @@
     </w:p>
     <w:p>
       <w:r>
+        <w:lastRenderedPageBreak/>
         <w:t>In order to collect information on mark allocation which would be beneficial to the analytics which needed to be performed, it was necessary to determine to which sub-question a mark was assigned.</w:t>
       </w:r>
       <w:r>
@@ -6032,11 +5883,7 @@
         <w:t xml:space="preserve"> and multiple gestures could be recognized in parallel.</w:t>
       </w:r>
       <w:r>
-        <w:t xml:space="preserve"> This meant that one thread could read and update and old mark value which would then be overwritten by another thread which had also read the </w:t>
-      </w:r>
-      <w:r>
-        <w:lastRenderedPageBreak/>
-        <w:t>old value, essentially discarding one of the updates</w:t>
+        <w:t xml:space="preserve"> This meant that one thread could read and update and old mark value which would then be overwritten by another thread which had also read the old value, essentially discarding one of the updates</w:t>
       </w:r>
       <w:r>
         <w:t>.</w:t>
@@ -6123,24 +5970,14 @@
                             <w:r>
                               <w:t xml:space="preserve">Figure </w:t>
                             </w:r>
-                            <w:r>
-                              <w:fldChar w:fldCharType="begin"/>
-                            </w:r>
-                            <w:r>
-                              <w:instrText xml:space="preserve"> SEQ Figure \* ARABIC </w:instrText>
-                            </w:r>
-                            <w:r>
-                              <w:fldChar w:fldCharType="separate"/>
-                            </w:r>
-                            <w:r>
-                              <w:rPr>
-                                <w:noProof/>
-                              </w:rPr>
-                              <w:t>17</w:t>
-                            </w:r>
-                            <w:r>
-                              <w:fldChar w:fldCharType="end"/>
-                            </w:r>
+                            <w:fldSimple w:instr=" SEQ Figure \* ARABIC ">
+                              <w:r>
+                                <w:rPr>
+                                  <w:noProof/>
+                                </w:rPr>
+                                <w:t>18</w:t>
+                              </w:r>
+                            </w:fldSimple>
                             <w:r>
                               <w:t>: State diagram showing use of backlog and upload window</w:t>
                             </w:r>
@@ -6172,24 +6009,14 @@
                       <w:r>
                         <w:t xml:space="preserve">Figure </w:t>
                       </w:r>
-                      <w:r>
-                        <w:fldChar w:fldCharType="begin"/>
-                      </w:r>
-                      <w:r>
-                        <w:instrText xml:space="preserve"> SEQ Figure \* ARABIC </w:instrText>
-                      </w:r>
-                      <w:r>
-                        <w:fldChar w:fldCharType="separate"/>
-                      </w:r>
-                      <w:r>
-                        <w:rPr>
-                          <w:noProof/>
-                        </w:rPr>
-                        <w:t>17</w:t>
-                      </w:r>
-                      <w:r>
-                        <w:fldChar w:fldCharType="end"/>
-                      </w:r>
+                      <w:fldSimple w:instr=" SEQ Figure \* ARABIC ">
+                        <w:r>
+                          <w:rPr>
+                            <w:noProof/>
+                          </w:rPr>
+                          <w:t>18</w:t>
+                        </w:r>
+                      </w:fldSimple>
                       <w:r>
                         <w:t>: State diagram showing use of backlog and upload window</w:t>
                       </w:r>
@@ -6230,7 +6057,7 @@
                     <pic:cNvPicPr/>
                   </pic:nvPicPr>
                   <pic:blipFill>
-                    <a:blip r:embed="rId38">
+                    <a:blip r:embed="rId39">
                       <a:extLst>
                         <a:ext uri="{28A0092B-C50C-407E-A947-70E740481C1C}">
                           <a14:useLocalDpi xmlns:a14="http://schemas.microsoft.com/office/drawing/2010/main" val="0"/>
@@ -6316,6 +6143,7 @@
     </w:p>
     <w:p>
       <w:r>
+        <w:lastRenderedPageBreak/>
         <w:t>A second user testing session was condu</w:t>
       </w:r>
       <w:r>
@@ -6388,7 +6216,6 @@
         <w:rPr>
           <w:color w:val="00B050"/>
         </w:rPr>
-        <w:lastRenderedPageBreak/>
         <w:t>Inset final mark per question display on main marking screen</w:t>
       </w:r>
       <w:r>
@@ -6533,6 +6360,7 @@
         </w:numPr>
       </w:pPr>
       <w:r>
+        <w:lastRenderedPageBreak/>
         <w:t>Results</w:t>
       </w:r>
     </w:p>
@@ -6608,24 +6436,14 @@
       <w:r>
         <w:t xml:space="preserve">Table </w:t>
       </w:r>
-      <w:r>
-        <w:fldChar w:fldCharType="begin"/>
-      </w:r>
-      <w:r>
-        <w:instrText xml:space="preserve"> SEQ Table \* ARABIC </w:instrText>
-      </w:r>
-      <w:r>
-        <w:fldChar w:fldCharType="separate"/>
-      </w:r>
-      <w:r>
-        <w:rPr>
-          <w:noProof/>
-        </w:rPr>
-        <w:t>1</w:t>
-      </w:r>
-      <w:r>
-        <w:fldChar w:fldCharType="end"/>
-      </w:r>
+      <w:fldSimple w:instr=" SEQ Table \* ARABIC ">
+        <w:r>
+          <w:rPr>
+            <w:noProof/>
+          </w:rPr>
+          <w:t>1</w:t>
+        </w:r>
+      </w:fldSimple>
       <w:r>
         <w:t>: User responses from the first user testing session</w:t>
       </w:r>
@@ -7196,7 +7014,6 @@
                 <w:rFonts w:ascii="Calibri" w:eastAsia="Times New Roman" w:hAnsi="Calibri" w:cs="Times New Roman"/>
                 <w:color w:val="000000"/>
               </w:rPr>
-              <w:lastRenderedPageBreak/>
               <w:t>Question 3</w:t>
             </w:r>
           </w:p>
@@ -8573,24 +8390,14 @@
       <w:r>
         <w:t xml:space="preserve">Table </w:t>
       </w:r>
-      <w:r>
-        <w:fldChar w:fldCharType="begin"/>
-      </w:r>
-      <w:r>
-        <w:instrText xml:space="preserve"> SEQ Table \* ARABIC </w:instrText>
-      </w:r>
-      <w:r>
-        <w:fldChar w:fldCharType="separate"/>
-      </w:r>
-      <w:r>
-        <w:rPr>
-          <w:noProof/>
-        </w:rPr>
-        <w:t>2</w:t>
-      </w:r>
-      <w:r>
-        <w:fldChar w:fldCharType="end"/>
-      </w:r>
+      <w:fldSimple w:instr=" SEQ Table \* ARABIC ">
+        <w:r>
+          <w:rPr>
+            <w:noProof/>
+          </w:rPr>
+          <w:t>2</w:t>
+        </w:r>
+      </w:fldSimple>
       <w:r>
         <w:t>: User r</w:t>
       </w:r>
@@ -9961,6 +9768,7 @@
                 <w:rFonts w:ascii="Calibri" w:eastAsia="Times New Roman" w:hAnsi="Calibri" w:cs="Times New Roman"/>
                 <w:color w:val="000000"/>
               </w:rPr>
+              <w:lastRenderedPageBreak/>
               <w:t>Question 8</w:t>
             </w:r>
           </w:p>
@@ -10499,11 +10307,7 @@
         <w:t xml:space="preserve"> raises the concern that the system would not be used by tutors as they would not see the benefit in it.</w:t>
       </w:r>
       <w:r>
-        <w:t xml:space="preserve"> These low score could however, be due to the lack of exposure users have had with </w:t>
-      </w:r>
-      <w:r>
-        <w:lastRenderedPageBreak/>
-        <w:t>the system as the responses</w:t>
+        <w:t xml:space="preserve"> These low score could however, be due to the lack of exposure users have had with the system as the responses</w:t>
       </w:r>
       <w:r>
         <w:t xml:space="preserve"> from the second user testing</w:t>
@@ -10589,21 +10393,19 @@
         <w:t>meet at a single location.</w:t>
       </w:r>
       <w:r>
-        <w:t xml:space="preserve"> The educators can allow this since access to the application is access controlled and thus allows them to more accurately trace who marked a test script and when.</w:t>
-      </w:r>
-    </w:p>
-    <w:p>
-      <w:r>
-        <w:t>In terms of whether or not ScriptView effectively increases marking speed, no conclusions can be drawn from the user testing as users will become more efficient at using the system over time.</w:t>
-      </w:r>
-      <w:r>
-        <w:t xml:space="preserve"> </w:t>
-      </w:r>
-      <w:r>
-        <w:t>However, b</w:t>
-      </w:r>
-      <w:r>
-        <w:t xml:space="preserve">y following an agile methodology with a focus on user input, the final system has an increased potential of being accepted by users. </w:t>
+        <w:t xml:space="preserve"> The educators can allow </w:t>
+      </w:r>
+      <w:r>
+        <w:lastRenderedPageBreak/>
+        <w:t>this since access to the application is access controlled and thus allows them to more accurately trace who marked a test script and when.</w:t>
+      </w:r>
+    </w:p>
+    <w:p>
+      <w:r>
+        <w:t xml:space="preserve">In terms of whether or not ScriptView effectively increases marking speed, no conclusions can be drawn from the user testing as users will become more efficient at using the system over time. </w:t>
+      </w:r>
+      <w:r>
+        <w:t xml:space="preserve">However, by following an agile methodology with a focus on user input, the final system has an increased potential of being accepted by users. </w:t>
       </w:r>
       <w:r>
         <w:t>This is further emphasized by the p</w:t>
@@ -10656,7 +10458,6 @@
         </w:numPr>
       </w:pPr>
       <w:r>
-        <w:lastRenderedPageBreak/>
         <w:t>Future Work</w:t>
       </w:r>
     </w:p>
@@ -11304,7 +11105,7 @@
       <w:r>
         <w:t>Centers for Medicare &amp; Medicaid Services (CMS) Office of Information Service (2008). </w:t>
       </w:r>
-      <w:hyperlink r:id="rId39" w:history="1">
+      <w:hyperlink r:id="rId40" w:history="1">
         <w:r>
           <w:rPr>
             <w:rStyle w:val="Hyperlink"/>
@@ -11523,7 +11324,7 @@
         </w:rPr>
         <w:t> </w:t>
       </w:r>
-      <w:hyperlink r:id="rId40" w:tgtFrame="_blank" w:history="1">
+      <w:hyperlink r:id="rId41" w:tgtFrame="_blank" w:history="1">
         <w:r>
           <w:rPr>
             <w:rStyle w:val="Hyperlink"/>
@@ -11582,7 +11383,7 @@
         </w:rPr>
         <w:t> </w:t>
       </w:r>
-      <w:hyperlink r:id="rId41" w:tgtFrame="_blank" w:history="1">
+      <w:hyperlink r:id="rId42" w:tgtFrame="_blank" w:history="1">
         <w:r>
           <w:rPr>
             <w:rStyle w:val="Hyperlink"/>
@@ -11713,7 +11514,7 @@
     </w:p>
     <w:p/>
     <w:sectPr>
-      <w:footerReference w:type="default" r:id="rId42"/>
+      <w:footerReference w:type="default" r:id="rId43"/>
       <w:pgSz w:w="12240" w:h="15840"/>
       <w:pgMar w:top="1440" w:right="1440" w:bottom="1440" w:left="1440" w:header="720" w:footer="720" w:gutter="0"/>
       <w:pgNumType w:start="0"/>
@@ -11784,7 +11585,7 @@
           <w:rPr>
             <w:noProof/>
           </w:rPr>
-          <w:t>19</w:t>
+          <w:t>29</w:t>
         </w:r>
         <w:r>
           <w:rPr>
@@ -11851,7 +11652,7 @@
         <v:path o:extrusionok="f" gradientshapeok="t" o:connecttype="rect"/>
         <o:lock v:ext="edit" aspectratio="t"/>
       </v:shapetype>
-      <v:shape id="_x0000_i1235" type="#_x0000_t75" style="width:11.5pt;height:11.5pt" o:bullet="t">
+      <v:shape id="_x0000_i1034" type="#_x0000_t75" style="width:11.5pt;height:11.5pt" o:bullet="t">
         <v:imagedata r:id="rId1" o:title="mso7341"/>
       </v:shape>
     </w:pict>
@@ -18331,6 +18132,13 @@
         </dgm:presLayoutVars>
       </dgm:prSet>
       <dgm:spPr/>
+      <dgm:t>
+        <a:bodyPr/>
+        <a:lstStyle/>
+        <a:p>
+          <a:endParaRPr lang="en-US"/>
+        </a:p>
+      </dgm:t>
     </dgm:pt>
     <dgm:pt modelId="{F7808FAA-D9CB-43B8-9C61-5C4061CE32F5}" type="pres">
       <dgm:prSet presAssocID="{68FA737A-EA06-42C7-AB8D-F10A439103E8}" presName="spNode" presStyleCnt="0"/>
@@ -18339,6 +18147,13 @@
     <dgm:pt modelId="{67AFFCC2-1538-4641-AD74-DE6E5B0C330F}" type="pres">
       <dgm:prSet presAssocID="{E5A036A6-9BB5-471E-93A5-F077484532FC}" presName="sibTrans" presStyleLbl="sibTrans1D1" presStyleIdx="0" presStyleCnt="6"/>
       <dgm:spPr/>
+      <dgm:t>
+        <a:bodyPr/>
+        <a:lstStyle/>
+        <a:p>
+          <a:endParaRPr lang="en-US"/>
+        </a:p>
+      </dgm:t>
     </dgm:pt>
     <dgm:pt modelId="{5D18D3B6-013E-4B31-AD7D-4E562E71ED86}" type="pres">
       <dgm:prSet presAssocID="{37B2C6ED-24D0-4BB3-AF2D-1233E141517F}" presName="node" presStyleLbl="node1" presStyleIdx="1" presStyleCnt="6">
@@ -18362,6 +18177,13 @@
     <dgm:pt modelId="{90B2679A-F645-4264-91C0-EEEEC3A81257}" type="pres">
       <dgm:prSet presAssocID="{A9EAA519-FBD7-4810-AF06-0BA47B169128}" presName="sibTrans" presStyleLbl="sibTrans1D1" presStyleIdx="1" presStyleCnt="6"/>
       <dgm:spPr/>
+      <dgm:t>
+        <a:bodyPr/>
+        <a:lstStyle/>
+        <a:p>
+          <a:endParaRPr lang="en-US"/>
+        </a:p>
+      </dgm:t>
     </dgm:pt>
     <dgm:pt modelId="{8C34E154-1383-41EB-9C14-CD4069A81B8A}" type="pres">
       <dgm:prSet presAssocID="{D48A8D9A-2373-48A2-86C0-383BA8231D1A}" presName="node" presStyleLbl="node1" presStyleIdx="2" presStyleCnt="6">
@@ -18370,6 +18192,13 @@
         </dgm:presLayoutVars>
       </dgm:prSet>
       <dgm:spPr/>
+      <dgm:t>
+        <a:bodyPr/>
+        <a:lstStyle/>
+        <a:p>
+          <a:endParaRPr lang="en-US"/>
+        </a:p>
+      </dgm:t>
     </dgm:pt>
     <dgm:pt modelId="{262B2A43-9C3D-4098-AFAE-473C2DA11AFF}" type="pres">
       <dgm:prSet presAssocID="{D48A8D9A-2373-48A2-86C0-383BA8231D1A}" presName="spNode" presStyleCnt="0"/>
@@ -18378,6 +18207,13 @@
     <dgm:pt modelId="{5E19D4ED-CB04-42F3-A92D-0104AACA07FF}" type="pres">
       <dgm:prSet presAssocID="{A3FB1F2A-6414-4A68-A4E8-20F2F7E5E19B}" presName="sibTrans" presStyleLbl="sibTrans1D1" presStyleIdx="2" presStyleCnt="6"/>
       <dgm:spPr/>
+      <dgm:t>
+        <a:bodyPr/>
+        <a:lstStyle/>
+        <a:p>
+          <a:endParaRPr lang="en-US"/>
+        </a:p>
+      </dgm:t>
     </dgm:pt>
     <dgm:pt modelId="{D4CE737A-EAA2-4191-A1BF-FAE7926DF2DA}" type="pres">
       <dgm:prSet presAssocID="{A7CED1B1-707B-4876-B2FB-C3A72E05E783}" presName="node" presStyleLbl="node1" presStyleIdx="3" presStyleCnt="6">
@@ -18386,6 +18222,13 @@
         </dgm:presLayoutVars>
       </dgm:prSet>
       <dgm:spPr/>
+      <dgm:t>
+        <a:bodyPr/>
+        <a:lstStyle/>
+        <a:p>
+          <a:endParaRPr lang="en-US"/>
+        </a:p>
+      </dgm:t>
     </dgm:pt>
     <dgm:pt modelId="{105B6D1B-AA03-45BA-B646-55B5F685C35C}" type="pres">
       <dgm:prSet presAssocID="{A7CED1B1-707B-4876-B2FB-C3A72E05E783}" presName="spNode" presStyleCnt="0"/>
@@ -18394,6 +18237,13 @@
     <dgm:pt modelId="{11832930-3483-4640-9D1A-DCDE4A199172}" type="pres">
       <dgm:prSet presAssocID="{D4857047-CDCE-4D09-9096-8D738D7E4231}" presName="sibTrans" presStyleLbl="sibTrans1D1" presStyleIdx="3" presStyleCnt="6"/>
       <dgm:spPr/>
+      <dgm:t>
+        <a:bodyPr/>
+        <a:lstStyle/>
+        <a:p>
+          <a:endParaRPr lang="en-US"/>
+        </a:p>
+      </dgm:t>
     </dgm:pt>
     <dgm:pt modelId="{0BBC2921-C9CD-435A-B5BB-350384F49805}" type="pres">
       <dgm:prSet presAssocID="{9BAC69C1-1901-4D12-A529-09A3A408C90A}" presName="node" presStyleLbl="node1" presStyleIdx="4" presStyleCnt="6">
@@ -18402,6 +18252,13 @@
         </dgm:presLayoutVars>
       </dgm:prSet>
       <dgm:spPr/>
+      <dgm:t>
+        <a:bodyPr/>
+        <a:lstStyle/>
+        <a:p>
+          <a:endParaRPr lang="en-US"/>
+        </a:p>
+      </dgm:t>
     </dgm:pt>
     <dgm:pt modelId="{A1EE536A-DA28-41DC-828F-EEEAC3A7CA03}" type="pres">
       <dgm:prSet presAssocID="{9BAC69C1-1901-4D12-A529-09A3A408C90A}" presName="spNode" presStyleCnt="0"/>
@@ -18410,6 +18267,13 @@
     <dgm:pt modelId="{B252D2D3-1496-4CCB-9C97-3EA4E7F8C16C}" type="pres">
       <dgm:prSet presAssocID="{E8F201C2-B216-4020-9095-22E0A67DBFB0}" presName="sibTrans" presStyleLbl="sibTrans1D1" presStyleIdx="4" presStyleCnt="6"/>
       <dgm:spPr/>
+      <dgm:t>
+        <a:bodyPr/>
+        <a:lstStyle/>
+        <a:p>
+          <a:endParaRPr lang="en-US"/>
+        </a:p>
+      </dgm:t>
     </dgm:pt>
     <dgm:pt modelId="{038F1D9B-F267-447D-8CF8-0FA5B3663D3E}" type="pres">
       <dgm:prSet presAssocID="{F0549306-C564-4034-B29B-0AF878B3A39E}" presName="node" presStyleLbl="node1" presStyleIdx="5" presStyleCnt="6">
@@ -18418,6 +18282,13 @@
         </dgm:presLayoutVars>
       </dgm:prSet>
       <dgm:spPr/>
+      <dgm:t>
+        <a:bodyPr/>
+        <a:lstStyle/>
+        <a:p>
+          <a:endParaRPr lang="en-US"/>
+        </a:p>
+      </dgm:t>
     </dgm:pt>
     <dgm:pt modelId="{2BCC9113-9D25-4631-A1D1-1704B83B6AF1}" type="pres">
       <dgm:prSet presAssocID="{F0549306-C564-4034-B29B-0AF878B3A39E}" presName="spNode" presStyleCnt="0"/>
@@ -18426,46 +18297,53 @@
     <dgm:pt modelId="{2B04FB5B-2822-4C65-849C-25165CD2F21F}" type="pres">
       <dgm:prSet presAssocID="{0D01A0C2-8402-4BFE-A149-826B79980851}" presName="sibTrans" presStyleLbl="sibTrans1D1" presStyleIdx="5" presStyleCnt="6"/>
       <dgm:spPr/>
+      <dgm:t>
+        <a:bodyPr/>
+        <a:lstStyle/>
+        <a:p>
+          <a:endParaRPr lang="en-US"/>
+        </a:p>
+      </dgm:t>
     </dgm:pt>
   </dgm:ptLst>
   <dgm:cxnLst>
-    <dgm:cxn modelId="{9A194E59-41C2-4884-8976-C039FCB62B55}" type="presOf" srcId="{0D01A0C2-8402-4BFE-A149-826B79980851}" destId="{2B04FB5B-2822-4C65-849C-25165CD2F21F}" srcOrd="0" destOrd="0" presId="urn:microsoft.com/office/officeart/2005/8/layout/cycle6"/>
-    <dgm:cxn modelId="{16411FF3-4483-4201-9BE5-7501C73398F6}" type="presOf" srcId="{D48A8D9A-2373-48A2-86C0-383BA8231D1A}" destId="{8C34E154-1383-41EB-9C14-CD4069A81B8A}" srcOrd="0" destOrd="0" presId="urn:microsoft.com/office/officeart/2005/8/layout/cycle6"/>
-    <dgm:cxn modelId="{A72A12E1-767A-4D05-87BF-B768F624CB2F}" type="presOf" srcId="{E5A036A6-9BB5-471E-93A5-F077484532FC}" destId="{67AFFCC2-1538-4641-AD74-DE6E5B0C330F}" srcOrd="0" destOrd="0" presId="urn:microsoft.com/office/officeart/2005/8/layout/cycle6"/>
-    <dgm:cxn modelId="{536FCEAB-34CB-4927-8886-E811A9EAD022}" type="presOf" srcId="{4527675F-69A5-4CD6-851F-E74B24DB676E}" destId="{D66387B3-F31D-4F8D-9B8B-DCE7EC50335B}" srcOrd="0" destOrd="0" presId="urn:microsoft.com/office/officeart/2005/8/layout/cycle6"/>
+    <dgm:cxn modelId="{8C0CE81A-B5CE-4BC3-9C48-2AC9DB6370BB}" srcId="{4527675F-69A5-4CD6-851F-E74B24DB676E}" destId="{D48A8D9A-2373-48A2-86C0-383BA8231D1A}" srcOrd="2" destOrd="0" parTransId="{B01B46C2-C05B-4571-86B9-7E82347A3097}" sibTransId="{A3FB1F2A-6414-4A68-A4E8-20F2F7E5E19B}"/>
+    <dgm:cxn modelId="{11E4A70A-F6BE-46C2-B2C8-16993B683094}" type="presOf" srcId="{0D01A0C2-8402-4BFE-A149-826B79980851}" destId="{2B04FB5B-2822-4C65-849C-25165CD2F21F}" srcOrd="0" destOrd="0" presId="urn:microsoft.com/office/officeart/2005/8/layout/cycle6"/>
+    <dgm:cxn modelId="{808B4016-8407-45F1-B349-327BB5046C5E}" srcId="{4527675F-69A5-4CD6-851F-E74B24DB676E}" destId="{A7CED1B1-707B-4876-B2FB-C3A72E05E783}" srcOrd="3" destOrd="0" parTransId="{B2752386-3ABE-41FC-8AC8-0FD53AF6E40F}" sibTransId="{D4857047-CDCE-4D09-9096-8D738D7E4231}"/>
+    <dgm:cxn modelId="{1EBA8707-334A-4F4D-941A-27D5557EB6CF}" type="presOf" srcId="{D48A8D9A-2373-48A2-86C0-383BA8231D1A}" destId="{8C34E154-1383-41EB-9C14-CD4069A81B8A}" srcOrd="0" destOrd="0" presId="urn:microsoft.com/office/officeart/2005/8/layout/cycle6"/>
+    <dgm:cxn modelId="{C5E405F0-B2E5-460F-9FA9-F8786AA1F07D}" srcId="{4527675F-69A5-4CD6-851F-E74B24DB676E}" destId="{F0549306-C564-4034-B29B-0AF878B3A39E}" srcOrd="5" destOrd="0" parTransId="{253ECC86-F27B-48D1-9221-E6C4BDF46F2C}" sibTransId="{0D01A0C2-8402-4BFE-A149-826B79980851}"/>
+    <dgm:cxn modelId="{42D57E18-E76B-4A4D-8FF2-3A5058AE271D}" type="presOf" srcId="{F0549306-C564-4034-B29B-0AF878B3A39E}" destId="{038F1D9B-F267-447D-8CF8-0FA5B3663D3E}" srcOrd="0" destOrd="0" presId="urn:microsoft.com/office/officeart/2005/8/layout/cycle6"/>
+    <dgm:cxn modelId="{44C78E41-7E12-4724-969B-B46AD928ED88}" type="presOf" srcId="{E8F201C2-B216-4020-9095-22E0A67DBFB0}" destId="{B252D2D3-1496-4CCB-9C97-3EA4E7F8C16C}" srcOrd="0" destOrd="0" presId="urn:microsoft.com/office/officeart/2005/8/layout/cycle6"/>
+    <dgm:cxn modelId="{12BB24BD-7846-44E5-ACC4-2E9E1CE4247A}" srcId="{4527675F-69A5-4CD6-851F-E74B24DB676E}" destId="{37B2C6ED-24D0-4BB3-AF2D-1233E141517F}" srcOrd="1" destOrd="0" parTransId="{C0306C25-91A5-4437-8946-10E0604FD1AD}" sibTransId="{A9EAA519-FBD7-4810-AF06-0BA47B169128}"/>
+    <dgm:cxn modelId="{1BC52917-AF1A-42B8-BA3A-C432773B357C}" type="presOf" srcId="{E5A036A6-9BB5-471E-93A5-F077484532FC}" destId="{67AFFCC2-1538-4641-AD74-DE6E5B0C330F}" srcOrd="0" destOrd="0" presId="urn:microsoft.com/office/officeart/2005/8/layout/cycle6"/>
+    <dgm:cxn modelId="{E4B63045-FAD0-4C4C-B67B-9821CAE55EF3}" type="presOf" srcId="{A3FB1F2A-6414-4A68-A4E8-20F2F7E5E19B}" destId="{5E19D4ED-CB04-42F3-A92D-0104AACA07FF}" srcOrd="0" destOrd="0" presId="urn:microsoft.com/office/officeart/2005/8/layout/cycle6"/>
+    <dgm:cxn modelId="{919A1A74-5FA4-44E1-A0AD-BF1751B168E4}" type="presOf" srcId="{9BAC69C1-1901-4D12-A529-09A3A408C90A}" destId="{0BBC2921-C9CD-435A-B5BB-350384F49805}" srcOrd="0" destOrd="0" presId="urn:microsoft.com/office/officeart/2005/8/layout/cycle6"/>
+    <dgm:cxn modelId="{93C75DF7-2803-41B8-B6A2-118FE252922C}" type="presOf" srcId="{A7CED1B1-707B-4876-B2FB-C3A72E05E783}" destId="{D4CE737A-EAA2-4191-A1BF-FAE7926DF2DA}" srcOrd="0" destOrd="0" presId="urn:microsoft.com/office/officeart/2005/8/layout/cycle6"/>
+    <dgm:cxn modelId="{D5CB2BCF-C515-4910-B1C5-98FB53CAF6C9}" type="presOf" srcId="{37B2C6ED-24D0-4BB3-AF2D-1233E141517F}" destId="{5D18D3B6-013E-4B31-AD7D-4E562E71ED86}" srcOrd="0" destOrd="0" presId="urn:microsoft.com/office/officeart/2005/8/layout/cycle6"/>
+    <dgm:cxn modelId="{90C91ACF-9ED1-4F09-8113-160F6FAE7DFC}" type="presOf" srcId="{4527675F-69A5-4CD6-851F-E74B24DB676E}" destId="{D66387B3-F31D-4F8D-9B8B-DCE7EC50335B}" srcOrd="0" destOrd="0" presId="urn:microsoft.com/office/officeart/2005/8/layout/cycle6"/>
+    <dgm:cxn modelId="{47D00C57-D900-41E9-AA51-B963E1014CAF}" type="presOf" srcId="{D4857047-CDCE-4D09-9096-8D738D7E4231}" destId="{11832930-3483-4640-9D1A-DCDE4A199172}" srcOrd="0" destOrd="0" presId="urn:microsoft.com/office/officeart/2005/8/layout/cycle6"/>
+    <dgm:cxn modelId="{B9E2D8ED-1087-4D25-877E-49FDF2C55CC3}" type="presOf" srcId="{A9EAA519-FBD7-4810-AF06-0BA47B169128}" destId="{90B2679A-F645-4264-91C0-EEEEC3A81257}" srcOrd="0" destOrd="0" presId="urn:microsoft.com/office/officeart/2005/8/layout/cycle6"/>
     <dgm:cxn modelId="{7E849CCA-06D4-4F84-9EA3-34812132C651}" srcId="{4527675F-69A5-4CD6-851F-E74B24DB676E}" destId="{68FA737A-EA06-42C7-AB8D-F10A439103E8}" srcOrd="0" destOrd="0" parTransId="{CE49F986-8FEF-4745-926F-9B10D43E575B}" sibTransId="{E5A036A6-9BB5-471E-93A5-F077484532FC}"/>
-    <dgm:cxn modelId="{0019B363-4D39-45D5-9484-20B5A186B5C1}" type="presOf" srcId="{A9EAA519-FBD7-4810-AF06-0BA47B169128}" destId="{90B2679A-F645-4264-91C0-EEEEC3A81257}" srcOrd="0" destOrd="0" presId="urn:microsoft.com/office/officeart/2005/8/layout/cycle6"/>
+    <dgm:cxn modelId="{57ADAAEA-CF87-42BB-938F-90985B9F014D}" type="presOf" srcId="{68FA737A-EA06-42C7-AB8D-F10A439103E8}" destId="{A3E70585-4A87-49F4-8A07-970391447EDA}" srcOrd="0" destOrd="0" presId="urn:microsoft.com/office/officeart/2005/8/layout/cycle6"/>
     <dgm:cxn modelId="{BC95E42E-18CC-45DC-9038-6A08AB16D311}" srcId="{4527675F-69A5-4CD6-851F-E74B24DB676E}" destId="{9BAC69C1-1901-4D12-A529-09A3A408C90A}" srcOrd="4" destOrd="0" parTransId="{4F55A73F-7B46-49C0-B933-F70FA6AE747D}" sibTransId="{E8F201C2-B216-4020-9095-22E0A67DBFB0}"/>
-    <dgm:cxn modelId="{CAF9FF73-F419-4ABD-8A4D-ED0F54ED6772}" type="presOf" srcId="{37B2C6ED-24D0-4BB3-AF2D-1233E141517F}" destId="{5D18D3B6-013E-4B31-AD7D-4E562E71ED86}" srcOrd="0" destOrd="0" presId="urn:microsoft.com/office/officeart/2005/8/layout/cycle6"/>
-    <dgm:cxn modelId="{64D0C37F-6123-412D-AE1C-EB1E3E361BE8}" type="presOf" srcId="{A3FB1F2A-6414-4A68-A4E8-20F2F7E5E19B}" destId="{5E19D4ED-CB04-42F3-A92D-0104AACA07FF}" srcOrd="0" destOrd="0" presId="urn:microsoft.com/office/officeart/2005/8/layout/cycle6"/>
-    <dgm:cxn modelId="{55ABD05F-7F1C-43CE-87B5-3C2C306BF8AD}" type="presOf" srcId="{9BAC69C1-1901-4D12-A529-09A3A408C90A}" destId="{0BBC2921-C9CD-435A-B5BB-350384F49805}" srcOrd="0" destOrd="0" presId="urn:microsoft.com/office/officeart/2005/8/layout/cycle6"/>
-    <dgm:cxn modelId="{808B4016-8407-45F1-B349-327BB5046C5E}" srcId="{4527675F-69A5-4CD6-851F-E74B24DB676E}" destId="{A7CED1B1-707B-4876-B2FB-C3A72E05E783}" srcOrd="3" destOrd="0" parTransId="{B2752386-3ABE-41FC-8AC8-0FD53AF6E40F}" sibTransId="{D4857047-CDCE-4D09-9096-8D738D7E4231}"/>
-    <dgm:cxn modelId="{BDDC7B03-8EB3-4051-871D-39A10B7DBE7A}" type="presOf" srcId="{D4857047-CDCE-4D09-9096-8D738D7E4231}" destId="{11832930-3483-4640-9D1A-DCDE4A199172}" srcOrd="0" destOrd="0" presId="urn:microsoft.com/office/officeart/2005/8/layout/cycle6"/>
-    <dgm:cxn modelId="{FF5A2DD0-293B-4138-BFDB-3969647D82C5}" type="presOf" srcId="{A7CED1B1-707B-4876-B2FB-C3A72E05E783}" destId="{D4CE737A-EAA2-4191-A1BF-FAE7926DF2DA}" srcOrd="0" destOrd="0" presId="urn:microsoft.com/office/officeart/2005/8/layout/cycle6"/>
-    <dgm:cxn modelId="{12BB24BD-7846-44E5-ACC4-2E9E1CE4247A}" srcId="{4527675F-69A5-4CD6-851F-E74B24DB676E}" destId="{37B2C6ED-24D0-4BB3-AF2D-1233E141517F}" srcOrd="1" destOrd="0" parTransId="{C0306C25-91A5-4437-8946-10E0604FD1AD}" sibTransId="{A9EAA519-FBD7-4810-AF06-0BA47B169128}"/>
-    <dgm:cxn modelId="{ABBBD45A-CD9D-4326-B901-2AAB8837D383}" type="presOf" srcId="{E8F201C2-B216-4020-9095-22E0A67DBFB0}" destId="{B252D2D3-1496-4CCB-9C97-3EA4E7F8C16C}" srcOrd="0" destOrd="0" presId="urn:microsoft.com/office/officeart/2005/8/layout/cycle6"/>
-    <dgm:cxn modelId="{4703D879-DDE5-46DE-913D-22C71FA884A5}" type="presOf" srcId="{F0549306-C564-4034-B29B-0AF878B3A39E}" destId="{038F1D9B-F267-447D-8CF8-0FA5B3663D3E}" srcOrd="0" destOrd="0" presId="urn:microsoft.com/office/officeart/2005/8/layout/cycle6"/>
-    <dgm:cxn modelId="{8C0CE81A-B5CE-4BC3-9C48-2AC9DB6370BB}" srcId="{4527675F-69A5-4CD6-851F-E74B24DB676E}" destId="{D48A8D9A-2373-48A2-86C0-383BA8231D1A}" srcOrd="2" destOrd="0" parTransId="{B01B46C2-C05B-4571-86B9-7E82347A3097}" sibTransId="{A3FB1F2A-6414-4A68-A4E8-20F2F7E5E19B}"/>
-    <dgm:cxn modelId="{C5E405F0-B2E5-460F-9FA9-F8786AA1F07D}" srcId="{4527675F-69A5-4CD6-851F-E74B24DB676E}" destId="{F0549306-C564-4034-B29B-0AF878B3A39E}" srcOrd="5" destOrd="0" parTransId="{253ECC86-F27B-48D1-9221-E6C4BDF46F2C}" sibTransId="{0D01A0C2-8402-4BFE-A149-826B79980851}"/>
-    <dgm:cxn modelId="{DB3DAC57-ED56-4046-8DE3-62E32FEE56FB}" type="presOf" srcId="{68FA737A-EA06-42C7-AB8D-F10A439103E8}" destId="{A3E70585-4A87-49F4-8A07-970391447EDA}" srcOrd="0" destOrd="0" presId="urn:microsoft.com/office/officeart/2005/8/layout/cycle6"/>
-    <dgm:cxn modelId="{5B7A65C4-0372-4F90-A7EC-121AD9433CA1}" type="presParOf" srcId="{D66387B3-F31D-4F8D-9B8B-DCE7EC50335B}" destId="{A3E70585-4A87-49F4-8A07-970391447EDA}" srcOrd="0" destOrd="0" presId="urn:microsoft.com/office/officeart/2005/8/layout/cycle6"/>
-    <dgm:cxn modelId="{DE1BB058-47EF-4948-B8EF-3DAC7692BDAB}" type="presParOf" srcId="{D66387B3-F31D-4F8D-9B8B-DCE7EC50335B}" destId="{F7808FAA-D9CB-43B8-9C61-5C4061CE32F5}" srcOrd="1" destOrd="0" presId="urn:microsoft.com/office/officeart/2005/8/layout/cycle6"/>
-    <dgm:cxn modelId="{77CEB9A4-AFB3-4845-A736-270FA1F3AA72}" type="presParOf" srcId="{D66387B3-F31D-4F8D-9B8B-DCE7EC50335B}" destId="{67AFFCC2-1538-4641-AD74-DE6E5B0C330F}" srcOrd="2" destOrd="0" presId="urn:microsoft.com/office/officeart/2005/8/layout/cycle6"/>
-    <dgm:cxn modelId="{CC9B370E-D662-44DA-A3CE-D82FA8DB7D5E}" type="presParOf" srcId="{D66387B3-F31D-4F8D-9B8B-DCE7EC50335B}" destId="{5D18D3B6-013E-4B31-AD7D-4E562E71ED86}" srcOrd="3" destOrd="0" presId="urn:microsoft.com/office/officeart/2005/8/layout/cycle6"/>
-    <dgm:cxn modelId="{F385AE9F-0B03-448F-8BE6-6E474E4F5866}" type="presParOf" srcId="{D66387B3-F31D-4F8D-9B8B-DCE7EC50335B}" destId="{4B30A0AE-8F29-4125-A983-08DCF9E780D6}" srcOrd="4" destOrd="0" presId="urn:microsoft.com/office/officeart/2005/8/layout/cycle6"/>
-    <dgm:cxn modelId="{484CF9EC-FEB2-459D-A7D4-D4B1C236FF63}" type="presParOf" srcId="{D66387B3-F31D-4F8D-9B8B-DCE7EC50335B}" destId="{90B2679A-F645-4264-91C0-EEEEC3A81257}" srcOrd="5" destOrd="0" presId="urn:microsoft.com/office/officeart/2005/8/layout/cycle6"/>
-    <dgm:cxn modelId="{6B6E402B-6417-4B83-A9FA-0B8DC6C47663}" type="presParOf" srcId="{D66387B3-F31D-4F8D-9B8B-DCE7EC50335B}" destId="{8C34E154-1383-41EB-9C14-CD4069A81B8A}" srcOrd="6" destOrd="0" presId="urn:microsoft.com/office/officeart/2005/8/layout/cycle6"/>
-    <dgm:cxn modelId="{07B547A0-D6AE-4A5E-B150-28DF8877A755}" type="presParOf" srcId="{D66387B3-F31D-4F8D-9B8B-DCE7EC50335B}" destId="{262B2A43-9C3D-4098-AFAE-473C2DA11AFF}" srcOrd="7" destOrd="0" presId="urn:microsoft.com/office/officeart/2005/8/layout/cycle6"/>
-    <dgm:cxn modelId="{94073DF5-F892-4433-A1A2-0B690C7C7FAF}" type="presParOf" srcId="{D66387B3-F31D-4F8D-9B8B-DCE7EC50335B}" destId="{5E19D4ED-CB04-42F3-A92D-0104AACA07FF}" srcOrd="8" destOrd="0" presId="urn:microsoft.com/office/officeart/2005/8/layout/cycle6"/>
-    <dgm:cxn modelId="{F480B844-4BC3-4CB7-BADA-08CDC0707241}" type="presParOf" srcId="{D66387B3-F31D-4F8D-9B8B-DCE7EC50335B}" destId="{D4CE737A-EAA2-4191-A1BF-FAE7926DF2DA}" srcOrd="9" destOrd="0" presId="urn:microsoft.com/office/officeart/2005/8/layout/cycle6"/>
-    <dgm:cxn modelId="{5D7A05A9-CE81-4EFD-BBE1-39849A3BB89E}" type="presParOf" srcId="{D66387B3-F31D-4F8D-9B8B-DCE7EC50335B}" destId="{105B6D1B-AA03-45BA-B646-55B5F685C35C}" srcOrd="10" destOrd="0" presId="urn:microsoft.com/office/officeart/2005/8/layout/cycle6"/>
-    <dgm:cxn modelId="{AB47317B-C212-49FE-B945-189A357995C4}" type="presParOf" srcId="{D66387B3-F31D-4F8D-9B8B-DCE7EC50335B}" destId="{11832930-3483-4640-9D1A-DCDE4A199172}" srcOrd="11" destOrd="0" presId="urn:microsoft.com/office/officeart/2005/8/layout/cycle6"/>
-    <dgm:cxn modelId="{B71C32EC-ACEB-452D-A5AE-6E5ED6D1A457}" type="presParOf" srcId="{D66387B3-F31D-4F8D-9B8B-DCE7EC50335B}" destId="{0BBC2921-C9CD-435A-B5BB-350384F49805}" srcOrd="12" destOrd="0" presId="urn:microsoft.com/office/officeart/2005/8/layout/cycle6"/>
-    <dgm:cxn modelId="{CBFD846A-A629-47EF-90D5-B2AD6BE23E8E}" type="presParOf" srcId="{D66387B3-F31D-4F8D-9B8B-DCE7EC50335B}" destId="{A1EE536A-DA28-41DC-828F-EEEAC3A7CA03}" srcOrd="13" destOrd="0" presId="urn:microsoft.com/office/officeart/2005/8/layout/cycle6"/>
-    <dgm:cxn modelId="{168530C2-7160-44E6-8631-DB72E03BE887}" type="presParOf" srcId="{D66387B3-F31D-4F8D-9B8B-DCE7EC50335B}" destId="{B252D2D3-1496-4CCB-9C97-3EA4E7F8C16C}" srcOrd="14" destOrd="0" presId="urn:microsoft.com/office/officeart/2005/8/layout/cycle6"/>
-    <dgm:cxn modelId="{6BBDFAA0-E982-4CC9-BE58-C7D0BA15CDE1}" type="presParOf" srcId="{D66387B3-F31D-4F8D-9B8B-DCE7EC50335B}" destId="{038F1D9B-F267-447D-8CF8-0FA5B3663D3E}" srcOrd="15" destOrd="0" presId="urn:microsoft.com/office/officeart/2005/8/layout/cycle6"/>
-    <dgm:cxn modelId="{7F2FCEC7-B8CD-4F82-9670-858CAEB614C2}" type="presParOf" srcId="{D66387B3-F31D-4F8D-9B8B-DCE7EC50335B}" destId="{2BCC9113-9D25-4631-A1D1-1704B83B6AF1}" srcOrd="16" destOrd="0" presId="urn:microsoft.com/office/officeart/2005/8/layout/cycle6"/>
-    <dgm:cxn modelId="{DF0238BC-C1FF-4737-837E-74D6122F85BE}" type="presParOf" srcId="{D66387B3-F31D-4F8D-9B8B-DCE7EC50335B}" destId="{2B04FB5B-2822-4C65-849C-25165CD2F21F}" srcOrd="17" destOrd="0" presId="urn:microsoft.com/office/officeart/2005/8/layout/cycle6"/>
+    <dgm:cxn modelId="{833053B8-22B1-4E42-B89E-A250EE1E1625}" type="presParOf" srcId="{D66387B3-F31D-4F8D-9B8B-DCE7EC50335B}" destId="{A3E70585-4A87-49F4-8A07-970391447EDA}" srcOrd="0" destOrd="0" presId="urn:microsoft.com/office/officeart/2005/8/layout/cycle6"/>
+    <dgm:cxn modelId="{19EC22D6-A439-41CE-A6AF-ABCC024D4343}" type="presParOf" srcId="{D66387B3-F31D-4F8D-9B8B-DCE7EC50335B}" destId="{F7808FAA-D9CB-43B8-9C61-5C4061CE32F5}" srcOrd="1" destOrd="0" presId="urn:microsoft.com/office/officeart/2005/8/layout/cycle6"/>
+    <dgm:cxn modelId="{C61A66D8-D8A8-4E9E-83E5-BD8513DAAEDD}" type="presParOf" srcId="{D66387B3-F31D-4F8D-9B8B-DCE7EC50335B}" destId="{67AFFCC2-1538-4641-AD74-DE6E5B0C330F}" srcOrd="2" destOrd="0" presId="urn:microsoft.com/office/officeart/2005/8/layout/cycle6"/>
+    <dgm:cxn modelId="{23F2B563-D759-4EAA-B9C0-60A1900547B7}" type="presParOf" srcId="{D66387B3-F31D-4F8D-9B8B-DCE7EC50335B}" destId="{5D18D3B6-013E-4B31-AD7D-4E562E71ED86}" srcOrd="3" destOrd="0" presId="urn:microsoft.com/office/officeart/2005/8/layout/cycle6"/>
+    <dgm:cxn modelId="{99A2F656-551A-45A9-82DB-6366AD997642}" type="presParOf" srcId="{D66387B3-F31D-4F8D-9B8B-DCE7EC50335B}" destId="{4B30A0AE-8F29-4125-A983-08DCF9E780D6}" srcOrd="4" destOrd="0" presId="urn:microsoft.com/office/officeart/2005/8/layout/cycle6"/>
+    <dgm:cxn modelId="{96BC3B19-55C0-4F9D-84F2-B7288E07F8C0}" type="presParOf" srcId="{D66387B3-F31D-4F8D-9B8B-DCE7EC50335B}" destId="{90B2679A-F645-4264-91C0-EEEEC3A81257}" srcOrd="5" destOrd="0" presId="urn:microsoft.com/office/officeart/2005/8/layout/cycle6"/>
+    <dgm:cxn modelId="{A47BA034-43DB-4FA6-BB9C-FA24C2299297}" type="presParOf" srcId="{D66387B3-F31D-4F8D-9B8B-DCE7EC50335B}" destId="{8C34E154-1383-41EB-9C14-CD4069A81B8A}" srcOrd="6" destOrd="0" presId="urn:microsoft.com/office/officeart/2005/8/layout/cycle6"/>
+    <dgm:cxn modelId="{924AEF71-9572-45CD-9D88-6E4FE59E942A}" type="presParOf" srcId="{D66387B3-F31D-4F8D-9B8B-DCE7EC50335B}" destId="{262B2A43-9C3D-4098-AFAE-473C2DA11AFF}" srcOrd="7" destOrd="0" presId="urn:microsoft.com/office/officeart/2005/8/layout/cycle6"/>
+    <dgm:cxn modelId="{BBB94BE1-8417-4A07-98C6-8A7115A04C21}" type="presParOf" srcId="{D66387B3-F31D-4F8D-9B8B-DCE7EC50335B}" destId="{5E19D4ED-CB04-42F3-A92D-0104AACA07FF}" srcOrd="8" destOrd="0" presId="urn:microsoft.com/office/officeart/2005/8/layout/cycle6"/>
+    <dgm:cxn modelId="{FB20CA0C-2658-45CA-8E98-1A08B654747B}" type="presParOf" srcId="{D66387B3-F31D-4F8D-9B8B-DCE7EC50335B}" destId="{D4CE737A-EAA2-4191-A1BF-FAE7926DF2DA}" srcOrd="9" destOrd="0" presId="urn:microsoft.com/office/officeart/2005/8/layout/cycle6"/>
+    <dgm:cxn modelId="{448E871C-F037-4314-9133-763036810FB9}" type="presParOf" srcId="{D66387B3-F31D-4F8D-9B8B-DCE7EC50335B}" destId="{105B6D1B-AA03-45BA-B646-55B5F685C35C}" srcOrd="10" destOrd="0" presId="urn:microsoft.com/office/officeart/2005/8/layout/cycle6"/>
+    <dgm:cxn modelId="{F1E3129E-15F3-46A8-8E21-53AB357C6EB6}" type="presParOf" srcId="{D66387B3-F31D-4F8D-9B8B-DCE7EC50335B}" destId="{11832930-3483-4640-9D1A-DCDE4A199172}" srcOrd="11" destOrd="0" presId="urn:microsoft.com/office/officeart/2005/8/layout/cycle6"/>
+    <dgm:cxn modelId="{A7C2D02D-17C3-4476-8F1C-5229214414AD}" type="presParOf" srcId="{D66387B3-F31D-4F8D-9B8B-DCE7EC50335B}" destId="{0BBC2921-C9CD-435A-B5BB-350384F49805}" srcOrd="12" destOrd="0" presId="urn:microsoft.com/office/officeart/2005/8/layout/cycle6"/>
+    <dgm:cxn modelId="{DC27BDFB-8DD2-465C-9EF2-D4B84C9A48D1}" type="presParOf" srcId="{D66387B3-F31D-4F8D-9B8B-DCE7EC50335B}" destId="{A1EE536A-DA28-41DC-828F-EEEAC3A7CA03}" srcOrd="13" destOrd="0" presId="urn:microsoft.com/office/officeart/2005/8/layout/cycle6"/>
+    <dgm:cxn modelId="{18F6D788-DF2A-4DA5-844A-0C1902EFF701}" type="presParOf" srcId="{D66387B3-F31D-4F8D-9B8B-DCE7EC50335B}" destId="{B252D2D3-1496-4CCB-9C97-3EA4E7F8C16C}" srcOrd="14" destOrd="0" presId="urn:microsoft.com/office/officeart/2005/8/layout/cycle6"/>
+    <dgm:cxn modelId="{C778D4AC-9910-415A-9B13-CF683E199632}" type="presParOf" srcId="{D66387B3-F31D-4F8D-9B8B-DCE7EC50335B}" destId="{038F1D9B-F267-447D-8CF8-0FA5B3663D3E}" srcOrd="15" destOrd="0" presId="urn:microsoft.com/office/officeart/2005/8/layout/cycle6"/>
+    <dgm:cxn modelId="{5CB146DE-E8F9-4202-9AD0-A0098BE99D0E}" type="presParOf" srcId="{D66387B3-F31D-4F8D-9B8B-DCE7EC50335B}" destId="{2BCC9113-9D25-4631-A1D1-1704B83B6AF1}" srcOrd="16" destOrd="0" presId="urn:microsoft.com/office/officeart/2005/8/layout/cycle6"/>
+    <dgm:cxn modelId="{4B57A085-6F52-49D5-82BF-052EFC268988}" type="presParOf" srcId="{D66387B3-F31D-4F8D-9B8B-DCE7EC50335B}" destId="{2B04FB5B-2822-4C65-849C-25165CD2F21F}" srcOrd="17" destOrd="0" presId="urn:microsoft.com/office/officeart/2005/8/layout/cycle6"/>
   </dgm:cxnLst>
   <dgm:bg/>
   <dgm:whole/>
@@ -18897,39 +18775,39 @@
     </dgm:pt>
   </dgm:ptLst>
   <dgm:cxnLst>
-    <dgm:cxn modelId="{4BF1BA39-58FE-4D38-A1B8-F819885B7E03}" type="presOf" srcId="{F5BDFECF-6A31-4811-8ADC-22109F9C5F18}" destId="{B39BDD2D-337B-42EA-A92A-81BA2F606492}" srcOrd="0" destOrd="0" presId="urn:microsoft.com/office/officeart/2005/8/layout/StepDownProcess"/>
+    <dgm:cxn modelId="{EFD64EC7-2092-4AB8-89E8-130919E607E2}" type="presOf" srcId="{07319CF7-05D6-4340-BCCE-801CD350320C}" destId="{56F945AA-37C5-44A4-80D8-47DA6433F8FC}" srcOrd="0" destOrd="0" presId="urn:microsoft.com/office/officeart/2005/8/layout/StepDownProcess"/>
+    <dgm:cxn modelId="{67C6EAD9-D2BA-403F-AEE1-33B5FE8C9942}" srcId="{97579E1D-B415-45EE-90FB-7E8BE09AD560}" destId="{CF698976-D039-46FB-8C2D-96FE93972B87}" srcOrd="3" destOrd="0" parTransId="{16ABFE31-DAC2-4990-8F21-3280022E7155}" sibTransId="{E411C1A9-D57C-4A7F-8416-4B84009E79C9}"/>
+    <dgm:cxn modelId="{DC4F6F17-4834-4ADF-B4B8-2400114AA623}" srcId="{97579E1D-B415-45EE-90FB-7E8BE09AD560}" destId="{5B604485-D9DF-4CE5-8649-6A21BB17BD6B}" srcOrd="2" destOrd="0" parTransId="{7C3E1A71-9B2B-4DCB-8393-B8421ACBF775}" sibTransId="{521BD14C-9CB5-42BF-9F59-711C2F3BD022}"/>
+    <dgm:cxn modelId="{C2BFC684-740C-41F7-937A-A8E6DD85ABF5}" srcId="{97579E1D-B415-45EE-90FB-7E8BE09AD560}" destId="{6160FC44-6655-4173-B5DC-66402725B00A}" srcOrd="0" destOrd="0" parTransId="{A192B4FD-D5E8-471B-8C9F-7197746240A2}" sibTransId="{EADF8618-4035-4C79-8D49-8759C3CE63A2}"/>
+    <dgm:cxn modelId="{365633E7-C961-48E3-B415-A467BEA1ED80}" type="presOf" srcId="{CF698976-D039-46FB-8C2D-96FE93972B87}" destId="{FCEF725D-798B-4136-9846-0FF7BFCFB4A1}" srcOrd="0" destOrd="0" presId="urn:microsoft.com/office/officeart/2005/8/layout/StepDownProcess"/>
+    <dgm:cxn modelId="{DCAC7A44-6F52-4006-A622-CA84496795E1}" srcId="{97579E1D-B415-45EE-90FB-7E8BE09AD560}" destId="{07319CF7-05D6-4340-BCCE-801CD350320C}" srcOrd="1" destOrd="0" parTransId="{731D171C-B16F-4F51-B101-2316BB497B47}" sibTransId="{8D7FAE07-7B5A-4F36-8324-B4AB9ECC5DA8}"/>
+    <dgm:cxn modelId="{015873AF-509D-43EA-924C-BC89F709A24A}" type="presOf" srcId="{F5BDFECF-6A31-4811-8ADC-22109F9C5F18}" destId="{B39BDD2D-337B-42EA-A92A-81BA2F606492}" srcOrd="0" destOrd="0" presId="urn:microsoft.com/office/officeart/2005/8/layout/StepDownProcess"/>
+    <dgm:cxn modelId="{5C72A7DF-E4FD-493C-A17E-AE13E9D7796D}" type="presOf" srcId="{97579E1D-B415-45EE-90FB-7E8BE09AD560}" destId="{4AC59E3F-D923-47CC-B6AE-EE69BBFCDAE8}" srcOrd="0" destOrd="0" presId="urn:microsoft.com/office/officeart/2005/8/layout/StepDownProcess"/>
+    <dgm:cxn modelId="{D9FD447D-B888-4374-AE7C-E579E4EC5C65}" type="presOf" srcId="{6160FC44-6655-4173-B5DC-66402725B00A}" destId="{295F73A3-A3D8-44DB-8C23-DDB0F54079BC}" srcOrd="0" destOrd="0" presId="urn:microsoft.com/office/officeart/2005/8/layout/StepDownProcess"/>
+    <dgm:cxn modelId="{7EDA49A2-0B9C-46A4-A924-B1AF3BB8612D}" type="presOf" srcId="{5B604485-D9DF-4CE5-8649-6A21BB17BD6B}" destId="{4EEB0004-55E3-421B-9F27-A935AD86BC06}" srcOrd="0" destOrd="0" presId="urn:microsoft.com/office/officeart/2005/8/layout/StepDownProcess"/>
     <dgm:cxn modelId="{F628D9E6-0ACC-4B16-AFB9-AA190FCE83B5}" srcId="{97579E1D-B415-45EE-90FB-7E8BE09AD560}" destId="{F5BDFECF-6A31-4811-8ADC-22109F9C5F18}" srcOrd="4" destOrd="0" parTransId="{5A388669-E6C8-4FE4-AE27-076D776EC5FD}" sibTransId="{D5987925-58E3-4F0F-B0EA-93A85C712C1C}"/>
-    <dgm:cxn modelId="{67C6EAD9-D2BA-403F-AEE1-33B5FE8C9942}" srcId="{97579E1D-B415-45EE-90FB-7E8BE09AD560}" destId="{CF698976-D039-46FB-8C2D-96FE93972B87}" srcOrd="3" destOrd="0" parTransId="{16ABFE31-DAC2-4990-8F21-3280022E7155}" sibTransId="{E411C1A9-D57C-4A7F-8416-4B84009E79C9}"/>
-    <dgm:cxn modelId="{94CB3C28-C419-4E7A-A39E-5DA1629F9EF4}" type="presOf" srcId="{CF698976-D039-46FB-8C2D-96FE93972B87}" destId="{FCEF725D-798B-4136-9846-0FF7BFCFB4A1}" srcOrd="0" destOrd="0" presId="urn:microsoft.com/office/officeart/2005/8/layout/StepDownProcess"/>
-    <dgm:cxn modelId="{897CB755-85E8-456E-AEEF-948398809527}" type="presOf" srcId="{97579E1D-B415-45EE-90FB-7E8BE09AD560}" destId="{4AC59E3F-D923-47CC-B6AE-EE69BBFCDAE8}" srcOrd="0" destOrd="0" presId="urn:microsoft.com/office/officeart/2005/8/layout/StepDownProcess"/>
-    <dgm:cxn modelId="{C2BFC684-740C-41F7-937A-A8E6DD85ABF5}" srcId="{97579E1D-B415-45EE-90FB-7E8BE09AD560}" destId="{6160FC44-6655-4173-B5DC-66402725B00A}" srcOrd="0" destOrd="0" parTransId="{A192B4FD-D5E8-471B-8C9F-7197746240A2}" sibTransId="{EADF8618-4035-4C79-8D49-8759C3CE63A2}"/>
-    <dgm:cxn modelId="{42F50206-B22A-4308-A3B0-DDF5CEB99C48}" type="presOf" srcId="{5B604485-D9DF-4CE5-8649-6A21BB17BD6B}" destId="{4EEB0004-55E3-421B-9F27-A935AD86BC06}" srcOrd="0" destOrd="0" presId="urn:microsoft.com/office/officeart/2005/8/layout/StepDownProcess"/>
-    <dgm:cxn modelId="{43A1896C-8837-49B5-81F2-68D52FAF258F}" type="presOf" srcId="{6160FC44-6655-4173-B5DC-66402725B00A}" destId="{295F73A3-A3D8-44DB-8C23-DDB0F54079BC}" srcOrd="0" destOrd="0" presId="urn:microsoft.com/office/officeart/2005/8/layout/StepDownProcess"/>
-    <dgm:cxn modelId="{5107E54D-E8D8-4312-9ED5-EA6406ABC9E1}" type="presOf" srcId="{07319CF7-05D6-4340-BCCE-801CD350320C}" destId="{56F945AA-37C5-44A4-80D8-47DA6433F8FC}" srcOrd="0" destOrd="0" presId="urn:microsoft.com/office/officeart/2005/8/layout/StepDownProcess"/>
-    <dgm:cxn modelId="{DC4F6F17-4834-4ADF-B4B8-2400114AA623}" srcId="{97579E1D-B415-45EE-90FB-7E8BE09AD560}" destId="{5B604485-D9DF-4CE5-8649-6A21BB17BD6B}" srcOrd="2" destOrd="0" parTransId="{7C3E1A71-9B2B-4DCB-8393-B8421ACBF775}" sibTransId="{521BD14C-9CB5-42BF-9F59-711C2F3BD022}"/>
-    <dgm:cxn modelId="{DCAC7A44-6F52-4006-A622-CA84496795E1}" srcId="{97579E1D-B415-45EE-90FB-7E8BE09AD560}" destId="{07319CF7-05D6-4340-BCCE-801CD350320C}" srcOrd="1" destOrd="0" parTransId="{731D171C-B16F-4F51-B101-2316BB497B47}" sibTransId="{8D7FAE07-7B5A-4F36-8324-B4AB9ECC5DA8}"/>
-    <dgm:cxn modelId="{E7AEBA21-7E9E-4D3A-A850-BBD9F90CDB0C}" type="presParOf" srcId="{4AC59E3F-D923-47CC-B6AE-EE69BBFCDAE8}" destId="{19E85C6D-1D94-46D8-A495-5ACAB5C5A57F}" srcOrd="0" destOrd="0" presId="urn:microsoft.com/office/officeart/2005/8/layout/StepDownProcess"/>
-    <dgm:cxn modelId="{196E2AE8-03B1-44E4-A114-E94F11DD7A9B}" type="presParOf" srcId="{19E85C6D-1D94-46D8-A495-5ACAB5C5A57F}" destId="{79E316A2-4F6D-4FAB-8DC7-3585921B1099}" srcOrd="0" destOrd="0" presId="urn:microsoft.com/office/officeart/2005/8/layout/StepDownProcess"/>
-    <dgm:cxn modelId="{AF8D8759-A92B-43A4-9D52-698760A14788}" type="presParOf" srcId="{19E85C6D-1D94-46D8-A495-5ACAB5C5A57F}" destId="{295F73A3-A3D8-44DB-8C23-DDB0F54079BC}" srcOrd="1" destOrd="0" presId="urn:microsoft.com/office/officeart/2005/8/layout/StepDownProcess"/>
-    <dgm:cxn modelId="{10EC7C97-9068-4EEE-ACBD-98BAF57CE40B}" type="presParOf" srcId="{19E85C6D-1D94-46D8-A495-5ACAB5C5A57F}" destId="{F674BF6A-A256-47A4-8C61-1C903EA75C63}" srcOrd="2" destOrd="0" presId="urn:microsoft.com/office/officeart/2005/8/layout/StepDownProcess"/>
-    <dgm:cxn modelId="{08FC67FF-062B-4351-98E9-7407162B4620}" type="presParOf" srcId="{4AC59E3F-D923-47CC-B6AE-EE69BBFCDAE8}" destId="{3E797F90-EA7D-4EA2-8100-DB0D36B4E7CE}" srcOrd="1" destOrd="0" presId="urn:microsoft.com/office/officeart/2005/8/layout/StepDownProcess"/>
-    <dgm:cxn modelId="{3853CD08-F919-44C6-9C3F-F7BCA631F37A}" type="presParOf" srcId="{4AC59E3F-D923-47CC-B6AE-EE69BBFCDAE8}" destId="{0060D57F-7327-4D10-966E-9A1ADF6A00E1}" srcOrd="2" destOrd="0" presId="urn:microsoft.com/office/officeart/2005/8/layout/StepDownProcess"/>
-    <dgm:cxn modelId="{66E59383-2DC3-474C-8AC6-DC78B631D6EE}" type="presParOf" srcId="{0060D57F-7327-4D10-966E-9A1ADF6A00E1}" destId="{6041C40E-7DBF-4619-B3E6-6A84CB028861}" srcOrd="0" destOrd="0" presId="urn:microsoft.com/office/officeart/2005/8/layout/StepDownProcess"/>
-    <dgm:cxn modelId="{9510E539-0C76-41E1-BA05-D1483B2F300E}" type="presParOf" srcId="{0060D57F-7327-4D10-966E-9A1ADF6A00E1}" destId="{56F945AA-37C5-44A4-80D8-47DA6433F8FC}" srcOrd="1" destOrd="0" presId="urn:microsoft.com/office/officeart/2005/8/layout/StepDownProcess"/>
-    <dgm:cxn modelId="{75CD4DFF-A26B-4B4D-BEC4-F99D59FCF998}" type="presParOf" srcId="{0060D57F-7327-4D10-966E-9A1ADF6A00E1}" destId="{92A42960-0B18-4131-89A4-9288AB083EDF}" srcOrd="2" destOrd="0" presId="urn:microsoft.com/office/officeart/2005/8/layout/StepDownProcess"/>
-    <dgm:cxn modelId="{A5C76309-6FB8-4F10-817E-11AF198821AB}" type="presParOf" srcId="{4AC59E3F-D923-47CC-B6AE-EE69BBFCDAE8}" destId="{C1DC85C7-77CF-4C46-A9ED-51E4A1B079C6}" srcOrd="3" destOrd="0" presId="urn:microsoft.com/office/officeart/2005/8/layout/StepDownProcess"/>
-    <dgm:cxn modelId="{1D3A0C79-9353-41BA-B51B-B9A72B19163F}" type="presParOf" srcId="{4AC59E3F-D923-47CC-B6AE-EE69BBFCDAE8}" destId="{0D2DCA56-1EB3-474D-AC87-C408CE8BC135}" srcOrd="4" destOrd="0" presId="urn:microsoft.com/office/officeart/2005/8/layout/StepDownProcess"/>
-    <dgm:cxn modelId="{5E631302-9E3A-4A74-B458-3FA5A81A5DED}" type="presParOf" srcId="{0D2DCA56-1EB3-474D-AC87-C408CE8BC135}" destId="{1A876876-9DF8-48AA-91F7-18F5224232D0}" srcOrd="0" destOrd="0" presId="urn:microsoft.com/office/officeart/2005/8/layout/StepDownProcess"/>
-    <dgm:cxn modelId="{175DFCB4-2452-4ADE-88C7-632EC3F53141}" type="presParOf" srcId="{0D2DCA56-1EB3-474D-AC87-C408CE8BC135}" destId="{4EEB0004-55E3-421B-9F27-A935AD86BC06}" srcOrd="1" destOrd="0" presId="urn:microsoft.com/office/officeart/2005/8/layout/StepDownProcess"/>
-    <dgm:cxn modelId="{EF7423DD-57B7-4E7F-9819-11711EA5F1E2}" type="presParOf" srcId="{0D2DCA56-1EB3-474D-AC87-C408CE8BC135}" destId="{2E094C6C-DB1B-44AE-A94E-9CD98ABD1314}" srcOrd="2" destOrd="0" presId="urn:microsoft.com/office/officeart/2005/8/layout/StepDownProcess"/>
-    <dgm:cxn modelId="{12C41E75-9020-4F99-8A61-77F149967ABF}" type="presParOf" srcId="{4AC59E3F-D923-47CC-B6AE-EE69BBFCDAE8}" destId="{069B32B7-E05B-44E8-9EBB-75112C4FB7E7}" srcOrd="5" destOrd="0" presId="urn:microsoft.com/office/officeart/2005/8/layout/StepDownProcess"/>
-    <dgm:cxn modelId="{CD0FD65F-6332-45C3-9862-AB98B88F1DF9}" type="presParOf" srcId="{4AC59E3F-D923-47CC-B6AE-EE69BBFCDAE8}" destId="{B442AB33-8840-48F2-8ECC-350DEA63ED12}" srcOrd="6" destOrd="0" presId="urn:microsoft.com/office/officeart/2005/8/layout/StepDownProcess"/>
-    <dgm:cxn modelId="{37F9452B-6B4B-4B0A-B945-82065C73DAE9}" type="presParOf" srcId="{B442AB33-8840-48F2-8ECC-350DEA63ED12}" destId="{A36F06CF-7C77-449E-AEFD-4BCF5E9DA2F3}" srcOrd="0" destOrd="0" presId="urn:microsoft.com/office/officeart/2005/8/layout/StepDownProcess"/>
-    <dgm:cxn modelId="{27ADA7DF-3D02-4EDB-80BC-D8A092576A4D}" type="presParOf" srcId="{B442AB33-8840-48F2-8ECC-350DEA63ED12}" destId="{FCEF725D-798B-4136-9846-0FF7BFCFB4A1}" srcOrd="1" destOrd="0" presId="urn:microsoft.com/office/officeart/2005/8/layout/StepDownProcess"/>
-    <dgm:cxn modelId="{A27A0D3D-F102-4FA9-BBB6-C280575534F5}" type="presParOf" srcId="{B442AB33-8840-48F2-8ECC-350DEA63ED12}" destId="{E59208AC-297A-4DA1-B984-6D09F55A56FC}" srcOrd="2" destOrd="0" presId="urn:microsoft.com/office/officeart/2005/8/layout/StepDownProcess"/>
-    <dgm:cxn modelId="{025505CD-7F7C-4CBF-8A1C-8224A7613E2A}" type="presParOf" srcId="{4AC59E3F-D923-47CC-B6AE-EE69BBFCDAE8}" destId="{1AC04A1A-98B2-4096-A06E-3CC4020C56A4}" srcOrd="7" destOrd="0" presId="urn:microsoft.com/office/officeart/2005/8/layout/StepDownProcess"/>
-    <dgm:cxn modelId="{495CE76A-8B2C-487D-8B80-B53A2D40B1E3}" type="presParOf" srcId="{4AC59E3F-D923-47CC-B6AE-EE69BBFCDAE8}" destId="{40B514E3-C543-49E3-9756-C121FB3E544A}" srcOrd="8" destOrd="0" presId="urn:microsoft.com/office/officeart/2005/8/layout/StepDownProcess"/>
-    <dgm:cxn modelId="{97F69278-9C9A-49FE-A181-156D837014DE}" type="presParOf" srcId="{40B514E3-C543-49E3-9756-C121FB3E544A}" destId="{B39BDD2D-337B-42EA-A92A-81BA2F606492}" srcOrd="0" destOrd="0" presId="urn:microsoft.com/office/officeart/2005/8/layout/StepDownProcess"/>
+    <dgm:cxn modelId="{22B1069A-60C3-4740-9EC2-AE1065FFC7D3}" type="presParOf" srcId="{4AC59E3F-D923-47CC-B6AE-EE69BBFCDAE8}" destId="{19E85C6D-1D94-46D8-A495-5ACAB5C5A57F}" srcOrd="0" destOrd="0" presId="urn:microsoft.com/office/officeart/2005/8/layout/StepDownProcess"/>
+    <dgm:cxn modelId="{EAF81799-4AC1-40A3-88FC-286276769CF5}" type="presParOf" srcId="{19E85C6D-1D94-46D8-A495-5ACAB5C5A57F}" destId="{79E316A2-4F6D-4FAB-8DC7-3585921B1099}" srcOrd="0" destOrd="0" presId="urn:microsoft.com/office/officeart/2005/8/layout/StepDownProcess"/>
+    <dgm:cxn modelId="{13502CA5-7C91-4E56-9E38-C531E427570A}" type="presParOf" srcId="{19E85C6D-1D94-46D8-A495-5ACAB5C5A57F}" destId="{295F73A3-A3D8-44DB-8C23-DDB0F54079BC}" srcOrd="1" destOrd="0" presId="urn:microsoft.com/office/officeart/2005/8/layout/StepDownProcess"/>
+    <dgm:cxn modelId="{6D398466-22CD-4DEE-8700-8E54134A79F7}" type="presParOf" srcId="{19E85C6D-1D94-46D8-A495-5ACAB5C5A57F}" destId="{F674BF6A-A256-47A4-8C61-1C903EA75C63}" srcOrd="2" destOrd="0" presId="urn:microsoft.com/office/officeart/2005/8/layout/StepDownProcess"/>
+    <dgm:cxn modelId="{11DA422B-FD6F-4165-BF73-C20555888F33}" type="presParOf" srcId="{4AC59E3F-D923-47CC-B6AE-EE69BBFCDAE8}" destId="{3E797F90-EA7D-4EA2-8100-DB0D36B4E7CE}" srcOrd="1" destOrd="0" presId="urn:microsoft.com/office/officeart/2005/8/layout/StepDownProcess"/>
+    <dgm:cxn modelId="{B42F9A50-4154-41F7-8026-A104E843981F}" type="presParOf" srcId="{4AC59E3F-D923-47CC-B6AE-EE69BBFCDAE8}" destId="{0060D57F-7327-4D10-966E-9A1ADF6A00E1}" srcOrd="2" destOrd="0" presId="urn:microsoft.com/office/officeart/2005/8/layout/StepDownProcess"/>
+    <dgm:cxn modelId="{060B513F-F241-41EC-971C-DCEDADBB843D}" type="presParOf" srcId="{0060D57F-7327-4D10-966E-9A1ADF6A00E1}" destId="{6041C40E-7DBF-4619-B3E6-6A84CB028861}" srcOrd="0" destOrd="0" presId="urn:microsoft.com/office/officeart/2005/8/layout/StepDownProcess"/>
+    <dgm:cxn modelId="{1E38301D-68FD-4459-AF68-48FEB50CD406}" type="presParOf" srcId="{0060D57F-7327-4D10-966E-9A1ADF6A00E1}" destId="{56F945AA-37C5-44A4-80D8-47DA6433F8FC}" srcOrd="1" destOrd="0" presId="urn:microsoft.com/office/officeart/2005/8/layout/StepDownProcess"/>
+    <dgm:cxn modelId="{F60DF79D-1910-4013-B799-0C7462D00F6A}" type="presParOf" srcId="{0060D57F-7327-4D10-966E-9A1ADF6A00E1}" destId="{92A42960-0B18-4131-89A4-9288AB083EDF}" srcOrd="2" destOrd="0" presId="urn:microsoft.com/office/officeart/2005/8/layout/StepDownProcess"/>
+    <dgm:cxn modelId="{7C8489F7-E076-47BA-A23E-A84841C24CCA}" type="presParOf" srcId="{4AC59E3F-D923-47CC-B6AE-EE69BBFCDAE8}" destId="{C1DC85C7-77CF-4C46-A9ED-51E4A1B079C6}" srcOrd="3" destOrd="0" presId="urn:microsoft.com/office/officeart/2005/8/layout/StepDownProcess"/>
+    <dgm:cxn modelId="{6FE4DA40-B0E6-4923-ACD8-C6088C6BD812}" type="presParOf" srcId="{4AC59E3F-D923-47CC-B6AE-EE69BBFCDAE8}" destId="{0D2DCA56-1EB3-474D-AC87-C408CE8BC135}" srcOrd="4" destOrd="0" presId="urn:microsoft.com/office/officeart/2005/8/layout/StepDownProcess"/>
+    <dgm:cxn modelId="{81064C99-EF6F-4F1D-80CC-890AF11F9C68}" type="presParOf" srcId="{0D2DCA56-1EB3-474D-AC87-C408CE8BC135}" destId="{1A876876-9DF8-48AA-91F7-18F5224232D0}" srcOrd="0" destOrd="0" presId="urn:microsoft.com/office/officeart/2005/8/layout/StepDownProcess"/>
+    <dgm:cxn modelId="{65B58C49-B85C-41EB-90D0-704B13562B9D}" type="presParOf" srcId="{0D2DCA56-1EB3-474D-AC87-C408CE8BC135}" destId="{4EEB0004-55E3-421B-9F27-A935AD86BC06}" srcOrd="1" destOrd="0" presId="urn:microsoft.com/office/officeart/2005/8/layout/StepDownProcess"/>
+    <dgm:cxn modelId="{BB2F4935-FF4C-4C40-9275-21A7555405D7}" type="presParOf" srcId="{0D2DCA56-1EB3-474D-AC87-C408CE8BC135}" destId="{2E094C6C-DB1B-44AE-A94E-9CD98ABD1314}" srcOrd="2" destOrd="0" presId="urn:microsoft.com/office/officeart/2005/8/layout/StepDownProcess"/>
+    <dgm:cxn modelId="{91285600-C4E1-4518-87D7-6292931E1B26}" type="presParOf" srcId="{4AC59E3F-D923-47CC-B6AE-EE69BBFCDAE8}" destId="{069B32B7-E05B-44E8-9EBB-75112C4FB7E7}" srcOrd="5" destOrd="0" presId="urn:microsoft.com/office/officeart/2005/8/layout/StepDownProcess"/>
+    <dgm:cxn modelId="{8B70F385-D855-4C6D-8576-3E9820EF1A11}" type="presParOf" srcId="{4AC59E3F-D923-47CC-B6AE-EE69BBFCDAE8}" destId="{B442AB33-8840-48F2-8ECC-350DEA63ED12}" srcOrd="6" destOrd="0" presId="urn:microsoft.com/office/officeart/2005/8/layout/StepDownProcess"/>
+    <dgm:cxn modelId="{32ED8036-6281-4B43-A389-B8C369312C96}" type="presParOf" srcId="{B442AB33-8840-48F2-8ECC-350DEA63ED12}" destId="{A36F06CF-7C77-449E-AEFD-4BCF5E9DA2F3}" srcOrd="0" destOrd="0" presId="urn:microsoft.com/office/officeart/2005/8/layout/StepDownProcess"/>
+    <dgm:cxn modelId="{29EDC9A5-DC1A-4D30-A80B-A654918873A1}" type="presParOf" srcId="{B442AB33-8840-48F2-8ECC-350DEA63ED12}" destId="{FCEF725D-798B-4136-9846-0FF7BFCFB4A1}" srcOrd="1" destOrd="0" presId="urn:microsoft.com/office/officeart/2005/8/layout/StepDownProcess"/>
+    <dgm:cxn modelId="{122A6ABD-45DD-4D0B-9816-37C1E63FF667}" type="presParOf" srcId="{B442AB33-8840-48F2-8ECC-350DEA63ED12}" destId="{E59208AC-297A-4DA1-B984-6D09F55A56FC}" srcOrd="2" destOrd="0" presId="urn:microsoft.com/office/officeart/2005/8/layout/StepDownProcess"/>
+    <dgm:cxn modelId="{A3788302-8E1F-42A9-84C3-5E00B5923857}" type="presParOf" srcId="{4AC59E3F-D923-47CC-B6AE-EE69BBFCDAE8}" destId="{1AC04A1A-98B2-4096-A06E-3CC4020C56A4}" srcOrd="7" destOrd="0" presId="urn:microsoft.com/office/officeart/2005/8/layout/StepDownProcess"/>
+    <dgm:cxn modelId="{60B0AFB5-B4CA-47EB-B6FB-FB8803D3A335}" type="presParOf" srcId="{4AC59E3F-D923-47CC-B6AE-EE69BBFCDAE8}" destId="{40B514E3-C543-49E3-9756-C121FB3E544A}" srcOrd="8" destOrd="0" presId="urn:microsoft.com/office/officeart/2005/8/layout/StepDownProcess"/>
+    <dgm:cxn modelId="{D162FFD5-A602-4852-A1E6-A9B6781EAC81}" type="presParOf" srcId="{40B514E3-C543-49E3-9756-C121FB3E544A}" destId="{B39BDD2D-337B-42EA-A92A-81BA2F606492}" srcOrd="0" destOrd="0" presId="urn:microsoft.com/office/officeart/2005/8/layout/StepDownProcess"/>
   </dgm:cxnLst>
   <dgm:bg/>
   <dgm:whole/>
@@ -23341,7 +23219,7 @@
 </file>
 
 <file path=customXml/itemProps1.xml><?xml version="1.0" encoding="utf-8"?>
-<ds:datastoreItem xmlns:ds="http://schemas.openxmlformats.org/officeDocument/2006/customXml" ds:itemID="{558670B9-D120-49D5-BCD4-1255BCF77938}">
+<ds:datastoreItem xmlns:ds="http://schemas.openxmlformats.org/officeDocument/2006/customXml" ds:itemID="{9850EB7C-B02A-49CE-BE00-0C61C7C7207E}">
   <ds:schemaRefs>
     <ds:schemaRef ds:uri="http://schemas.openxmlformats.org/officeDocument/2006/bibliography"/>
   </ds:schemaRefs>

</xml_diff>

<commit_message>
[Report] All diagram inserted
</commit_message>
<xml_diff>
--- a/Report/Hons Report Draft.docx
+++ b/Report/Hons Report Draft.docx
@@ -6,8 +6,13 @@
       <w:pPr>
         <w:jc w:val="center"/>
       </w:pPr>
-      <w:r>
-        <w:t>Honours Project Report</w:t>
+      <w:proofErr w:type="spellStart"/>
+      <w:r>
+        <w:t>Honours</w:t>
+      </w:r>
+      <w:proofErr w:type="spellEnd"/>
+      <w:r>
+        <w:t xml:space="preserve"> Project Report</w:t>
       </w:r>
     </w:p>
     <w:p>
@@ -600,7 +605,15 @@
         <w:t xml:space="preserve">he </w:t>
       </w:r>
       <w:r>
-        <w:t>University of Cape Town</w:t>
+        <w:t xml:space="preserve">University </w:t>
+      </w:r>
+      <w:proofErr w:type="gramStart"/>
+      <w:r>
+        <w:t>of</w:t>
+      </w:r>
+      <w:proofErr w:type="gramEnd"/>
+      <w:r>
+        <w:t xml:space="preserve"> Cape Town</w:t>
       </w:r>
       <w:r>
         <w:t xml:space="preserve"> </w:t>
@@ -738,12 +751,14 @@
           <w:color w:val="000000"/>
         </w:rPr>
       </w:pPr>
+      <w:proofErr w:type="spellStart"/>
       <w:r>
         <w:rPr>
           <w:color w:val="000000"/>
         </w:rPr>
         <w:t>Pulman</w:t>
       </w:r>
+      <w:proofErr w:type="spellEnd"/>
       <w:r>
         <w:t xml:space="preserve"> </w:t>
       </w:r>
@@ -1014,9 +1029,11 @@
       </w:r>
     </w:p>
     <w:p>
+      <w:proofErr w:type="spellStart"/>
       <w:r>
         <w:t>Aboulsoud</w:t>
       </w:r>
+      <w:proofErr w:type="spellEnd"/>
       <w:r>
         <w:t xml:space="preserve"> [</w:t>
       </w:r>
@@ -1032,7 +1049,15 @@
     </w:p>
     <w:p>
       <w:r>
-        <w:t>This implies that any system developed to aid the marking process should allow for rapid feedback with the characteristics outlined by Adoulsoud as well as allow for the marking of questions at various levels of Bloom’s taxonomy.</w:t>
+        <w:t xml:space="preserve">This implies that any system developed to aid the marking process should allow for rapid feedback with the characteristics outlined by </w:t>
+      </w:r>
+      <w:proofErr w:type="spellStart"/>
+      <w:r>
+        <w:t>Adoulsoud</w:t>
+      </w:r>
+      <w:proofErr w:type="spellEnd"/>
+      <w:r>
+        <w:t xml:space="preserve"> as well as allow for the marking of questions at various levels of Bloom’s taxonomy.</w:t>
       </w:r>
     </w:p>
     <w:p>
@@ -1050,13 +1075,29 @@
     </w:p>
     <w:p>
       <w:r>
-        <w:t>The biggest bottle neck in the entire back-end process appears to be the scanning of test scripts so that they can be processed and stored electronically. This was noted by Doctor H. Suleman (personal communication, 24 April 2014) of The University of Cape Town</w:t>
+        <w:t xml:space="preserve">The biggest bottle neck in the entire back-end process appears to be the scanning of test scripts so that they can be processed and stored electronically. This was noted by Doctor H. </w:t>
+      </w:r>
+      <w:proofErr w:type="spellStart"/>
+      <w:r>
+        <w:t>Suleman</w:t>
+      </w:r>
+      <w:proofErr w:type="spellEnd"/>
+      <w:r>
+        <w:t xml:space="preserve"> (personal communication, 24 April 2014) of The University of Cape Town</w:t>
       </w:r>
       <w:r>
         <w:t xml:space="preserve"> </w:t>
       </w:r>
       <w:r>
-        <w:t>who has implemented a system which involves the scanning of marked test scripts to automate the process of capturing marks on the university’s learning management system known as Vula. The system he developed only requires that the cover page of the test be processed since it is the one which contains the marks and student information. However, all pages are scanned since they will be emailed to the student as feedback. Due to this, the quality of the scanned document needed to be high enough so that the student would still be able to read the feedback written by the marker and that the image processing algorithms could successfully detect the student number on the cover page which was indicated by shading certain pre-defined areas.</w:t>
+        <w:t xml:space="preserve">who has implemented a system which involves the scanning of marked test scripts to automate the process of capturing marks on the university’s learning management system known as </w:t>
+      </w:r>
+      <w:proofErr w:type="spellStart"/>
+      <w:r>
+        <w:t>Vula</w:t>
+      </w:r>
+      <w:proofErr w:type="spellEnd"/>
+      <w:r>
+        <w:t>. The system he developed only requires that the cover page of the test be processed since it is the one which contains the marks and student information. However, all pages are scanned since they will be emailed to the student as feedback. Due to this, the quality of the scanned document needed to be high enough so that the student would still be able to read the feedback written by the marker and that the image processing algorithms could successfully detect the student number on the cover page which was indicated by shading certain pre-defined areas.</w:t>
       </w:r>
     </w:p>
     <w:p>
@@ -1066,35 +1107,81 @@
     </w:p>
     <w:p>
       <w:r>
-        <w:t xml:space="preserve">A problem that was not addressed by Dr. Suleman during our interview, was the size of the scanned documents. This was however addressed by Doctor J. </w:t>
-      </w:r>
+        <w:t xml:space="preserve">A problem that was not addressed by Dr. </w:t>
+      </w:r>
+      <w:proofErr w:type="spellStart"/>
+      <w:r>
+        <w:t>Suleman</w:t>
+      </w:r>
+      <w:proofErr w:type="spellEnd"/>
+      <w:r>
+        <w:t xml:space="preserve"> during our interview, was the size of the scanned documents. This was however addressed by Doctor J. </w:t>
+      </w:r>
+      <w:proofErr w:type="spellStart"/>
       <w:r>
         <w:t>Tangkuampien</w:t>
       </w:r>
-      <w:r>
-        <w:t xml:space="preserve"> (personal communication, 1 May 2014), who also scanned documents at 300dpi and had to reduce it to 200dpi.He however, reduced the resolution due to concerns about the file size. When scanning at 300dpi the file size was approximately 4MB and decreasing the resolution halved this size. Another difference between his scanning solution and that used by Dr. Suleman is that he scanned the documents in colour. While scanning the documents in black and white would have further reduced the file size, Dr. </w:t>
-      </w:r>
+      <w:proofErr w:type="spellEnd"/>
+      <w:r>
+        <w:t xml:space="preserve"> (personal communication, 1 May 2014), who also scanned documents at 300dpi and had to reduce it to 200dpi.He however, reduced the resolution due to concerns about the file size. When scanning at 300dpi the file size was approximately 4MB and decreasing the resolution halved this size. Another difference between his scanning solution and that used by Dr. </w:t>
+      </w:r>
+      <w:proofErr w:type="spellStart"/>
+      <w:r>
+        <w:t>Suleman</w:t>
+      </w:r>
+      <w:proofErr w:type="spellEnd"/>
+      <w:r>
+        <w:t xml:space="preserve"> is that he scanned the documents in </w:t>
+      </w:r>
+      <w:proofErr w:type="spellStart"/>
+      <w:r>
+        <w:t>colour</w:t>
+      </w:r>
+      <w:proofErr w:type="spellEnd"/>
+      <w:r>
+        <w:t xml:space="preserve">. While scanning the documents in black and white would have further reduced the file size, Dr. </w:t>
+      </w:r>
+      <w:proofErr w:type="spellStart"/>
       <w:r>
         <w:t>Tangkuampien</w:t>
       </w:r>
+      <w:proofErr w:type="spellEnd"/>
       <w:r>
         <w:t xml:space="preserve"> noticed that doing so interfered with the visibility of the text if students used highlighters. This is because when scanning in black and white, very light highlighters such as yellow do not show and dark ones obscure the text.</w:t>
       </w:r>
     </w:p>
     <w:p>
       <w:r>
-        <w:t xml:space="preserve">Dr. Suleman used a combination of OMR and manual name entry to name scanned files whereas Dr. </w:t>
-      </w:r>
+        <w:t xml:space="preserve">Dr. </w:t>
+      </w:r>
+      <w:proofErr w:type="spellStart"/>
+      <w:r>
+        <w:t>Suleman</w:t>
+      </w:r>
+      <w:proofErr w:type="spellEnd"/>
+      <w:r>
+        <w:t xml:space="preserve"> used a combination of OMR and manual name entry to name scanned files whereas Dr. </w:t>
+      </w:r>
+      <w:proofErr w:type="spellStart"/>
       <w:r>
         <w:t>Tangkuampien</w:t>
       </w:r>
+      <w:proofErr w:type="spellEnd"/>
       <w:r>
         <w:t xml:space="preserve"> used a fully manual approach.  With the first approach a special cover page needed to be created whereas with the second the existing test format could be used. </w:t>
       </w:r>
     </w:p>
     <w:p>
       <w:r>
-        <w:t>S. Chetty (personal communication, 5 May 2014) described a method which uses optical character recognition (OCR) to name files. This method required that a certain area of the script be reserved for the student number, which eliminated the need for a dedicated cover page as the area for the student number could be included on the same page as the first question of the test. This is essential as he suggests that a large part of the process will be a compromise between the existing process and the new electronic solution. By eliminating the creation of a cover page the overall process can also remain as simple as possible.</w:t>
+        <w:t xml:space="preserve">S. </w:t>
+      </w:r>
+      <w:proofErr w:type="spellStart"/>
+      <w:r>
+        <w:t>Chetty</w:t>
+      </w:r>
+      <w:proofErr w:type="spellEnd"/>
+      <w:r>
+        <w:t xml:space="preserve"> (personal communication, 5 May 2014) described a method which uses optical character recognition (OCR) to name files. This method required that a certain area of the script be reserved for the student number, which eliminated the need for a dedicated cover page as the area for the student number could be included on the same page as the first question of the test. This is essential as he suggests that a large part of the process will be a compromise between the existing process and the new electronic solution. By eliminating the creation of a cover page the overall process can also remain as simple as possible.</w:t>
       </w:r>
     </w:p>
     <w:p>
@@ -1148,8 +1235,13 @@
       </w:r>
     </w:p>
     <w:p>
-      <w:r>
-        <w:t>Alisi [</w:t>
+      <w:proofErr w:type="spellStart"/>
+      <w:r>
+        <w:t>Alisi</w:t>
+      </w:r>
+      <w:proofErr w:type="spellEnd"/>
+      <w:r>
+        <w:t xml:space="preserve"> [</w:t>
       </w:r>
       <w:r>
         <w:rPr>
@@ -1183,7 +1275,15 @@
     </w:p>
     <w:p>
       <w:r>
-        <w:t xml:space="preserve">This point is further expanded upon by Malizia </w:t>
+        <w:t xml:space="preserve">This point is further expanded upon by </w:t>
+      </w:r>
+      <w:proofErr w:type="spellStart"/>
+      <w:r>
+        <w:t>Malizia</w:t>
+      </w:r>
+      <w:proofErr w:type="spellEnd"/>
+      <w:r>
+        <w:t xml:space="preserve"> </w:t>
       </w:r>
       <w:r>
         <w:t>[</w:t>
@@ -1205,25 +1305,42 @@
       <w:r>
         <w:t xml:space="preserve">In order to provide the students with useful feedback, Dr. </w:t>
       </w:r>
+      <w:proofErr w:type="spellStart"/>
       <w:r>
         <w:t>Tangkuampien</w:t>
       </w:r>
+      <w:proofErr w:type="spellEnd"/>
       <w:r>
         <w:t xml:space="preserve"> suggests that a three-pane view is the most useful. The three-pane view describes the screen and document layout used that presents the viewer with the question, student answer and model answer in a single view. During his research Dr. </w:t>
       </w:r>
+      <w:proofErr w:type="spellStart"/>
       <w:r>
         <w:t>Tangkuampien</w:t>
       </w:r>
+      <w:proofErr w:type="spellEnd"/>
       <w:r>
         <w:t xml:space="preserve"> has found that this view has proven the most beneficial to both the marker and the student. It allows the students to easily assess what they did incorrectly and how they can fix it. The software shown during the interview maintained the traditional view of a test script i.e. as a set of multiple pages exactly as they were scanned with the model answer added to the right column</w:t>
       </w:r>
     </w:p>
     <w:p>
       <w:r>
-        <w:t xml:space="preserve">Dr. Suleman observed that when working with electronic test scripts one does not have to maintain this view. He suggests that it is possible and may be beneficial to tailor the view of the test script to the device on which it will be marked. When changing the view however, the ability to add feedback should still be maintained as </w:t>
-      </w:r>
-      <w:r>
-        <w:t xml:space="preserve">Fowles </w:t>
+        <w:t xml:space="preserve">Dr. </w:t>
+      </w:r>
+      <w:proofErr w:type="spellStart"/>
+      <w:r>
+        <w:t>Suleman</w:t>
+      </w:r>
+      <w:proofErr w:type="spellEnd"/>
+      <w:r>
+        <w:t xml:space="preserve"> observed that when working with electronic test scripts one does not have to maintain this view. He suggests that it is possible and may be beneficial to tailor the view of the test script to the device on which it will be marked. When changing the view however, the ability to add feedback should still be maintained as </w:t>
+      </w:r>
+      <w:proofErr w:type="spellStart"/>
+      <w:r>
+        <w:t>Fowles</w:t>
+      </w:r>
+      <w:proofErr w:type="spellEnd"/>
+      <w:r>
+        <w:t xml:space="preserve"> </w:t>
       </w:r>
       <w:r>
         <w:t>[</w:t>
@@ -2618,10 +2735,42 @@
     <w:p>
       <w:r>
         <w:lastRenderedPageBreak/>
-        <w:t>The EmailMonitor class handles all tasks which involve the email inbox this includes downloading new emails as they arrive as well as downloading the PDF attachment to be send to the PDFProcessor. The PDFProcessor will split the PDF into a series of images as well as perform the OCR on the document to determine the course and test name which will be used in the upload directory</w:t>
-      </w:r>
-      <w:r>
-        <w:t xml:space="preserve">. The FileUploader will construct the upload directory, which is the test script’s destination on </w:t>
+        <w:t xml:space="preserve">The </w:t>
+      </w:r>
+      <w:proofErr w:type="spellStart"/>
+      <w:r>
+        <w:t>EmailMonitor</w:t>
+      </w:r>
+      <w:proofErr w:type="spellEnd"/>
+      <w:r>
+        <w:t xml:space="preserve"> class handles all tasks which involve the email inbox this includes downloading new emails as they arrive as well as downloading the PDF attachment to be send to the </w:t>
+      </w:r>
+      <w:proofErr w:type="spellStart"/>
+      <w:r>
+        <w:t>PDFProcessor</w:t>
+      </w:r>
+      <w:proofErr w:type="spellEnd"/>
+      <w:r>
+        <w:t xml:space="preserve">. The </w:t>
+      </w:r>
+      <w:proofErr w:type="spellStart"/>
+      <w:r>
+        <w:t>PDFProcessor</w:t>
+      </w:r>
+      <w:proofErr w:type="spellEnd"/>
+      <w:r>
+        <w:t xml:space="preserve"> will split the PDF into a series of images as well as perform the OCR on the document to determine the course and test name which will be used in the upload directory</w:t>
+      </w:r>
+      <w:r>
+        <w:t xml:space="preserve">. The </w:t>
+      </w:r>
+      <w:proofErr w:type="spellStart"/>
+      <w:r>
+        <w:t>FileUploader</w:t>
+      </w:r>
+      <w:proofErr w:type="spellEnd"/>
+      <w:r>
+        <w:t xml:space="preserve"> will construct the upload directory, which is the test script’s destination on </w:t>
       </w:r>
       <w:r>
         <w:t>the server, and upload the images.</w:t>
@@ -3201,9 +3350,11 @@
       <w:r>
         <w:t xml:space="preserve">Based on the findings from the interview with Doctor J. </w:t>
       </w:r>
+      <w:proofErr w:type="spellStart"/>
       <w:r>
         <w:t>Tangkuampien</w:t>
       </w:r>
+      <w:proofErr w:type="spellEnd"/>
       <w:r>
         <w:t xml:space="preserve"> the marking screen was designed to offer the marker a view of the question, answer and student test script</w:t>
       </w:r>
@@ -4686,9 +4837,11 @@
       <w:r>
         <w:t>Open Source Computer Vision (</w:t>
       </w:r>
+      <w:proofErr w:type="spellStart"/>
       <w:r>
         <w:t>OpenCV</w:t>
       </w:r>
+      <w:proofErr w:type="spellEnd"/>
       <w:r>
         <w:t>)</w:t>
       </w:r>
@@ -4696,7 +4849,15 @@
         <w:t xml:space="preserve"> librar</w:t>
       </w:r>
       <w:r>
-        <w:t>y was tested. OpenCV is an</w:t>
+        <w:t xml:space="preserve">y was tested. </w:t>
+      </w:r>
+      <w:proofErr w:type="spellStart"/>
+      <w:r>
+        <w:t>OpenCV</w:t>
+      </w:r>
+      <w:proofErr w:type="spellEnd"/>
+      <w:r>
+        <w:t xml:space="preserve"> is an</w:t>
       </w:r>
       <w:r>
         <w:t xml:space="preserve"> </w:t>
@@ -4725,7 +4886,23 @@
         <w:t>In order to assess the feasibility of the OCR that needed to be performed on the</w:t>
       </w:r>
       <w:r>
-        <w:t xml:space="preserve"> regions detected through the image processing, Tesseract was used. Tesseract is an </w:t>
+        <w:t xml:space="preserve"> regions detected through the image processing, </w:t>
+      </w:r>
+      <w:proofErr w:type="spellStart"/>
+      <w:r>
+        <w:t>Tesseract</w:t>
+      </w:r>
+      <w:proofErr w:type="spellEnd"/>
+      <w:r>
+        <w:t xml:space="preserve"> was used. </w:t>
+      </w:r>
+      <w:proofErr w:type="spellStart"/>
+      <w:r>
+        <w:t>Tesseract</w:t>
+      </w:r>
+      <w:proofErr w:type="spellEnd"/>
+      <w:r>
+        <w:t xml:space="preserve"> is an </w:t>
       </w:r>
       <w:r>
         <w:t>open-source</w:t>
@@ -4758,10 +4935,26 @@
         <w:t xml:space="preserve"> this stage of the project the L</w:t>
       </w:r>
       <w:r>
-        <w:t>inux command line tools available through Tesseract were used and no code using the library was implemented.</w:t>
-      </w:r>
-      <w:r>
-        <w:t xml:space="preserve"> This was efficient to prove the feasibility of using the Tesseract engine on the scanned documents.</w:t>
+        <w:t xml:space="preserve">inux command line tools available through </w:t>
+      </w:r>
+      <w:proofErr w:type="spellStart"/>
+      <w:r>
+        <w:t>Tesseract</w:t>
+      </w:r>
+      <w:proofErr w:type="spellEnd"/>
+      <w:r>
+        <w:t xml:space="preserve"> were used and no code using the library was implemented.</w:t>
+      </w:r>
+      <w:r>
+        <w:t xml:space="preserve"> This was efficient to prove the feasibility of using the </w:t>
+      </w:r>
+      <w:proofErr w:type="spellStart"/>
+      <w:r>
+        <w:t>Tesseract</w:t>
+      </w:r>
+      <w:proofErr w:type="spellEnd"/>
+      <w:r>
+        <w:t xml:space="preserve"> engine on the scanned documents.</w:t>
       </w:r>
     </w:p>
     <w:p>
@@ -4903,7 +5096,15 @@
         <w:t xml:space="preserve"> GitHub is a</w:t>
       </w:r>
       <w:r>
-        <w:t xml:space="preserve"> code-hosting repository based on the Git version control </w:t>
+        <w:t xml:space="preserve"> code-hosting repository based on the </w:t>
+      </w:r>
+      <w:proofErr w:type="spellStart"/>
+      <w:r>
+        <w:t>Git</w:t>
+      </w:r>
+      <w:proofErr w:type="spellEnd"/>
+      <w:r>
+        <w:t xml:space="preserve"> version control </w:t>
       </w:r>
       <w:r>
         <w:lastRenderedPageBreak/>
@@ -4941,8 +5142,13 @@
       <w:r>
         <w:t xml:space="preserve"> </w:t>
       </w:r>
-      <w:r>
-        <w:t>JavaMail Application Programming</w:t>
+      <w:proofErr w:type="spellStart"/>
+      <w:r>
+        <w:t>JavaMail</w:t>
+      </w:r>
+      <w:proofErr w:type="spellEnd"/>
+      <w:r>
+        <w:t xml:space="preserve"> Application Programming</w:t>
       </w:r>
       <w:r>
         <w:t xml:space="preserve"> Interface (API) was used.</w:t>
@@ -5003,7 +5209,15 @@
         <w:t xml:space="preserve"> </w:t>
       </w:r>
       <w:r>
-        <w:t>To convert the pages to images, Apache PDFBox was used.</w:t>
+        <w:t xml:space="preserve">To convert the pages to images, Apache </w:t>
+      </w:r>
+      <w:proofErr w:type="spellStart"/>
+      <w:r>
+        <w:t>PDFBox</w:t>
+      </w:r>
+      <w:proofErr w:type="spellEnd"/>
+      <w:r>
+        <w:t xml:space="preserve"> was used.</w:t>
       </w:r>
       <w:r>
         <w:t xml:space="preserve"> It is a Java API which allows for the manipulation of PDF documents and was thus ideally suited for the task as the scanned scripts emailed as PDF Documents. </w:t>
@@ -5020,10 +5234,26 @@
         <w:t xml:space="preserve"> In order for this component to work seamlessly with the email monitoring component, it was decided that it should be implemented in Java as opposed to C++ which was used during the feasibility iteration.</w:t>
       </w:r>
       <w:r>
-        <w:t xml:space="preserve"> Since work had already been done on investigating the capabilities of the Tesseract OCR engine, Tess4j was used.</w:t>
-      </w:r>
-      <w:r>
-        <w:t xml:space="preserve"> Tess4j is an API which allows access to the Tesseract API to Java applications.</w:t>
+        <w:t xml:space="preserve"> Since work had already been done on investigating the capabilities of the </w:t>
+      </w:r>
+      <w:proofErr w:type="spellStart"/>
+      <w:r>
+        <w:t>Tesseract</w:t>
+      </w:r>
+      <w:proofErr w:type="spellEnd"/>
+      <w:r>
+        <w:t xml:space="preserve"> OCR engine, Tess4j was used.</w:t>
+      </w:r>
+      <w:r>
+        <w:t xml:space="preserve"> Tess4j is an API which allows access to the </w:t>
+      </w:r>
+      <w:proofErr w:type="spellStart"/>
+      <w:r>
+        <w:t>Tesseract</w:t>
+      </w:r>
+      <w:proofErr w:type="spellEnd"/>
+      <w:r>
+        <w:t xml:space="preserve"> API to Java applications.</w:t>
       </w:r>
       <w:r>
         <w:t xml:space="preserve"> </w:t>
@@ -5041,7 +5271,15 @@
         <w:t>negligible</w:t>
       </w:r>
       <w:r>
-        <w:t xml:space="preserve"> due to the limited amount of work required by the Tesseract API.</w:t>
+        <w:t xml:space="preserve"> due to the limited amount of work required by the </w:t>
+      </w:r>
+      <w:proofErr w:type="spellStart"/>
+      <w:r>
+        <w:t>Tesseract</w:t>
+      </w:r>
+      <w:proofErr w:type="spellEnd"/>
+      <w:r>
+        <w:t xml:space="preserve"> API.</w:t>
       </w:r>
       <w:r>
         <w:t xml:space="preserve"> </w:t>
@@ -5258,19 +5496,86 @@
     </w:p>
     <w:p>
       <w:pPr>
+        <w:keepNext/>
+        <w:jc w:val="center"/>
+      </w:pPr>
+      <w:r>
         <w:rPr>
-          <w:color w:val="00B050"/>
+          <w:noProof/>
         </w:rPr>
-      </w:pPr>
-      <w:r>
-        <w:rPr>
-          <w:color w:val="00B050"/>
-        </w:rPr>
-        <w:t>Insert screen at iteration 2</w:t>
-      </w:r>
-    </w:p>
-    <w:p>
-      <w:r>
+        <w:drawing>
+          <wp:inline distT="0" distB="0" distL="0" distR="0" wp14:anchorId="2E88B289" wp14:editId="4D3600BE">
+            <wp:extent cx="4134256" cy="2583910"/>
+            <wp:effectExtent l="19050" t="19050" r="19050" b="26035"/>
+            <wp:docPr id="24" name="Picture 24"/>
+            <wp:cNvGraphicFramePr>
+              <a:graphicFrameLocks xmlns:a="http://schemas.openxmlformats.org/drawingml/2006/main" noChangeAspect="1"/>
+            </wp:cNvGraphicFramePr>
+            <a:graphic xmlns:a="http://schemas.openxmlformats.org/drawingml/2006/main">
+              <a:graphicData uri="http://schemas.openxmlformats.org/drawingml/2006/picture">
+                <pic:pic xmlns:pic="http://schemas.openxmlformats.org/drawingml/2006/picture">
+                  <pic:nvPicPr>
+                    <pic:cNvPr id="24" name="Screenshot_2014-10-22-08-34-16.png"/>
+                    <pic:cNvPicPr/>
+                  </pic:nvPicPr>
+                  <pic:blipFill>
+                    <a:blip r:embed="rId37" cstate="print">
+                      <a:extLst>
+                        <a:ext uri="{28A0092B-C50C-407E-A947-70E740481C1C}">
+                          <a14:useLocalDpi xmlns:a14="http://schemas.microsoft.com/office/drawing/2010/main" val="0"/>
+                        </a:ext>
+                      </a:extLst>
+                    </a:blip>
+                    <a:stretch>
+                      <a:fillRect/>
+                    </a:stretch>
+                  </pic:blipFill>
+                  <pic:spPr>
+                    <a:xfrm>
+                      <a:off x="0" y="0"/>
+                      <a:ext cx="4142064" cy="2588790"/>
+                    </a:xfrm>
+                    <a:prstGeom prst="rect">
+                      <a:avLst/>
+                    </a:prstGeom>
+                    <a:ln>
+                      <a:solidFill>
+                        <a:schemeClr val="bg1">
+                          <a:lumMod val="75000"/>
+                        </a:schemeClr>
+                      </a:solidFill>
+                    </a:ln>
+                  </pic:spPr>
+                </pic:pic>
+              </a:graphicData>
+            </a:graphic>
+          </wp:inline>
+        </w:drawing>
+      </w:r>
+    </w:p>
+    <w:p>
+      <w:pPr>
+        <w:pStyle w:val="Caption"/>
+        <w:jc w:val="center"/>
+      </w:pPr>
+      <w:r>
+        <w:t xml:space="preserve">Figure </w:t>
+      </w:r>
+      <w:fldSimple w:instr=" SEQ Figure \* ARABIC ">
+        <w:r>
+          <w:rPr>
+            <w:noProof/>
+          </w:rPr>
+          <w:t>16</w:t>
+        </w:r>
+      </w:fldSimple>
+      <w:r>
+        <w:t>: The marking screen at the end of the second iteration</w:t>
+      </w:r>
+    </w:p>
+    <w:p>
+      <w:r>
+        <w:lastRenderedPageBreak/>
         <w:t>The both the screen to select a test to mark as well as the screen to upload a marked test were implemented.</w:t>
       </w:r>
       <w:r>
@@ -5285,9 +5590,11 @@
       <w:r>
         <w:t>the Java Secure Channel (</w:t>
       </w:r>
+      <w:proofErr w:type="spellStart"/>
       <w:r>
         <w:t>JSch</w:t>
       </w:r>
+      <w:proofErr w:type="spellEnd"/>
       <w:r>
         <w:t>) API</w:t>
       </w:r>
@@ -5300,7 +5607,15 @@
     </w:p>
     <w:p>
       <w:r>
-        <w:t>The JSch API was also used to enable the user to name the test on the final screen by renaming the folder on the server</w:t>
+        <w:t xml:space="preserve">The </w:t>
+      </w:r>
+      <w:proofErr w:type="spellStart"/>
+      <w:r>
+        <w:t>JSch</w:t>
+      </w:r>
+      <w:proofErr w:type="spellEnd"/>
+      <w:r>
+        <w:t xml:space="preserve"> API was also used to enable the user to name the test on the final screen by renaming the folder on the server</w:t>
       </w:r>
       <w:r>
         <w:t xml:space="preserve"> as well as facilitating</w:t>
@@ -5317,8 +5632,6 @@
       <w:r>
         <w:t>d to release the memory used by the</w:t>
       </w:r>
-      <w:bookmarkStart w:id="0" w:name="_GoBack"/>
-      <w:bookmarkEnd w:id="0"/>
       <w:r>
         <w:t xml:space="preserve"> images of the current test script.</w:t>
       </w:r>
@@ -5340,13 +5653,12 @@
         <w:t xml:space="preserve"> Fifty percent of the users stated that the test script was unreadable, this was in reference to the image quality and not the </w:t>
       </w:r>
       <w:r>
-        <w:t>students’</w:t>
+        <w:t>student’s</w:t>
       </w:r>
       <w:r>
         <w:t xml:space="preserve"> </w:t>
       </w:r>
       <w:r>
-        <w:lastRenderedPageBreak/>
         <w:t>handwriting.</w:t>
       </w:r>
       <w:r>
@@ -5481,6 +5793,7 @@
         <w:rPr>
           <w:noProof/>
         </w:rPr>
+        <w:lastRenderedPageBreak/>
         <w:drawing>
           <wp:inline distT="0" distB="0" distL="0" distR="0" wp14:anchorId="0478DB5F" wp14:editId="2B84795F">
             <wp:extent cx="5943600" cy="2342515"/>
@@ -5497,7 +5810,7 @@
                     <pic:cNvPicPr/>
                   </pic:nvPicPr>
                   <pic:blipFill>
-                    <a:blip r:embed="rId37">
+                    <a:blip r:embed="rId38">
                       <a:extLst>
                         <a:ext uri="{28A0092B-C50C-407E-A947-70E740481C1C}">
                           <a14:useLocalDpi xmlns:a14="http://schemas.microsoft.com/office/drawing/2010/main" val="0"/>
@@ -5537,7 +5850,7 @@
           <w:rPr>
             <w:noProof/>
           </w:rPr>
-          <w:t>16</w:t>
+          <w:t>17</w:t>
         </w:r>
       </w:fldSimple>
       <w:r>
@@ -5561,11 +5874,7 @@
         <w:t xml:space="preserve"> This is because users are accustomed to reading the question on the student’s script and then looking </w:t>
       </w:r>
       <w:r>
-        <w:t xml:space="preserve">for the </w:t>
-      </w:r>
-      <w:r>
-        <w:lastRenderedPageBreak/>
-        <w:t>answer in another location</w:t>
+        <w:t>for the answer in another location</w:t>
       </w:r>
       <w:r>
         <w:t>.</w:t>
@@ -5681,6 +5990,7 @@
         <w:rPr>
           <w:noProof/>
         </w:rPr>
+        <w:lastRenderedPageBreak/>
         <w:drawing>
           <wp:inline distT="0" distB="0" distL="0" distR="0" wp14:anchorId="1D4F5C55" wp14:editId="0895E593">
             <wp:extent cx="3638145" cy="2728609"/>
@@ -5697,7 +6007,7 @@
                     <pic:cNvPicPr/>
                   </pic:nvPicPr>
                   <pic:blipFill>
-                    <a:blip r:embed="rId38">
+                    <a:blip r:embed="rId39">
                       <a:extLst>
                         <a:ext uri="{28A0092B-C50C-407E-A947-70E740481C1C}">
                           <a14:useLocalDpi xmlns:a14="http://schemas.microsoft.com/office/drawing/2010/main" val="0"/>
@@ -5737,7 +6047,7 @@
           <w:rPr>
             <w:noProof/>
           </w:rPr>
-          <w:t>17</w:t>
+          <w:t>18</w:t>
         </w:r>
       </w:fldSimple>
       <w:r>
@@ -5810,8 +6120,13 @@
     </w:p>
     <w:p>
       <w:r>
-        <w:lastRenderedPageBreak/>
-        <w:t>In order to collect information on mark allocation which would be beneficial to the analytics which needed to be performed, it was necessary to determine to which sub-question a mark was assigned.</w:t>
+        <w:t>In order to collect information on mark allocation which would be benefici</w:t>
+      </w:r>
+      <w:r>
+        <w:t xml:space="preserve">al to the analytics which need </w:t>
+      </w:r>
+      <w:r>
+        <w:t>to be performed, it was necessary to determine to which sub-question a mark was assigned.</w:t>
       </w:r>
       <w:r>
         <w:t xml:space="preserve"> </w:t>
@@ -5835,99 +6150,189 @@
         <w:t>or mark allocation was achieved.</w:t>
       </w:r>
       <w:r>
-        <w:t xml:space="preserve"> A visualization of this method can be seen in </w:t>
+        <w:t xml:space="preserve"> The orange rectangles in </w:t>
       </w:r>
       <w:r>
         <w:rPr>
           <w:color w:val="FF0000"/>
         </w:rPr>
-        <w:t>Figure 15</w:t>
-      </w:r>
-      <w:r>
-        <w:t>.</w:t>
-      </w:r>
-    </w:p>
-    <w:p>
-      <w:pPr>
+        <w:t>Figure 19</w:t>
+      </w:r>
+      <w:r>
+        <w:t xml:space="preserve"> represent the answer regions and based on the median y value the annotation which lies between the two will be assigned to the lower one.</w:t>
+      </w:r>
+      <w:r>
+        <w:t xml:space="preserve"> Since the annotation was placed on the question text, there is high probability that this allocation is correct.</w:t>
+      </w:r>
+    </w:p>
+    <w:p>
+      <w:pPr>
+        <w:keepNext/>
+        <w:jc w:val="center"/>
+      </w:pPr>
+      <w:r>
+        <w:rPr>
+          <w:noProof/>
+          <w:color w:val="00B050"/>
+        </w:rPr>
+        <w:lastRenderedPageBreak/>
+        <w:drawing>
+          <wp:inline distT="0" distB="0" distL="0" distR="0" wp14:anchorId="3B428ADE" wp14:editId="02D62B83">
+            <wp:extent cx="5136205" cy="3210128"/>
+            <wp:effectExtent l="19050" t="19050" r="26670" b="28575"/>
+            <wp:docPr id="25" name="Picture 25"/>
+            <wp:cNvGraphicFramePr>
+              <a:graphicFrameLocks xmlns:a="http://schemas.openxmlformats.org/drawingml/2006/main" noChangeAspect="1"/>
+            </wp:cNvGraphicFramePr>
+            <a:graphic xmlns:a="http://schemas.openxmlformats.org/drawingml/2006/main">
+              <a:graphicData uri="http://schemas.openxmlformats.org/drawingml/2006/picture">
+                <pic:pic xmlns:pic="http://schemas.openxmlformats.org/drawingml/2006/picture">
+                  <pic:nvPicPr>
+                    <pic:cNvPr id="25" name="tick subquestion mark allocation.png"/>
+                    <pic:cNvPicPr/>
+                  </pic:nvPicPr>
+                  <pic:blipFill>
+                    <a:blip r:embed="rId40" cstate="print">
+                      <a:extLst>
+                        <a:ext uri="{28A0092B-C50C-407E-A947-70E740481C1C}">
+                          <a14:useLocalDpi xmlns:a14="http://schemas.microsoft.com/office/drawing/2010/main" val="0"/>
+                        </a:ext>
+                      </a:extLst>
+                    </a:blip>
+                    <a:stretch>
+                      <a:fillRect/>
+                    </a:stretch>
+                  </pic:blipFill>
+                  <pic:spPr>
+                    <a:xfrm>
+                      <a:off x="0" y="0"/>
+                      <a:ext cx="5137490" cy="3210931"/>
+                    </a:xfrm>
+                    <a:prstGeom prst="rect">
+                      <a:avLst/>
+                    </a:prstGeom>
+                    <a:ln>
+                      <a:solidFill>
+                        <a:schemeClr val="bg1">
+                          <a:lumMod val="75000"/>
+                        </a:schemeClr>
+                      </a:solidFill>
+                    </a:ln>
+                  </pic:spPr>
+                </pic:pic>
+              </a:graphicData>
+            </a:graphic>
+          </wp:inline>
+        </w:drawing>
+      </w:r>
+    </w:p>
+    <w:p>
+      <w:pPr>
+        <w:pStyle w:val="Caption"/>
+        <w:jc w:val="center"/>
         <w:rPr>
           <w:color w:val="00B050"/>
         </w:rPr>
       </w:pPr>
       <w:r>
+        <w:t xml:space="preserve">Figure </w:t>
+      </w:r>
+      <w:fldSimple w:instr=" SEQ Figure \* ARABIC ">
+        <w:r>
+          <w:rPr>
+            <w:noProof/>
+          </w:rPr>
+          <w:t>19</w:t>
+        </w:r>
+      </w:fldSimple>
+      <w:r>
+        <w:t>: Mark allocation to sub-questions based on the proximity of annotations to answer region</w:t>
+      </w:r>
+    </w:p>
+    <w:p>
+      <w:r>
+        <w:t>A problem introduced by this method however was that it slowed down the gesture recognition.</w:t>
+      </w:r>
+      <w:r>
+        <w:t xml:space="preserve"> Even though this increase in processing time was not noticeable to the user</w:t>
+      </w:r>
+      <w:r>
+        <w:t>,</w:t>
+      </w:r>
+      <w:r>
+        <w:t xml:space="preserve"> it did have implications for the accuracy of the final mark</w:t>
+      </w:r>
+      <w:r>
+        <w:t>. This is because</w:t>
+      </w:r>
+      <w:r>
+        <w:t xml:space="preserve"> gesture recognition is not performed on the main application thread</w:t>
+      </w:r>
+      <w:r>
+        <w:t xml:space="preserve"> and multiple gestures could be recognized in parallel.</w:t>
+      </w:r>
+      <w:r>
+        <w:t xml:space="preserve"> This meant that one thread could read and update and old mark value which would then be overwritten by another thread which had also read the old value, essentially discarding one of the updates</w:t>
+      </w:r>
+      <w:r>
+        <w:t>.</w:t>
+      </w:r>
+      <w:r>
+        <w:t xml:space="preserve"> To solve this problem, access to the marks was restricted to a single metho</w:t>
+      </w:r>
+      <w:r>
+        <w:t>d which used the Java synchroniz</w:t>
+      </w:r>
+      <w:r>
+        <w:t>e</w:t>
+      </w:r>
+      <w:r>
+        <w:t>d</w:t>
+      </w:r>
+      <w:r>
+        <w:t xml:space="preserve"> </w:t>
+      </w:r>
+      <w:r>
+        <w:t>keyword</w:t>
+      </w:r>
+      <w:r>
+        <w:t>.</w:t>
+      </w:r>
+      <w:r>
+        <w:t xml:space="preserve"> This prevented multiple threads from accessing the mark value at the same time by causing thread</w:t>
+      </w:r>
+      <w:r>
+        <w:t>s</w:t>
+      </w:r>
+      <w:r>
+        <w:t xml:space="preserve"> to block if another thread was modifying the mark value.</w:t>
+      </w:r>
+    </w:p>
+    <w:p>
+      <w:r>
+        <w:t xml:space="preserve">With changes to the mobile application complete, improvements to the script processing needed to be made which only became apparent after using it during the first user testing. These improvements included having to handle scripts on which the OCR was not successful or scripts that were incorrectly uploaded to the server. Both of these errors were mitigated by using a backlog of scanned scripts, an upload window and the database of course information. The upload window was defined as the time during which a successful upload had occurred. The state diagram in </w:t>
+      </w:r>
+      <w:r>
         <w:rPr>
-          <w:color w:val="00B050"/>
+          <w:color w:val="FF0000"/>
         </w:rPr>
-        <w:t>Insert diagram of mark allocation to sub questions</w:t>
-      </w:r>
-    </w:p>
-    <w:p>
-      <w:r>
-        <w:t>A problem introduced by this method however was that it slowed down the gesture recognition.</w:t>
-      </w:r>
-      <w:r>
-        <w:t xml:space="preserve"> Even though this increase in processing time was not noticeable to the user</w:t>
-      </w:r>
-      <w:r>
-        <w:t>,</w:t>
-      </w:r>
-      <w:r>
-        <w:t xml:space="preserve"> it did have implications for the accuracy of the final mark</w:t>
-      </w:r>
-      <w:r>
-        <w:t>. This is because</w:t>
-      </w:r>
-      <w:r>
-        <w:t xml:space="preserve"> gesture recognition is not performed on the main application thread</w:t>
-      </w:r>
-      <w:r>
-        <w:t xml:space="preserve"> and multiple gestures could be recognized in parallel.</w:t>
-      </w:r>
-      <w:r>
-        <w:t xml:space="preserve"> This meant that one thread could read and update and old mark value which would then be overwritten by another thread which had also read the old value, essentially discarding one of the updates</w:t>
-      </w:r>
-      <w:r>
-        <w:t>.</w:t>
-      </w:r>
-      <w:r>
-        <w:t xml:space="preserve"> To solve this problem, access to the marks was restricted to a single metho</w:t>
-      </w:r>
-      <w:r>
-        <w:t>d which used the Java synchroniz</w:t>
-      </w:r>
-      <w:r>
-        <w:t>e</w:t>
-      </w:r>
-      <w:r>
-        <w:t>d</w:t>
-      </w:r>
-      <w:r>
-        <w:t xml:space="preserve"> </w:t>
-      </w:r>
-      <w:r>
-        <w:t>keyword</w:t>
-      </w:r>
-      <w:r>
-        <w:t>.</w:t>
-      </w:r>
-      <w:r>
-        <w:t xml:space="preserve"> This prevented multiple threads from accessing the mark value at the same time by causing thread</w:t>
-      </w:r>
-      <w:r>
-        <w:t>s</w:t>
-      </w:r>
-      <w:r>
-        <w:t xml:space="preserve"> to block if another thread was modifying the mark value.</w:t>
-      </w:r>
-    </w:p>
+        <w:t xml:space="preserve">Figure 16 </w:t>
+      </w:r>
+      <w:r>
+        <w:t xml:space="preserve">shows how these two components were used. </w:t>
+      </w:r>
+    </w:p>
+    <w:p/>
     <w:p>
       <w:r>
         <w:rPr>
           <w:noProof/>
         </w:rPr>
+        <w:lastRenderedPageBreak/>
         <mc:AlternateContent>
           <mc:Choice Requires="wps">
             <w:drawing>
-              <wp:anchor distT="0" distB="0" distL="114300" distR="114300" simplePos="0" relativeHeight="251663360" behindDoc="0" locked="0" layoutInCell="1" allowOverlap="1" wp14:anchorId="26C32E08" wp14:editId="28C9A6CC">
+              <wp:anchor distT="0" distB="0" distL="114300" distR="114300" simplePos="0" relativeHeight="251663360" behindDoc="0" locked="0" layoutInCell="1" allowOverlap="1" wp14:anchorId="44C9A741" wp14:editId="0722466D">
                 <wp:simplePos x="0" y="0"/>
                 <wp:positionH relativeFrom="column">
                   <wp:posOffset>-376555</wp:posOffset>
@@ -5975,7 +6380,7 @@
                                 <w:rPr>
                                   <w:noProof/>
                                 </w:rPr>
-                                <w:t>18</w:t>
+                                <w:t>20</w:t>
                               </w:r>
                             </w:fldSimple>
                             <w:r>
@@ -5998,7 +6403,7 @@
           </mc:Choice>
           <mc:Fallback>
             <w:pict>
-              <v:shape w14:anchorId="26C32E08" id="Text Box 19" o:spid="_x0000_s1028" type="#_x0000_t202" style="position:absolute;margin-left:-29.65pt;margin-top:354.05pt;width:527.3pt;height:.05pt;z-index:251663360;visibility:visible;mso-wrap-style:square;mso-wrap-distance-left:9pt;mso-wrap-distance-top:0;mso-wrap-distance-right:9pt;mso-wrap-distance-bottom:0;mso-position-horizontal:absolute;mso-position-horizontal-relative:text;mso-position-vertical:absolute;mso-position-vertical-relative:text;v-text-anchor:top" o:gfxdata="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" stroked="f">
+              <v:shape w14:anchorId="44C9A741" id="Text Box 19" o:spid="_x0000_s1028" type="#_x0000_t202" style="position:absolute;margin-left:-29.65pt;margin-top:354.05pt;width:527.3pt;height:.05pt;z-index:251663360;visibility:visible;mso-wrap-style:square;mso-wrap-distance-left:9pt;mso-wrap-distance-top:0;mso-wrap-distance-right:9pt;mso-wrap-distance-bottom:0;mso-position-horizontal:absolute;mso-position-horizontal-relative:text;mso-position-vertical:absolute;mso-position-vertical-relative:text;v-text-anchor:top" o:gfxdata="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" stroked="f">
                 <v:textbox style="mso-fit-shape-to-text:t" inset="0,0,0,0">
                   <w:txbxContent>
                     <w:p>
@@ -6014,7 +6419,7 @@
                           <w:rPr>
                             <w:noProof/>
                           </w:rPr>
-                          <w:t>18</w:t>
+                          <w:t>20</w:t>
                         </w:r>
                       </w:fldSimple>
                       <w:r>
@@ -6034,7 +6439,7 @@
           <w:noProof/>
         </w:rPr>
         <w:drawing>
-          <wp:anchor distT="0" distB="0" distL="114300" distR="114300" simplePos="0" relativeHeight="251661312" behindDoc="0" locked="0" layoutInCell="1" allowOverlap="1" wp14:anchorId="35E1CB0E" wp14:editId="3237A962">
+          <wp:anchor distT="0" distB="0" distL="114300" distR="114300" simplePos="0" relativeHeight="251661312" behindDoc="0" locked="0" layoutInCell="1" allowOverlap="1" wp14:anchorId="48F486F5" wp14:editId="67EA4A28">
             <wp:simplePos x="0" y="0"/>
             <wp:positionH relativeFrom="margin">
               <wp:align>center</wp:align>
@@ -6057,7 +6462,7 @@
                     <pic:cNvPicPr/>
                   </pic:nvPicPr>
                   <pic:blipFill>
-                    <a:blip r:embed="rId39">
+                    <a:blip r:embed="rId41">
                       <a:extLst>
                         <a:ext uri="{28A0092B-C50C-407E-A947-70E740481C1C}">
                           <a14:useLocalDpi xmlns:a14="http://schemas.microsoft.com/office/drawing/2010/main" val="0"/>
@@ -6090,60 +6495,6 @@
         </w:drawing>
       </w:r>
       <w:r>
-        <w:t>With changes to the mobile application complete, improvements to the script processing needed to be made which only became apparent after using it during the first user testing.</w:t>
-      </w:r>
-      <w:r>
-        <w:t xml:space="preserve"> These improvements included having </w:t>
-      </w:r>
-      <w:r>
-        <w:t>to handle scripts on which the OCR was not successful or scripts that were incorrectly uploaded to the server.</w:t>
-      </w:r>
-      <w:r>
-        <w:t xml:space="preserve"> Both of these errors were mitigated by usi</w:t>
-      </w:r>
-      <w:r>
-        <w:t xml:space="preserve">ng a backlog of scanned scripts, </w:t>
-      </w:r>
-      <w:r>
-        <w:t>an upload window</w:t>
-      </w:r>
-      <w:r>
-        <w:t xml:space="preserve"> and the database of course information</w:t>
-      </w:r>
-      <w:r>
-        <w:t>.</w:t>
-      </w:r>
-      <w:r>
-        <w:t xml:space="preserve"> The upload window was</w:t>
-      </w:r>
-      <w:r>
-        <w:t xml:space="preserve"> defined as</w:t>
-      </w:r>
-      <w:r>
-        <w:t xml:space="preserve"> the time during which a successful upload had occurred</w:t>
-      </w:r>
-      <w:r>
-        <w:t>.</w:t>
-      </w:r>
-      <w:r>
-        <w:t xml:space="preserve"> The state diagram in </w:t>
-      </w:r>
-      <w:r>
-        <w:rPr>
-          <w:color w:val="FF0000"/>
-        </w:rPr>
-        <w:t xml:space="preserve">Figure 16 </w:t>
-      </w:r>
-      <w:r>
-        <w:t>shows how these two components were used.</w:t>
-      </w:r>
-      <w:r>
-        <w:t xml:space="preserve"> </w:t>
-      </w:r>
-    </w:p>
-    <w:p>
-      <w:r>
-        <w:lastRenderedPageBreak/>
         <w:t>A second user testing session was condu</w:t>
       </w:r>
       <w:r>
@@ -6194,94 +6545,313 @@
         <w:t>Based on the feedback received during the previous iteration changes in this iteration involved changing the display of marks to conform to what users expected as well as allowing them to navigate between the marks for each question on the marking screen.</w:t>
       </w:r>
       <w:r>
-        <w:t xml:space="preserve"> The final version of this can be seen in </w:t>
+        <w:t xml:space="preserve"> </w:t>
+      </w:r>
+      <w:r>
+        <w:t xml:space="preserve">The mark </w:t>
+      </w:r>
+      <w:r>
+        <w:t xml:space="preserve">display is highlighted in red in </w:t>
       </w:r>
       <w:r>
         <w:rPr>
           <w:color w:val="FF0000"/>
         </w:rPr>
-        <w:t>Figure 17</w:t>
-      </w:r>
-      <w:r>
-        <w:t>.</w:t>
-      </w:r>
-    </w:p>
-    <w:p>
-      <w:pPr>
+        <w:t>Figure</w:t>
+      </w:r>
+      <w:r>
+        <w:rPr>
+          <w:color w:val="FF0000"/>
+        </w:rPr>
+        <w:t xml:space="preserve"> 21</w:t>
+      </w:r>
+      <w:r>
+        <w:t>, the white arrows on either side of the display allow the user to navigate between the marks for each question without having to change the page that is being displayed.</w:t>
+      </w:r>
+      <w:r>
+        <w:t xml:space="preserve"> A warning will also be presented to the user should they allocate more marks than what is allowed for the question.</w:t>
+      </w:r>
+    </w:p>
+    <w:p>
+      <w:pPr>
+        <w:keepNext/>
+        <w:jc w:val="center"/>
+      </w:pPr>
+      <w:r>
+        <w:rPr>
+          <w:noProof/>
+          <w:color w:val="00B050"/>
+        </w:rPr>
+        <w:lastRenderedPageBreak/>
+        <w:drawing>
+          <wp:inline distT="0" distB="0" distL="0" distR="0" wp14:anchorId="1230A14A" wp14:editId="6EA84841">
+            <wp:extent cx="3720529" cy="2325331"/>
+            <wp:effectExtent l="19050" t="19050" r="13335" b="18415"/>
+            <wp:docPr id="26" name="Picture 26"/>
+            <wp:cNvGraphicFramePr>
+              <a:graphicFrameLocks xmlns:a="http://schemas.openxmlformats.org/drawingml/2006/main" noChangeAspect="1"/>
+            </wp:cNvGraphicFramePr>
+            <a:graphic xmlns:a="http://schemas.openxmlformats.org/drawingml/2006/main">
+              <a:graphicData uri="http://schemas.openxmlformats.org/drawingml/2006/picture">
+                <pic:pic xmlns:pic="http://schemas.openxmlformats.org/drawingml/2006/picture">
+                  <pic:nvPicPr>
+                    <pic:cNvPr id="26" name="Screenshot_2014-10-22-08-47-11.png"/>
+                    <pic:cNvPicPr/>
+                  </pic:nvPicPr>
+                  <pic:blipFill>
+                    <a:blip r:embed="rId42" cstate="print">
+                      <a:extLst>
+                        <a:ext uri="{28A0092B-C50C-407E-A947-70E740481C1C}">
+                          <a14:useLocalDpi xmlns:a14="http://schemas.microsoft.com/office/drawing/2010/main" val="0"/>
+                        </a:ext>
+                      </a:extLst>
+                    </a:blip>
+                    <a:stretch>
+                      <a:fillRect/>
+                    </a:stretch>
+                  </pic:blipFill>
+                  <pic:spPr>
+                    <a:xfrm>
+                      <a:off x="0" y="0"/>
+                      <a:ext cx="3720529" cy="2325331"/>
+                    </a:xfrm>
+                    <a:prstGeom prst="rect">
+                      <a:avLst/>
+                    </a:prstGeom>
+                    <a:ln>
+                      <a:solidFill>
+                        <a:schemeClr val="bg1">
+                          <a:lumMod val="75000"/>
+                        </a:schemeClr>
+                      </a:solidFill>
+                    </a:ln>
+                  </pic:spPr>
+                </pic:pic>
+              </a:graphicData>
+            </a:graphic>
+          </wp:inline>
+        </w:drawing>
+      </w:r>
+    </w:p>
+    <w:p>
+      <w:pPr>
+        <w:pStyle w:val="Caption"/>
+        <w:jc w:val="center"/>
         <w:rPr>
           <w:color w:val="00B050"/>
         </w:rPr>
       </w:pPr>
       <w:r>
+        <w:t xml:space="preserve">Figure </w:t>
+      </w:r>
+      <w:fldSimple w:instr=" SEQ Figure \* ARABIC ">
+        <w:r>
+          <w:rPr>
+            <w:noProof/>
+          </w:rPr>
+          <w:t>21</w:t>
+        </w:r>
+      </w:fldSimple>
+      <w:r>
+        <w:t>: Updated mark display</w:t>
+      </w:r>
+    </w:p>
+    <w:p>
+      <w:r>
+        <w:t>Changes were also made to the display of errors</w:t>
+      </w:r>
+      <w:r>
+        <w:t xml:space="preserve"> as they</w:t>
+      </w:r>
+      <w:r>
+        <w:t xml:space="preserve"> </w:t>
+      </w:r>
+      <w:r>
+        <w:t>are</w:t>
+      </w:r>
+      <w:r>
+        <w:t xml:space="preserve"> no</w:t>
+      </w:r>
+      <w:r>
+        <w:t>w</w:t>
+      </w:r>
+      <w:r>
+        <w:t xml:space="preserve"> displayed </w:t>
+      </w:r>
+      <w:r>
+        <w:t xml:space="preserve">using Android </w:t>
+      </w:r>
+      <w:proofErr w:type="spellStart"/>
+      <w:r>
+        <w:t>AlertDialogs</w:t>
+      </w:r>
+      <w:proofErr w:type="spellEnd"/>
+      <w:r>
+        <w:t xml:space="preserve"> as opposed to Android Toasts which were used before.</w:t>
+      </w:r>
+      <w:r>
+        <w:t xml:space="preserve"> The advantage of using </w:t>
+      </w:r>
+      <w:proofErr w:type="spellStart"/>
+      <w:r>
+        <w:t>AlertDialogs</w:t>
+      </w:r>
+      <w:proofErr w:type="spellEnd"/>
+      <w:r>
+        <w:t xml:space="preserve"> is that they need to be dismissed by the user thus ensuring that they are seen whereas the Toasts would appear at the bottom of </w:t>
+      </w:r>
+      <w:r>
+        <w:t>the screen for a short duration.</w:t>
+      </w:r>
+      <w:r>
+        <w:t xml:space="preserve"> An example of each of these can be seen in </w:t>
+      </w:r>
+      <w:r>
         <w:rPr>
+          <w:color w:val="FF0000"/>
+        </w:rPr>
+        <w:t>Figure 18</w:t>
+      </w:r>
+      <w:r>
+        <w:t>.</w:t>
+      </w:r>
+    </w:p>
+    <w:p>
+      <w:pPr>
+        <w:keepNext/>
+      </w:pPr>
+      <w:r>
+        <w:rPr>
+          <w:noProof/>
           <w:color w:val="00B050"/>
         </w:rPr>
-        <w:t>Inset final mark per question display on main marking screen</w:t>
-      </w:r>
-      <w:r>
-        <w:t xml:space="preserve"> </w:t>
-      </w:r>
-    </w:p>
-    <w:p>
-      <w:r>
-        <w:t>Changes were also made to the display of errors</w:t>
-      </w:r>
-      <w:r>
-        <w:t xml:space="preserve"> as they</w:t>
-      </w:r>
-      <w:r>
-        <w:t xml:space="preserve"> </w:t>
-      </w:r>
-      <w:r>
-        <w:t>are</w:t>
-      </w:r>
-      <w:r>
-        <w:t xml:space="preserve"> no</w:t>
-      </w:r>
-      <w:r>
-        <w:t>w</w:t>
-      </w:r>
-      <w:r>
-        <w:t xml:space="preserve"> displayed </w:t>
-      </w:r>
-      <w:r>
-        <w:t>using Android AlertDialogs</w:t>
-      </w:r>
-      <w:r>
-        <w:t xml:space="preserve"> as opposed to Android Toasts which were used before.</w:t>
-      </w:r>
-      <w:r>
-        <w:t xml:space="preserve"> The advantage of using AlertDialogs is that they need to be dismissed by the user thus ensuring that they are seen whereas the Toasts would appear at the bottom of </w:t>
-      </w:r>
-      <w:r>
-        <w:t>the screen for a short duration.</w:t>
-      </w:r>
-      <w:r>
-        <w:t xml:space="preserve"> An example of each of these can be seen in Figure 18.</w:t>
-      </w:r>
-    </w:p>
-    <w:p>
-      <w:pPr>
+        <w:drawing>
+          <wp:inline distT="0" distB="0" distL="0" distR="0" wp14:anchorId="124B7F29" wp14:editId="755A069B">
+            <wp:extent cx="2957577" cy="1848485"/>
+            <wp:effectExtent l="0" t="0" r="0" b="0"/>
+            <wp:docPr id="28" name="Picture 28"/>
+            <wp:cNvGraphicFramePr>
+              <a:graphicFrameLocks xmlns:a="http://schemas.openxmlformats.org/drawingml/2006/main" noChangeAspect="1"/>
+            </wp:cNvGraphicFramePr>
+            <a:graphic xmlns:a="http://schemas.openxmlformats.org/drawingml/2006/main">
+              <a:graphicData uri="http://schemas.openxmlformats.org/drawingml/2006/picture">
+                <pic:pic xmlns:pic="http://schemas.openxmlformats.org/drawingml/2006/picture">
+                  <pic:nvPicPr>
+                    <pic:cNvPr id="28" name="Toast.png"/>
+                    <pic:cNvPicPr/>
+                  </pic:nvPicPr>
+                  <pic:blipFill>
+                    <a:blip r:embed="rId43" cstate="print">
+                      <a:extLst>
+                        <a:ext uri="{28A0092B-C50C-407E-A947-70E740481C1C}">
+                          <a14:useLocalDpi xmlns:a14="http://schemas.microsoft.com/office/drawing/2010/main" val="0"/>
+                        </a:ext>
+                      </a:extLst>
+                    </a:blip>
+                    <a:stretch>
+                      <a:fillRect/>
+                    </a:stretch>
+                  </pic:blipFill>
+                  <pic:spPr>
+                    <a:xfrm>
+                      <a:off x="0" y="0"/>
+                      <a:ext cx="3007367" cy="1879604"/>
+                    </a:xfrm>
+                    <a:prstGeom prst="rect">
+                      <a:avLst/>
+                    </a:prstGeom>
+                  </pic:spPr>
+                </pic:pic>
+              </a:graphicData>
+            </a:graphic>
+          </wp:inline>
+        </w:drawing>
+      </w:r>
+      <w:r>
         <w:rPr>
+          <w:noProof/>
           <w:color w:val="00B050"/>
         </w:rPr>
-      </w:pPr>
-      <w:r>
-        <w:rPr>
-          <w:color w:val="00B050"/>
-        </w:rPr>
-        <w:t>Insert</w:t>
-      </w:r>
-      <w:r>
-        <w:rPr>
-          <w:color w:val="00B050"/>
-        </w:rPr>
-        <w:t xml:space="preserve"> toast vs alert dialog</w:t>
-      </w:r>
-    </w:p>
-    <w:p>
-      <w:r>
-        <w:t>In order to address the fact that crosses were being counted as ticks additional logic had to be added before the standard gesture detection.</w:t>
+        <w:drawing>
+          <wp:inline distT="0" distB="0" distL="0" distR="0" wp14:anchorId="7745BA60" wp14:editId="490BFCCB">
+            <wp:extent cx="2962275" cy="1851486"/>
+            <wp:effectExtent l="0" t="0" r="0" b="0"/>
+            <wp:docPr id="30" name="Picture 30"/>
+            <wp:cNvGraphicFramePr>
+              <a:graphicFrameLocks xmlns:a="http://schemas.openxmlformats.org/drawingml/2006/main" noChangeAspect="1"/>
+            </wp:cNvGraphicFramePr>
+            <a:graphic xmlns:a="http://schemas.openxmlformats.org/drawingml/2006/main">
+              <a:graphicData uri="http://schemas.openxmlformats.org/drawingml/2006/picture">
+                <pic:pic xmlns:pic="http://schemas.openxmlformats.org/drawingml/2006/picture">
+                  <pic:nvPicPr>
+                    <pic:cNvPr id="30" name="Screenshot_2014-10-22-08-55-56.png"/>
+                    <pic:cNvPicPr/>
+                  </pic:nvPicPr>
+                  <pic:blipFill>
+                    <a:blip r:embed="rId44" cstate="print">
+                      <a:extLst>
+                        <a:ext uri="{28A0092B-C50C-407E-A947-70E740481C1C}">
+                          <a14:useLocalDpi xmlns:a14="http://schemas.microsoft.com/office/drawing/2010/main" val="0"/>
+                        </a:ext>
+                      </a:extLst>
+                    </a:blip>
+                    <a:stretch>
+                      <a:fillRect/>
+                    </a:stretch>
+                  </pic:blipFill>
+                  <pic:spPr>
+                    <a:xfrm>
+                      <a:off x="0" y="0"/>
+                      <a:ext cx="2994331" cy="1871522"/>
+                    </a:xfrm>
+                    <a:prstGeom prst="rect">
+                      <a:avLst/>
+                    </a:prstGeom>
+                  </pic:spPr>
+                </pic:pic>
+              </a:graphicData>
+            </a:graphic>
+          </wp:inline>
+        </w:drawing>
+      </w:r>
+    </w:p>
+    <w:p>
+      <w:pPr>
+        <w:pStyle w:val="Caption"/>
+        <w:jc w:val="center"/>
+      </w:pPr>
+      <w:r>
+        <w:t xml:space="preserve">Figure </w:t>
+      </w:r>
+      <w:fldSimple w:instr=" SEQ Figure \* ARABIC ">
+        <w:r>
+          <w:rPr>
+            <w:noProof/>
+          </w:rPr>
+          <w:t>22</w:t>
+        </w:r>
+      </w:fldSimple>
+      <w:r>
+        <w:t xml:space="preserve">: An example of a Toast (left) and an </w:t>
+      </w:r>
+      <w:proofErr w:type="spellStart"/>
+      <w:r>
+        <w:t>AlertDialog</w:t>
+      </w:r>
+      <w:proofErr w:type="spellEnd"/>
+      <w:r>
+        <w:t xml:space="preserve"> (right)</w:t>
+      </w:r>
+    </w:p>
+    <w:p>
+      <w:r>
+        <w:t>In order to address the fact that crosses were being counted as ticks</w:t>
+      </w:r>
+      <w:r>
+        <w:t>,</w:t>
+      </w:r>
+      <w:r>
+        <w:t xml:space="preserve"> additional logic had to be added before the standard gesture detection.</w:t>
       </w:r>
       <w:r>
         <w:t xml:space="preserve"> The first step in this process was to determine if the current gesture being processed was intersecting the previous one.</w:t>
@@ -6328,6 +6898,7 @@
     </w:p>
     <w:p>
       <w:r>
+        <w:lastRenderedPageBreak/>
         <w:t>C</w:t>
       </w:r>
       <w:r>
@@ -6360,7 +6931,6 @@
         </w:numPr>
       </w:pPr>
       <w:r>
-        <w:lastRenderedPageBreak/>
         <w:t>Results</w:t>
       </w:r>
     </w:p>
@@ -6818,6 +7388,7 @@
                 <w:color w:val="000000"/>
               </w:rPr>
             </w:pPr>
+            <w:proofErr w:type="spellStart"/>
             <w:r>
               <w:rPr>
                 <w:rFonts w:ascii="Calibri" w:eastAsia="Times New Roman" w:hAnsi="Calibri" w:cs="Times New Roman"/>
@@ -6825,6 +7396,7 @@
               </w:rPr>
               <w:t>na</w:t>
             </w:r>
+            <w:proofErr w:type="spellEnd"/>
           </w:p>
         </w:tc>
         <w:tc>
@@ -8339,6 +8911,10 @@
       </w:r>
     </w:p>
     <w:p>
+      <w:bookmarkStart w:id="0" w:name="_GoBack"/>
+      <w:bookmarkEnd w:id="0"/>
+    </w:p>
+    <w:p>
       <w:pPr>
         <w:pStyle w:val="Heading2"/>
         <w:numPr>
@@ -8347,6 +8923,7 @@
         </w:numPr>
       </w:pPr>
       <w:r>
+        <w:lastRenderedPageBreak/>
         <w:t>Second User Session</w:t>
       </w:r>
     </w:p>
@@ -9768,7 +10345,6 @@
                 <w:rFonts w:ascii="Calibri" w:eastAsia="Times New Roman" w:hAnsi="Calibri" w:cs="Times New Roman"/>
                 <w:color w:val="000000"/>
               </w:rPr>
-              <w:lastRenderedPageBreak/>
               <w:t>Question 8</w:t>
             </w:r>
           </w:p>
@@ -10359,7 +10935,11 @@
         <w:t>g the paper script.</w:t>
       </w:r>
       <w:r>
-        <w:t xml:space="preserve"> This is also why the results were slightly more positive during the second user testing as they were now more accustomed to the web interface.</w:t>
+        <w:t xml:space="preserve"> This is also why the results </w:t>
+      </w:r>
+      <w:r>
+        <w:lastRenderedPageBreak/>
+        <w:t>were slightly more positive during the second user testing as they were now more accustomed to the web interface.</w:t>
       </w:r>
     </w:p>
     <w:p>
@@ -10393,11 +10973,7 @@
         <w:t>meet at a single location.</w:t>
       </w:r>
       <w:r>
-        <w:t xml:space="preserve"> The educators can allow </w:t>
-      </w:r>
-      <w:r>
-        <w:lastRenderedPageBreak/>
-        <w:t>this since access to the application is access controlled and thus allows them to more accurately trace who marked a test script and when.</w:t>
+        <w:t xml:space="preserve"> The educators can allow this since access to the application is access controlled and thus allows them to more accurately trace who marked a test script and when.</w:t>
       </w:r>
     </w:p>
     <w:p>
@@ -10643,11 +11219,33 @@
         </w:numPr>
         <w:spacing w:after="160" w:line="259" w:lineRule="auto"/>
       </w:pPr>
+      <w:proofErr w:type="spellStart"/>
       <w:r>
         <w:rPr>
           <w:color w:val="000000"/>
         </w:rPr>
-        <w:t>Pulman, S. G., &amp; Sukkarieh, J. Z. (2005). Automatic short answer marking.</w:t>
+        <w:t>Pulman</w:t>
+      </w:r>
+      <w:proofErr w:type="spellEnd"/>
+      <w:r>
+        <w:rPr>
+          <w:color w:val="000000"/>
+        </w:rPr>
+        <w:t xml:space="preserve">, S. G., &amp; </w:t>
+      </w:r>
+      <w:proofErr w:type="spellStart"/>
+      <w:r>
+        <w:rPr>
+          <w:color w:val="000000"/>
+        </w:rPr>
+        <w:t>Sukkarieh</w:t>
+      </w:r>
+      <w:proofErr w:type="spellEnd"/>
+      <w:r>
+        <w:rPr>
+          <w:color w:val="000000"/>
+        </w:rPr>
+        <w:t>, J. Z. (2005). Automatic short answer marking.</w:t>
       </w:r>
       <w:r>
         <w:rPr>
@@ -10753,7 +11351,15 @@
         <w:spacing w:after="160" w:line="259" w:lineRule="auto"/>
       </w:pPr>
       <w:r>
-        <w:t>Siemens, G., &amp; Gasevic, D. (2012). Guest editorial-learning and knowledge analytics.</w:t>
+        <w:t xml:space="preserve">Siemens, G., &amp; </w:t>
+      </w:r>
+      <w:proofErr w:type="spellStart"/>
+      <w:r>
+        <w:t>Gasevic</w:t>
+      </w:r>
+      <w:proofErr w:type="spellEnd"/>
+      <w:r>
+        <w:t>, D. (2012). Guest editorial-learning and knowledge analytics.</w:t>
       </w:r>
       <w:r>
         <w:rPr>
@@ -10809,8 +11415,13 @@
         </w:numPr>
         <w:spacing w:after="160" w:line="259" w:lineRule="auto"/>
       </w:pPr>
-      <w:r>
-        <w:t>Wiliam, D., &amp; Black, P. (1996). Meanings and consequences: A basis for distinguishing formative and summative functions of assessment?</w:t>
+      <w:proofErr w:type="spellStart"/>
+      <w:r>
+        <w:t>Wiliam</w:t>
+      </w:r>
+      <w:proofErr w:type="spellEnd"/>
+      <w:r>
+        <w:t>, D., &amp; Black, P. (1996). Meanings and consequences: A basis for distinguishing formative and summative functions of assessment?</w:t>
       </w:r>
       <w:r>
         <w:rPr>
@@ -10880,7 +11491,11 @@
         <w:t> </w:t>
       </w:r>
       <w:r>
-        <w:t>Emerging Perspectives on Learning, Teaching, and Technology,</w:t>
+        <w:t>Emerging Perspectives on Learning, Teaching, and Technology</w:t>
+      </w:r>
+      <w:proofErr w:type="gramStart"/>
+      <w:r>
+        <w:t>,</w:t>
       </w:r>
       <w:r>
         <w:rPr>
@@ -10893,7 +11508,11 @@
         <w:t> </w:t>
       </w:r>
       <w:r>
-        <w:t>, 41-47.</w:t>
+        <w:t>,</w:t>
+      </w:r>
+      <w:proofErr w:type="gramEnd"/>
+      <w:r>
+        <w:t xml:space="preserve"> 41-47.</w:t>
       </w:r>
     </w:p>
     <w:p>
@@ -10911,8 +11530,13 @@
         </w:numPr>
         <w:spacing w:after="160" w:line="259" w:lineRule="auto"/>
       </w:pPr>
-      <w:r>
-        <w:t>Aboulsoud, S. H. (2011). Formative versus summative assessment.</w:t>
+      <w:proofErr w:type="spellStart"/>
+      <w:r>
+        <w:t>Aboulsoud</w:t>
+      </w:r>
+      <w:proofErr w:type="spellEnd"/>
+      <w:r>
+        <w:t>, S. H. (2011). Formative versus summative assessment.</w:t>
       </w:r>
       <w:r>
         <w:rPr>
@@ -10949,7 +11573,15 @@
         <w:t>24</w:t>
       </w:r>
       <w:r>
-        <w:t>(2), 651. doi:651 [pii]</w:t>
+        <w:t>(2), 651. doi:651 [</w:t>
+      </w:r>
+      <w:proofErr w:type="spellStart"/>
+      <w:r>
+        <w:t>pii</w:t>
+      </w:r>
+      <w:proofErr w:type="spellEnd"/>
+      <w:r>
+        <w:t>]</w:t>
       </w:r>
     </w:p>
     <w:p>
@@ -10967,11 +11599,33 @@
         </w:numPr>
         <w:spacing w:after="160" w:line="259" w:lineRule="auto"/>
       </w:pPr>
+      <w:proofErr w:type="spellStart"/>
       <w:r>
         <w:rPr>
           <w:color w:val="000000"/>
         </w:rPr>
-        <w:t>Alisi, T. M., Del Bimbo, A., &amp; Valli, A. (2005). Natural interfaces to enhance visitors' experiences.</w:t>
+        <w:t>Alisi</w:t>
+      </w:r>
+      <w:proofErr w:type="spellEnd"/>
+      <w:r>
+        <w:rPr>
+          <w:color w:val="000000"/>
+        </w:rPr>
+        <w:t xml:space="preserve">, T. M., Del Bimbo, A., &amp; </w:t>
+      </w:r>
+      <w:proofErr w:type="spellStart"/>
+      <w:r>
+        <w:rPr>
+          <w:color w:val="000000"/>
+        </w:rPr>
+        <w:t>Valli</w:t>
+      </w:r>
+      <w:proofErr w:type="spellEnd"/>
+      <w:r>
+        <w:rPr>
+          <w:color w:val="000000"/>
+        </w:rPr>
+        <w:t>, A. (2005). Natural interfaces to enhance visitors' experiences.</w:t>
       </w:r>
       <w:r>
         <w:rPr>
@@ -11041,11 +11695,33 @@
         </w:numPr>
         <w:spacing w:after="160" w:line="259" w:lineRule="auto"/>
       </w:pPr>
+      <w:proofErr w:type="spellStart"/>
       <w:r>
         <w:rPr>
           <w:color w:val="000000"/>
         </w:rPr>
-        <w:t>Malizia, A., &amp; Bellucci, A. (2012). The artificiality of natural user interfaces.</w:t>
+        <w:t>Malizia</w:t>
+      </w:r>
+      <w:proofErr w:type="spellEnd"/>
+      <w:r>
+        <w:rPr>
+          <w:color w:val="000000"/>
+        </w:rPr>
+        <w:t xml:space="preserve">, A., &amp; </w:t>
+      </w:r>
+      <w:proofErr w:type="spellStart"/>
+      <w:r>
+        <w:rPr>
+          <w:color w:val="000000"/>
+        </w:rPr>
+        <w:t>Bellucci</w:t>
+      </w:r>
+      <w:proofErr w:type="spellEnd"/>
+      <w:r>
+        <w:rPr>
+          <w:color w:val="000000"/>
+        </w:rPr>
+        <w:t>, A. (2012). The artificiality of natural user interfaces.</w:t>
       </w:r>
       <w:r>
         <w:rPr>
@@ -11084,8 +11760,13 @@
         </w:numPr>
         <w:spacing w:after="160" w:line="259" w:lineRule="auto"/>
       </w:pPr>
-      <w:r>
-        <w:t>Fowles, D. (2005). Literature review on effects on assessment of e-marking.</w:t>
+      <w:proofErr w:type="spellStart"/>
+      <w:r>
+        <w:t>Fowles</w:t>
+      </w:r>
+      <w:proofErr w:type="spellEnd"/>
+      <w:r>
+        <w:t>, D. (2005). Literature review on effects on assessment of e-marking.</w:t>
       </w:r>
     </w:p>
     <w:p>
@@ -11105,7 +11786,7 @@
       <w:r>
         <w:t>Centers for Medicare &amp; Medicaid Services (CMS) Office of Information Service (2008). </w:t>
       </w:r>
-      <w:hyperlink r:id="rId40" w:history="1">
+      <w:hyperlink r:id="rId45" w:history="1">
         <w:r>
           <w:rPr>
             <w:rStyle w:val="Hyperlink"/>
@@ -11116,7 +11797,15 @@
         </w:r>
       </w:hyperlink>
       <w:r>
-        <w:t>. Webarticle. United States Department of Health and Human Services (HHS). Re-validated: March 27, 2008. Retrieved 27 Oct 2008</w:t>
+        <w:t xml:space="preserve">. </w:t>
+      </w:r>
+      <w:proofErr w:type="spellStart"/>
+      <w:r>
+        <w:t>Webarticle</w:t>
+      </w:r>
+      <w:proofErr w:type="spellEnd"/>
+      <w:r>
+        <w:t>. United States Department of Health and Human Services (HHS). Re-validated: March 27, 2008. Retrieved 27 Oct 2008</w:t>
       </w:r>
     </w:p>
     <w:p>
@@ -11133,8 +11822,13 @@
         </w:numPr>
         <w:spacing w:after="160" w:line="259" w:lineRule="auto"/>
       </w:pPr>
-      <w:r>
-        <w:t>Pokkunuri, B. P. (1989). Object oriented programming.</w:t>
+      <w:proofErr w:type="spellStart"/>
+      <w:r>
+        <w:t>Pokkunuri</w:t>
+      </w:r>
+      <w:proofErr w:type="spellEnd"/>
+      <w:r>
+        <w:t>, B. P. (1989). Object oriented programming.</w:t>
       </w:r>
       <w:r>
         <w:rPr>
@@ -11153,7 +11847,23 @@
           <w:i/>
           <w:iCs/>
         </w:rPr>
-        <w:t>ACM Sigplan Notices,</w:t>
+        <w:t xml:space="preserve">ACM </w:t>
+      </w:r>
+      <w:proofErr w:type="spellStart"/>
+      <w:r>
+        <w:rPr>
+          <w:i/>
+          <w:iCs/>
+        </w:rPr>
+        <w:t>Sigplan</w:t>
+      </w:r>
+      <w:proofErr w:type="spellEnd"/>
+      <w:r>
+        <w:rPr>
+          <w:i/>
+          <w:iCs/>
+        </w:rPr>
+        <w:t xml:space="preserve"> Notices,</w:t>
       </w:r>
       <w:r>
         <w:rPr>
@@ -11193,7 +11903,23 @@
         <w:spacing w:after="160" w:line="259" w:lineRule="auto"/>
       </w:pPr>
       <w:r>
-        <w:t>Eder, J., Kappel, G., &amp; Schrefl, M. (1994). Coupling and cohesion in object-oriented systems.</w:t>
+        <w:t xml:space="preserve">Eder, J., </w:t>
+      </w:r>
+      <w:proofErr w:type="spellStart"/>
+      <w:r>
+        <w:t>Kappel</w:t>
+      </w:r>
+      <w:proofErr w:type="spellEnd"/>
+      <w:r>
+        <w:t xml:space="preserve">, G., &amp; </w:t>
+      </w:r>
+      <w:proofErr w:type="spellStart"/>
+      <w:r>
+        <w:t>Schrefl</w:t>
+      </w:r>
+      <w:proofErr w:type="spellEnd"/>
+      <w:r>
+        <w:t>, M. (1994). Coupling and cohesion in object-oriented systems.</w:t>
       </w:r>
       <w:r>
         <w:rPr>
@@ -11212,7 +11938,23 @@
           <w:i/>
           <w:iCs/>
         </w:rPr>
-        <w:t>Technical Reprot, University of Klagenfurt, Austria,</w:t>
+        <w:t xml:space="preserve">Technical </w:t>
+      </w:r>
+      <w:proofErr w:type="spellStart"/>
+      <w:r>
+        <w:rPr>
+          <w:i/>
+          <w:iCs/>
+        </w:rPr>
+        <w:t>Reprot</w:t>
+      </w:r>
+      <w:proofErr w:type="spellEnd"/>
+      <w:r>
+        <w:rPr>
+          <w:i/>
+          <w:iCs/>
+        </w:rPr>
+        <w:t>, University of Klagenfurt, Austria,</w:t>
       </w:r>
     </w:p>
     <w:p>
@@ -11229,8 +11971,21 @@
         </w:numPr>
         <w:spacing w:after="160" w:line="259" w:lineRule="auto"/>
       </w:pPr>
-      <w:r>
-        <w:t>Hitz, M., &amp; Montazeri, B. (1995).</w:t>
+      <w:proofErr w:type="spellStart"/>
+      <w:r>
+        <w:t>Hitz</w:t>
+      </w:r>
+      <w:proofErr w:type="spellEnd"/>
+      <w:r>
+        <w:t xml:space="preserve">, M., &amp; </w:t>
+      </w:r>
+      <w:proofErr w:type="spellStart"/>
+      <w:r>
+        <w:t>Montazeri</w:t>
+      </w:r>
+      <w:proofErr w:type="spellEnd"/>
+      <w:r>
+        <w:t>, B. (1995).</w:t>
       </w:r>
       <w:r>
         <w:rPr>
@@ -11255,9 +12010,16 @@
         </w:rPr>
         <w:t> </w:t>
       </w:r>
-      <w:r>
-        <w:t>na.</w:t>
-      </w:r>
+      <w:proofErr w:type="spellStart"/>
+      <w:proofErr w:type="gramStart"/>
+      <w:r>
+        <w:t>na</w:t>
+      </w:r>
+      <w:proofErr w:type="gramEnd"/>
+      <w:r>
+        <w:t>.</w:t>
+      </w:r>
+      <w:proofErr w:type="spellEnd"/>
     </w:p>
     <w:p>
       <w:pPr>
@@ -11274,7 +12036,15 @@
         <w:spacing w:after="160" w:line="259" w:lineRule="auto"/>
       </w:pPr>
       <w:r>
-        <w:t xml:space="preserve">Boone, H. N., &amp; Boone, D. A. (2012). Analyzing likert data. </w:t>
+        <w:t xml:space="preserve">Boone, H. N., &amp; Boone, D. A. (2012). Analyzing </w:t>
+      </w:r>
+      <w:proofErr w:type="spellStart"/>
+      <w:r>
+        <w:t>likert</w:t>
+      </w:r>
+      <w:proofErr w:type="spellEnd"/>
+      <w:r>
+        <w:t xml:space="preserve"> data. </w:t>
       </w:r>
       <w:r>
         <w:rPr>
@@ -11324,7 +12094,7 @@
         </w:rPr>
         <w:t> </w:t>
       </w:r>
-      <w:hyperlink r:id="rId41" w:tgtFrame="_blank" w:history="1">
+      <w:hyperlink r:id="rId46" w:tgtFrame="_blank" w:history="1">
         <w:r>
           <w:rPr>
             <w:rStyle w:val="Hyperlink"/>
@@ -11383,7 +12153,7 @@
         </w:rPr>
         <w:t> </w:t>
       </w:r>
-      <w:hyperlink r:id="rId42" w:tgtFrame="_blank" w:history="1">
+      <w:hyperlink r:id="rId47" w:tgtFrame="_blank" w:history="1">
         <w:r>
           <w:rPr>
             <w:rStyle w:val="Hyperlink"/>
@@ -11410,7 +12180,15 @@
         <w:spacing w:after="160" w:line="259" w:lineRule="auto"/>
       </w:pPr>
       <w:r>
-        <w:t>Smith, R. (2007). An overview of the tesseract OCR engine.</w:t>
+        <w:t xml:space="preserve">Smith, R. (2007). An overview of the </w:t>
+      </w:r>
+      <w:proofErr w:type="spellStart"/>
+      <w:r>
+        <w:t>tesseract</w:t>
+      </w:r>
+      <w:proofErr w:type="spellEnd"/>
+      <w:r>
+        <w:t xml:space="preserve"> OCR engine.</w:t>
       </w:r>
       <w:r>
         <w:rPr>
@@ -11422,12 +12200,22 @@
         </w:rPr>
         <w:t> </w:t>
       </w:r>
+      <w:proofErr w:type="spellStart"/>
       <w:r>
         <w:rPr>
           <w:i/>
           <w:iCs/>
         </w:rPr>
-        <w:t>Icdar,</w:t>
+        <w:t>Icdar</w:t>
+      </w:r>
+      <w:proofErr w:type="spellEnd"/>
+      <w:proofErr w:type="gramStart"/>
+      <w:r>
+        <w:rPr>
+          <w:i/>
+          <w:iCs/>
+        </w:rPr>
+        <w:t>,</w:t>
       </w:r>
       <w:r>
         <w:rPr>
@@ -11446,7 +12234,15 @@
           <w:i/>
           <w:iCs/>
         </w:rPr>
-        <w:t>, 7</w:t>
+        <w:t>,</w:t>
+      </w:r>
+      <w:proofErr w:type="gramEnd"/>
+      <w:r>
+        <w:rPr>
+          <w:i/>
+          <w:iCs/>
+        </w:rPr>
+        <w:t xml:space="preserve"> 7</w:t>
       </w:r>
       <w:r>
         <w:rPr>
@@ -11476,8 +12272,29 @@
         </w:numPr>
         <w:spacing w:after="160" w:line="259" w:lineRule="auto"/>
       </w:pPr>
-      <w:r>
-        <w:t>Dabbish, L., Stuart, C., Tsay, J., &amp; Herbsleb, J. (2012). Social coding in GitHub: Transparency and collaboration in an open software repository.</w:t>
+      <w:proofErr w:type="spellStart"/>
+      <w:r>
+        <w:t>Dabbish</w:t>
+      </w:r>
+      <w:proofErr w:type="spellEnd"/>
+      <w:r>
+        <w:t xml:space="preserve">, L., Stuart, C., </w:t>
+      </w:r>
+      <w:proofErr w:type="spellStart"/>
+      <w:r>
+        <w:t>Tsay</w:t>
+      </w:r>
+      <w:proofErr w:type="spellEnd"/>
+      <w:r>
+        <w:t xml:space="preserve">, J., &amp; </w:t>
+      </w:r>
+      <w:proofErr w:type="spellStart"/>
+      <w:r>
+        <w:t>Herbsleb</w:t>
+      </w:r>
+      <w:proofErr w:type="spellEnd"/>
+      <w:r>
+        <w:t>, J. (2012). Social coding in GitHub: Transparency and collaboration in an open software repository.</w:t>
       </w:r>
       <w:r>
         <w:rPr>
@@ -11514,7 +12331,7 @@
     </w:p>
     <w:p/>
     <w:sectPr>
-      <w:footerReference w:type="default" r:id="rId43"/>
+      <w:footerReference w:type="default" r:id="rId48"/>
       <w:pgSz w:w="12240" w:h="15840"/>
       <w:pgMar w:top="1440" w:right="1440" w:bottom="1440" w:left="1440" w:header="720" w:footer="720" w:gutter="0"/>
       <w:pgNumType w:start="0"/>
@@ -11585,7 +12402,7 @@
           <w:rPr>
             <w:noProof/>
           </w:rPr>
-          <w:t>29</w:t>
+          <w:t>30</w:t>
         </w:r>
         <w:r>
           <w:rPr>
@@ -11652,7 +12469,7 @@
         <v:path o:extrusionok="f" gradientshapeok="t" o:connecttype="rect"/>
         <o:lock v:ext="edit" aspectratio="t"/>
       </v:shapetype>
-      <v:shape id="_x0000_i1034" type="#_x0000_t75" style="width:11.5pt;height:11.5pt" o:bullet="t">
+      <v:shape id="_x0000_i1079" type="#_x0000_t75" style="width:11.25pt;height:11.25pt" o:bullet="t">
         <v:imagedata r:id="rId1" o:title="mso7341"/>
       </v:shape>
     </w:pict>
@@ -18307,43 +19124,43 @@
     </dgm:pt>
   </dgm:ptLst>
   <dgm:cxnLst>
+    <dgm:cxn modelId="{E473EE61-E358-4143-9673-1FBBDD5CB183}" type="presOf" srcId="{68FA737A-EA06-42C7-AB8D-F10A439103E8}" destId="{A3E70585-4A87-49F4-8A07-970391447EDA}" srcOrd="0" destOrd="0" presId="urn:microsoft.com/office/officeart/2005/8/layout/cycle6"/>
+    <dgm:cxn modelId="{3C2E38F4-86E9-4827-81CB-571474F089FD}" type="presOf" srcId="{A7CED1B1-707B-4876-B2FB-C3A72E05E783}" destId="{D4CE737A-EAA2-4191-A1BF-FAE7926DF2DA}" srcOrd="0" destOrd="0" presId="urn:microsoft.com/office/officeart/2005/8/layout/cycle6"/>
+    <dgm:cxn modelId="{F9947F51-5DE6-429B-B3EE-6F4DAD02C469}" type="presOf" srcId="{E8F201C2-B216-4020-9095-22E0A67DBFB0}" destId="{B252D2D3-1496-4CCB-9C97-3EA4E7F8C16C}" srcOrd="0" destOrd="0" presId="urn:microsoft.com/office/officeart/2005/8/layout/cycle6"/>
+    <dgm:cxn modelId="{D2125C99-2A37-48A3-A4C3-5C8413DABF77}" type="presOf" srcId="{37B2C6ED-24D0-4BB3-AF2D-1233E141517F}" destId="{5D18D3B6-013E-4B31-AD7D-4E562E71ED86}" srcOrd="0" destOrd="0" presId="urn:microsoft.com/office/officeart/2005/8/layout/cycle6"/>
+    <dgm:cxn modelId="{8006843C-6586-4786-AE5C-0A64D68A1438}" type="presOf" srcId="{4527675F-69A5-4CD6-851F-E74B24DB676E}" destId="{D66387B3-F31D-4F8D-9B8B-DCE7EC50335B}" srcOrd="0" destOrd="0" presId="urn:microsoft.com/office/officeart/2005/8/layout/cycle6"/>
+    <dgm:cxn modelId="{A9E266C8-13AF-4ECF-A330-511D0F68E433}" type="presOf" srcId="{D48A8D9A-2373-48A2-86C0-383BA8231D1A}" destId="{8C34E154-1383-41EB-9C14-CD4069A81B8A}" srcOrd="0" destOrd="0" presId="urn:microsoft.com/office/officeart/2005/8/layout/cycle6"/>
+    <dgm:cxn modelId="{115026B2-90F3-422B-9DFC-ABFC0D22AFA9}" type="presOf" srcId="{E5A036A6-9BB5-471E-93A5-F077484532FC}" destId="{67AFFCC2-1538-4641-AD74-DE6E5B0C330F}" srcOrd="0" destOrd="0" presId="urn:microsoft.com/office/officeart/2005/8/layout/cycle6"/>
+    <dgm:cxn modelId="{5B94EDDA-8041-41E1-896B-23F430F9FAAF}" type="presOf" srcId="{A9EAA519-FBD7-4810-AF06-0BA47B169128}" destId="{90B2679A-F645-4264-91C0-EEEEC3A81257}" srcOrd="0" destOrd="0" presId="urn:microsoft.com/office/officeart/2005/8/layout/cycle6"/>
+    <dgm:cxn modelId="{808B4016-8407-45F1-B349-327BB5046C5E}" srcId="{4527675F-69A5-4CD6-851F-E74B24DB676E}" destId="{A7CED1B1-707B-4876-B2FB-C3A72E05E783}" srcOrd="3" destOrd="0" parTransId="{B2752386-3ABE-41FC-8AC8-0FD53AF6E40F}" sibTransId="{D4857047-CDCE-4D09-9096-8D738D7E4231}"/>
+    <dgm:cxn modelId="{C5E405F0-B2E5-460F-9FA9-F8786AA1F07D}" srcId="{4527675F-69A5-4CD6-851F-E74B24DB676E}" destId="{F0549306-C564-4034-B29B-0AF878B3A39E}" srcOrd="5" destOrd="0" parTransId="{253ECC86-F27B-48D1-9221-E6C4BDF46F2C}" sibTransId="{0D01A0C2-8402-4BFE-A149-826B79980851}"/>
+    <dgm:cxn modelId="{12BB24BD-7846-44E5-ACC4-2E9E1CE4247A}" srcId="{4527675F-69A5-4CD6-851F-E74B24DB676E}" destId="{37B2C6ED-24D0-4BB3-AF2D-1233E141517F}" srcOrd="1" destOrd="0" parTransId="{C0306C25-91A5-4437-8946-10E0604FD1AD}" sibTransId="{A9EAA519-FBD7-4810-AF06-0BA47B169128}"/>
+    <dgm:cxn modelId="{8AA0AC85-6C72-4A7A-AE65-955721D82063}" type="presOf" srcId="{9BAC69C1-1901-4D12-A529-09A3A408C90A}" destId="{0BBC2921-C9CD-435A-B5BB-350384F49805}" srcOrd="0" destOrd="0" presId="urn:microsoft.com/office/officeart/2005/8/layout/cycle6"/>
+    <dgm:cxn modelId="{69F54A03-0FE8-4449-8371-D054BC8A9CE9}" type="presOf" srcId="{F0549306-C564-4034-B29B-0AF878B3A39E}" destId="{038F1D9B-F267-447D-8CF8-0FA5B3663D3E}" srcOrd="0" destOrd="0" presId="urn:microsoft.com/office/officeart/2005/8/layout/cycle6"/>
+    <dgm:cxn modelId="{9A0B6619-19D6-47D7-9ADB-71E20D7AE643}" type="presOf" srcId="{D4857047-CDCE-4D09-9096-8D738D7E4231}" destId="{11832930-3483-4640-9D1A-DCDE4A199172}" srcOrd="0" destOrd="0" presId="urn:microsoft.com/office/officeart/2005/8/layout/cycle6"/>
     <dgm:cxn modelId="{8C0CE81A-B5CE-4BC3-9C48-2AC9DB6370BB}" srcId="{4527675F-69A5-4CD6-851F-E74B24DB676E}" destId="{D48A8D9A-2373-48A2-86C0-383BA8231D1A}" srcOrd="2" destOrd="0" parTransId="{B01B46C2-C05B-4571-86B9-7E82347A3097}" sibTransId="{A3FB1F2A-6414-4A68-A4E8-20F2F7E5E19B}"/>
-    <dgm:cxn modelId="{11E4A70A-F6BE-46C2-B2C8-16993B683094}" type="presOf" srcId="{0D01A0C2-8402-4BFE-A149-826B79980851}" destId="{2B04FB5B-2822-4C65-849C-25165CD2F21F}" srcOrd="0" destOrd="0" presId="urn:microsoft.com/office/officeart/2005/8/layout/cycle6"/>
-    <dgm:cxn modelId="{808B4016-8407-45F1-B349-327BB5046C5E}" srcId="{4527675F-69A5-4CD6-851F-E74B24DB676E}" destId="{A7CED1B1-707B-4876-B2FB-C3A72E05E783}" srcOrd="3" destOrd="0" parTransId="{B2752386-3ABE-41FC-8AC8-0FD53AF6E40F}" sibTransId="{D4857047-CDCE-4D09-9096-8D738D7E4231}"/>
-    <dgm:cxn modelId="{1EBA8707-334A-4F4D-941A-27D5557EB6CF}" type="presOf" srcId="{D48A8D9A-2373-48A2-86C0-383BA8231D1A}" destId="{8C34E154-1383-41EB-9C14-CD4069A81B8A}" srcOrd="0" destOrd="0" presId="urn:microsoft.com/office/officeart/2005/8/layout/cycle6"/>
-    <dgm:cxn modelId="{C5E405F0-B2E5-460F-9FA9-F8786AA1F07D}" srcId="{4527675F-69A5-4CD6-851F-E74B24DB676E}" destId="{F0549306-C564-4034-B29B-0AF878B3A39E}" srcOrd="5" destOrd="0" parTransId="{253ECC86-F27B-48D1-9221-E6C4BDF46F2C}" sibTransId="{0D01A0C2-8402-4BFE-A149-826B79980851}"/>
-    <dgm:cxn modelId="{42D57E18-E76B-4A4D-8FF2-3A5058AE271D}" type="presOf" srcId="{F0549306-C564-4034-B29B-0AF878B3A39E}" destId="{038F1D9B-F267-447D-8CF8-0FA5B3663D3E}" srcOrd="0" destOrd="0" presId="urn:microsoft.com/office/officeart/2005/8/layout/cycle6"/>
-    <dgm:cxn modelId="{44C78E41-7E12-4724-969B-B46AD928ED88}" type="presOf" srcId="{E8F201C2-B216-4020-9095-22E0A67DBFB0}" destId="{B252D2D3-1496-4CCB-9C97-3EA4E7F8C16C}" srcOrd="0" destOrd="0" presId="urn:microsoft.com/office/officeart/2005/8/layout/cycle6"/>
-    <dgm:cxn modelId="{12BB24BD-7846-44E5-ACC4-2E9E1CE4247A}" srcId="{4527675F-69A5-4CD6-851F-E74B24DB676E}" destId="{37B2C6ED-24D0-4BB3-AF2D-1233E141517F}" srcOrd="1" destOrd="0" parTransId="{C0306C25-91A5-4437-8946-10E0604FD1AD}" sibTransId="{A9EAA519-FBD7-4810-AF06-0BA47B169128}"/>
-    <dgm:cxn modelId="{1BC52917-AF1A-42B8-BA3A-C432773B357C}" type="presOf" srcId="{E5A036A6-9BB5-471E-93A5-F077484532FC}" destId="{67AFFCC2-1538-4641-AD74-DE6E5B0C330F}" srcOrd="0" destOrd="0" presId="urn:microsoft.com/office/officeart/2005/8/layout/cycle6"/>
-    <dgm:cxn modelId="{E4B63045-FAD0-4C4C-B67B-9821CAE55EF3}" type="presOf" srcId="{A3FB1F2A-6414-4A68-A4E8-20F2F7E5E19B}" destId="{5E19D4ED-CB04-42F3-A92D-0104AACA07FF}" srcOrd="0" destOrd="0" presId="urn:microsoft.com/office/officeart/2005/8/layout/cycle6"/>
-    <dgm:cxn modelId="{919A1A74-5FA4-44E1-A0AD-BF1751B168E4}" type="presOf" srcId="{9BAC69C1-1901-4D12-A529-09A3A408C90A}" destId="{0BBC2921-C9CD-435A-B5BB-350384F49805}" srcOrd="0" destOrd="0" presId="urn:microsoft.com/office/officeart/2005/8/layout/cycle6"/>
-    <dgm:cxn modelId="{93C75DF7-2803-41B8-B6A2-118FE252922C}" type="presOf" srcId="{A7CED1B1-707B-4876-B2FB-C3A72E05E783}" destId="{D4CE737A-EAA2-4191-A1BF-FAE7926DF2DA}" srcOrd="0" destOrd="0" presId="urn:microsoft.com/office/officeart/2005/8/layout/cycle6"/>
-    <dgm:cxn modelId="{D5CB2BCF-C515-4910-B1C5-98FB53CAF6C9}" type="presOf" srcId="{37B2C6ED-24D0-4BB3-AF2D-1233E141517F}" destId="{5D18D3B6-013E-4B31-AD7D-4E562E71ED86}" srcOrd="0" destOrd="0" presId="urn:microsoft.com/office/officeart/2005/8/layout/cycle6"/>
-    <dgm:cxn modelId="{90C91ACF-9ED1-4F09-8113-160F6FAE7DFC}" type="presOf" srcId="{4527675F-69A5-4CD6-851F-E74B24DB676E}" destId="{D66387B3-F31D-4F8D-9B8B-DCE7EC50335B}" srcOrd="0" destOrd="0" presId="urn:microsoft.com/office/officeart/2005/8/layout/cycle6"/>
-    <dgm:cxn modelId="{47D00C57-D900-41E9-AA51-B963E1014CAF}" type="presOf" srcId="{D4857047-CDCE-4D09-9096-8D738D7E4231}" destId="{11832930-3483-4640-9D1A-DCDE4A199172}" srcOrd="0" destOrd="0" presId="urn:microsoft.com/office/officeart/2005/8/layout/cycle6"/>
-    <dgm:cxn modelId="{B9E2D8ED-1087-4D25-877E-49FDF2C55CC3}" type="presOf" srcId="{A9EAA519-FBD7-4810-AF06-0BA47B169128}" destId="{90B2679A-F645-4264-91C0-EEEEC3A81257}" srcOrd="0" destOrd="0" presId="urn:microsoft.com/office/officeart/2005/8/layout/cycle6"/>
+    <dgm:cxn modelId="{984D2781-13A0-4BE4-97C0-4433615E5169}" type="presOf" srcId="{A3FB1F2A-6414-4A68-A4E8-20F2F7E5E19B}" destId="{5E19D4ED-CB04-42F3-A92D-0104AACA07FF}" srcOrd="0" destOrd="0" presId="urn:microsoft.com/office/officeart/2005/8/layout/cycle6"/>
     <dgm:cxn modelId="{7E849CCA-06D4-4F84-9EA3-34812132C651}" srcId="{4527675F-69A5-4CD6-851F-E74B24DB676E}" destId="{68FA737A-EA06-42C7-AB8D-F10A439103E8}" srcOrd="0" destOrd="0" parTransId="{CE49F986-8FEF-4745-926F-9B10D43E575B}" sibTransId="{E5A036A6-9BB5-471E-93A5-F077484532FC}"/>
-    <dgm:cxn modelId="{57ADAAEA-CF87-42BB-938F-90985B9F014D}" type="presOf" srcId="{68FA737A-EA06-42C7-AB8D-F10A439103E8}" destId="{A3E70585-4A87-49F4-8A07-970391447EDA}" srcOrd="0" destOrd="0" presId="urn:microsoft.com/office/officeart/2005/8/layout/cycle6"/>
     <dgm:cxn modelId="{BC95E42E-18CC-45DC-9038-6A08AB16D311}" srcId="{4527675F-69A5-4CD6-851F-E74B24DB676E}" destId="{9BAC69C1-1901-4D12-A529-09A3A408C90A}" srcOrd="4" destOrd="0" parTransId="{4F55A73F-7B46-49C0-B933-F70FA6AE747D}" sibTransId="{E8F201C2-B216-4020-9095-22E0A67DBFB0}"/>
-    <dgm:cxn modelId="{833053B8-22B1-4E42-B89E-A250EE1E1625}" type="presParOf" srcId="{D66387B3-F31D-4F8D-9B8B-DCE7EC50335B}" destId="{A3E70585-4A87-49F4-8A07-970391447EDA}" srcOrd="0" destOrd="0" presId="urn:microsoft.com/office/officeart/2005/8/layout/cycle6"/>
-    <dgm:cxn modelId="{19EC22D6-A439-41CE-A6AF-ABCC024D4343}" type="presParOf" srcId="{D66387B3-F31D-4F8D-9B8B-DCE7EC50335B}" destId="{F7808FAA-D9CB-43B8-9C61-5C4061CE32F5}" srcOrd="1" destOrd="0" presId="urn:microsoft.com/office/officeart/2005/8/layout/cycle6"/>
-    <dgm:cxn modelId="{C61A66D8-D8A8-4E9E-83E5-BD8513DAAEDD}" type="presParOf" srcId="{D66387B3-F31D-4F8D-9B8B-DCE7EC50335B}" destId="{67AFFCC2-1538-4641-AD74-DE6E5B0C330F}" srcOrd="2" destOrd="0" presId="urn:microsoft.com/office/officeart/2005/8/layout/cycle6"/>
-    <dgm:cxn modelId="{23F2B563-D759-4EAA-B9C0-60A1900547B7}" type="presParOf" srcId="{D66387B3-F31D-4F8D-9B8B-DCE7EC50335B}" destId="{5D18D3B6-013E-4B31-AD7D-4E562E71ED86}" srcOrd="3" destOrd="0" presId="urn:microsoft.com/office/officeart/2005/8/layout/cycle6"/>
-    <dgm:cxn modelId="{99A2F656-551A-45A9-82DB-6366AD997642}" type="presParOf" srcId="{D66387B3-F31D-4F8D-9B8B-DCE7EC50335B}" destId="{4B30A0AE-8F29-4125-A983-08DCF9E780D6}" srcOrd="4" destOrd="0" presId="urn:microsoft.com/office/officeart/2005/8/layout/cycle6"/>
-    <dgm:cxn modelId="{96BC3B19-55C0-4F9D-84F2-B7288E07F8C0}" type="presParOf" srcId="{D66387B3-F31D-4F8D-9B8B-DCE7EC50335B}" destId="{90B2679A-F645-4264-91C0-EEEEC3A81257}" srcOrd="5" destOrd="0" presId="urn:microsoft.com/office/officeart/2005/8/layout/cycle6"/>
-    <dgm:cxn modelId="{A47BA034-43DB-4FA6-BB9C-FA24C2299297}" type="presParOf" srcId="{D66387B3-F31D-4F8D-9B8B-DCE7EC50335B}" destId="{8C34E154-1383-41EB-9C14-CD4069A81B8A}" srcOrd="6" destOrd="0" presId="urn:microsoft.com/office/officeart/2005/8/layout/cycle6"/>
-    <dgm:cxn modelId="{924AEF71-9572-45CD-9D88-6E4FE59E942A}" type="presParOf" srcId="{D66387B3-F31D-4F8D-9B8B-DCE7EC50335B}" destId="{262B2A43-9C3D-4098-AFAE-473C2DA11AFF}" srcOrd="7" destOrd="0" presId="urn:microsoft.com/office/officeart/2005/8/layout/cycle6"/>
-    <dgm:cxn modelId="{BBB94BE1-8417-4A07-98C6-8A7115A04C21}" type="presParOf" srcId="{D66387B3-F31D-4F8D-9B8B-DCE7EC50335B}" destId="{5E19D4ED-CB04-42F3-A92D-0104AACA07FF}" srcOrd="8" destOrd="0" presId="urn:microsoft.com/office/officeart/2005/8/layout/cycle6"/>
-    <dgm:cxn modelId="{FB20CA0C-2658-45CA-8E98-1A08B654747B}" type="presParOf" srcId="{D66387B3-F31D-4F8D-9B8B-DCE7EC50335B}" destId="{D4CE737A-EAA2-4191-A1BF-FAE7926DF2DA}" srcOrd="9" destOrd="0" presId="urn:microsoft.com/office/officeart/2005/8/layout/cycle6"/>
-    <dgm:cxn modelId="{448E871C-F037-4314-9133-763036810FB9}" type="presParOf" srcId="{D66387B3-F31D-4F8D-9B8B-DCE7EC50335B}" destId="{105B6D1B-AA03-45BA-B646-55B5F685C35C}" srcOrd="10" destOrd="0" presId="urn:microsoft.com/office/officeart/2005/8/layout/cycle6"/>
-    <dgm:cxn modelId="{F1E3129E-15F3-46A8-8E21-53AB357C6EB6}" type="presParOf" srcId="{D66387B3-F31D-4F8D-9B8B-DCE7EC50335B}" destId="{11832930-3483-4640-9D1A-DCDE4A199172}" srcOrd="11" destOrd="0" presId="urn:microsoft.com/office/officeart/2005/8/layout/cycle6"/>
-    <dgm:cxn modelId="{A7C2D02D-17C3-4476-8F1C-5229214414AD}" type="presParOf" srcId="{D66387B3-F31D-4F8D-9B8B-DCE7EC50335B}" destId="{0BBC2921-C9CD-435A-B5BB-350384F49805}" srcOrd="12" destOrd="0" presId="urn:microsoft.com/office/officeart/2005/8/layout/cycle6"/>
-    <dgm:cxn modelId="{DC27BDFB-8DD2-465C-9EF2-D4B84C9A48D1}" type="presParOf" srcId="{D66387B3-F31D-4F8D-9B8B-DCE7EC50335B}" destId="{A1EE536A-DA28-41DC-828F-EEEAC3A7CA03}" srcOrd="13" destOrd="0" presId="urn:microsoft.com/office/officeart/2005/8/layout/cycle6"/>
-    <dgm:cxn modelId="{18F6D788-DF2A-4DA5-844A-0C1902EFF701}" type="presParOf" srcId="{D66387B3-F31D-4F8D-9B8B-DCE7EC50335B}" destId="{B252D2D3-1496-4CCB-9C97-3EA4E7F8C16C}" srcOrd="14" destOrd="0" presId="urn:microsoft.com/office/officeart/2005/8/layout/cycle6"/>
-    <dgm:cxn modelId="{C778D4AC-9910-415A-9B13-CF683E199632}" type="presParOf" srcId="{D66387B3-F31D-4F8D-9B8B-DCE7EC50335B}" destId="{038F1D9B-F267-447D-8CF8-0FA5B3663D3E}" srcOrd="15" destOrd="0" presId="urn:microsoft.com/office/officeart/2005/8/layout/cycle6"/>
-    <dgm:cxn modelId="{5CB146DE-E8F9-4202-9AD0-A0098BE99D0E}" type="presParOf" srcId="{D66387B3-F31D-4F8D-9B8B-DCE7EC50335B}" destId="{2BCC9113-9D25-4631-A1D1-1704B83B6AF1}" srcOrd="16" destOrd="0" presId="urn:microsoft.com/office/officeart/2005/8/layout/cycle6"/>
-    <dgm:cxn modelId="{4B57A085-6F52-49D5-82BF-052EFC268988}" type="presParOf" srcId="{D66387B3-F31D-4F8D-9B8B-DCE7EC50335B}" destId="{2B04FB5B-2822-4C65-849C-25165CD2F21F}" srcOrd="17" destOrd="0" presId="urn:microsoft.com/office/officeart/2005/8/layout/cycle6"/>
+    <dgm:cxn modelId="{2B3450BC-DC70-4219-A535-678C3AF0DCF3}" type="presOf" srcId="{0D01A0C2-8402-4BFE-A149-826B79980851}" destId="{2B04FB5B-2822-4C65-849C-25165CD2F21F}" srcOrd="0" destOrd="0" presId="urn:microsoft.com/office/officeart/2005/8/layout/cycle6"/>
+    <dgm:cxn modelId="{54C906B4-B1BB-4AE5-950B-35BE407F7AED}" type="presParOf" srcId="{D66387B3-F31D-4F8D-9B8B-DCE7EC50335B}" destId="{A3E70585-4A87-49F4-8A07-970391447EDA}" srcOrd="0" destOrd="0" presId="urn:microsoft.com/office/officeart/2005/8/layout/cycle6"/>
+    <dgm:cxn modelId="{96673D30-6BDD-47A5-9C62-FF3E766F183B}" type="presParOf" srcId="{D66387B3-F31D-4F8D-9B8B-DCE7EC50335B}" destId="{F7808FAA-D9CB-43B8-9C61-5C4061CE32F5}" srcOrd="1" destOrd="0" presId="urn:microsoft.com/office/officeart/2005/8/layout/cycle6"/>
+    <dgm:cxn modelId="{DF894F4E-78B8-4AF5-9944-763C98425233}" type="presParOf" srcId="{D66387B3-F31D-4F8D-9B8B-DCE7EC50335B}" destId="{67AFFCC2-1538-4641-AD74-DE6E5B0C330F}" srcOrd="2" destOrd="0" presId="urn:microsoft.com/office/officeart/2005/8/layout/cycle6"/>
+    <dgm:cxn modelId="{2C220F2C-8244-49C5-993A-6C4BA9D16383}" type="presParOf" srcId="{D66387B3-F31D-4F8D-9B8B-DCE7EC50335B}" destId="{5D18D3B6-013E-4B31-AD7D-4E562E71ED86}" srcOrd="3" destOrd="0" presId="urn:microsoft.com/office/officeart/2005/8/layout/cycle6"/>
+    <dgm:cxn modelId="{E4DED3A6-7B3E-4542-A11C-5ECBE86C6688}" type="presParOf" srcId="{D66387B3-F31D-4F8D-9B8B-DCE7EC50335B}" destId="{4B30A0AE-8F29-4125-A983-08DCF9E780D6}" srcOrd="4" destOrd="0" presId="urn:microsoft.com/office/officeart/2005/8/layout/cycle6"/>
+    <dgm:cxn modelId="{6C59850A-DDB6-484B-B72F-69409DC74759}" type="presParOf" srcId="{D66387B3-F31D-4F8D-9B8B-DCE7EC50335B}" destId="{90B2679A-F645-4264-91C0-EEEEC3A81257}" srcOrd="5" destOrd="0" presId="urn:microsoft.com/office/officeart/2005/8/layout/cycle6"/>
+    <dgm:cxn modelId="{EF978CBD-CA00-44EB-AA1A-3AA7026366D6}" type="presParOf" srcId="{D66387B3-F31D-4F8D-9B8B-DCE7EC50335B}" destId="{8C34E154-1383-41EB-9C14-CD4069A81B8A}" srcOrd="6" destOrd="0" presId="urn:microsoft.com/office/officeart/2005/8/layout/cycle6"/>
+    <dgm:cxn modelId="{FD7269D9-8F8A-4371-BF9A-69D479150D20}" type="presParOf" srcId="{D66387B3-F31D-4F8D-9B8B-DCE7EC50335B}" destId="{262B2A43-9C3D-4098-AFAE-473C2DA11AFF}" srcOrd="7" destOrd="0" presId="urn:microsoft.com/office/officeart/2005/8/layout/cycle6"/>
+    <dgm:cxn modelId="{D1CAF73D-F137-4BA0-BC17-E9F5B3A5FE48}" type="presParOf" srcId="{D66387B3-F31D-4F8D-9B8B-DCE7EC50335B}" destId="{5E19D4ED-CB04-42F3-A92D-0104AACA07FF}" srcOrd="8" destOrd="0" presId="urn:microsoft.com/office/officeart/2005/8/layout/cycle6"/>
+    <dgm:cxn modelId="{E2E757DA-2BBC-4ADC-932C-1AD975185787}" type="presParOf" srcId="{D66387B3-F31D-4F8D-9B8B-DCE7EC50335B}" destId="{D4CE737A-EAA2-4191-A1BF-FAE7926DF2DA}" srcOrd="9" destOrd="0" presId="urn:microsoft.com/office/officeart/2005/8/layout/cycle6"/>
+    <dgm:cxn modelId="{E1EFC2D6-77E6-47AF-9CFD-3E637AD78D30}" type="presParOf" srcId="{D66387B3-F31D-4F8D-9B8B-DCE7EC50335B}" destId="{105B6D1B-AA03-45BA-B646-55B5F685C35C}" srcOrd="10" destOrd="0" presId="urn:microsoft.com/office/officeart/2005/8/layout/cycle6"/>
+    <dgm:cxn modelId="{312E7FF5-D92C-4310-A803-05CDCC6A7989}" type="presParOf" srcId="{D66387B3-F31D-4F8D-9B8B-DCE7EC50335B}" destId="{11832930-3483-4640-9D1A-DCDE4A199172}" srcOrd="11" destOrd="0" presId="urn:microsoft.com/office/officeart/2005/8/layout/cycle6"/>
+    <dgm:cxn modelId="{9C8DD05E-5CE6-4649-8EC4-A85A25D68F22}" type="presParOf" srcId="{D66387B3-F31D-4F8D-9B8B-DCE7EC50335B}" destId="{0BBC2921-C9CD-435A-B5BB-350384F49805}" srcOrd="12" destOrd="0" presId="urn:microsoft.com/office/officeart/2005/8/layout/cycle6"/>
+    <dgm:cxn modelId="{62E0BFEC-D024-4CD6-B554-1C49D35F9244}" type="presParOf" srcId="{D66387B3-F31D-4F8D-9B8B-DCE7EC50335B}" destId="{A1EE536A-DA28-41DC-828F-EEEAC3A7CA03}" srcOrd="13" destOrd="0" presId="urn:microsoft.com/office/officeart/2005/8/layout/cycle6"/>
+    <dgm:cxn modelId="{7A364A67-A905-4E5A-AD2F-E62206AADB6C}" type="presParOf" srcId="{D66387B3-F31D-4F8D-9B8B-DCE7EC50335B}" destId="{B252D2D3-1496-4CCB-9C97-3EA4E7F8C16C}" srcOrd="14" destOrd="0" presId="urn:microsoft.com/office/officeart/2005/8/layout/cycle6"/>
+    <dgm:cxn modelId="{BFAA5183-5120-4CEE-ACBE-43DF6A4C9F24}" type="presParOf" srcId="{D66387B3-F31D-4F8D-9B8B-DCE7EC50335B}" destId="{038F1D9B-F267-447D-8CF8-0FA5B3663D3E}" srcOrd="15" destOrd="0" presId="urn:microsoft.com/office/officeart/2005/8/layout/cycle6"/>
+    <dgm:cxn modelId="{EDEF2D05-4A81-49DF-9E5D-D73ABFF8677A}" type="presParOf" srcId="{D66387B3-F31D-4F8D-9B8B-DCE7EC50335B}" destId="{2BCC9113-9D25-4631-A1D1-1704B83B6AF1}" srcOrd="16" destOrd="0" presId="urn:microsoft.com/office/officeart/2005/8/layout/cycle6"/>
+    <dgm:cxn modelId="{939D6E7B-AFD8-4F5E-9B22-3B85B488CBD8}" type="presParOf" srcId="{D66387B3-F31D-4F8D-9B8B-DCE7EC50335B}" destId="{2B04FB5B-2822-4C65-849C-25165CD2F21F}" srcOrd="17" destOrd="0" presId="urn:microsoft.com/office/officeart/2005/8/layout/cycle6"/>
   </dgm:cxnLst>
   <dgm:bg/>
   <dgm:whole/>
@@ -18775,39 +19592,39 @@
     </dgm:pt>
   </dgm:ptLst>
   <dgm:cxnLst>
-    <dgm:cxn modelId="{EFD64EC7-2092-4AB8-89E8-130919E607E2}" type="presOf" srcId="{07319CF7-05D6-4340-BCCE-801CD350320C}" destId="{56F945AA-37C5-44A4-80D8-47DA6433F8FC}" srcOrd="0" destOrd="0" presId="urn:microsoft.com/office/officeart/2005/8/layout/StepDownProcess"/>
+    <dgm:cxn modelId="{F628D9E6-0ACC-4B16-AFB9-AA190FCE83B5}" srcId="{97579E1D-B415-45EE-90FB-7E8BE09AD560}" destId="{F5BDFECF-6A31-4811-8ADC-22109F9C5F18}" srcOrd="4" destOrd="0" parTransId="{5A388669-E6C8-4FE4-AE27-076D776EC5FD}" sibTransId="{D5987925-58E3-4F0F-B0EA-93A85C712C1C}"/>
+    <dgm:cxn modelId="{56D7F06D-115D-4E24-A227-73CDE9DC8D25}" type="presOf" srcId="{6160FC44-6655-4173-B5DC-66402725B00A}" destId="{295F73A3-A3D8-44DB-8C23-DDB0F54079BC}" srcOrd="0" destOrd="0" presId="urn:microsoft.com/office/officeart/2005/8/layout/StepDownProcess"/>
     <dgm:cxn modelId="{67C6EAD9-D2BA-403F-AEE1-33B5FE8C9942}" srcId="{97579E1D-B415-45EE-90FB-7E8BE09AD560}" destId="{CF698976-D039-46FB-8C2D-96FE93972B87}" srcOrd="3" destOrd="0" parTransId="{16ABFE31-DAC2-4990-8F21-3280022E7155}" sibTransId="{E411C1A9-D57C-4A7F-8416-4B84009E79C9}"/>
+    <dgm:cxn modelId="{C2BFC684-740C-41F7-937A-A8E6DD85ABF5}" srcId="{97579E1D-B415-45EE-90FB-7E8BE09AD560}" destId="{6160FC44-6655-4173-B5DC-66402725B00A}" srcOrd="0" destOrd="0" parTransId="{A192B4FD-D5E8-471B-8C9F-7197746240A2}" sibTransId="{EADF8618-4035-4C79-8D49-8759C3CE63A2}"/>
+    <dgm:cxn modelId="{332A7A79-F697-477F-855C-2B5208C8AA7A}" type="presOf" srcId="{5B604485-D9DF-4CE5-8649-6A21BB17BD6B}" destId="{4EEB0004-55E3-421B-9F27-A935AD86BC06}" srcOrd="0" destOrd="0" presId="urn:microsoft.com/office/officeart/2005/8/layout/StepDownProcess"/>
+    <dgm:cxn modelId="{CB64D98C-BC65-4E18-B00B-B7A86CD7677D}" type="presOf" srcId="{F5BDFECF-6A31-4811-8ADC-22109F9C5F18}" destId="{B39BDD2D-337B-42EA-A92A-81BA2F606492}" srcOrd="0" destOrd="0" presId="urn:microsoft.com/office/officeart/2005/8/layout/StepDownProcess"/>
+    <dgm:cxn modelId="{7E29ADEA-013E-42AD-8C41-0779E40BEB8B}" type="presOf" srcId="{97579E1D-B415-45EE-90FB-7E8BE09AD560}" destId="{4AC59E3F-D923-47CC-B6AE-EE69BBFCDAE8}" srcOrd="0" destOrd="0" presId="urn:microsoft.com/office/officeart/2005/8/layout/StepDownProcess"/>
     <dgm:cxn modelId="{DC4F6F17-4834-4ADF-B4B8-2400114AA623}" srcId="{97579E1D-B415-45EE-90FB-7E8BE09AD560}" destId="{5B604485-D9DF-4CE5-8649-6A21BB17BD6B}" srcOrd="2" destOrd="0" parTransId="{7C3E1A71-9B2B-4DCB-8393-B8421ACBF775}" sibTransId="{521BD14C-9CB5-42BF-9F59-711C2F3BD022}"/>
-    <dgm:cxn modelId="{C2BFC684-740C-41F7-937A-A8E6DD85ABF5}" srcId="{97579E1D-B415-45EE-90FB-7E8BE09AD560}" destId="{6160FC44-6655-4173-B5DC-66402725B00A}" srcOrd="0" destOrd="0" parTransId="{A192B4FD-D5E8-471B-8C9F-7197746240A2}" sibTransId="{EADF8618-4035-4C79-8D49-8759C3CE63A2}"/>
-    <dgm:cxn modelId="{365633E7-C961-48E3-B415-A467BEA1ED80}" type="presOf" srcId="{CF698976-D039-46FB-8C2D-96FE93972B87}" destId="{FCEF725D-798B-4136-9846-0FF7BFCFB4A1}" srcOrd="0" destOrd="0" presId="urn:microsoft.com/office/officeart/2005/8/layout/StepDownProcess"/>
+    <dgm:cxn modelId="{BE222421-EA3E-4F09-9EA8-731CE92AD1F8}" type="presOf" srcId="{07319CF7-05D6-4340-BCCE-801CD350320C}" destId="{56F945AA-37C5-44A4-80D8-47DA6433F8FC}" srcOrd="0" destOrd="0" presId="urn:microsoft.com/office/officeart/2005/8/layout/StepDownProcess"/>
+    <dgm:cxn modelId="{5DE8171F-CB69-4FA9-8C73-E30B134AE1E2}" type="presOf" srcId="{CF698976-D039-46FB-8C2D-96FE93972B87}" destId="{FCEF725D-798B-4136-9846-0FF7BFCFB4A1}" srcOrd="0" destOrd="0" presId="urn:microsoft.com/office/officeart/2005/8/layout/StepDownProcess"/>
     <dgm:cxn modelId="{DCAC7A44-6F52-4006-A622-CA84496795E1}" srcId="{97579E1D-B415-45EE-90FB-7E8BE09AD560}" destId="{07319CF7-05D6-4340-BCCE-801CD350320C}" srcOrd="1" destOrd="0" parTransId="{731D171C-B16F-4F51-B101-2316BB497B47}" sibTransId="{8D7FAE07-7B5A-4F36-8324-B4AB9ECC5DA8}"/>
-    <dgm:cxn modelId="{015873AF-509D-43EA-924C-BC89F709A24A}" type="presOf" srcId="{F5BDFECF-6A31-4811-8ADC-22109F9C5F18}" destId="{B39BDD2D-337B-42EA-A92A-81BA2F606492}" srcOrd="0" destOrd="0" presId="urn:microsoft.com/office/officeart/2005/8/layout/StepDownProcess"/>
-    <dgm:cxn modelId="{5C72A7DF-E4FD-493C-A17E-AE13E9D7796D}" type="presOf" srcId="{97579E1D-B415-45EE-90FB-7E8BE09AD560}" destId="{4AC59E3F-D923-47CC-B6AE-EE69BBFCDAE8}" srcOrd="0" destOrd="0" presId="urn:microsoft.com/office/officeart/2005/8/layout/StepDownProcess"/>
-    <dgm:cxn modelId="{D9FD447D-B888-4374-AE7C-E579E4EC5C65}" type="presOf" srcId="{6160FC44-6655-4173-B5DC-66402725B00A}" destId="{295F73A3-A3D8-44DB-8C23-DDB0F54079BC}" srcOrd="0" destOrd="0" presId="urn:microsoft.com/office/officeart/2005/8/layout/StepDownProcess"/>
-    <dgm:cxn modelId="{7EDA49A2-0B9C-46A4-A924-B1AF3BB8612D}" type="presOf" srcId="{5B604485-D9DF-4CE5-8649-6A21BB17BD6B}" destId="{4EEB0004-55E3-421B-9F27-A935AD86BC06}" srcOrd="0" destOrd="0" presId="urn:microsoft.com/office/officeart/2005/8/layout/StepDownProcess"/>
-    <dgm:cxn modelId="{F628D9E6-0ACC-4B16-AFB9-AA190FCE83B5}" srcId="{97579E1D-B415-45EE-90FB-7E8BE09AD560}" destId="{F5BDFECF-6A31-4811-8ADC-22109F9C5F18}" srcOrd="4" destOrd="0" parTransId="{5A388669-E6C8-4FE4-AE27-076D776EC5FD}" sibTransId="{D5987925-58E3-4F0F-B0EA-93A85C712C1C}"/>
-    <dgm:cxn modelId="{22B1069A-60C3-4740-9EC2-AE1065FFC7D3}" type="presParOf" srcId="{4AC59E3F-D923-47CC-B6AE-EE69BBFCDAE8}" destId="{19E85C6D-1D94-46D8-A495-5ACAB5C5A57F}" srcOrd="0" destOrd="0" presId="urn:microsoft.com/office/officeart/2005/8/layout/StepDownProcess"/>
-    <dgm:cxn modelId="{EAF81799-4AC1-40A3-88FC-286276769CF5}" type="presParOf" srcId="{19E85C6D-1D94-46D8-A495-5ACAB5C5A57F}" destId="{79E316A2-4F6D-4FAB-8DC7-3585921B1099}" srcOrd="0" destOrd="0" presId="urn:microsoft.com/office/officeart/2005/8/layout/StepDownProcess"/>
-    <dgm:cxn modelId="{13502CA5-7C91-4E56-9E38-C531E427570A}" type="presParOf" srcId="{19E85C6D-1D94-46D8-A495-5ACAB5C5A57F}" destId="{295F73A3-A3D8-44DB-8C23-DDB0F54079BC}" srcOrd="1" destOrd="0" presId="urn:microsoft.com/office/officeart/2005/8/layout/StepDownProcess"/>
-    <dgm:cxn modelId="{6D398466-22CD-4DEE-8700-8E54134A79F7}" type="presParOf" srcId="{19E85C6D-1D94-46D8-A495-5ACAB5C5A57F}" destId="{F674BF6A-A256-47A4-8C61-1C903EA75C63}" srcOrd="2" destOrd="0" presId="urn:microsoft.com/office/officeart/2005/8/layout/StepDownProcess"/>
-    <dgm:cxn modelId="{11DA422B-FD6F-4165-BF73-C20555888F33}" type="presParOf" srcId="{4AC59E3F-D923-47CC-B6AE-EE69BBFCDAE8}" destId="{3E797F90-EA7D-4EA2-8100-DB0D36B4E7CE}" srcOrd="1" destOrd="0" presId="urn:microsoft.com/office/officeart/2005/8/layout/StepDownProcess"/>
-    <dgm:cxn modelId="{B42F9A50-4154-41F7-8026-A104E843981F}" type="presParOf" srcId="{4AC59E3F-D923-47CC-B6AE-EE69BBFCDAE8}" destId="{0060D57F-7327-4D10-966E-9A1ADF6A00E1}" srcOrd="2" destOrd="0" presId="urn:microsoft.com/office/officeart/2005/8/layout/StepDownProcess"/>
-    <dgm:cxn modelId="{060B513F-F241-41EC-971C-DCEDADBB843D}" type="presParOf" srcId="{0060D57F-7327-4D10-966E-9A1ADF6A00E1}" destId="{6041C40E-7DBF-4619-B3E6-6A84CB028861}" srcOrd="0" destOrd="0" presId="urn:microsoft.com/office/officeart/2005/8/layout/StepDownProcess"/>
-    <dgm:cxn modelId="{1E38301D-68FD-4459-AF68-48FEB50CD406}" type="presParOf" srcId="{0060D57F-7327-4D10-966E-9A1ADF6A00E1}" destId="{56F945AA-37C5-44A4-80D8-47DA6433F8FC}" srcOrd="1" destOrd="0" presId="urn:microsoft.com/office/officeart/2005/8/layout/StepDownProcess"/>
-    <dgm:cxn modelId="{F60DF79D-1910-4013-B799-0C7462D00F6A}" type="presParOf" srcId="{0060D57F-7327-4D10-966E-9A1ADF6A00E1}" destId="{92A42960-0B18-4131-89A4-9288AB083EDF}" srcOrd="2" destOrd="0" presId="urn:microsoft.com/office/officeart/2005/8/layout/StepDownProcess"/>
-    <dgm:cxn modelId="{7C8489F7-E076-47BA-A23E-A84841C24CCA}" type="presParOf" srcId="{4AC59E3F-D923-47CC-B6AE-EE69BBFCDAE8}" destId="{C1DC85C7-77CF-4C46-A9ED-51E4A1B079C6}" srcOrd="3" destOrd="0" presId="urn:microsoft.com/office/officeart/2005/8/layout/StepDownProcess"/>
-    <dgm:cxn modelId="{6FE4DA40-B0E6-4923-ACD8-C6088C6BD812}" type="presParOf" srcId="{4AC59E3F-D923-47CC-B6AE-EE69BBFCDAE8}" destId="{0D2DCA56-1EB3-474D-AC87-C408CE8BC135}" srcOrd="4" destOrd="0" presId="urn:microsoft.com/office/officeart/2005/8/layout/StepDownProcess"/>
-    <dgm:cxn modelId="{81064C99-EF6F-4F1D-80CC-890AF11F9C68}" type="presParOf" srcId="{0D2DCA56-1EB3-474D-AC87-C408CE8BC135}" destId="{1A876876-9DF8-48AA-91F7-18F5224232D0}" srcOrd="0" destOrd="0" presId="urn:microsoft.com/office/officeart/2005/8/layout/StepDownProcess"/>
-    <dgm:cxn modelId="{65B58C49-B85C-41EB-90D0-704B13562B9D}" type="presParOf" srcId="{0D2DCA56-1EB3-474D-AC87-C408CE8BC135}" destId="{4EEB0004-55E3-421B-9F27-A935AD86BC06}" srcOrd="1" destOrd="0" presId="urn:microsoft.com/office/officeart/2005/8/layout/StepDownProcess"/>
-    <dgm:cxn modelId="{BB2F4935-FF4C-4C40-9275-21A7555405D7}" type="presParOf" srcId="{0D2DCA56-1EB3-474D-AC87-C408CE8BC135}" destId="{2E094C6C-DB1B-44AE-A94E-9CD98ABD1314}" srcOrd="2" destOrd="0" presId="urn:microsoft.com/office/officeart/2005/8/layout/StepDownProcess"/>
-    <dgm:cxn modelId="{91285600-C4E1-4518-87D7-6292931E1B26}" type="presParOf" srcId="{4AC59E3F-D923-47CC-B6AE-EE69BBFCDAE8}" destId="{069B32B7-E05B-44E8-9EBB-75112C4FB7E7}" srcOrd="5" destOrd="0" presId="urn:microsoft.com/office/officeart/2005/8/layout/StepDownProcess"/>
-    <dgm:cxn modelId="{8B70F385-D855-4C6D-8576-3E9820EF1A11}" type="presParOf" srcId="{4AC59E3F-D923-47CC-B6AE-EE69BBFCDAE8}" destId="{B442AB33-8840-48F2-8ECC-350DEA63ED12}" srcOrd="6" destOrd="0" presId="urn:microsoft.com/office/officeart/2005/8/layout/StepDownProcess"/>
-    <dgm:cxn modelId="{32ED8036-6281-4B43-A389-B8C369312C96}" type="presParOf" srcId="{B442AB33-8840-48F2-8ECC-350DEA63ED12}" destId="{A36F06CF-7C77-449E-AEFD-4BCF5E9DA2F3}" srcOrd="0" destOrd="0" presId="urn:microsoft.com/office/officeart/2005/8/layout/StepDownProcess"/>
-    <dgm:cxn modelId="{29EDC9A5-DC1A-4D30-A80B-A654918873A1}" type="presParOf" srcId="{B442AB33-8840-48F2-8ECC-350DEA63ED12}" destId="{FCEF725D-798B-4136-9846-0FF7BFCFB4A1}" srcOrd="1" destOrd="0" presId="urn:microsoft.com/office/officeart/2005/8/layout/StepDownProcess"/>
-    <dgm:cxn modelId="{122A6ABD-45DD-4D0B-9816-37C1E63FF667}" type="presParOf" srcId="{B442AB33-8840-48F2-8ECC-350DEA63ED12}" destId="{E59208AC-297A-4DA1-B984-6D09F55A56FC}" srcOrd="2" destOrd="0" presId="urn:microsoft.com/office/officeart/2005/8/layout/StepDownProcess"/>
-    <dgm:cxn modelId="{A3788302-8E1F-42A9-84C3-5E00B5923857}" type="presParOf" srcId="{4AC59E3F-D923-47CC-B6AE-EE69BBFCDAE8}" destId="{1AC04A1A-98B2-4096-A06E-3CC4020C56A4}" srcOrd="7" destOrd="0" presId="urn:microsoft.com/office/officeart/2005/8/layout/StepDownProcess"/>
-    <dgm:cxn modelId="{60B0AFB5-B4CA-47EB-B6FB-FB8803D3A335}" type="presParOf" srcId="{4AC59E3F-D923-47CC-B6AE-EE69BBFCDAE8}" destId="{40B514E3-C543-49E3-9756-C121FB3E544A}" srcOrd="8" destOrd="0" presId="urn:microsoft.com/office/officeart/2005/8/layout/StepDownProcess"/>
-    <dgm:cxn modelId="{D162FFD5-A602-4852-A1E6-A9B6781EAC81}" type="presParOf" srcId="{40B514E3-C543-49E3-9756-C121FB3E544A}" destId="{B39BDD2D-337B-42EA-A92A-81BA2F606492}" srcOrd="0" destOrd="0" presId="urn:microsoft.com/office/officeart/2005/8/layout/StepDownProcess"/>
+    <dgm:cxn modelId="{B453D38E-E7A8-41E0-B0E3-7943F7070AB0}" type="presParOf" srcId="{4AC59E3F-D923-47CC-B6AE-EE69BBFCDAE8}" destId="{19E85C6D-1D94-46D8-A495-5ACAB5C5A57F}" srcOrd="0" destOrd="0" presId="urn:microsoft.com/office/officeart/2005/8/layout/StepDownProcess"/>
+    <dgm:cxn modelId="{9808F1FC-82DE-4D90-B15A-EE89C0FA67FA}" type="presParOf" srcId="{19E85C6D-1D94-46D8-A495-5ACAB5C5A57F}" destId="{79E316A2-4F6D-4FAB-8DC7-3585921B1099}" srcOrd="0" destOrd="0" presId="urn:microsoft.com/office/officeart/2005/8/layout/StepDownProcess"/>
+    <dgm:cxn modelId="{72F64318-5C22-49E9-AD80-1DAF484A0E11}" type="presParOf" srcId="{19E85C6D-1D94-46D8-A495-5ACAB5C5A57F}" destId="{295F73A3-A3D8-44DB-8C23-DDB0F54079BC}" srcOrd="1" destOrd="0" presId="urn:microsoft.com/office/officeart/2005/8/layout/StepDownProcess"/>
+    <dgm:cxn modelId="{EBD84376-BB0B-4096-860B-5557C552D8B2}" type="presParOf" srcId="{19E85C6D-1D94-46D8-A495-5ACAB5C5A57F}" destId="{F674BF6A-A256-47A4-8C61-1C903EA75C63}" srcOrd="2" destOrd="0" presId="urn:microsoft.com/office/officeart/2005/8/layout/StepDownProcess"/>
+    <dgm:cxn modelId="{CEA7A37A-5141-47C9-A95B-561D0D022AED}" type="presParOf" srcId="{4AC59E3F-D923-47CC-B6AE-EE69BBFCDAE8}" destId="{3E797F90-EA7D-4EA2-8100-DB0D36B4E7CE}" srcOrd="1" destOrd="0" presId="urn:microsoft.com/office/officeart/2005/8/layout/StepDownProcess"/>
+    <dgm:cxn modelId="{54881BDC-3425-4FA0-AE9A-EF4D798541C1}" type="presParOf" srcId="{4AC59E3F-D923-47CC-B6AE-EE69BBFCDAE8}" destId="{0060D57F-7327-4D10-966E-9A1ADF6A00E1}" srcOrd="2" destOrd="0" presId="urn:microsoft.com/office/officeart/2005/8/layout/StepDownProcess"/>
+    <dgm:cxn modelId="{8239C277-9A7C-4848-B5BD-1504A68768B1}" type="presParOf" srcId="{0060D57F-7327-4D10-966E-9A1ADF6A00E1}" destId="{6041C40E-7DBF-4619-B3E6-6A84CB028861}" srcOrd="0" destOrd="0" presId="urn:microsoft.com/office/officeart/2005/8/layout/StepDownProcess"/>
+    <dgm:cxn modelId="{36531A93-D8EB-4213-9D41-2914D1280B09}" type="presParOf" srcId="{0060D57F-7327-4D10-966E-9A1ADF6A00E1}" destId="{56F945AA-37C5-44A4-80D8-47DA6433F8FC}" srcOrd="1" destOrd="0" presId="urn:microsoft.com/office/officeart/2005/8/layout/StepDownProcess"/>
+    <dgm:cxn modelId="{A944B345-1C6D-4161-9979-BC47ED306760}" type="presParOf" srcId="{0060D57F-7327-4D10-966E-9A1ADF6A00E1}" destId="{92A42960-0B18-4131-89A4-9288AB083EDF}" srcOrd="2" destOrd="0" presId="urn:microsoft.com/office/officeart/2005/8/layout/StepDownProcess"/>
+    <dgm:cxn modelId="{608ECB6D-302A-4287-A7C5-36B042CA56A8}" type="presParOf" srcId="{4AC59E3F-D923-47CC-B6AE-EE69BBFCDAE8}" destId="{C1DC85C7-77CF-4C46-A9ED-51E4A1B079C6}" srcOrd="3" destOrd="0" presId="urn:microsoft.com/office/officeart/2005/8/layout/StepDownProcess"/>
+    <dgm:cxn modelId="{3981F000-39C7-4395-91DF-956DF930E396}" type="presParOf" srcId="{4AC59E3F-D923-47CC-B6AE-EE69BBFCDAE8}" destId="{0D2DCA56-1EB3-474D-AC87-C408CE8BC135}" srcOrd="4" destOrd="0" presId="urn:microsoft.com/office/officeart/2005/8/layout/StepDownProcess"/>
+    <dgm:cxn modelId="{C4DB9853-0040-4166-9F28-79DDD179B9DB}" type="presParOf" srcId="{0D2DCA56-1EB3-474D-AC87-C408CE8BC135}" destId="{1A876876-9DF8-48AA-91F7-18F5224232D0}" srcOrd="0" destOrd="0" presId="urn:microsoft.com/office/officeart/2005/8/layout/StepDownProcess"/>
+    <dgm:cxn modelId="{756FFC51-57EF-42BC-99A0-4737D4C6733F}" type="presParOf" srcId="{0D2DCA56-1EB3-474D-AC87-C408CE8BC135}" destId="{4EEB0004-55E3-421B-9F27-A935AD86BC06}" srcOrd="1" destOrd="0" presId="urn:microsoft.com/office/officeart/2005/8/layout/StepDownProcess"/>
+    <dgm:cxn modelId="{4C4757FB-65A5-4EA3-9B99-3456A03CDD10}" type="presParOf" srcId="{0D2DCA56-1EB3-474D-AC87-C408CE8BC135}" destId="{2E094C6C-DB1B-44AE-A94E-9CD98ABD1314}" srcOrd="2" destOrd="0" presId="urn:microsoft.com/office/officeart/2005/8/layout/StepDownProcess"/>
+    <dgm:cxn modelId="{ADF46DAC-6DDE-4F46-9568-D38B368A3F38}" type="presParOf" srcId="{4AC59E3F-D923-47CC-B6AE-EE69BBFCDAE8}" destId="{069B32B7-E05B-44E8-9EBB-75112C4FB7E7}" srcOrd="5" destOrd="0" presId="urn:microsoft.com/office/officeart/2005/8/layout/StepDownProcess"/>
+    <dgm:cxn modelId="{1A625E64-7E85-47D5-A208-6DAF49E75A40}" type="presParOf" srcId="{4AC59E3F-D923-47CC-B6AE-EE69BBFCDAE8}" destId="{B442AB33-8840-48F2-8ECC-350DEA63ED12}" srcOrd="6" destOrd="0" presId="urn:microsoft.com/office/officeart/2005/8/layout/StepDownProcess"/>
+    <dgm:cxn modelId="{B4DD83DF-DD4A-49F5-B2D9-22A1EF342486}" type="presParOf" srcId="{B442AB33-8840-48F2-8ECC-350DEA63ED12}" destId="{A36F06CF-7C77-449E-AEFD-4BCF5E9DA2F3}" srcOrd="0" destOrd="0" presId="urn:microsoft.com/office/officeart/2005/8/layout/StepDownProcess"/>
+    <dgm:cxn modelId="{BADC9463-3BB2-4AEA-B262-AD6BD022489A}" type="presParOf" srcId="{B442AB33-8840-48F2-8ECC-350DEA63ED12}" destId="{FCEF725D-798B-4136-9846-0FF7BFCFB4A1}" srcOrd="1" destOrd="0" presId="urn:microsoft.com/office/officeart/2005/8/layout/StepDownProcess"/>
+    <dgm:cxn modelId="{32C1129E-F9B0-4225-A2DB-54514532AC69}" type="presParOf" srcId="{B442AB33-8840-48F2-8ECC-350DEA63ED12}" destId="{E59208AC-297A-4DA1-B984-6D09F55A56FC}" srcOrd="2" destOrd="0" presId="urn:microsoft.com/office/officeart/2005/8/layout/StepDownProcess"/>
+    <dgm:cxn modelId="{EDA3C1CC-1411-4555-B7BD-B0DA3C777BE2}" type="presParOf" srcId="{4AC59E3F-D923-47CC-B6AE-EE69BBFCDAE8}" destId="{1AC04A1A-98B2-4096-A06E-3CC4020C56A4}" srcOrd="7" destOrd="0" presId="urn:microsoft.com/office/officeart/2005/8/layout/StepDownProcess"/>
+    <dgm:cxn modelId="{6A1C3246-4375-4AC2-B0D2-9DF3133B80D6}" type="presParOf" srcId="{4AC59E3F-D923-47CC-B6AE-EE69BBFCDAE8}" destId="{40B514E3-C543-49E3-9756-C121FB3E544A}" srcOrd="8" destOrd="0" presId="urn:microsoft.com/office/officeart/2005/8/layout/StepDownProcess"/>
+    <dgm:cxn modelId="{DDD18AC2-B384-44DD-821B-6131695BED45}" type="presParOf" srcId="{40B514E3-C543-49E3-9756-C121FB3E544A}" destId="{B39BDD2D-337B-42EA-A92A-81BA2F606492}" srcOrd="0" destOrd="0" presId="urn:microsoft.com/office/officeart/2005/8/layout/StepDownProcess"/>
   </dgm:cxnLst>
   <dgm:bg/>
   <dgm:whole/>
@@ -23219,7 +24036,7 @@
 </file>
 
 <file path=customXml/itemProps1.xml><?xml version="1.0" encoding="utf-8"?>
-<ds:datastoreItem xmlns:ds="http://schemas.openxmlformats.org/officeDocument/2006/customXml" ds:itemID="{9850EB7C-B02A-49CE-BE00-0C61C7C7207E}">
+<ds:datastoreItem xmlns:ds="http://schemas.openxmlformats.org/officeDocument/2006/customXml" ds:itemID="{CDE13C6D-FEDB-4D21-9B8E-F3A6682C6808}">
   <ds:schemaRefs>
     <ds:schemaRef ds:uri="http://schemas.openxmlformats.org/officeDocument/2006/bibliography"/>
   </ds:schemaRefs>

</xml_diff>